<commit_message>
Documento Negocio: Definicion de procesos
</commit_message>
<xml_diff>
--- a/STU/Analisis y Diseño/STU_DN.docx
+++ b/STU/Analisis y Diseño/STU_DN.docx
@@ -1,6 +1,6 @@
 
 <file path=word/document.xml><?xml version="1.0" encoding="utf-8"?>
-<w:document xmlns:wpc="http://schemas.microsoft.com/office/word/2010/wordprocessingCanvas" xmlns:mc="http://schemas.openxmlformats.org/markup-compatibility/2006" xmlns:o="urn:schemas-microsoft-com:office:office" xmlns:r="http://schemas.openxmlformats.org/officeDocument/2006/relationships" xmlns:m="http://schemas.openxmlformats.org/officeDocument/2006/math" xmlns:v="urn:schemas-microsoft-com:vml" xmlns:wp14="http://schemas.microsoft.com/office/word/2010/wordprocessingDrawing" xmlns:wp="http://schemas.openxmlformats.org/drawingml/2006/wordprocessingDrawing" xmlns:w10="urn:schemas-microsoft-com:office:word" xmlns:w="http://schemas.openxmlformats.org/wordprocessingml/2006/main" xmlns:w14="http://schemas.microsoft.com/office/word/2010/wordml" xmlns:wpg="http://schemas.microsoft.com/office/word/2010/wordprocessingGroup" xmlns:wpi="http://schemas.microsoft.com/office/word/2010/wordprocessingInk" xmlns:wne="http://schemas.microsoft.com/office/word/2006/wordml" xmlns:wps="http://schemas.microsoft.com/office/word/2010/wordprocessingShape" mc:Ignorable="w14 wp14">
+<w:document xmlns:wpc="http://schemas.microsoft.com/office/word/2010/wordprocessingCanvas" xmlns:mc="http://schemas.openxmlformats.org/markup-compatibility/2006" xmlns:o="urn:schemas-microsoft-com:office:office" xmlns:r="http://schemas.openxmlformats.org/officeDocument/2006/relationships" xmlns:m="http://schemas.openxmlformats.org/officeDocument/2006/math" xmlns:v="urn:schemas-microsoft-com:vml" xmlns:wp14="http://schemas.microsoft.com/office/word/2010/wordprocessingDrawing" xmlns:wp="http://schemas.openxmlformats.org/drawingml/2006/wordprocessingDrawing" xmlns:w10="urn:schemas-microsoft-com:office:word" xmlns:w="http://schemas.openxmlformats.org/wordprocessingml/2006/main" xmlns:w14="http://schemas.microsoft.com/office/word/2010/wordml" xmlns:w15="http://schemas.microsoft.com/office/word/2012/wordml" xmlns:wpg="http://schemas.microsoft.com/office/word/2010/wordprocessingGroup" xmlns:wpi="http://schemas.microsoft.com/office/word/2010/wordprocessingInk" xmlns:wne="http://schemas.microsoft.com/office/word/2006/wordml" xmlns:wps="http://schemas.microsoft.com/office/word/2010/wordprocessingShape" mc:Ignorable="w14 w15 wp14">
   <w:background w:color="FFFFFF"/>
   <w:body>
     <w:p>
@@ -1107,36 +1107,36 @@
         <w:ind w:left="720"/>
         <w:jc w:val="both"/>
         <w:rPr>
-          <w:color w:val="auto"/>
-        </w:rPr>
-      </w:pPr>
-      <w:r>
-        <w:rPr>
-          <w:color w:val="auto"/>
+          <w:color w:val="FF0000"/>
+        </w:rPr>
+      </w:pPr>
+      <w:r>
+        <w:rPr>
+          <w:color w:val="FF0000"/>
         </w:rPr>
         <w:t xml:space="preserve">El propósito del </w:t>
       </w:r>
       <w:r>
         <w:rPr>
-          <w:color w:val="auto"/>
+          <w:color w:val="FF0000"/>
         </w:rPr>
         <w:t xml:space="preserve">Documento de Negocio </w:t>
       </w:r>
       <w:r>
         <w:rPr>
-          <w:color w:val="auto"/>
+          <w:color w:val="FF0000"/>
         </w:rPr>
         <w:t xml:space="preserve">es proporcionar la información necesaria para controlar el proyecto. En él se describe </w:t>
       </w:r>
       <w:r>
         <w:rPr>
-          <w:color w:val="auto"/>
+          <w:color w:val="FF0000"/>
         </w:rPr>
         <w:t xml:space="preserve">los procesos y actividades para luego modelar </w:t>
       </w:r>
       <w:r>
         <w:rPr>
-          <w:color w:val="auto"/>
+          <w:color w:val="FF0000"/>
         </w:rPr>
         <w:t>el enfoque de desarrollo del software.</w:t>
       </w:r>
@@ -1147,24 +1147,24 @@
         <w:ind w:left="720"/>
         <w:jc w:val="both"/>
         <w:rPr>
-          <w:color w:val="auto"/>
-        </w:rPr>
-      </w:pPr>
-      <w:r>
-        <w:rPr>
-          <w:color w:val="auto"/>
+          <w:color w:val="FF0000"/>
+        </w:rPr>
+      </w:pPr>
+      <w:r>
+        <w:rPr>
+          <w:color w:val="FF0000"/>
         </w:rPr>
         <w:t xml:space="preserve">Los usuarios del </w:t>
       </w:r>
       <w:r>
         <w:rPr>
-          <w:color w:val="auto"/>
+          <w:color w:val="FF0000"/>
         </w:rPr>
         <w:t xml:space="preserve">Documento de Negocio </w:t>
       </w:r>
       <w:r>
         <w:rPr>
-          <w:color w:val="auto"/>
+          <w:color w:val="FF0000"/>
         </w:rPr>
         <w:t xml:space="preserve">son: </w:t>
       </w:r>
@@ -1180,12 +1180,12 @@
         <w:ind w:hanging="358"/>
         <w:jc w:val="both"/>
         <w:rPr>
-          <w:color w:val="auto"/>
-        </w:rPr>
-      </w:pPr>
-      <w:r>
-        <w:rPr>
-          <w:color w:val="auto"/>
+          <w:color w:val="FF0000"/>
+        </w:rPr>
+      </w:pPr>
+      <w:r>
+        <w:rPr>
+          <w:color w:val="FF0000"/>
         </w:rPr>
         <w:t xml:space="preserve">El jefe del proyecto lo utiliza para organizar la agenda y necesidades de recursos, y para realizar su seguimiento. </w:t>
       </w:r>
@@ -1200,19 +1200,22 @@
         <w:spacing w:after="120" w:line="240" w:lineRule="auto"/>
         <w:ind w:hanging="358"/>
         <w:jc w:val="both"/>
+        <w:rPr>
+          <w:color w:val="FF0000"/>
+        </w:rPr>
       </w:pPr>
       <w:bookmarkStart w:id="4" w:name="h.2et92p0" w:colFirst="0" w:colLast="0"/>
       <w:bookmarkEnd w:id="4"/>
       <w:r>
         <w:rPr>
-          <w:color w:val="auto"/>
+          <w:color w:val="FF0000"/>
         </w:rPr>
         <w:t>Los miembros del equipo de desarrollo lo usan para entender lo qué deben hacer, cuándo deben hacerlo y qué otras actividades dependen de ello.</w:t>
       </w:r>
       <w:r>
         <w:rPr>
           <w:b/>
-          <w:color w:val="auto"/>
+          <w:color w:val="FF0000"/>
         </w:rPr>
         <w:t xml:space="preserve"> </w:t>
       </w:r>
@@ -1405,7 +1408,16 @@
           <w:szCs w:val="24"/>
         </w:rPr>
         <w:lastRenderedPageBreak/>
-        <w:t xml:space="preserve">Proceso 1: Diseño de Producto </w:t>
+        <w:t xml:space="preserve">Proceso 1: </w:t>
+      </w:r>
+      <w:r>
+        <w:rPr>
+          <w:rFonts w:ascii="Arial" w:eastAsia="Arial" w:hAnsi="Arial" w:cs="Arial"/>
+          <w:b/>
+          <w:sz w:val="24"/>
+          <w:szCs w:val="24"/>
+        </w:rPr>
+        <w:t>Solicitar información vehicular</w:t>
       </w:r>
     </w:p>
     <w:p>
@@ -1540,16 +1552,8 @@
               <w:rPr>
                 <w:rFonts w:ascii="Arial" w:eastAsia="Arial" w:hAnsi="Arial" w:cs="Arial"/>
               </w:rPr>
-              <w:t xml:space="preserve">Registro de </w:t>
-            </w:r>
-            <w:proofErr w:type="spellStart"/>
-            <w:r>
-              <w:rPr>
-                <w:rFonts w:ascii="Arial" w:eastAsia="Arial" w:hAnsi="Arial" w:cs="Arial"/>
-              </w:rPr>
-              <w:t>Vehiculo</w:t>
-            </w:r>
-            <w:proofErr w:type="spellEnd"/>
+              <w:t>Solicitar información vehicular</w:t>
+            </w:r>
           </w:p>
           <w:p/>
         </w:tc>
@@ -1617,7 +1621,7 @@
               <w:rPr>
                 <w:rFonts w:ascii="Arial" w:eastAsia="Arial" w:hAnsi="Arial" w:cs="Arial"/>
               </w:rPr>
-              <w:t>Jefe de Producto</w:t>
+              <w:t>Usuario solicitante</w:t>
             </w:r>
           </w:p>
           <w:p/>
@@ -1660,7 +1664,21 @@
               <w:rPr>
                 <w:rFonts w:ascii="Arial" w:eastAsia="Arial" w:hAnsi="Arial" w:cs="Arial"/>
               </w:rPr>
-              <w:t>Crear un producto de capacitación  a la medida de los clientes de "XYZ".</w:t>
+              <w:t xml:space="preserve">Obtener información del </w:t>
+            </w:r>
+            <w:proofErr w:type="spellStart"/>
+            <w:r>
+              <w:rPr>
+                <w:rFonts w:ascii="Arial" w:eastAsia="Arial" w:hAnsi="Arial" w:cs="Arial"/>
+              </w:rPr>
+              <w:t>vehiculo</w:t>
+            </w:r>
+            <w:proofErr w:type="spellEnd"/>
+            <w:r>
+              <w:rPr>
+                <w:rFonts w:ascii="Arial" w:eastAsia="Arial" w:hAnsi="Arial" w:cs="Arial"/>
+              </w:rPr>
+              <w:t xml:space="preserve"> (datos, infracciones, denuncias, comentarios).</w:t>
             </w:r>
           </w:p>
         </w:tc>
@@ -1725,7 +1743,13 @@
               <w:rPr>
                 <w:rFonts w:ascii="Arial" w:eastAsia="Arial" w:hAnsi="Arial" w:cs="Arial"/>
               </w:rPr>
-              <w:t>Este proceso se realiza cada vez que se requiere lanzar un nuevo producto durante una campaña de marketing.</w:t>
+              <w:t xml:space="preserve">Este proceso se realiza cada vez que </w:t>
+            </w:r>
+            <w:r>
+              <w:rPr>
+                <w:rFonts w:ascii="Arial" w:eastAsia="Arial" w:hAnsi="Arial" w:cs="Arial"/>
+              </w:rPr>
+              <w:t>el usuario requiera información.</w:t>
             </w:r>
           </w:p>
         </w:tc>
@@ -1887,10 +1911,21 @@
             <w:pPr>
               <w:spacing w:before="120" w:after="60"/>
               <w:jc w:val="center"/>
-              <w:rPr>
-                <w:b/>
-              </w:rPr>
-            </w:pPr>
+            </w:pPr>
+            <w:r>
+              <w:t xml:space="preserve">Solicitar información vehicular, </w:t>
+            </w:r>
+            <w:proofErr w:type="spellStart"/>
+            <w:r>
+              <w:t>infraciones</w:t>
+            </w:r>
+            <w:proofErr w:type="spellEnd"/>
+            <w:r>
+              <w:t>, denuncias, c</w:t>
+            </w:r>
+            <w:r>
+              <w:t>omentarios</w:t>
+            </w:r>
           </w:p>
         </w:tc>
         <w:tc>
@@ -1945,10 +1980,126 @@
             <w:pPr>
               <w:spacing w:before="120" w:after="60"/>
               <w:jc w:val="center"/>
-              <w:rPr>
-                <w:b/>
-              </w:rPr>
-            </w:pPr>
+            </w:pPr>
+            <w:r>
+              <w:t>Ingresar la información para la búsqueda</w:t>
+            </w:r>
+          </w:p>
+        </w:tc>
+        <w:tc>
+          <w:tcPr>
+            <w:tcW w:w="1984" w:type="dxa"/>
+          </w:tcPr>
+          <w:p>
+            <w:pPr>
+              <w:spacing w:before="120" w:after="60"/>
+              <w:jc w:val="center"/>
+              <w:rPr>
+                <w:b/>
+              </w:rPr>
+            </w:pPr>
+          </w:p>
+        </w:tc>
+        <w:tc>
+          <w:tcPr>
+            <w:tcW w:w="2846" w:type="dxa"/>
+          </w:tcPr>
+          <w:p>
+            <w:pPr>
+              <w:spacing w:before="120" w:after="60"/>
+              <w:jc w:val="center"/>
+              <w:rPr>
+                <w:b/>
+              </w:rPr>
+            </w:pPr>
+          </w:p>
+        </w:tc>
+      </w:tr>
+      <w:tr>
+        <w:tc>
+          <w:tcPr>
+            <w:tcW w:w="1843" w:type="dxa"/>
+          </w:tcPr>
+          <w:p>
+            <w:pPr>
+              <w:spacing w:before="120" w:after="60"/>
+              <w:jc w:val="center"/>
+              <w:rPr>
+                <w:b/>
+              </w:rPr>
+            </w:pPr>
+          </w:p>
+        </w:tc>
+        <w:tc>
+          <w:tcPr>
+            <w:tcW w:w="3959" w:type="dxa"/>
+          </w:tcPr>
+          <w:p>
+            <w:pPr>
+              <w:spacing w:before="120" w:after="60"/>
+              <w:jc w:val="center"/>
+            </w:pPr>
+            <w:r>
+              <w:t>Realizar la búsqueda</w:t>
+            </w:r>
+          </w:p>
+        </w:tc>
+        <w:tc>
+          <w:tcPr>
+            <w:tcW w:w="1984" w:type="dxa"/>
+          </w:tcPr>
+          <w:p>
+            <w:pPr>
+              <w:spacing w:before="120" w:after="60"/>
+              <w:jc w:val="center"/>
+              <w:rPr>
+                <w:b/>
+              </w:rPr>
+            </w:pPr>
+          </w:p>
+        </w:tc>
+        <w:tc>
+          <w:tcPr>
+            <w:tcW w:w="2846" w:type="dxa"/>
+          </w:tcPr>
+          <w:p>
+            <w:pPr>
+              <w:spacing w:before="120" w:after="60"/>
+              <w:jc w:val="center"/>
+              <w:rPr>
+                <w:b/>
+              </w:rPr>
+            </w:pPr>
+          </w:p>
+        </w:tc>
+      </w:tr>
+      <w:tr>
+        <w:tc>
+          <w:tcPr>
+            <w:tcW w:w="1843" w:type="dxa"/>
+          </w:tcPr>
+          <w:p>
+            <w:pPr>
+              <w:spacing w:before="120" w:after="60"/>
+              <w:jc w:val="center"/>
+              <w:rPr>
+                <w:b/>
+              </w:rPr>
+            </w:pPr>
+          </w:p>
+        </w:tc>
+        <w:tc>
+          <w:tcPr>
+            <w:tcW w:w="3959" w:type="dxa"/>
+          </w:tcPr>
+          <w:p>
+            <w:pPr>
+              <w:spacing w:before="120" w:after="60"/>
+              <w:jc w:val="center"/>
+            </w:pPr>
+            <w:r>
+              <w:t>Entregar los resultados</w:t>
+            </w:r>
           </w:p>
         </w:tc>
         <w:tc>
@@ -2057,6 +2208,7 @@
           <w:rFonts w:ascii="Arial" w:eastAsia="Arial" w:hAnsi="Arial" w:cs="Arial"/>
           <w:b/>
         </w:rPr>
+        <w:lastRenderedPageBreak/>
         <w:t>Descripción de Actividades</w:t>
       </w:r>
     </w:p>
@@ -2108,7 +2260,6 @@
               <w:rPr>
                 <w:b/>
               </w:rPr>
-              <w:lastRenderedPageBreak/>
               <w:t>ID</w:t>
             </w:r>
           </w:p>
@@ -2149,8 +2300,6 @@
               </w:rPr>
               <w:t>Descripción</w:t>
             </w:r>
-            <w:bookmarkStart w:id="10" w:name="_GoBack"/>
-            <w:bookmarkEnd w:id="10"/>
           </w:p>
         </w:tc>
         <w:tc>
@@ -2311,8 +2460,8 @@
     </w:tbl>
     <w:p/>
     <w:p>
-      <w:bookmarkStart w:id="11" w:name="h.3rdcrjn" w:colFirst="0" w:colLast="0"/>
-      <w:bookmarkEnd w:id="11"/>
+      <w:bookmarkStart w:id="10" w:name="h.3rdcrjn" w:colFirst="0" w:colLast="0"/>
+      <w:bookmarkEnd w:id="10"/>
     </w:p>
     <w:p>
       <w:pPr>
@@ -2320,8 +2469,8 @@
         <w:ind w:left="720"/>
         <w:jc w:val="both"/>
       </w:pPr>
-      <w:bookmarkStart w:id="12" w:name="h.26in1rg" w:colFirst="0" w:colLast="0"/>
-      <w:bookmarkEnd w:id="12"/>
+      <w:bookmarkStart w:id="11" w:name="h.26in1rg" w:colFirst="0" w:colLast="0"/>
+      <w:bookmarkEnd w:id="11"/>
     </w:p>
     <w:p>
       <w:pPr>
@@ -2334,8 +2483,8 @@
         <w:ind w:left="720" w:hanging="718"/>
         <w:jc w:val="both"/>
       </w:pPr>
-      <w:bookmarkStart w:id="13" w:name="h.lnxbz9" w:colFirst="0" w:colLast="0"/>
-      <w:bookmarkEnd w:id="13"/>
+      <w:bookmarkStart w:id="12" w:name="h.lnxbz9" w:colFirst="0" w:colLast="0"/>
+      <w:bookmarkEnd w:id="12"/>
       <w:r>
         <w:rPr>
           <w:rFonts w:ascii="Arial" w:eastAsia="Arial" w:hAnsi="Arial" w:cs="Arial"/>
@@ -2343,8 +2492,28 @@
           <w:sz w:val="24"/>
           <w:szCs w:val="24"/>
         </w:rPr>
-        <w:t>Procesos 2</w:t>
-      </w:r>
+        <w:t>Proceso</w:t>
+      </w:r>
+      <w:r>
+        <w:rPr>
+          <w:rFonts w:ascii="Arial" w:eastAsia="Arial" w:hAnsi="Arial" w:cs="Arial"/>
+          <w:b/>
+          <w:sz w:val="24"/>
+          <w:szCs w:val="24"/>
+        </w:rPr>
+        <w:t xml:space="preserve"> 2: Denunciar un </w:t>
+      </w:r>
+      <w:proofErr w:type="spellStart"/>
+      <w:r>
+        <w:rPr>
+          <w:rFonts w:ascii="Arial" w:eastAsia="Arial" w:hAnsi="Arial" w:cs="Arial"/>
+          <w:b/>
+          <w:sz w:val="24"/>
+          <w:szCs w:val="24"/>
+        </w:rPr>
+        <w:t>vehiculo</w:t>
+      </w:r>
+      <w:proofErr w:type="spellEnd"/>
     </w:p>
     <w:p>
       <w:pPr>
@@ -2357,8 +2526,8 @@
         <w:ind w:left="720" w:hanging="718"/>
         <w:jc w:val="both"/>
       </w:pPr>
-      <w:bookmarkStart w:id="14" w:name="h.35nkun2" w:colFirst="0" w:colLast="0"/>
-      <w:bookmarkEnd w:id="14"/>
+      <w:bookmarkStart w:id="13" w:name="h.35nkun2" w:colFirst="0" w:colLast="0"/>
+      <w:bookmarkEnd w:id="13"/>
       <w:r>
         <w:rPr>
           <w:rFonts w:ascii="Arial" w:eastAsia="Arial" w:hAnsi="Arial" w:cs="Arial"/>
@@ -2366,6 +2535,361 @@
         </w:rPr>
         <w:t>Ficha de Proceso</w:t>
       </w:r>
+    </w:p>
+    <w:p>
+      <w:pPr>
+        <w:widowControl w:val="0"/>
+        <w:spacing w:before="120" w:after="60" w:line="240" w:lineRule="auto"/>
+        <w:ind w:left="720"/>
+        <w:jc w:val="both"/>
+        <w:rPr>
+          <w:rFonts w:ascii="Arial" w:eastAsia="Arial" w:hAnsi="Arial" w:cs="Arial"/>
+          <w:b/>
+        </w:rPr>
+      </w:pPr>
+    </w:p>
+    <w:tbl>
+      <w:tblPr>
+        <w:tblW w:w="10602" w:type="dxa"/>
+        <w:tblInd w:w="-1026" w:type="dxa"/>
+        <w:tblBorders>
+          <w:top w:val="single" w:sz="4" w:space="0" w:color="000000"/>
+          <w:left w:val="single" w:sz="4" w:space="0" w:color="000000"/>
+          <w:bottom w:val="single" w:sz="4" w:space="0" w:color="000000"/>
+          <w:right w:val="single" w:sz="4" w:space="0" w:color="000000"/>
+          <w:insideH w:val="single" w:sz="4" w:space="0" w:color="000000"/>
+          <w:insideV w:val="single" w:sz="4" w:space="0" w:color="000000"/>
+        </w:tblBorders>
+        <w:tblLayout w:type="fixed"/>
+        <w:tblLook w:val="0600" w:firstRow="0" w:lastRow="0" w:firstColumn="0" w:lastColumn="0" w:noHBand="1" w:noVBand="1"/>
+      </w:tblPr>
+      <w:tblGrid>
+        <w:gridCol w:w="1843"/>
+        <w:gridCol w:w="4253"/>
+        <w:gridCol w:w="2409"/>
+        <w:gridCol w:w="2097"/>
+      </w:tblGrid>
+      <w:tr>
+        <w:trPr>
+          <w:trHeight w:val="837"/>
+        </w:trPr>
+        <w:tc>
+          <w:tcPr>
+            <w:tcW w:w="1843" w:type="dxa"/>
+            <w:tcMar>
+              <w:top w:w="100" w:type="dxa"/>
+              <w:left w:w="108" w:type="dxa"/>
+              <w:bottom w:w="100" w:type="dxa"/>
+              <w:right w:w="108" w:type="dxa"/>
+            </w:tcMar>
+          </w:tcPr>
+          <w:p>
+            <w:r>
+              <w:rPr>
+                <w:rFonts w:ascii="Arial" w:eastAsia="Arial" w:hAnsi="Arial" w:cs="Arial"/>
+                <w:b/>
+              </w:rPr>
+              <w:t>Código de proceso</w:t>
+            </w:r>
+          </w:p>
+        </w:tc>
+        <w:tc>
+          <w:tcPr>
+            <w:tcW w:w="4253" w:type="dxa"/>
+            <w:tcMar>
+              <w:top w:w="100" w:type="dxa"/>
+              <w:left w:w="108" w:type="dxa"/>
+              <w:bottom w:w="100" w:type="dxa"/>
+              <w:right w:w="108" w:type="dxa"/>
+            </w:tcMar>
+          </w:tcPr>
+          <w:p>
+            <w:r>
+              <w:rPr>
+                <w:rFonts w:ascii="Arial" w:eastAsia="Arial" w:hAnsi="Arial" w:cs="Arial"/>
+              </w:rPr>
+              <w:t>PROC-002</w:t>
+            </w:r>
+          </w:p>
+        </w:tc>
+        <w:tc>
+          <w:tcPr>
+            <w:tcW w:w="2409" w:type="dxa"/>
+            <w:tcMar>
+              <w:top w:w="100" w:type="dxa"/>
+              <w:left w:w="108" w:type="dxa"/>
+              <w:bottom w:w="100" w:type="dxa"/>
+              <w:right w:w="108" w:type="dxa"/>
+            </w:tcMar>
+          </w:tcPr>
+          <w:p>
+            <w:r>
+              <w:rPr>
+                <w:rFonts w:ascii="Arial" w:eastAsia="Arial" w:hAnsi="Arial" w:cs="Arial"/>
+                <w:b/>
+              </w:rPr>
+              <w:t>Proceso</w:t>
+            </w:r>
+          </w:p>
+        </w:tc>
+        <w:tc>
+          <w:tcPr>
+            <w:tcW w:w="2097" w:type="dxa"/>
+            <w:tcMar>
+              <w:top w:w="100" w:type="dxa"/>
+              <w:left w:w="108" w:type="dxa"/>
+              <w:bottom w:w="100" w:type="dxa"/>
+              <w:right w:w="108" w:type="dxa"/>
+            </w:tcMar>
+          </w:tcPr>
+          <w:p>
+            <w:r>
+              <w:rPr>
+                <w:rFonts w:ascii="Arial" w:eastAsia="Arial" w:hAnsi="Arial" w:cs="Arial"/>
+              </w:rPr>
+              <w:t xml:space="preserve">Denunciar un </w:t>
+            </w:r>
+            <w:proofErr w:type="spellStart"/>
+            <w:r>
+              <w:rPr>
+                <w:rFonts w:ascii="Arial" w:eastAsia="Arial" w:hAnsi="Arial" w:cs="Arial"/>
+              </w:rPr>
+              <w:t>vehiculo</w:t>
+            </w:r>
+            <w:proofErr w:type="spellEnd"/>
+          </w:p>
+        </w:tc>
+      </w:tr>
+      <w:tr>
+        <w:trPr>
+          <w:trHeight w:val="759"/>
+        </w:trPr>
+        <w:tc>
+          <w:tcPr>
+            <w:tcW w:w="1843" w:type="dxa"/>
+            <w:tcMar>
+              <w:top w:w="100" w:type="dxa"/>
+              <w:left w:w="108" w:type="dxa"/>
+              <w:bottom w:w="100" w:type="dxa"/>
+              <w:right w:w="108" w:type="dxa"/>
+            </w:tcMar>
+          </w:tcPr>
+          <w:p/>
+        </w:tc>
+        <w:tc>
+          <w:tcPr>
+            <w:tcW w:w="4253" w:type="dxa"/>
+            <w:tcMar>
+              <w:top w:w="100" w:type="dxa"/>
+              <w:left w:w="108" w:type="dxa"/>
+              <w:bottom w:w="100" w:type="dxa"/>
+              <w:right w:w="108" w:type="dxa"/>
+            </w:tcMar>
+          </w:tcPr>
+          <w:p/>
+        </w:tc>
+        <w:tc>
+          <w:tcPr>
+            <w:tcW w:w="2409" w:type="dxa"/>
+            <w:tcMar>
+              <w:top w:w="100" w:type="dxa"/>
+              <w:left w:w="108" w:type="dxa"/>
+              <w:bottom w:w="100" w:type="dxa"/>
+              <w:right w:w="108" w:type="dxa"/>
+            </w:tcMar>
+          </w:tcPr>
+          <w:p>
+            <w:r>
+              <w:rPr>
+                <w:rFonts w:ascii="Arial" w:eastAsia="Arial" w:hAnsi="Arial" w:cs="Arial"/>
+                <w:b/>
+              </w:rPr>
+              <w:t>Responsable</w:t>
+            </w:r>
+          </w:p>
+        </w:tc>
+        <w:tc>
+          <w:tcPr>
+            <w:tcW w:w="2097" w:type="dxa"/>
+            <w:tcMar>
+              <w:top w:w="100" w:type="dxa"/>
+              <w:left w:w="108" w:type="dxa"/>
+              <w:bottom w:w="100" w:type="dxa"/>
+              <w:right w:w="108" w:type="dxa"/>
+            </w:tcMar>
+          </w:tcPr>
+          <w:p>
+            <w:r>
+              <w:rPr>
+                <w:rFonts w:ascii="Arial" w:eastAsia="Arial" w:hAnsi="Arial" w:cs="Arial"/>
+              </w:rPr>
+              <w:t>Usuario denunciante</w:t>
+            </w:r>
+          </w:p>
+        </w:tc>
+      </w:tr>
+      <w:tr>
+        <w:tc>
+          <w:tcPr>
+            <w:tcW w:w="1843" w:type="dxa"/>
+            <w:tcMar>
+              <w:top w:w="100" w:type="dxa"/>
+              <w:left w:w="108" w:type="dxa"/>
+              <w:bottom w:w="100" w:type="dxa"/>
+              <w:right w:w="108" w:type="dxa"/>
+            </w:tcMar>
+          </w:tcPr>
+          <w:p>
+            <w:r>
+              <w:rPr>
+                <w:rFonts w:ascii="Arial" w:eastAsia="Arial" w:hAnsi="Arial" w:cs="Arial"/>
+                <w:b/>
+              </w:rPr>
+              <w:t>Objetivo / Propósito</w:t>
+            </w:r>
+          </w:p>
+        </w:tc>
+        <w:tc>
+          <w:tcPr>
+            <w:tcW w:w="4253" w:type="dxa"/>
+            <w:tcMar>
+              <w:top w:w="100" w:type="dxa"/>
+              <w:left w:w="108" w:type="dxa"/>
+              <w:bottom w:w="100" w:type="dxa"/>
+              <w:right w:w="108" w:type="dxa"/>
+            </w:tcMar>
+          </w:tcPr>
+          <w:p>
+            <w:r>
+              <w:rPr>
+                <w:rFonts w:ascii="Arial" w:eastAsia="Arial" w:hAnsi="Arial" w:cs="Arial"/>
+              </w:rPr>
+              <w:t>Denunciar un evento ocurrido que involucre una perdida, robo, abandono, etc. de un vehículo. La denuncia quedara registrada en el sistema y podrá ser compartida en las redes sociales.</w:t>
+            </w:r>
+          </w:p>
+        </w:tc>
+        <w:tc>
+          <w:tcPr>
+            <w:tcW w:w="2409" w:type="dxa"/>
+            <w:tcMar>
+              <w:top w:w="100" w:type="dxa"/>
+              <w:left w:w="108" w:type="dxa"/>
+              <w:bottom w:w="100" w:type="dxa"/>
+              <w:right w:w="108" w:type="dxa"/>
+            </w:tcMar>
+          </w:tcPr>
+          <w:p/>
+        </w:tc>
+        <w:tc>
+          <w:tcPr>
+            <w:tcW w:w="2097" w:type="dxa"/>
+            <w:tcMar>
+              <w:top w:w="100" w:type="dxa"/>
+              <w:left w:w="108" w:type="dxa"/>
+              <w:bottom w:w="100" w:type="dxa"/>
+              <w:right w:w="108" w:type="dxa"/>
+            </w:tcMar>
+          </w:tcPr>
+          <w:p/>
+        </w:tc>
+      </w:tr>
+      <w:tr>
+        <w:tc>
+          <w:tcPr>
+            <w:tcW w:w="1843" w:type="dxa"/>
+            <w:tcMar>
+              <w:top w:w="100" w:type="dxa"/>
+              <w:left w:w="108" w:type="dxa"/>
+              <w:bottom w:w="100" w:type="dxa"/>
+              <w:right w:w="108" w:type="dxa"/>
+            </w:tcMar>
+          </w:tcPr>
+          <w:p>
+            <w:r>
+              <w:rPr>
+                <w:rFonts w:ascii="Arial" w:eastAsia="Arial" w:hAnsi="Arial" w:cs="Arial"/>
+                <w:b/>
+              </w:rPr>
+              <w:t>Frecuencia</w:t>
+            </w:r>
+          </w:p>
+        </w:tc>
+        <w:tc>
+          <w:tcPr>
+            <w:tcW w:w="4253" w:type="dxa"/>
+            <w:tcMar>
+              <w:top w:w="100" w:type="dxa"/>
+              <w:left w:w="108" w:type="dxa"/>
+              <w:bottom w:w="100" w:type="dxa"/>
+              <w:right w:w="108" w:type="dxa"/>
+            </w:tcMar>
+          </w:tcPr>
+          <w:p>
+            <w:r>
+              <w:rPr>
+                <w:rFonts w:ascii="Arial" w:eastAsia="Arial" w:hAnsi="Arial" w:cs="Arial"/>
+              </w:rPr>
+              <w:t xml:space="preserve">Este proceso se realiza cada vez que </w:t>
+            </w:r>
+            <w:r>
+              <w:rPr>
+                <w:rFonts w:ascii="Arial" w:eastAsia="Arial" w:hAnsi="Arial" w:cs="Arial"/>
+              </w:rPr>
+              <w:t>el usuario quiera denunciar</w:t>
+            </w:r>
+            <w:r>
+              <w:rPr>
+                <w:rFonts w:ascii="Arial" w:eastAsia="Arial" w:hAnsi="Arial" w:cs="Arial"/>
+              </w:rPr>
+              <w:t>.</w:t>
+            </w:r>
+          </w:p>
+        </w:tc>
+        <w:tc>
+          <w:tcPr>
+            <w:tcW w:w="2409" w:type="dxa"/>
+            <w:tcMar>
+              <w:top w:w="100" w:type="dxa"/>
+              <w:left w:w="108" w:type="dxa"/>
+              <w:bottom w:w="100" w:type="dxa"/>
+              <w:right w:w="108" w:type="dxa"/>
+            </w:tcMar>
+          </w:tcPr>
+          <w:p/>
+        </w:tc>
+        <w:tc>
+          <w:tcPr>
+            <w:tcW w:w="2097" w:type="dxa"/>
+            <w:tcMar>
+              <w:top w:w="100" w:type="dxa"/>
+              <w:left w:w="108" w:type="dxa"/>
+              <w:bottom w:w="100" w:type="dxa"/>
+              <w:right w:w="108" w:type="dxa"/>
+            </w:tcMar>
+          </w:tcPr>
+          <w:p/>
+        </w:tc>
+      </w:tr>
+    </w:tbl>
+    <w:p>
+      <w:pPr>
+        <w:widowControl w:val="0"/>
+        <w:spacing w:before="120" w:after="60" w:line="240" w:lineRule="auto"/>
+        <w:ind w:left="720"/>
+        <w:jc w:val="both"/>
+        <w:rPr>
+          <w:rFonts w:ascii="Arial" w:eastAsia="Arial" w:hAnsi="Arial" w:cs="Arial"/>
+          <w:b/>
+        </w:rPr>
+      </w:pPr>
+    </w:p>
+    <w:p>
+      <w:pPr>
+        <w:widowControl w:val="0"/>
+        <w:spacing w:before="120" w:after="60" w:line="240" w:lineRule="auto"/>
+        <w:ind w:left="720"/>
+        <w:jc w:val="both"/>
+      </w:pPr>
     </w:p>
     <w:p>
       <w:pPr>
@@ -2383,6 +2907,7 @@
           <w:rFonts w:ascii="Arial" w:eastAsia="Arial" w:hAnsi="Arial" w:cs="Arial"/>
           <w:b/>
         </w:rPr>
+        <w:lastRenderedPageBreak/>
         <w:t>Diagrama del Proceso</w:t>
       </w:r>
     </w:p>
@@ -2407,6 +2932,489 @@
     </w:p>
     <w:p>
       <w:pPr>
+        <w:widowControl w:val="0"/>
+        <w:spacing w:before="120" w:after="60" w:line="240" w:lineRule="auto"/>
+        <w:jc w:val="both"/>
+        <w:rPr>
+          <w:rFonts w:ascii="Arial" w:eastAsia="Arial" w:hAnsi="Arial" w:cs="Arial"/>
+          <w:b/>
+        </w:rPr>
+      </w:pPr>
+    </w:p>
+    <w:tbl>
+      <w:tblPr>
+        <w:tblStyle w:val="Tablaconcuadrcula"/>
+        <w:tblW w:w="10632" w:type="dxa"/>
+        <w:tblInd w:w="-1026" w:type="dxa"/>
+        <w:tblLook w:val="04A0" w:firstRow="1" w:lastRow="0" w:firstColumn="1" w:lastColumn="0" w:noHBand="0" w:noVBand="1"/>
+      </w:tblPr>
+      <w:tblGrid>
+        <w:gridCol w:w="1843"/>
+        <w:gridCol w:w="3959"/>
+        <w:gridCol w:w="1984"/>
+        <w:gridCol w:w="2846"/>
+      </w:tblGrid>
+      <w:tr>
+        <w:tc>
+          <w:tcPr>
+            <w:tcW w:w="1843" w:type="dxa"/>
+          </w:tcPr>
+          <w:p>
+            <w:pPr>
+              <w:spacing w:before="120" w:after="60"/>
+              <w:jc w:val="center"/>
+              <w:rPr>
+                <w:b/>
+              </w:rPr>
+            </w:pPr>
+            <w:r>
+              <w:rPr>
+                <w:b/>
+              </w:rPr>
+              <w:t>Identificador</w:t>
+            </w:r>
+          </w:p>
+        </w:tc>
+        <w:tc>
+          <w:tcPr>
+            <w:tcW w:w="3959" w:type="dxa"/>
+          </w:tcPr>
+          <w:p>
+            <w:pPr>
+              <w:spacing w:before="120" w:after="60"/>
+              <w:jc w:val="center"/>
+              <w:rPr>
+                <w:b/>
+              </w:rPr>
+            </w:pPr>
+            <w:r>
+              <w:rPr>
+                <w:b/>
+              </w:rPr>
+              <w:t>Actividad</w:t>
+            </w:r>
+          </w:p>
+        </w:tc>
+        <w:tc>
+          <w:tcPr>
+            <w:tcW w:w="1984" w:type="dxa"/>
+          </w:tcPr>
+          <w:p>
+            <w:pPr>
+              <w:spacing w:before="120" w:after="60"/>
+              <w:jc w:val="center"/>
+              <w:rPr>
+                <w:b/>
+              </w:rPr>
+            </w:pPr>
+            <w:r>
+              <w:rPr>
+                <w:b/>
+              </w:rPr>
+              <w:t>Datos de Entrada</w:t>
+            </w:r>
+          </w:p>
+        </w:tc>
+        <w:tc>
+          <w:tcPr>
+            <w:tcW w:w="2846" w:type="dxa"/>
+          </w:tcPr>
+          <w:p>
+            <w:pPr>
+              <w:spacing w:before="120" w:after="60"/>
+              <w:jc w:val="center"/>
+              <w:rPr>
+                <w:b/>
+              </w:rPr>
+            </w:pPr>
+            <w:r>
+              <w:rPr>
+                <w:b/>
+              </w:rPr>
+              <w:t>Datos de Salida</w:t>
+            </w:r>
+          </w:p>
+        </w:tc>
+      </w:tr>
+      <w:tr>
+        <w:tc>
+          <w:tcPr>
+            <w:tcW w:w="1843" w:type="dxa"/>
+          </w:tcPr>
+          <w:p>
+            <w:pPr>
+              <w:spacing w:before="120" w:after="60"/>
+              <w:jc w:val="center"/>
+              <w:rPr>
+                <w:b/>
+              </w:rPr>
+            </w:pPr>
+          </w:p>
+        </w:tc>
+        <w:tc>
+          <w:tcPr>
+            <w:tcW w:w="3959" w:type="dxa"/>
+          </w:tcPr>
+          <w:p>
+            <w:pPr>
+              <w:spacing w:before="120" w:after="60"/>
+              <w:jc w:val="center"/>
+            </w:pPr>
+            <w:r>
+              <w:t xml:space="preserve">Solicitar información vehicular, </w:t>
+            </w:r>
+            <w:proofErr w:type="spellStart"/>
+            <w:r>
+              <w:t>infraciones</w:t>
+            </w:r>
+            <w:proofErr w:type="spellEnd"/>
+            <w:r>
+              <w:t>, denuncias, comentarios</w:t>
+            </w:r>
+          </w:p>
+        </w:tc>
+        <w:tc>
+          <w:tcPr>
+            <w:tcW w:w="1984" w:type="dxa"/>
+          </w:tcPr>
+          <w:p>
+            <w:pPr>
+              <w:spacing w:before="120" w:after="60"/>
+              <w:jc w:val="center"/>
+              <w:rPr>
+                <w:b/>
+              </w:rPr>
+            </w:pPr>
+          </w:p>
+        </w:tc>
+        <w:tc>
+          <w:tcPr>
+            <w:tcW w:w="2846" w:type="dxa"/>
+          </w:tcPr>
+          <w:p>
+            <w:pPr>
+              <w:spacing w:before="120" w:after="60"/>
+              <w:jc w:val="center"/>
+              <w:rPr>
+                <w:b/>
+              </w:rPr>
+            </w:pPr>
+          </w:p>
+        </w:tc>
+      </w:tr>
+      <w:tr>
+        <w:tc>
+          <w:tcPr>
+            <w:tcW w:w="1843" w:type="dxa"/>
+          </w:tcPr>
+          <w:p>
+            <w:pPr>
+              <w:spacing w:before="120" w:after="60"/>
+              <w:jc w:val="center"/>
+              <w:rPr>
+                <w:b/>
+              </w:rPr>
+            </w:pPr>
+          </w:p>
+        </w:tc>
+        <w:tc>
+          <w:tcPr>
+            <w:tcW w:w="3959" w:type="dxa"/>
+          </w:tcPr>
+          <w:p>
+            <w:pPr>
+              <w:spacing w:before="120" w:after="60"/>
+              <w:jc w:val="center"/>
+            </w:pPr>
+            <w:r>
+              <w:t>Ingresar la información para la búsqueda</w:t>
+            </w:r>
+          </w:p>
+        </w:tc>
+        <w:tc>
+          <w:tcPr>
+            <w:tcW w:w="1984" w:type="dxa"/>
+          </w:tcPr>
+          <w:p>
+            <w:pPr>
+              <w:spacing w:before="120" w:after="60"/>
+              <w:jc w:val="center"/>
+              <w:rPr>
+                <w:b/>
+              </w:rPr>
+            </w:pPr>
+          </w:p>
+        </w:tc>
+        <w:tc>
+          <w:tcPr>
+            <w:tcW w:w="2846" w:type="dxa"/>
+          </w:tcPr>
+          <w:p>
+            <w:pPr>
+              <w:spacing w:before="120" w:after="60"/>
+              <w:jc w:val="center"/>
+              <w:rPr>
+                <w:b/>
+              </w:rPr>
+            </w:pPr>
+          </w:p>
+        </w:tc>
+      </w:tr>
+      <w:tr>
+        <w:tc>
+          <w:tcPr>
+            <w:tcW w:w="1843" w:type="dxa"/>
+          </w:tcPr>
+          <w:p>
+            <w:pPr>
+              <w:spacing w:before="120" w:after="60"/>
+              <w:jc w:val="center"/>
+              <w:rPr>
+                <w:b/>
+              </w:rPr>
+            </w:pPr>
+          </w:p>
+        </w:tc>
+        <w:tc>
+          <w:tcPr>
+            <w:tcW w:w="3959" w:type="dxa"/>
+          </w:tcPr>
+          <w:p>
+            <w:pPr>
+              <w:spacing w:before="120" w:after="60"/>
+              <w:jc w:val="center"/>
+            </w:pPr>
+            <w:r>
+              <w:t>Realizar la búsqueda</w:t>
+            </w:r>
+          </w:p>
+        </w:tc>
+        <w:tc>
+          <w:tcPr>
+            <w:tcW w:w="1984" w:type="dxa"/>
+          </w:tcPr>
+          <w:p>
+            <w:pPr>
+              <w:spacing w:before="120" w:after="60"/>
+              <w:jc w:val="center"/>
+              <w:rPr>
+                <w:b/>
+              </w:rPr>
+            </w:pPr>
+          </w:p>
+        </w:tc>
+        <w:tc>
+          <w:tcPr>
+            <w:tcW w:w="2846" w:type="dxa"/>
+          </w:tcPr>
+          <w:p>
+            <w:pPr>
+              <w:spacing w:before="120" w:after="60"/>
+              <w:jc w:val="center"/>
+              <w:rPr>
+                <w:b/>
+              </w:rPr>
+            </w:pPr>
+          </w:p>
+        </w:tc>
+      </w:tr>
+      <w:tr>
+        <w:tc>
+          <w:tcPr>
+            <w:tcW w:w="1843" w:type="dxa"/>
+          </w:tcPr>
+          <w:p>
+            <w:pPr>
+              <w:spacing w:before="120" w:after="60"/>
+              <w:jc w:val="center"/>
+              <w:rPr>
+                <w:b/>
+              </w:rPr>
+            </w:pPr>
+          </w:p>
+        </w:tc>
+        <w:tc>
+          <w:tcPr>
+            <w:tcW w:w="3959" w:type="dxa"/>
+          </w:tcPr>
+          <w:p>
+            <w:pPr>
+              <w:spacing w:before="120" w:after="60"/>
+              <w:jc w:val="center"/>
+            </w:pPr>
+            <w:r>
+              <w:t>Entregar los resultados</w:t>
+            </w:r>
+          </w:p>
+        </w:tc>
+        <w:tc>
+          <w:tcPr>
+            <w:tcW w:w="1984" w:type="dxa"/>
+          </w:tcPr>
+          <w:p>
+            <w:pPr>
+              <w:spacing w:before="120" w:after="60"/>
+              <w:jc w:val="center"/>
+              <w:rPr>
+                <w:b/>
+              </w:rPr>
+            </w:pPr>
+          </w:p>
+        </w:tc>
+        <w:tc>
+          <w:tcPr>
+            <w:tcW w:w="2846" w:type="dxa"/>
+          </w:tcPr>
+          <w:p>
+            <w:pPr>
+              <w:spacing w:before="120" w:after="60"/>
+              <w:jc w:val="center"/>
+              <w:rPr>
+                <w:b/>
+              </w:rPr>
+            </w:pPr>
+          </w:p>
+        </w:tc>
+      </w:tr>
+    </w:tbl>
+    <w:p>
+      <w:pPr>
+        <w:widowControl w:val="0"/>
+        <w:spacing w:before="120" w:after="60" w:line="240" w:lineRule="auto"/>
+        <w:jc w:val="both"/>
+      </w:pPr>
+    </w:p>
+    <w:p>
+      <w:pPr>
+        <w:pStyle w:val="Prrafodelista"/>
+        <w:widowControl w:val="0"/>
+        <w:numPr>
+          <w:ilvl w:val="0"/>
+          <w:numId w:val="3"/>
+        </w:numPr>
+        <w:spacing w:before="120" w:after="60" w:line="240" w:lineRule="auto"/>
+        <w:jc w:val="both"/>
+      </w:pPr>
+      <w:r>
+        <w:rPr>
+          <w:rFonts w:ascii="Arial" w:eastAsia="Arial" w:hAnsi="Arial" w:cs="Arial"/>
+          <w:b/>
+          <w:sz w:val="24"/>
+          <w:szCs w:val="24"/>
+        </w:rPr>
+        <w:t>Proceso</w:t>
+      </w:r>
+      <w:r>
+        <w:rPr>
+          <w:rFonts w:ascii="Arial" w:eastAsia="Arial" w:hAnsi="Arial" w:cs="Arial"/>
+          <w:b/>
+          <w:sz w:val="24"/>
+          <w:szCs w:val="24"/>
+        </w:rPr>
+        <w:t xml:space="preserve"> 3</w:t>
+      </w:r>
+      <w:r>
+        <w:rPr>
+          <w:rFonts w:ascii="Arial" w:eastAsia="Arial" w:hAnsi="Arial" w:cs="Arial"/>
+          <w:b/>
+          <w:sz w:val="24"/>
+          <w:szCs w:val="24"/>
+        </w:rPr>
+        <w:t xml:space="preserve">: Generar </w:t>
+      </w:r>
+      <w:proofErr w:type="spellStart"/>
+      <w:r>
+        <w:rPr>
+          <w:rFonts w:ascii="Arial" w:eastAsia="Arial" w:hAnsi="Arial" w:cs="Arial"/>
+          <w:b/>
+          <w:sz w:val="24"/>
+          <w:szCs w:val="24"/>
+        </w:rPr>
+        <w:t>infraccion</w:t>
+      </w:r>
+      <w:proofErr w:type="spellEnd"/>
+    </w:p>
+    <w:p>
+      <w:pPr>
+        <w:widowControl w:val="0"/>
+        <w:numPr>
+          <w:ilvl w:val="1"/>
+          <w:numId w:val="3"/>
+        </w:numPr>
+        <w:spacing w:before="120" w:after="60" w:line="240" w:lineRule="auto"/>
+        <w:ind w:left="720" w:hanging="718"/>
+        <w:jc w:val="both"/>
+      </w:pPr>
+      <w:r>
+        <w:rPr>
+          <w:rFonts w:ascii="Arial" w:eastAsia="Arial" w:hAnsi="Arial" w:cs="Arial"/>
+          <w:b/>
+        </w:rPr>
+        <w:t>Ficha de Proceso</w:t>
+      </w:r>
+    </w:p>
+    <w:p>
+      <w:pPr>
+        <w:widowControl w:val="0"/>
+        <w:spacing w:before="120" w:after="60" w:line="240" w:lineRule="auto"/>
+        <w:ind w:left="720"/>
+        <w:jc w:val="both"/>
+      </w:pPr>
+      <w:bookmarkStart w:id="14" w:name="_GoBack"/>
+      <w:bookmarkEnd w:id="14"/>
+    </w:p>
+    <w:p>
+      <w:pPr>
+        <w:pStyle w:val="Prrafodelista"/>
+        <w:widowControl w:val="0"/>
+        <w:numPr>
+          <w:ilvl w:val="0"/>
+          <w:numId w:val="3"/>
+        </w:numPr>
+        <w:spacing w:before="120" w:after="60" w:line="240" w:lineRule="auto"/>
+        <w:jc w:val="both"/>
+      </w:pPr>
+      <w:r>
+        <w:rPr>
+          <w:rFonts w:ascii="Arial" w:eastAsia="Arial" w:hAnsi="Arial" w:cs="Arial"/>
+          <w:b/>
+          <w:sz w:val="24"/>
+          <w:szCs w:val="24"/>
+        </w:rPr>
+        <w:t>Proceso</w:t>
+      </w:r>
+      <w:r>
+        <w:rPr>
+          <w:rFonts w:ascii="Arial" w:eastAsia="Arial" w:hAnsi="Arial" w:cs="Arial"/>
+          <w:b/>
+          <w:sz w:val="24"/>
+          <w:szCs w:val="24"/>
+        </w:rPr>
+        <w:t xml:space="preserve"> </w:t>
+      </w:r>
+      <w:r>
+        <w:rPr>
+          <w:rFonts w:ascii="Arial" w:eastAsia="Arial" w:hAnsi="Arial" w:cs="Arial"/>
+          <w:b/>
+          <w:sz w:val="24"/>
+          <w:szCs w:val="24"/>
+        </w:rPr>
+        <w:t xml:space="preserve">4: Pagar </w:t>
+      </w:r>
+      <w:proofErr w:type="spellStart"/>
+      <w:r>
+        <w:rPr>
+          <w:rFonts w:ascii="Arial" w:eastAsia="Arial" w:hAnsi="Arial" w:cs="Arial"/>
+          <w:b/>
+          <w:sz w:val="24"/>
+          <w:szCs w:val="24"/>
+        </w:rPr>
+        <w:t>infraccion</w:t>
+      </w:r>
+      <w:proofErr w:type="spellEnd"/>
+    </w:p>
+    <w:p>
+      <w:pPr>
         <w:spacing w:before="120" w:after="60"/>
         <w:ind w:left="720"/>
         <w:jc w:val="both"/>
@@ -2421,8 +3429,8 @@
     </w:p>
     <w:p/>
     <w:sectPr>
-      <w:headerReference w:type="default" r:id="rId9"/>
-      <w:footerReference w:type="default" r:id="rId10"/>
+      <w:headerReference w:type="default" r:id="rId8"/>
+      <w:footerReference w:type="default" r:id="rId9"/>
       <w:pgSz w:w="11906" w:h="16838"/>
       <w:pgMar w:top="1417" w:right="1701" w:bottom="1417" w:left="1701" w:header="720" w:footer="720" w:gutter="0"/>
       <w:pgNumType w:start="1"/>
@@ -2433,7 +3441,7 @@
 </file>
 
 <file path=word/endnotes.xml><?xml version="1.0" encoding="utf-8"?>
-<w:endnotes xmlns:wpc="http://schemas.microsoft.com/office/word/2010/wordprocessingCanvas" xmlns:mc="http://schemas.openxmlformats.org/markup-compatibility/2006" xmlns:o="urn:schemas-microsoft-com:office:office" xmlns:r="http://schemas.openxmlformats.org/officeDocument/2006/relationships" xmlns:m="http://schemas.openxmlformats.org/officeDocument/2006/math" xmlns:v="urn:schemas-microsoft-com:vml" xmlns:wp14="http://schemas.microsoft.com/office/word/2010/wordprocessingDrawing" xmlns:wp="http://schemas.openxmlformats.org/drawingml/2006/wordprocessingDrawing" xmlns:w10="urn:schemas-microsoft-com:office:word" xmlns:w="http://schemas.openxmlformats.org/wordprocessingml/2006/main" xmlns:w14="http://schemas.microsoft.com/office/word/2010/wordml" xmlns:wpg="http://schemas.microsoft.com/office/word/2010/wordprocessingGroup" xmlns:wpi="http://schemas.microsoft.com/office/word/2010/wordprocessingInk" xmlns:wne="http://schemas.microsoft.com/office/word/2006/wordml" xmlns:wps="http://schemas.microsoft.com/office/word/2010/wordprocessingShape" mc:Ignorable="w14 wp14">
+<w:endnotes xmlns:wpc="http://schemas.microsoft.com/office/word/2010/wordprocessingCanvas" xmlns:mc="http://schemas.openxmlformats.org/markup-compatibility/2006" xmlns:o="urn:schemas-microsoft-com:office:office" xmlns:r="http://schemas.openxmlformats.org/officeDocument/2006/relationships" xmlns:m="http://schemas.openxmlformats.org/officeDocument/2006/math" xmlns:v="urn:schemas-microsoft-com:vml" xmlns:wp14="http://schemas.microsoft.com/office/word/2010/wordprocessingDrawing" xmlns:wp="http://schemas.openxmlformats.org/drawingml/2006/wordprocessingDrawing" xmlns:w10="urn:schemas-microsoft-com:office:word" xmlns:w="http://schemas.openxmlformats.org/wordprocessingml/2006/main" xmlns:w14="http://schemas.microsoft.com/office/word/2010/wordml" xmlns:w15="http://schemas.microsoft.com/office/word/2012/wordml" xmlns:wpg="http://schemas.microsoft.com/office/word/2010/wordprocessingGroup" xmlns:wpi="http://schemas.microsoft.com/office/word/2010/wordprocessingInk" xmlns:wne="http://schemas.microsoft.com/office/word/2006/wordml" xmlns:wps="http://schemas.microsoft.com/office/word/2010/wordprocessingShape" mc:Ignorable="w14 w15 wp14">
   <w:endnote w:type="separator" w:id="-1">
     <w:p>
       <w:pPr>
@@ -2458,10 +3466,10 @@
 </file>
 
 <file path=word/footer1.xml><?xml version="1.0" encoding="utf-8"?>
-<w:ftr xmlns:wpc="http://schemas.microsoft.com/office/word/2010/wordprocessingCanvas" xmlns:mc="http://schemas.openxmlformats.org/markup-compatibility/2006" xmlns:o="urn:schemas-microsoft-com:office:office" xmlns:r="http://schemas.openxmlformats.org/officeDocument/2006/relationships" xmlns:m="http://schemas.openxmlformats.org/officeDocument/2006/math" xmlns:v="urn:schemas-microsoft-com:vml" xmlns:wp14="http://schemas.microsoft.com/office/word/2010/wordprocessingDrawing" xmlns:wp="http://schemas.openxmlformats.org/drawingml/2006/wordprocessingDrawing" xmlns:w10="urn:schemas-microsoft-com:office:word" xmlns:w="http://schemas.openxmlformats.org/wordprocessingml/2006/main" xmlns:w14="http://schemas.microsoft.com/office/word/2010/wordml" xmlns:wpg="http://schemas.microsoft.com/office/word/2010/wordprocessingGroup" xmlns:wpi="http://schemas.microsoft.com/office/word/2010/wordprocessingInk" xmlns:wne="http://schemas.microsoft.com/office/word/2006/wordml" xmlns:wps="http://schemas.microsoft.com/office/word/2010/wordprocessingShape" mc:Ignorable="w14 wp14">
+<w:ftr xmlns:wpc="http://schemas.microsoft.com/office/word/2010/wordprocessingCanvas" xmlns:mc="http://schemas.openxmlformats.org/markup-compatibility/2006" xmlns:o="urn:schemas-microsoft-com:office:office" xmlns:r="http://schemas.openxmlformats.org/officeDocument/2006/relationships" xmlns:m="http://schemas.openxmlformats.org/officeDocument/2006/math" xmlns:v="urn:schemas-microsoft-com:vml" xmlns:wp14="http://schemas.microsoft.com/office/word/2010/wordprocessingDrawing" xmlns:wp="http://schemas.openxmlformats.org/drawingml/2006/wordprocessingDrawing" xmlns:w10="urn:schemas-microsoft-com:office:word" xmlns:w="http://schemas.openxmlformats.org/wordprocessingml/2006/main" xmlns:w14="http://schemas.microsoft.com/office/word/2010/wordml" xmlns:w15="http://schemas.microsoft.com/office/word/2012/wordml" xmlns:wpg="http://schemas.microsoft.com/office/word/2010/wordprocessingGroup" xmlns:wpi="http://schemas.microsoft.com/office/word/2010/wordprocessingInk" xmlns:wne="http://schemas.microsoft.com/office/word/2006/wordml" xmlns:wps="http://schemas.microsoft.com/office/word/2010/wordprocessingShape" mc:Ignorable="w14 w15 wp14">
   <w:tbl>
     <w:tblPr>
-      <w:tblStyle w:val="PlainTable3"/>
+      <w:tblStyle w:val="Tablanormal31"/>
       <w:tblW w:w="9714" w:type="dxa"/>
       <w:tblBorders>
         <w:top w:val="single" w:sz="4" w:space="0" w:color="auto"/>
@@ -2563,7 +3571,7 @@
               <w:noProof/>
               <w:color w:val="auto"/>
             </w:rPr>
-            <w:t>6</w:t>
+            <w:t>7</w:t>
           </w:r>
           <w:r>
             <w:rPr>
@@ -2606,7 +3614,7 @@
               <w:noProof/>
               <w:color w:val="auto"/>
             </w:rPr>
-            <w:t>7</w:t>
+            <w:t>8</w:t>
           </w:r>
           <w:r>
             <w:rPr>
@@ -2628,7 +3636,7 @@
 </file>
 
 <file path=word/footnotes.xml><?xml version="1.0" encoding="utf-8"?>
-<w:footnotes xmlns:wpc="http://schemas.microsoft.com/office/word/2010/wordprocessingCanvas" xmlns:mc="http://schemas.openxmlformats.org/markup-compatibility/2006" xmlns:o="urn:schemas-microsoft-com:office:office" xmlns:r="http://schemas.openxmlformats.org/officeDocument/2006/relationships" xmlns:m="http://schemas.openxmlformats.org/officeDocument/2006/math" xmlns:v="urn:schemas-microsoft-com:vml" xmlns:wp14="http://schemas.microsoft.com/office/word/2010/wordprocessingDrawing" xmlns:wp="http://schemas.openxmlformats.org/drawingml/2006/wordprocessingDrawing" xmlns:w10="urn:schemas-microsoft-com:office:word" xmlns:w="http://schemas.openxmlformats.org/wordprocessingml/2006/main" xmlns:w14="http://schemas.microsoft.com/office/word/2010/wordml" xmlns:wpg="http://schemas.microsoft.com/office/word/2010/wordprocessingGroup" xmlns:wpi="http://schemas.microsoft.com/office/word/2010/wordprocessingInk" xmlns:wne="http://schemas.microsoft.com/office/word/2006/wordml" xmlns:wps="http://schemas.microsoft.com/office/word/2010/wordprocessingShape" mc:Ignorable="w14 wp14">
+<w:footnotes xmlns:wpc="http://schemas.microsoft.com/office/word/2010/wordprocessingCanvas" xmlns:mc="http://schemas.openxmlformats.org/markup-compatibility/2006" xmlns:o="urn:schemas-microsoft-com:office:office" xmlns:r="http://schemas.openxmlformats.org/officeDocument/2006/relationships" xmlns:m="http://schemas.openxmlformats.org/officeDocument/2006/math" xmlns:v="urn:schemas-microsoft-com:vml" xmlns:wp14="http://schemas.microsoft.com/office/word/2010/wordprocessingDrawing" xmlns:wp="http://schemas.openxmlformats.org/drawingml/2006/wordprocessingDrawing" xmlns:w10="urn:schemas-microsoft-com:office:word" xmlns:w="http://schemas.openxmlformats.org/wordprocessingml/2006/main" xmlns:w14="http://schemas.microsoft.com/office/word/2010/wordml" xmlns:w15="http://schemas.microsoft.com/office/word/2012/wordml" xmlns:wpg="http://schemas.microsoft.com/office/word/2010/wordprocessingGroup" xmlns:wpi="http://schemas.microsoft.com/office/word/2010/wordprocessingInk" xmlns:wne="http://schemas.microsoft.com/office/word/2006/wordml" xmlns:wps="http://schemas.microsoft.com/office/word/2010/wordprocessingShape" mc:Ignorable="w14 w15 wp14">
   <w:footnote w:type="separator" w:id="-1">
     <w:p>
       <w:pPr>
@@ -2653,7 +3661,7 @@
 </file>
 
 <file path=word/header1.xml><?xml version="1.0" encoding="utf-8"?>
-<w:hdr xmlns:wpc="http://schemas.microsoft.com/office/word/2010/wordprocessingCanvas" xmlns:mc="http://schemas.openxmlformats.org/markup-compatibility/2006" xmlns:o="urn:schemas-microsoft-com:office:office" xmlns:r="http://schemas.openxmlformats.org/officeDocument/2006/relationships" xmlns:m="http://schemas.openxmlformats.org/officeDocument/2006/math" xmlns:v="urn:schemas-microsoft-com:vml" xmlns:wp14="http://schemas.microsoft.com/office/word/2010/wordprocessingDrawing" xmlns:wp="http://schemas.openxmlformats.org/drawingml/2006/wordprocessingDrawing" xmlns:w10="urn:schemas-microsoft-com:office:word" xmlns:w="http://schemas.openxmlformats.org/wordprocessingml/2006/main" xmlns:w14="http://schemas.microsoft.com/office/word/2010/wordml" xmlns:wpg="http://schemas.microsoft.com/office/word/2010/wordprocessingGroup" xmlns:wpi="http://schemas.microsoft.com/office/word/2010/wordprocessingInk" xmlns:wne="http://schemas.microsoft.com/office/word/2006/wordml" xmlns:wps="http://schemas.microsoft.com/office/word/2010/wordprocessingShape" mc:Ignorable="w14 wp14">
+<w:hdr xmlns:wpc="http://schemas.microsoft.com/office/word/2010/wordprocessingCanvas" xmlns:mc="http://schemas.openxmlformats.org/markup-compatibility/2006" xmlns:o="urn:schemas-microsoft-com:office:office" xmlns:r="http://schemas.openxmlformats.org/officeDocument/2006/relationships" xmlns:m="http://schemas.openxmlformats.org/officeDocument/2006/math" xmlns:v="urn:schemas-microsoft-com:vml" xmlns:wp14="http://schemas.microsoft.com/office/word/2010/wordprocessingDrawing" xmlns:wp="http://schemas.openxmlformats.org/drawingml/2006/wordprocessingDrawing" xmlns:w10="urn:schemas-microsoft-com:office:word" xmlns:w="http://schemas.openxmlformats.org/wordprocessingml/2006/main" xmlns:w14="http://schemas.microsoft.com/office/word/2010/wordml" xmlns:w15="http://schemas.microsoft.com/office/word/2012/wordml" xmlns:wpg="http://schemas.microsoft.com/office/word/2010/wordprocessingGroup" xmlns:wpi="http://schemas.microsoft.com/office/word/2010/wordprocessingInk" xmlns:wne="http://schemas.microsoft.com/office/word/2006/wordml" xmlns:wps="http://schemas.microsoft.com/office/word/2010/wordprocessingShape" mc:Ignorable="w14 w15 wp14">
   <w:tbl>
     <w:tblPr>
       <w:tblW w:w="9009" w:type="dxa"/>
@@ -2892,9 +3900,9 @@
             </wp:anchor>
           </w:drawing>
         </mc:Choice>
-        <mc:Fallback xmlns:w15="http://schemas.microsoft.com/office/word/2012/wordml">
+        <mc:Fallback>
           <w:pict>
-            <v:line w14:anchorId="3D5FB2E5" id="Conector recto 3" o:spid="_x0000_s1026" style="position:absolute;flip:y;z-index:251659264;visibility:visible;mso-wrap-style:square;mso-width-percent:0;mso-height-percent:0;mso-wrap-distance-left:9pt;mso-wrap-distance-top:0;mso-wrap-distance-right:9pt;mso-wrap-distance-bottom:0;mso-position-horizontal:absolute;mso-position-horizontal-relative:text;mso-position-vertical:absolute;mso-position-vertical-relative:text;mso-width-percent:0;mso-height-percent:0;mso-width-relative:margin;mso-height-relative:margin" from="-25.05pt,-.85pt" to="448.2pt,-.85pt" o:gfxdata="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" strokecolor="black [3040]" strokeweight="1.5pt"/>
+            <v:line w14:anchorId="7530642C" id="Conector recto 3" o:spid="_x0000_s1026" style="position:absolute;flip:y;z-index:251659264;visibility:visible;mso-wrap-style:square;mso-width-percent:0;mso-height-percent:0;mso-wrap-distance-left:9pt;mso-wrap-distance-top:0;mso-wrap-distance-right:9pt;mso-wrap-distance-bottom:0;mso-position-horizontal:absolute;mso-position-horizontal-relative:text;mso-position-vertical:absolute;mso-position-vertical-relative:text;mso-width-percent:0;mso-height-percent:0;mso-width-relative:margin;mso-height-relative:margin" from="-25.05pt,-.85pt" to="448.2pt,-.85pt" o:gfxdata="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" strokecolor="black [3040]" strokeweight="1.5pt"/>
           </w:pict>
         </mc:Fallback>
       </mc:AlternateContent>
@@ -2904,7 +3912,7 @@
 </file>
 
 <file path=word/numbering.xml><?xml version="1.0" encoding="utf-8"?>
-<w:numbering xmlns:wpc="http://schemas.microsoft.com/office/word/2010/wordprocessingCanvas" xmlns:mc="http://schemas.openxmlformats.org/markup-compatibility/2006" xmlns:o="urn:schemas-microsoft-com:office:office" xmlns:r="http://schemas.openxmlformats.org/officeDocument/2006/relationships" xmlns:m="http://schemas.openxmlformats.org/officeDocument/2006/math" xmlns:v="urn:schemas-microsoft-com:vml" xmlns:wp14="http://schemas.microsoft.com/office/word/2010/wordprocessingDrawing" xmlns:wp="http://schemas.openxmlformats.org/drawingml/2006/wordprocessingDrawing" xmlns:w10="urn:schemas-microsoft-com:office:word" xmlns:w="http://schemas.openxmlformats.org/wordprocessingml/2006/main" xmlns:w14="http://schemas.microsoft.com/office/word/2010/wordml" xmlns:wpg="http://schemas.microsoft.com/office/word/2010/wordprocessingGroup" xmlns:wpi="http://schemas.microsoft.com/office/word/2010/wordprocessingInk" xmlns:wne="http://schemas.microsoft.com/office/word/2006/wordml" xmlns:wps="http://schemas.microsoft.com/office/word/2010/wordprocessingShape" mc:Ignorable="w14 wp14">
+<w:numbering xmlns:wpc="http://schemas.microsoft.com/office/word/2010/wordprocessingCanvas" xmlns:mc="http://schemas.openxmlformats.org/markup-compatibility/2006" xmlns:o="urn:schemas-microsoft-com:office:office" xmlns:r="http://schemas.openxmlformats.org/officeDocument/2006/relationships" xmlns:m="http://schemas.openxmlformats.org/officeDocument/2006/math" xmlns:v="urn:schemas-microsoft-com:vml" xmlns:wp14="http://schemas.microsoft.com/office/word/2010/wordprocessingDrawing" xmlns:wp="http://schemas.openxmlformats.org/drawingml/2006/wordprocessingDrawing" xmlns:w10="urn:schemas-microsoft-com:office:word" xmlns:w="http://schemas.openxmlformats.org/wordprocessingml/2006/main" xmlns:w14="http://schemas.microsoft.com/office/word/2010/wordml" xmlns:w15="http://schemas.microsoft.com/office/word/2012/wordml" xmlns:wpg="http://schemas.microsoft.com/office/word/2010/wordprocessingGroup" xmlns:wpi="http://schemas.microsoft.com/office/word/2010/wordprocessingInk" xmlns:wne="http://schemas.microsoft.com/office/word/2006/wordml" xmlns:wps="http://schemas.microsoft.com/office/word/2010/wordprocessingShape" mc:Ignorable="w14 w15 wp14">
   <w:abstractNum w:abstractNumId="0">
     <w:nsid w:val="0311511C"/>
     <w:multiLevelType w:val="multilevel"/>
@@ -3483,6 +4491,128 @@
       <w:lvlJc w:val="left"/>
       <w:pPr>
         <w:ind w:left="7200" w:firstLine="28440"/>
+      </w:pPr>
+      <w:rPr>
+        <w:rFonts w:ascii="Arial" w:eastAsia="Arial" w:hAnsi="Arial" w:cs="Arial"/>
+        <w:vertAlign w:val="baseline"/>
+      </w:rPr>
+    </w:lvl>
+  </w:abstractNum>
+  <w:abstractNum w:abstractNumId="5">
+    <w:nsid w:val="75E65ADA"/>
+    <w:multiLevelType w:val="multilevel"/>
+    <w:tmpl w:val="F4B2D91E"/>
+    <w:lvl w:ilvl="0">
+      <w:start w:val="1"/>
+      <w:numFmt w:val="decimal"/>
+      <w:lvlText w:val="%1."/>
+      <w:lvlJc w:val="left"/>
+      <w:pPr>
+        <w:ind w:left="0" w:firstLine="0"/>
+      </w:pPr>
+      <w:rPr>
+        <w:rFonts w:ascii="Arial" w:eastAsia="Arial" w:hAnsi="Arial" w:cs="Arial"/>
+        <w:vertAlign w:val="baseline"/>
+      </w:rPr>
+    </w:lvl>
+    <w:lvl w:ilvl="1">
+      <w:start w:val="1"/>
+      <w:numFmt w:val="decimal"/>
+      <w:lvlText w:val="%1.%2"/>
+      <w:lvlJc w:val="left"/>
+      <w:pPr>
+        <w:ind w:left="0" w:firstLine="0"/>
+      </w:pPr>
+      <w:rPr>
+        <w:rFonts w:ascii="Arial" w:eastAsia="Arial" w:hAnsi="Arial" w:cs="Arial"/>
+        <w:vertAlign w:val="baseline"/>
+      </w:rPr>
+    </w:lvl>
+    <w:lvl w:ilvl="2">
+      <w:start w:val="1"/>
+      <w:numFmt w:val="decimal"/>
+      <w:lvlText w:val="%1.%2.%3"/>
+      <w:lvlJc w:val="left"/>
+      <w:pPr>
+        <w:ind w:left="0" w:firstLine="0"/>
+      </w:pPr>
+      <w:rPr>
+        <w:rFonts w:ascii="Arial" w:eastAsia="Arial" w:hAnsi="Arial" w:cs="Arial"/>
+        <w:vertAlign w:val="baseline"/>
+      </w:rPr>
+    </w:lvl>
+    <w:lvl w:ilvl="3">
+      <w:start w:val="1"/>
+      <w:numFmt w:val="decimal"/>
+      <w:lvlText w:val="%1.%2.%3.%4"/>
+      <w:lvlJc w:val="left"/>
+      <w:pPr>
+        <w:ind w:left="0" w:firstLine="0"/>
+      </w:pPr>
+      <w:rPr>
+        <w:rFonts w:ascii="Arial" w:eastAsia="Arial" w:hAnsi="Arial" w:cs="Arial"/>
+        <w:vertAlign w:val="baseline"/>
+      </w:rPr>
+    </w:lvl>
+    <w:lvl w:ilvl="4">
+      <w:start w:val="1"/>
+      <w:numFmt w:val="decimal"/>
+      <w:lvlText w:val="%1.%2.%3.%4.%5"/>
+      <w:lvlJc w:val="left"/>
+      <w:pPr>
+        <w:ind w:left="0" w:firstLine="0"/>
+      </w:pPr>
+      <w:rPr>
+        <w:rFonts w:ascii="Arial" w:eastAsia="Arial" w:hAnsi="Arial" w:cs="Arial"/>
+        <w:vertAlign w:val="baseline"/>
+      </w:rPr>
+    </w:lvl>
+    <w:lvl w:ilvl="5">
+      <w:start w:val="1"/>
+      <w:numFmt w:val="decimal"/>
+      <w:lvlText w:val="%1.%2.%3.%4.%5.%6"/>
+      <w:lvlJc w:val="left"/>
+      <w:pPr>
+        <w:ind w:left="0" w:firstLine="0"/>
+      </w:pPr>
+      <w:rPr>
+        <w:rFonts w:ascii="Arial" w:eastAsia="Arial" w:hAnsi="Arial" w:cs="Arial"/>
+        <w:vertAlign w:val="baseline"/>
+      </w:rPr>
+    </w:lvl>
+    <w:lvl w:ilvl="6">
+      <w:start w:val="1"/>
+      <w:numFmt w:val="decimal"/>
+      <w:lvlText w:val="%1.%2.%3.%4.%5.%6.%7"/>
+      <w:lvlJc w:val="left"/>
+      <w:pPr>
+        <w:ind w:left="0" w:firstLine="0"/>
+      </w:pPr>
+      <w:rPr>
+        <w:rFonts w:ascii="Arial" w:eastAsia="Arial" w:hAnsi="Arial" w:cs="Arial"/>
+        <w:vertAlign w:val="baseline"/>
+      </w:rPr>
+    </w:lvl>
+    <w:lvl w:ilvl="7">
+      <w:start w:val="1"/>
+      <w:numFmt w:val="decimal"/>
+      <w:lvlText w:val="%1.%2.%3.%4.%5.%6.%7.%8"/>
+      <w:lvlJc w:val="left"/>
+      <w:pPr>
+        <w:ind w:left="0" w:firstLine="0"/>
+      </w:pPr>
+      <w:rPr>
+        <w:rFonts w:ascii="Arial" w:eastAsia="Arial" w:hAnsi="Arial" w:cs="Arial"/>
+        <w:vertAlign w:val="baseline"/>
+      </w:rPr>
+    </w:lvl>
+    <w:lvl w:ilvl="8">
+      <w:start w:val="1"/>
+      <w:numFmt w:val="decimal"/>
+      <w:lvlText w:val="%1.%2.%3.%4.%5.%6.%7.%8.%9"/>
+      <w:lvlJc w:val="left"/>
+      <w:pPr>
+        <w:ind w:left="0" w:firstLine="0"/>
       </w:pPr>
       <w:rPr>
         <w:rFonts w:ascii="Arial" w:eastAsia="Arial" w:hAnsi="Arial" w:cs="Arial"/>
@@ -3505,11 +4635,14 @@
   <w:num w:numId="5">
     <w:abstractNumId w:val="4"/>
   </w:num>
+  <w:num w:numId="6">
+    <w:abstractNumId w:val="5"/>
+  </w:num>
 </w:numbering>
 </file>
 
 <file path=word/styles.xml><?xml version="1.0" encoding="utf-8"?>
-<w:styles xmlns:mc="http://schemas.openxmlformats.org/markup-compatibility/2006" xmlns:r="http://schemas.openxmlformats.org/officeDocument/2006/relationships" xmlns:w="http://schemas.openxmlformats.org/wordprocessingml/2006/main" xmlns:w14="http://schemas.microsoft.com/office/word/2010/wordml" mc:Ignorable="w14">
+<w:styles xmlns:mc="http://schemas.openxmlformats.org/markup-compatibility/2006" xmlns:r="http://schemas.openxmlformats.org/officeDocument/2006/relationships" xmlns:w="http://schemas.openxmlformats.org/wordprocessingml/2006/main" xmlns:w14="http://schemas.microsoft.com/office/word/2010/wordml" xmlns:w15="http://schemas.microsoft.com/office/word/2012/wordml" mc:Ignorable="w14 w15">
   <w:docDefaults>
     <w:rPrDefault>
       <w:rPr>
@@ -3525,145 +4658,378 @@
       </w:pPr>
     </w:pPrDefault>
   </w:docDefaults>
-  <w:latentStyles w:defLockedState="0" w:defUIPriority="99" w:defSemiHidden="1" w:defUnhideWhenUsed="1" w:defQFormat="0" w:count="267">
-    <w:lsdException w:name="Normal" w:semiHidden="0" w:uiPriority="0" w:unhideWhenUsed="0" w:qFormat="1"/>
-    <w:lsdException w:name="heading 1" w:semiHidden="0" w:uiPriority="9" w:unhideWhenUsed="0" w:qFormat="1"/>
-    <w:lsdException w:name="heading 2" w:uiPriority="9" w:qFormat="1"/>
-    <w:lsdException w:name="heading 3" w:uiPriority="9" w:qFormat="1"/>
-    <w:lsdException w:name="heading 4" w:uiPriority="9" w:qFormat="1"/>
-    <w:lsdException w:name="heading 5" w:uiPriority="9" w:qFormat="1"/>
-    <w:lsdException w:name="heading 6" w:uiPriority="9" w:qFormat="1"/>
-    <w:lsdException w:name="heading 7" w:uiPriority="9" w:qFormat="1"/>
-    <w:lsdException w:name="heading 8" w:uiPriority="9" w:qFormat="1"/>
-    <w:lsdException w:name="heading 9" w:uiPriority="9" w:qFormat="1"/>
-    <w:lsdException w:name="toc 1" w:uiPriority="39"/>
-    <w:lsdException w:name="toc 2" w:uiPriority="39"/>
-    <w:lsdException w:name="toc 3" w:uiPriority="39"/>
-    <w:lsdException w:name="toc 4" w:uiPriority="39"/>
-    <w:lsdException w:name="toc 5" w:uiPriority="39"/>
-    <w:lsdException w:name="toc 6" w:uiPriority="39"/>
-    <w:lsdException w:name="toc 7" w:uiPriority="39"/>
-    <w:lsdException w:name="toc 8" w:uiPriority="39"/>
-    <w:lsdException w:name="toc 9" w:uiPriority="39"/>
-    <w:lsdException w:name="header" w:uiPriority="0"/>
-    <w:lsdException w:name="caption" w:uiPriority="35" w:qFormat="1"/>
-    <w:lsdException w:name="Title" w:semiHidden="0" w:uiPriority="10" w:unhideWhenUsed="0" w:qFormat="1"/>
-    <w:lsdException w:name="Default Paragraph Font" w:uiPriority="1"/>
-    <w:lsdException w:name="Subtitle" w:semiHidden="0" w:uiPriority="11" w:unhideWhenUsed="0" w:qFormat="1"/>
-    <w:lsdException w:name="Strong" w:semiHidden="0" w:uiPriority="22" w:unhideWhenUsed="0" w:qFormat="1"/>
-    <w:lsdException w:name="Emphasis" w:semiHidden="0" w:uiPriority="20" w:unhideWhenUsed="0" w:qFormat="1"/>
-    <w:lsdException w:name="Table Grid" w:semiHidden="0" w:uiPriority="59" w:unhideWhenUsed="0"/>
-    <w:lsdException w:name="Placeholder Text" w:unhideWhenUsed="0"/>
-    <w:lsdException w:name="No Spacing" w:semiHidden="0" w:uiPriority="1" w:unhideWhenUsed="0" w:qFormat="1"/>
-    <w:lsdException w:name="Light Shading" w:semiHidden="0" w:uiPriority="60" w:unhideWhenUsed="0"/>
-    <w:lsdException w:name="Light List" w:semiHidden="0" w:uiPriority="61" w:unhideWhenUsed="0"/>
-    <w:lsdException w:name="Light Grid" w:semiHidden="0" w:uiPriority="62" w:unhideWhenUsed="0"/>
-    <w:lsdException w:name="Medium Shading 1" w:semiHidden="0" w:uiPriority="63" w:unhideWhenUsed="0"/>
-    <w:lsdException w:name="Medium Shading 2" w:semiHidden="0" w:uiPriority="64" w:unhideWhenUsed="0"/>
-    <w:lsdException w:name="Medium List 1" w:semiHidden="0" w:uiPriority="65" w:unhideWhenUsed="0"/>
-    <w:lsdException w:name="Medium List 2" w:semiHidden="0" w:uiPriority="66" w:unhideWhenUsed="0"/>
-    <w:lsdException w:name="Medium Grid 1" w:semiHidden="0" w:uiPriority="67" w:unhideWhenUsed="0"/>
-    <w:lsdException w:name="Medium Grid 2" w:semiHidden="0" w:uiPriority="68" w:unhideWhenUsed="0"/>
-    <w:lsdException w:name="Medium Grid 3" w:semiHidden="0" w:uiPriority="69" w:unhideWhenUsed="0"/>
-    <w:lsdException w:name="Dark List" w:semiHidden="0" w:uiPriority="70" w:unhideWhenUsed="0"/>
-    <w:lsdException w:name="Colorful Shading" w:semiHidden="0" w:uiPriority="71" w:unhideWhenUsed="0"/>
-    <w:lsdException w:name="Colorful List" w:semiHidden="0" w:uiPriority="72" w:unhideWhenUsed="0"/>
-    <w:lsdException w:name="Colorful Grid" w:semiHidden="0" w:uiPriority="73" w:unhideWhenUsed="0"/>
-    <w:lsdException w:name="Light Shading Accent 1" w:semiHidden="0" w:uiPriority="60" w:unhideWhenUsed="0"/>
-    <w:lsdException w:name="Light List Accent 1" w:semiHidden="0" w:uiPriority="61" w:unhideWhenUsed="0"/>
-    <w:lsdException w:name="Light Grid Accent 1" w:semiHidden="0" w:uiPriority="62" w:unhideWhenUsed="0"/>
-    <w:lsdException w:name="Medium Shading 1 Accent 1" w:semiHidden="0" w:uiPriority="63" w:unhideWhenUsed="0"/>
-    <w:lsdException w:name="Medium Shading 2 Accent 1" w:semiHidden="0" w:uiPriority="64" w:unhideWhenUsed="0"/>
-    <w:lsdException w:name="Medium List 1 Accent 1" w:semiHidden="0" w:uiPriority="65" w:unhideWhenUsed="0"/>
-    <w:lsdException w:name="Revision" w:unhideWhenUsed="0"/>
-    <w:lsdException w:name="List Paragraph" w:semiHidden="0" w:uiPriority="34" w:unhideWhenUsed="0" w:qFormat="1"/>
-    <w:lsdException w:name="Quote" w:semiHidden="0" w:uiPriority="29" w:unhideWhenUsed="0" w:qFormat="1"/>
-    <w:lsdException w:name="Intense Quote" w:semiHidden="0" w:uiPriority="30" w:unhideWhenUsed="0" w:qFormat="1"/>
-    <w:lsdException w:name="Medium List 2 Accent 1" w:semiHidden="0" w:uiPriority="66" w:unhideWhenUsed="0"/>
-    <w:lsdException w:name="Medium Grid 1 Accent 1" w:semiHidden="0" w:uiPriority="67" w:unhideWhenUsed="0"/>
-    <w:lsdException w:name="Medium Grid 2 Accent 1" w:semiHidden="0" w:uiPriority="68" w:unhideWhenUsed="0"/>
-    <w:lsdException w:name="Medium Grid 3 Accent 1" w:semiHidden="0" w:uiPriority="69" w:unhideWhenUsed="0"/>
-    <w:lsdException w:name="Dark List Accent 1" w:semiHidden="0" w:uiPriority="70" w:unhideWhenUsed="0"/>
-    <w:lsdException w:name="Colorful Shading Accent 1" w:semiHidden="0" w:uiPriority="71" w:unhideWhenUsed="0"/>
-    <w:lsdException w:name="Colorful List Accent 1" w:semiHidden="0" w:uiPriority="72" w:unhideWhenUsed="0"/>
-    <w:lsdException w:name="Colorful Grid Accent 1" w:semiHidden="0" w:uiPriority="73" w:unhideWhenUsed="0"/>
-    <w:lsdException w:name="Light Shading Accent 2" w:semiHidden="0" w:uiPriority="60" w:unhideWhenUsed="0"/>
-    <w:lsdException w:name="Light List Accent 2" w:semiHidden="0" w:uiPriority="61" w:unhideWhenUsed="0"/>
-    <w:lsdException w:name="Light Grid Accent 2" w:semiHidden="0" w:uiPriority="62" w:unhideWhenUsed="0"/>
-    <w:lsdException w:name="Medium Shading 1 Accent 2" w:semiHidden="0" w:uiPriority="63" w:unhideWhenUsed="0"/>
-    <w:lsdException w:name="Medium Shading 2 Accent 2" w:semiHidden="0" w:uiPriority="64" w:unhideWhenUsed="0"/>
-    <w:lsdException w:name="Medium List 1 Accent 2" w:semiHidden="0" w:uiPriority="65" w:unhideWhenUsed="0"/>
-    <w:lsdException w:name="Medium List 2 Accent 2" w:semiHidden="0" w:uiPriority="66" w:unhideWhenUsed="0"/>
-    <w:lsdException w:name="Medium Grid 1 Accent 2" w:semiHidden="0" w:uiPriority="67" w:unhideWhenUsed="0"/>
-    <w:lsdException w:name="Medium Grid 2 Accent 2" w:semiHidden="0" w:uiPriority="68" w:unhideWhenUsed="0"/>
-    <w:lsdException w:name="Medium Grid 3 Accent 2" w:semiHidden="0" w:uiPriority="69" w:unhideWhenUsed="0"/>
-    <w:lsdException w:name="Dark List Accent 2" w:semiHidden="0" w:uiPriority="70" w:unhideWhenUsed="0"/>
-    <w:lsdException w:name="Colorful Shading Accent 2" w:semiHidden="0" w:uiPriority="71" w:unhideWhenUsed="0"/>
-    <w:lsdException w:name="Colorful List Accent 2" w:semiHidden="0" w:uiPriority="72" w:unhideWhenUsed="0"/>
-    <w:lsdException w:name="Colorful Grid Accent 2" w:semiHidden="0" w:uiPriority="73" w:unhideWhenUsed="0"/>
-    <w:lsdException w:name="Light Shading Accent 3" w:semiHidden="0" w:uiPriority="60" w:unhideWhenUsed="0"/>
-    <w:lsdException w:name="Light List Accent 3" w:semiHidden="0" w:uiPriority="61" w:unhideWhenUsed="0"/>
-    <w:lsdException w:name="Light Grid Accent 3" w:semiHidden="0" w:uiPriority="62" w:unhideWhenUsed="0"/>
-    <w:lsdException w:name="Medium Shading 1 Accent 3" w:semiHidden="0" w:uiPriority="63" w:unhideWhenUsed="0"/>
-    <w:lsdException w:name="Medium Shading 2 Accent 3" w:semiHidden="0" w:uiPriority="64" w:unhideWhenUsed="0"/>
-    <w:lsdException w:name="Medium List 1 Accent 3" w:semiHidden="0" w:uiPriority="65" w:unhideWhenUsed="0"/>
-    <w:lsdException w:name="Medium List 2 Accent 3" w:semiHidden="0" w:uiPriority="66" w:unhideWhenUsed="0"/>
-    <w:lsdException w:name="Medium Grid 1 Accent 3" w:semiHidden="0" w:uiPriority="67" w:unhideWhenUsed="0"/>
-    <w:lsdException w:name="Medium Grid 2 Accent 3" w:semiHidden="0" w:uiPriority="68" w:unhideWhenUsed="0"/>
-    <w:lsdException w:name="Medium Grid 3 Accent 3" w:semiHidden="0" w:uiPriority="69" w:unhideWhenUsed="0"/>
-    <w:lsdException w:name="Dark List Accent 3" w:semiHidden="0" w:uiPriority="70" w:unhideWhenUsed="0"/>
-    <w:lsdException w:name="Colorful Shading Accent 3" w:semiHidden="0" w:uiPriority="71" w:unhideWhenUsed="0"/>
-    <w:lsdException w:name="Colorful List Accent 3" w:semiHidden="0" w:uiPriority="72" w:unhideWhenUsed="0"/>
-    <w:lsdException w:name="Colorful Grid Accent 3" w:semiHidden="0" w:uiPriority="73" w:unhideWhenUsed="0"/>
-    <w:lsdException w:name="Light Shading Accent 4" w:semiHidden="0" w:uiPriority="60" w:unhideWhenUsed="0"/>
-    <w:lsdException w:name="Light List Accent 4" w:semiHidden="0" w:uiPriority="61" w:unhideWhenUsed="0"/>
-    <w:lsdException w:name="Light Grid Accent 4" w:semiHidden="0" w:uiPriority="62" w:unhideWhenUsed="0"/>
-    <w:lsdException w:name="Medium Shading 1 Accent 4" w:semiHidden="0" w:uiPriority="63" w:unhideWhenUsed="0"/>
-    <w:lsdException w:name="Medium Shading 2 Accent 4" w:semiHidden="0" w:uiPriority="64" w:unhideWhenUsed="0"/>
-    <w:lsdException w:name="Medium List 1 Accent 4" w:semiHidden="0" w:uiPriority="65" w:unhideWhenUsed="0"/>
-    <w:lsdException w:name="Medium List 2 Accent 4" w:semiHidden="0" w:uiPriority="66" w:unhideWhenUsed="0"/>
-    <w:lsdException w:name="Medium Grid 1 Accent 4" w:semiHidden="0" w:uiPriority="67" w:unhideWhenUsed="0"/>
-    <w:lsdException w:name="Medium Grid 2 Accent 4" w:semiHidden="0" w:uiPriority="68" w:unhideWhenUsed="0"/>
-    <w:lsdException w:name="Medium Grid 3 Accent 4" w:semiHidden="0" w:uiPriority="69" w:unhideWhenUsed="0"/>
-    <w:lsdException w:name="Dark List Accent 4" w:semiHidden="0" w:uiPriority="70" w:unhideWhenUsed="0"/>
-    <w:lsdException w:name="Colorful Shading Accent 4" w:semiHidden="0" w:uiPriority="71" w:unhideWhenUsed="0"/>
-    <w:lsdException w:name="Colorful List Accent 4" w:semiHidden="0" w:uiPriority="72" w:unhideWhenUsed="0"/>
-    <w:lsdException w:name="Colorful Grid Accent 4" w:semiHidden="0" w:uiPriority="73" w:unhideWhenUsed="0"/>
-    <w:lsdException w:name="Light Shading Accent 5" w:semiHidden="0" w:uiPriority="60" w:unhideWhenUsed="0"/>
-    <w:lsdException w:name="Light List Accent 5" w:semiHidden="0" w:uiPriority="61" w:unhideWhenUsed="0"/>
-    <w:lsdException w:name="Light Grid Accent 5" w:semiHidden="0" w:uiPriority="62" w:unhideWhenUsed="0"/>
-    <w:lsdException w:name="Medium Shading 1 Accent 5" w:semiHidden="0" w:uiPriority="63" w:unhideWhenUsed="0"/>
-    <w:lsdException w:name="Medium Shading 2 Accent 5" w:semiHidden="0" w:uiPriority="64" w:unhideWhenUsed="0"/>
-    <w:lsdException w:name="Medium List 1 Accent 5" w:semiHidden="0" w:uiPriority="65" w:unhideWhenUsed="0"/>
-    <w:lsdException w:name="Medium List 2 Accent 5" w:semiHidden="0" w:uiPriority="66" w:unhideWhenUsed="0"/>
-    <w:lsdException w:name="Medium Grid 1 Accent 5" w:semiHidden="0" w:uiPriority="67" w:unhideWhenUsed="0"/>
-    <w:lsdException w:name="Medium Grid 2 Accent 5" w:semiHidden="0" w:uiPriority="68" w:unhideWhenUsed="0"/>
-    <w:lsdException w:name="Medium Grid 3 Accent 5" w:semiHidden="0" w:uiPriority="69" w:unhideWhenUsed="0"/>
-    <w:lsdException w:name="Dark List Accent 5" w:semiHidden="0" w:uiPriority="70" w:unhideWhenUsed="0"/>
-    <w:lsdException w:name="Colorful Shading Accent 5" w:semiHidden="0" w:uiPriority="71" w:unhideWhenUsed="0"/>
-    <w:lsdException w:name="Colorful List Accent 5" w:semiHidden="0" w:uiPriority="72" w:unhideWhenUsed="0"/>
-    <w:lsdException w:name="Colorful Grid Accent 5" w:semiHidden="0" w:uiPriority="73" w:unhideWhenUsed="0"/>
-    <w:lsdException w:name="Light Shading Accent 6" w:semiHidden="0" w:uiPriority="60" w:unhideWhenUsed="0"/>
-    <w:lsdException w:name="Light List Accent 6" w:semiHidden="0" w:uiPriority="61" w:unhideWhenUsed="0"/>
-    <w:lsdException w:name="Light Grid Accent 6" w:semiHidden="0" w:uiPriority="62" w:unhideWhenUsed="0"/>
-    <w:lsdException w:name="Medium Shading 1 Accent 6" w:semiHidden="0" w:uiPriority="63" w:unhideWhenUsed="0"/>
-    <w:lsdException w:name="Medium Shading 2 Accent 6" w:semiHidden="0" w:uiPriority="64" w:unhideWhenUsed="0"/>
-    <w:lsdException w:name="Medium List 1 Accent 6" w:semiHidden="0" w:uiPriority="65" w:unhideWhenUsed="0"/>
-    <w:lsdException w:name="Medium List 2 Accent 6" w:semiHidden="0" w:uiPriority="66" w:unhideWhenUsed="0"/>
-    <w:lsdException w:name="Medium Grid 1 Accent 6" w:semiHidden="0" w:uiPriority="67" w:unhideWhenUsed="0"/>
-    <w:lsdException w:name="Medium Grid 2 Accent 6" w:semiHidden="0" w:uiPriority="68" w:unhideWhenUsed="0"/>
-    <w:lsdException w:name="Medium Grid 3 Accent 6" w:semiHidden="0" w:uiPriority="69" w:unhideWhenUsed="0"/>
-    <w:lsdException w:name="Dark List Accent 6" w:semiHidden="0" w:uiPriority="70" w:unhideWhenUsed="0"/>
-    <w:lsdException w:name="Colorful Shading Accent 6" w:semiHidden="0" w:uiPriority="71" w:unhideWhenUsed="0"/>
-    <w:lsdException w:name="Colorful List Accent 6" w:semiHidden="0" w:uiPriority="72" w:unhideWhenUsed="0"/>
-    <w:lsdException w:name="Colorful Grid Accent 6" w:semiHidden="0" w:uiPriority="73" w:unhideWhenUsed="0"/>
-    <w:lsdException w:name="Subtle Emphasis" w:semiHidden="0" w:uiPriority="19" w:unhideWhenUsed="0" w:qFormat="1"/>
-    <w:lsdException w:name="Intense Emphasis" w:semiHidden="0" w:uiPriority="21" w:unhideWhenUsed="0" w:qFormat="1"/>
-    <w:lsdException w:name="Subtle Reference" w:semiHidden="0" w:uiPriority="31" w:unhideWhenUsed="0" w:qFormat="1"/>
-    <w:lsdException w:name="Intense Reference" w:semiHidden="0" w:uiPriority="32" w:unhideWhenUsed="0" w:qFormat="1"/>
-    <w:lsdException w:name="Book Title" w:semiHidden="0" w:uiPriority="33" w:unhideWhenUsed="0" w:qFormat="1"/>
-    <w:lsdException w:name="Bibliography" w:uiPriority="37"/>
-    <w:lsdException w:name="TOC Heading" w:uiPriority="39" w:qFormat="1"/>
+  <w:latentStyles w:defLockedState="0" w:defUIPriority="99" w:defSemiHidden="0" w:defUnhideWhenUsed="0" w:defQFormat="0" w:count="371">
+    <w:lsdException w:name="Normal" w:uiPriority="0" w:qFormat="1"/>
+    <w:lsdException w:name="heading 1" w:uiPriority="9" w:qFormat="1"/>
+    <w:lsdException w:name="heading 2" w:semiHidden="1" w:uiPriority="9" w:unhideWhenUsed="1" w:qFormat="1"/>
+    <w:lsdException w:name="heading 3" w:semiHidden="1" w:uiPriority="9" w:unhideWhenUsed="1" w:qFormat="1"/>
+    <w:lsdException w:name="heading 4" w:semiHidden="1" w:uiPriority="9" w:unhideWhenUsed="1" w:qFormat="1"/>
+    <w:lsdException w:name="heading 5" w:semiHidden="1" w:uiPriority="9" w:unhideWhenUsed="1" w:qFormat="1"/>
+    <w:lsdException w:name="heading 6" w:semiHidden="1" w:uiPriority="9" w:unhideWhenUsed="1" w:qFormat="1"/>
+    <w:lsdException w:name="heading 7" w:semiHidden="1" w:uiPriority="9" w:unhideWhenUsed="1" w:qFormat="1"/>
+    <w:lsdException w:name="heading 8" w:semiHidden="1" w:uiPriority="9" w:unhideWhenUsed="1" w:qFormat="1"/>
+    <w:lsdException w:name="heading 9" w:semiHidden="1" w:uiPriority="9" w:unhideWhenUsed="1" w:qFormat="1"/>
+    <w:lsdException w:name="index 1" w:semiHidden="1" w:unhideWhenUsed="1"/>
+    <w:lsdException w:name="index 2" w:semiHidden="1" w:unhideWhenUsed="1"/>
+    <w:lsdException w:name="index 3" w:semiHidden="1" w:unhideWhenUsed="1"/>
+    <w:lsdException w:name="index 4" w:semiHidden="1" w:unhideWhenUsed="1"/>
+    <w:lsdException w:name="index 5" w:semiHidden="1" w:unhideWhenUsed="1"/>
+    <w:lsdException w:name="index 6" w:semiHidden="1" w:unhideWhenUsed="1"/>
+    <w:lsdException w:name="index 7" w:semiHidden="1" w:unhideWhenUsed="1"/>
+    <w:lsdException w:name="index 8" w:semiHidden="1" w:unhideWhenUsed="1"/>
+    <w:lsdException w:name="index 9" w:semiHidden="1" w:unhideWhenUsed="1"/>
+    <w:lsdException w:name="toc 1" w:semiHidden="1" w:uiPriority="39" w:unhideWhenUsed="1"/>
+    <w:lsdException w:name="toc 2" w:semiHidden="1" w:uiPriority="39" w:unhideWhenUsed="1"/>
+    <w:lsdException w:name="toc 3" w:semiHidden="1" w:uiPriority="39" w:unhideWhenUsed="1"/>
+    <w:lsdException w:name="toc 4" w:semiHidden="1" w:uiPriority="39" w:unhideWhenUsed="1"/>
+    <w:lsdException w:name="toc 5" w:semiHidden="1" w:uiPriority="39" w:unhideWhenUsed="1"/>
+    <w:lsdException w:name="toc 6" w:semiHidden="1" w:uiPriority="39" w:unhideWhenUsed="1"/>
+    <w:lsdException w:name="toc 7" w:semiHidden="1" w:uiPriority="39" w:unhideWhenUsed="1"/>
+    <w:lsdException w:name="toc 8" w:semiHidden="1" w:uiPriority="39" w:unhideWhenUsed="1"/>
+    <w:lsdException w:name="toc 9" w:semiHidden="1" w:uiPriority="39" w:unhideWhenUsed="1"/>
+    <w:lsdException w:name="Normal Indent" w:semiHidden="1" w:unhideWhenUsed="1"/>
+    <w:lsdException w:name="footnote text" w:semiHidden="1" w:unhideWhenUsed="1"/>
+    <w:lsdException w:name="annotation text" w:semiHidden="1" w:unhideWhenUsed="1"/>
+    <w:lsdException w:name="header" w:semiHidden="1" w:uiPriority="0" w:unhideWhenUsed="1"/>
+    <w:lsdException w:name="footer" w:semiHidden="1" w:unhideWhenUsed="1"/>
+    <w:lsdException w:name="index heading" w:semiHidden="1" w:unhideWhenUsed="1"/>
+    <w:lsdException w:name="caption" w:semiHidden="1" w:uiPriority="35" w:unhideWhenUsed="1" w:qFormat="1"/>
+    <w:lsdException w:name="table of figures" w:semiHidden="1" w:unhideWhenUsed="1"/>
+    <w:lsdException w:name="envelope address" w:semiHidden="1" w:unhideWhenUsed="1"/>
+    <w:lsdException w:name="envelope return" w:semiHidden="1" w:unhideWhenUsed="1"/>
+    <w:lsdException w:name="footnote reference" w:semiHidden="1" w:unhideWhenUsed="1"/>
+    <w:lsdException w:name="annotation reference" w:semiHidden="1" w:unhideWhenUsed="1"/>
+    <w:lsdException w:name="line number" w:semiHidden="1" w:unhideWhenUsed="1"/>
+    <w:lsdException w:name="page number" w:semiHidden="1" w:unhideWhenUsed="1"/>
+    <w:lsdException w:name="endnote reference" w:semiHidden="1" w:unhideWhenUsed="1"/>
+    <w:lsdException w:name="endnote text" w:semiHidden="1" w:unhideWhenUsed="1"/>
+    <w:lsdException w:name="table of authorities" w:semiHidden="1" w:unhideWhenUsed="1"/>
+    <w:lsdException w:name="macro" w:semiHidden="1" w:unhideWhenUsed="1"/>
+    <w:lsdException w:name="toa heading" w:semiHidden="1" w:unhideWhenUsed="1"/>
+    <w:lsdException w:name="List" w:semiHidden="1" w:unhideWhenUsed="1"/>
+    <w:lsdException w:name="List Bullet" w:semiHidden="1" w:unhideWhenUsed="1"/>
+    <w:lsdException w:name="List Number" w:semiHidden="1" w:unhideWhenUsed="1"/>
+    <w:lsdException w:name="List 2" w:semiHidden="1" w:unhideWhenUsed="1"/>
+    <w:lsdException w:name="List 3" w:semiHidden="1" w:unhideWhenUsed="1"/>
+    <w:lsdException w:name="List 4" w:semiHidden="1" w:unhideWhenUsed="1"/>
+    <w:lsdException w:name="List 5" w:semiHidden="1" w:unhideWhenUsed="1"/>
+    <w:lsdException w:name="List Bullet 2" w:semiHidden="1" w:unhideWhenUsed="1"/>
+    <w:lsdException w:name="List Bullet 3" w:semiHidden="1" w:unhideWhenUsed="1"/>
+    <w:lsdException w:name="List Bullet 4" w:semiHidden="1" w:unhideWhenUsed="1"/>
+    <w:lsdException w:name="List Bullet 5" w:semiHidden="1" w:unhideWhenUsed="1"/>
+    <w:lsdException w:name="List Number 2" w:semiHidden="1" w:unhideWhenUsed="1"/>
+    <w:lsdException w:name="List Number 3" w:semiHidden="1" w:unhideWhenUsed="1"/>
+    <w:lsdException w:name="List Number 4" w:semiHidden="1" w:unhideWhenUsed="1"/>
+    <w:lsdException w:name="List Number 5" w:semiHidden="1" w:unhideWhenUsed="1"/>
+    <w:lsdException w:name="Title" w:uiPriority="10" w:qFormat="1"/>
+    <w:lsdException w:name="Closing" w:semiHidden="1" w:unhideWhenUsed="1"/>
+    <w:lsdException w:name="Signature" w:semiHidden="1" w:unhideWhenUsed="1"/>
+    <w:lsdException w:name="Default Paragraph Font" w:semiHidden="1" w:uiPriority="1" w:unhideWhenUsed="1"/>
+    <w:lsdException w:name="Body Text" w:semiHidden="1" w:unhideWhenUsed="1"/>
+    <w:lsdException w:name="Body Text Indent" w:semiHidden="1" w:unhideWhenUsed="1"/>
+    <w:lsdException w:name="List Continue" w:semiHidden="1" w:unhideWhenUsed="1"/>
+    <w:lsdException w:name="List Continue 2" w:semiHidden="1" w:unhideWhenUsed="1"/>
+    <w:lsdException w:name="List Continue 3" w:semiHidden="1" w:unhideWhenUsed="1"/>
+    <w:lsdException w:name="List Continue 4" w:semiHidden="1" w:unhideWhenUsed="1"/>
+    <w:lsdException w:name="List Continue 5" w:semiHidden="1" w:unhideWhenUsed="1"/>
+    <w:lsdException w:name="Message Header" w:semiHidden="1" w:unhideWhenUsed="1"/>
+    <w:lsdException w:name="Subtitle" w:uiPriority="11" w:qFormat="1"/>
+    <w:lsdException w:name="Salutation" w:semiHidden="1" w:unhideWhenUsed="1"/>
+    <w:lsdException w:name="Date" w:semiHidden="1" w:unhideWhenUsed="1"/>
+    <w:lsdException w:name="Body Text First Indent" w:semiHidden="1" w:unhideWhenUsed="1"/>
+    <w:lsdException w:name="Body Text First Indent 2" w:semiHidden="1" w:unhideWhenUsed="1"/>
+    <w:lsdException w:name="Note Heading" w:semiHidden="1" w:unhideWhenUsed="1"/>
+    <w:lsdException w:name="Body Text 2" w:semiHidden="1" w:unhideWhenUsed="1"/>
+    <w:lsdException w:name="Body Text 3" w:semiHidden="1" w:unhideWhenUsed="1"/>
+    <w:lsdException w:name="Body Text Indent 2" w:semiHidden="1" w:unhideWhenUsed="1"/>
+    <w:lsdException w:name="Body Text Indent 3" w:semiHidden="1" w:unhideWhenUsed="1"/>
+    <w:lsdException w:name="Block Text" w:semiHidden="1" w:unhideWhenUsed="1"/>
+    <w:lsdException w:name="Hyperlink" w:semiHidden="1" w:unhideWhenUsed="1"/>
+    <w:lsdException w:name="FollowedHyperlink" w:semiHidden="1" w:unhideWhenUsed="1"/>
+    <w:lsdException w:name="Strong" w:uiPriority="22" w:qFormat="1"/>
+    <w:lsdException w:name="Emphasis" w:uiPriority="20" w:qFormat="1"/>
+    <w:lsdException w:name="Document Map" w:semiHidden="1" w:unhideWhenUsed="1"/>
+    <w:lsdException w:name="Plain Text" w:semiHidden="1" w:unhideWhenUsed="1"/>
+    <w:lsdException w:name="E-mail Signature" w:semiHidden="1" w:unhideWhenUsed="1"/>
+    <w:lsdException w:name="HTML Top of Form" w:semiHidden="1" w:unhideWhenUsed="1"/>
+    <w:lsdException w:name="HTML Bottom of Form" w:semiHidden="1" w:unhideWhenUsed="1"/>
+    <w:lsdException w:name="Normal (Web)" w:semiHidden="1" w:unhideWhenUsed="1"/>
+    <w:lsdException w:name="HTML Acronym" w:semiHidden="1" w:unhideWhenUsed="1"/>
+    <w:lsdException w:name="HTML Address" w:semiHidden="1" w:unhideWhenUsed="1"/>
+    <w:lsdException w:name="HTML Cite" w:semiHidden="1" w:unhideWhenUsed="1"/>
+    <w:lsdException w:name="HTML Code" w:semiHidden="1" w:unhideWhenUsed="1"/>
+    <w:lsdException w:name="HTML Definition" w:semiHidden="1" w:unhideWhenUsed="1"/>
+    <w:lsdException w:name="HTML Keyboard" w:semiHidden="1" w:unhideWhenUsed="1"/>
+    <w:lsdException w:name="HTML Preformatted" w:semiHidden="1" w:unhideWhenUsed="1"/>
+    <w:lsdException w:name="HTML Sample" w:semiHidden="1" w:unhideWhenUsed="1"/>
+    <w:lsdException w:name="HTML Typewriter" w:semiHidden="1" w:unhideWhenUsed="1"/>
+    <w:lsdException w:name="HTML Variable" w:semiHidden="1" w:unhideWhenUsed="1"/>
+    <w:lsdException w:name="Normal Table" w:semiHidden="1" w:unhideWhenUsed="1"/>
+    <w:lsdException w:name="annotation subject" w:semiHidden="1" w:unhideWhenUsed="1"/>
+    <w:lsdException w:name="No List" w:semiHidden="1" w:unhideWhenUsed="1"/>
+    <w:lsdException w:name="Outline List 1" w:semiHidden="1" w:unhideWhenUsed="1"/>
+    <w:lsdException w:name="Outline List 2" w:semiHidden="1" w:unhideWhenUsed="1"/>
+    <w:lsdException w:name="Outline List 3" w:semiHidden="1" w:unhideWhenUsed="1"/>
+    <w:lsdException w:name="Table Simple 1" w:semiHidden="1" w:unhideWhenUsed="1"/>
+    <w:lsdException w:name="Table Simple 2" w:semiHidden="1" w:unhideWhenUsed="1"/>
+    <w:lsdException w:name="Table Simple 3" w:semiHidden="1" w:unhideWhenUsed="1"/>
+    <w:lsdException w:name="Table Classic 1" w:semiHidden="1" w:unhideWhenUsed="1"/>
+    <w:lsdException w:name="Table Classic 2" w:semiHidden="1" w:unhideWhenUsed="1"/>
+    <w:lsdException w:name="Table Classic 3" w:semiHidden="1" w:unhideWhenUsed="1"/>
+    <w:lsdException w:name="Table Classic 4" w:semiHidden="1" w:unhideWhenUsed="1"/>
+    <w:lsdException w:name="Table Colorful 1" w:semiHidden="1" w:unhideWhenUsed="1"/>
+    <w:lsdException w:name="Table Colorful 2" w:semiHidden="1" w:unhideWhenUsed="1"/>
+    <w:lsdException w:name="Table Colorful 3" w:semiHidden="1" w:unhideWhenUsed="1"/>
+    <w:lsdException w:name="Table Columns 1" w:semiHidden="1" w:unhideWhenUsed="1"/>
+    <w:lsdException w:name="Table Columns 2" w:semiHidden="1" w:unhideWhenUsed="1"/>
+    <w:lsdException w:name="Table Columns 3" w:semiHidden="1" w:unhideWhenUsed="1"/>
+    <w:lsdException w:name="Table Columns 4" w:semiHidden="1" w:unhideWhenUsed="1"/>
+    <w:lsdException w:name="Table Columns 5" w:semiHidden="1" w:unhideWhenUsed="1"/>
+    <w:lsdException w:name="Table Grid 1" w:semiHidden="1" w:unhideWhenUsed="1"/>
+    <w:lsdException w:name="Table Grid 2" w:semiHidden="1" w:unhideWhenUsed="1"/>
+    <w:lsdException w:name="Table Grid 3" w:semiHidden="1" w:unhideWhenUsed="1"/>
+    <w:lsdException w:name="Table Grid 4" w:semiHidden="1" w:unhideWhenUsed="1"/>
+    <w:lsdException w:name="Table Grid 5" w:semiHidden="1" w:unhideWhenUsed="1"/>
+    <w:lsdException w:name="Table Grid 6" w:semiHidden="1" w:unhideWhenUsed="1"/>
+    <w:lsdException w:name="Table Grid 7" w:semiHidden="1" w:unhideWhenUsed="1"/>
+    <w:lsdException w:name="Table Grid 8" w:semiHidden="1" w:unhideWhenUsed="1"/>
+    <w:lsdException w:name="Table List 1" w:semiHidden="1" w:unhideWhenUsed="1"/>
+    <w:lsdException w:name="Table List 2" w:semiHidden="1" w:unhideWhenUsed="1"/>
+    <w:lsdException w:name="Table List 3" w:semiHidden="1" w:unhideWhenUsed="1"/>
+    <w:lsdException w:name="Table List 4" w:semiHidden="1" w:unhideWhenUsed="1"/>
+    <w:lsdException w:name="Table List 5" w:semiHidden="1" w:unhideWhenUsed="1"/>
+    <w:lsdException w:name="Table List 6" w:semiHidden="1" w:unhideWhenUsed="1"/>
+    <w:lsdException w:name="Table List 7" w:semiHidden="1" w:unhideWhenUsed="1"/>
+    <w:lsdException w:name="Table List 8" w:semiHidden="1" w:unhideWhenUsed="1"/>
+    <w:lsdException w:name="Table 3D effects 1" w:semiHidden="1" w:unhideWhenUsed="1"/>
+    <w:lsdException w:name="Table 3D effects 2" w:semiHidden="1" w:unhideWhenUsed="1"/>
+    <w:lsdException w:name="Table 3D effects 3" w:semiHidden="1" w:unhideWhenUsed="1"/>
+    <w:lsdException w:name="Table Contemporary" w:semiHidden="1" w:unhideWhenUsed="1"/>
+    <w:lsdException w:name="Table Elegant" w:semiHidden="1" w:unhideWhenUsed="1"/>
+    <w:lsdException w:name="Table Professional" w:semiHidden="1" w:unhideWhenUsed="1"/>
+    <w:lsdException w:name="Table Subtle 1" w:semiHidden="1" w:unhideWhenUsed="1"/>
+    <w:lsdException w:name="Table Subtle 2" w:semiHidden="1" w:unhideWhenUsed="1"/>
+    <w:lsdException w:name="Table Web 1" w:semiHidden="1" w:unhideWhenUsed="1"/>
+    <w:lsdException w:name="Table Web 2" w:semiHidden="1" w:unhideWhenUsed="1"/>
+    <w:lsdException w:name="Table Web 3" w:semiHidden="1" w:unhideWhenUsed="1"/>
+    <w:lsdException w:name="Balloon Text" w:semiHidden="1" w:unhideWhenUsed="1"/>
+    <w:lsdException w:name="Table Grid" w:uiPriority="59"/>
+    <w:lsdException w:name="Table Theme" w:semiHidden="1" w:unhideWhenUsed="1"/>
+    <w:lsdException w:name="Placeholder Text" w:semiHidden="1"/>
+    <w:lsdException w:name="No Spacing" w:uiPriority="1" w:qFormat="1"/>
+    <w:lsdException w:name="Light Shading" w:uiPriority="60"/>
+    <w:lsdException w:name="Light List" w:uiPriority="61"/>
+    <w:lsdException w:name="Light Grid" w:uiPriority="62"/>
+    <w:lsdException w:name="Medium Shading 1" w:uiPriority="63"/>
+    <w:lsdException w:name="Medium Shading 2" w:uiPriority="64"/>
+    <w:lsdException w:name="Medium List 1" w:uiPriority="65"/>
+    <w:lsdException w:name="Medium List 2" w:uiPriority="66"/>
+    <w:lsdException w:name="Medium Grid 1" w:uiPriority="67"/>
+    <w:lsdException w:name="Medium Grid 2" w:uiPriority="68"/>
+    <w:lsdException w:name="Medium Grid 3" w:uiPriority="69"/>
+    <w:lsdException w:name="Dark List" w:uiPriority="70"/>
+    <w:lsdException w:name="Colorful Shading" w:uiPriority="71"/>
+    <w:lsdException w:name="Colorful List" w:uiPriority="72"/>
+    <w:lsdException w:name="Colorful Grid" w:uiPriority="73"/>
+    <w:lsdException w:name="Light Shading Accent 1" w:uiPriority="60"/>
+    <w:lsdException w:name="Light List Accent 1" w:uiPriority="61"/>
+    <w:lsdException w:name="Light Grid Accent 1" w:uiPriority="62"/>
+    <w:lsdException w:name="Medium Shading 1 Accent 1" w:uiPriority="63"/>
+    <w:lsdException w:name="Medium Shading 2 Accent 1" w:uiPriority="64"/>
+    <w:lsdException w:name="Medium List 1 Accent 1" w:uiPriority="65"/>
+    <w:lsdException w:name="Revision" w:semiHidden="1"/>
+    <w:lsdException w:name="List Paragraph" w:uiPriority="34" w:qFormat="1"/>
+    <w:lsdException w:name="Quote" w:uiPriority="29" w:qFormat="1"/>
+    <w:lsdException w:name="Intense Quote" w:uiPriority="30" w:qFormat="1"/>
+    <w:lsdException w:name="Medium List 2 Accent 1" w:uiPriority="66"/>
+    <w:lsdException w:name="Medium Grid 1 Accent 1" w:uiPriority="67"/>
+    <w:lsdException w:name="Medium Grid 2 Accent 1" w:uiPriority="68"/>
+    <w:lsdException w:name="Medium Grid 3 Accent 1" w:uiPriority="69"/>
+    <w:lsdException w:name="Dark List Accent 1" w:uiPriority="70"/>
+    <w:lsdException w:name="Colorful Shading Accent 1" w:uiPriority="71"/>
+    <w:lsdException w:name="Colorful List Accent 1" w:uiPriority="72"/>
+    <w:lsdException w:name="Colorful Grid Accent 1" w:uiPriority="73"/>
+    <w:lsdException w:name="Light Shading Accent 2" w:uiPriority="60"/>
+    <w:lsdException w:name="Light List Accent 2" w:uiPriority="61"/>
+    <w:lsdException w:name="Light Grid Accent 2" w:uiPriority="62"/>
+    <w:lsdException w:name="Medium Shading 1 Accent 2" w:uiPriority="63"/>
+    <w:lsdException w:name="Medium Shading 2 Accent 2" w:uiPriority="64"/>
+    <w:lsdException w:name="Medium List 1 Accent 2" w:uiPriority="65"/>
+    <w:lsdException w:name="Medium List 2 Accent 2" w:uiPriority="66"/>
+    <w:lsdException w:name="Medium Grid 1 Accent 2" w:uiPriority="67"/>
+    <w:lsdException w:name="Medium Grid 2 Accent 2" w:uiPriority="68"/>
+    <w:lsdException w:name="Medium Grid 3 Accent 2" w:uiPriority="69"/>
+    <w:lsdException w:name="Dark List Accent 2" w:uiPriority="70"/>
+    <w:lsdException w:name="Colorful Shading Accent 2" w:uiPriority="71"/>
+    <w:lsdException w:name="Colorful List Accent 2" w:uiPriority="72"/>
+    <w:lsdException w:name="Colorful Grid Accent 2" w:uiPriority="73"/>
+    <w:lsdException w:name="Light Shading Accent 3" w:uiPriority="60"/>
+    <w:lsdException w:name="Light List Accent 3" w:uiPriority="61"/>
+    <w:lsdException w:name="Light Grid Accent 3" w:uiPriority="62"/>
+    <w:lsdException w:name="Medium Shading 1 Accent 3" w:uiPriority="63"/>
+    <w:lsdException w:name="Medium Shading 2 Accent 3" w:uiPriority="64"/>
+    <w:lsdException w:name="Medium List 1 Accent 3" w:uiPriority="65"/>
+    <w:lsdException w:name="Medium List 2 Accent 3" w:uiPriority="66"/>
+    <w:lsdException w:name="Medium Grid 1 Accent 3" w:uiPriority="67"/>
+    <w:lsdException w:name="Medium Grid 2 Accent 3" w:uiPriority="68"/>
+    <w:lsdException w:name="Medium Grid 3 Accent 3" w:uiPriority="69"/>
+    <w:lsdException w:name="Dark List Accent 3" w:uiPriority="70"/>
+    <w:lsdException w:name="Colorful Shading Accent 3" w:uiPriority="71"/>
+    <w:lsdException w:name="Colorful List Accent 3" w:uiPriority="72"/>
+    <w:lsdException w:name="Colorful Grid Accent 3" w:uiPriority="73"/>
+    <w:lsdException w:name="Light Shading Accent 4" w:uiPriority="60"/>
+    <w:lsdException w:name="Light List Accent 4" w:uiPriority="61"/>
+    <w:lsdException w:name="Light Grid Accent 4" w:uiPriority="62"/>
+    <w:lsdException w:name="Medium Shading 1 Accent 4" w:uiPriority="63"/>
+    <w:lsdException w:name="Medium Shading 2 Accent 4" w:uiPriority="64"/>
+    <w:lsdException w:name="Medium List 1 Accent 4" w:uiPriority="65"/>
+    <w:lsdException w:name="Medium List 2 Accent 4" w:uiPriority="66"/>
+    <w:lsdException w:name="Medium Grid 1 Accent 4" w:uiPriority="67"/>
+    <w:lsdException w:name="Medium Grid 2 Accent 4" w:uiPriority="68"/>
+    <w:lsdException w:name="Medium Grid 3 Accent 4" w:uiPriority="69"/>
+    <w:lsdException w:name="Dark List Accent 4" w:uiPriority="70"/>
+    <w:lsdException w:name="Colorful Shading Accent 4" w:uiPriority="71"/>
+    <w:lsdException w:name="Colorful List Accent 4" w:uiPriority="72"/>
+    <w:lsdException w:name="Colorful Grid Accent 4" w:uiPriority="73"/>
+    <w:lsdException w:name="Light Shading Accent 5" w:uiPriority="60"/>
+    <w:lsdException w:name="Light List Accent 5" w:uiPriority="61"/>
+    <w:lsdException w:name="Light Grid Accent 5" w:uiPriority="62"/>
+    <w:lsdException w:name="Medium Shading 1 Accent 5" w:uiPriority="63"/>
+    <w:lsdException w:name="Medium Shading 2 Accent 5" w:uiPriority="64"/>
+    <w:lsdException w:name="Medium List 1 Accent 5" w:uiPriority="65"/>
+    <w:lsdException w:name="Medium List 2 Accent 5" w:uiPriority="66"/>
+    <w:lsdException w:name="Medium Grid 1 Accent 5" w:uiPriority="67"/>
+    <w:lsdException w:name="Medium Grid 2 Accent 5" w:uiPriority="68"/>
+    <w:lsdException w:name="Medium Grid 3 Accent 5" w:uiPriority="69"/>
+    <w:lsdException w:name="Dark List Accent 5" w:uiPriority="70"/>
+    <w:lsdException w:name="Colorful Shading Accent 5" w:uiPriority="71"/>
+    <w:lsdException w:name="Colorful List Accent 5" w:uiPriority="72"/>
+    <w:lsdException w:name="Colorful Grid Accent 5" w:uiPriority="73"/>
+    <w:lsdException w:name="Light Shading Accent 6" w:uiPriority="60"/>
+    <w:lsdException w:name="Light List Accent 6" w:uiPriority="61"/>
+    <w:lsdException w:name="Light Grid Accent 6" w:uiPriority="62"/>
+    <w:lsdException w:name="Medium Shading 1 Accent 6" w:uiPriority="63"/>
+    <w:lsdException w:name="Medium Shading 2 Accent 6" w:uiPriority="64"/>
+    <w:lsdException w:name="Medium List 1 Accent 6" w:uiPriority="65"/>
+    <w:lsdException w:name="Medium List 2 Accent 6" w:uiPriority="66"/>
+    <w:lsdException w:name="Medium Grid 1 Accent 6" w:uiPriority="67"/>
+    <w:lsdException w:name="Medium Grid 2 Accent 6" w:uiPriority="68"/>
+    <w:lsdException w:name="Medium Grid 3 Accent 6" w:uiPriority="69"/>
+    <w:lsdException w:name="Dark List Accent 6" w:uiPriority="70"/>
+    <w:lsdException w:name="Colorful Shading Accent 6" w:uiPriority="71"/>
+    <w:lsdException w:name="Colorful List Accent 6" w:uiPriority="72"/>
+    <w:lsdException w:name="Colorful Grid Accent 6" w:uiPriority="73"/>
+    <w:lsdException w:name="Subtle Emphasis" w:uiPriority="19" w:qFormat="1"/>
+    <w:lsdException w:name="Intense Emphasis" w:uiPriority="21" w:qFormat="1"/>
+    <w:lsdException w:name="Subtle Reference" w:uiPriority="31" w:qFormat="1"/>
+    <w:lsdException w:name="Intense Reference" w:uiPriority="32" w:qFormat="1"/>
+    <w:lsdException w:name="Book Title" w:uiPriority="33" w:qFormat="1"/>
+    <w:lsdException w:name="Bibliography" w:semiHidden="1" w:uiPriority="37" w:unhideWhenUsed="1"/>
+    <w:lsdException w:name="TOC Heading" w:semiHidden="1" w:uiPriority="39" w:unhideWhenUsed="1" w:qFormat="1"/>
+    <w:lsdException w:name="Plain Table 1" w:uiPriority="41"/>
+    <w:lsdException w:name="Plain Table 2" w:uiPriority="42"/>
+    <w:lsdException w:name="Plain Table 3" w:uiPriority="43"/>
+    <w:lsdException w:name="Plain Table 4" w:uiPriority="44"/>
+    <w:lsdException w:name="Plain Table 5" w:uiPriority="45"/>
+    <w:lsdException w:name="Grid Table Light" w:uiPriority="40"/>
+    <w:lsdException w:name="Grid Table 1 Light" w:uiPriority="46"/>
+    <w:lsdException w:name="Grid Table 2" w:uiPriority="47"/>
+    <w:lsdException w:name="Grid Table 3" w:uiPriority="48"/>
+    <w:lsdException w:name="Grid Table 4" w:uiPriority="49"/>
+    <w:lsdException w:name="Grid Table 5 Dark" w:uiPriority="50"/>
+    <w:lsdException w:name="Grid Table 6 Colorful" w:uiPriority="51"/>
+    <w:lsdException w:name="Grid Table 7 Colorful" w:uiPriority="52"/>
+    <w:lsdException w:name="Grid Table 1 Light Accent 1" w:uiPriority="46"/>
+    <w:lsdException w:name="Grid Table 2 Accent 1" w:uiPriority="47"/>
+    <w:lsdException w:name="Grid Table 3 Accent 1" w:uiPriority="48"/>
+    <w:lsdException w:name="Grid Table 4 Accent 1" w:uiPriority="49"/>
+    <w:lsdException w:name="Grid Table 5 Dark Accent 1" w:uiPriority="50"/>
+    <w:lsdException w:name="Grid Table 6 Colorful Accent 1" w:uiPriority="51"/>
+    <w:lsdException w:name="Grid Table 7 Colorful Accent 1" w:uiPriority="52"/>
+    <w:lsdException w:name="Grid Table 1 Light Accent 2" w:uiPriority="46"/>
+    <w:lsdException w:name="Grid Table 2 Accent 2" w:uiPriority="47"/>
+    <w:lsdException w:name="Grid Table 3 Accent 2" w:uiPriority="48"/>
+    <w:lsdException w:name="Grid Table 4 Accent 2" w:uiPriority="49"/>
+    <w:lsdException w:name="Grid Table 5 Dark Accent 2" w:uiPriority="50"/>
+    <w:lsdException w:name="Grid Table 6 Colorful Accent 2" w:uiPriority="51"/>
+    <w:lsdException w:name="Grid Table 7 Colorful Accent 2" w:uiPriority="52"/>
+    <w:lsdException w:name="Grid Table 1 Light Accent 3" w:uiPriority="46"/>
+    <w:lsdException w:name="Grid Table 2 Accent 3" w:uiPriority="47"/>
+    <w:lsdException w:name="Grid Table 3 Accent 3" w:uiPriority="48"/>
+    <w:lsdException w:name="Grid Table 4 Accent 3" w:uiPriority="49"/>
+    <w:lsdException w:name="Grid Table 5 Dark Accent 3" w:uiPriority="50"/>
+    <w:lsdException w:name="Grid Table 6 Colorful Accent 3" w:uiPriority="51"/>
+    <w:lsdException w:name="Grid Table 7 Colorful Accent 3" w:uiPriority="52"/>
+    <w:lsdException w:name="Grid Table 1 Light Accent 4" w:uiPriority="46"/>
+    <w:lsdException w:name="Grid Table 2 Accent 4" w:uiPriority="47"/>
+    <w:lsdException w:name="Grid Table 3 Accent 4" w:uiPriority="48"/>
+    <w:lsdException w:name="Grid Table 4 Accent 4" w:uiPriority="49"/>
+    <w:lsdException w:name="Grid Table 5 Dark Accent 4" w:uiPriority="50"/>
+    <w:lsdException w:name="Grid Table 6 Colorful Accent 4" w:uiPriority="51"/>
+    <w:lsdException w:name="Grid Table 7 Colorful Accent 4" w:uiPriority="52"/>
+    <w:lsdException w:name="Grid Table 1 Light Accent 5" w:uiPriority="46"/>
+    <w:lsdException w:name="Grid Table 2 Accent 5" w:uiPriority="47"/>
+    <w:lsdException w:name="Grid Table 3 Accent 5" w:uiPriority="48"/>
+    <w:lsdException w:name="Grid Table 4 Accent 5" w:uiPriority="49"/>
+    <w:lsdException w:name="Grid Table 5 Dark Accent 5" w:uiPriority="50"/>
+    <w:lsdException w:name="Grid Table 6 Colorful Accent 5" w:uiPriority="51"/>
+    <w:lsdException w:name="Grid Table 7 Colorful Accent 5" w:uiPriority="52"/>
+    <w:lsdException w:name="Grid Table 1 Light Accent 6" w:uiPriority="46"/>
+    <w:lsdException w:name="Grid Table 2 Accent 6" w:uiPriority="47"/>
+    <w:lsdException w:name="Grid Table 3 Accent 6" w:uiPriority="48"/>
+    <w:lsdException w:name="Grid Table 4 Accent 6" w:uiPriority="49"/>
+    <w:lsdException w:name="Grid Table 5 Dark Accent 6" w:uiPriority="50"/>
+    <w:lsdException w:name="Grid Table 6 Colorful Accent 6" w:uiPriority="51"/>
+    <w:lsdException w:name="Grid Table 7 Colorful Accent 6" w:uiPriority="52"/>
+    <w:lsdException w:name="List Table 1 Light" w:uiPriority="46"/>
+    <w:lsdException w:name="List Table 2" w:uiPriority="47"/>
+    <w:lsdException w:name="List Table 3" w:uiPriority="48"/>
+    <w:lsdException w:name="List Table 4" w:uiPriority="49"/>
+    <w:lsdException w:name="List Table 5 Dark" w:uiPriority="50"/>
+    <w:lsdException w:name="List Table 6 Colorful" w:uiPriority="51"/>
+    <w:lsdException w:name="List Table 7 Colorful" w:uiPriority="52"/>
+    <w:lsdException w:name="List Table 1 Light Accent 1" w:uiPriority="46"/>
+    <w:lsdException w:name="List Table 2 Accent 1" w:uiPriority="47"/>
+    <w:lsdException w:name="List Table 3 Accent 1" w:uiPriority="48"/>
+    <w:lsdException w:name="List Table 4 Accent 1" w:uiPriority="49"/>
+    <w:lsdException w:name="List Table 5 Dark Accent 1" w:uiPriority="50"/>
+    <w:lsdException w:name="List Table 6 Colorful Accent 1" w:uiPriority="51"/>
+    <w:lsdException w:name="List Table 7 Colorful Accent 1" w:uiPriority="52"/>
+    <w:lsdException w:name="List Table 1 Light Accent 2" w:uiPriority="46"/>
+    <w:lsdException w:name="List Table 2 Accent 2" w:uiPriority="47"/>
+    <w:lsdException w:name="List Table 3 Accent 2" w:uiPriority="48"/>
+    <w:lsdException w:name="List Table 4 Accent 2" w:uiPriority="49"/>
+    <w:lsdException w:name="List Table 5 Dark Accent 2" w:uiPriority="50"/>
+    <w:lsdException w:name="List Table 6 Colorful Accent 2" w:uiPriority="51"/>
+    <w:lsdException w:name="List Table 7 Colorful Accent 2" w:uiPriority="52"/>
+    <w:lsdException w:name="List Table 1 Light Accent 3" w:uiPriority="46"/>
+    <w:lsdException w:name="List Table 2 Accent 3" w:uiPriority="47"/>
+    <w:lsdException w:name="List Table 3 Accent 3" w:uiPriority="48"/>
+    <w:lsdException w:name="List Table 4 Accent 3" w:uiPriority="49"/>
+    <w:lsdException w:name="List Table 5 Dark Accent 3" w:uiPriority="50"/>
+    <w:lsdException w:name="List Table 6 Colorful Accent 3" w:uiPriority="51"/>
+    <w:lsdException w:name="List Table 7 Colorful Accent 3" w:uiPriority="52"/>
+    <w:lsdException w:name="List Table 1 Light Accent 4" w:uiPriority="46"/>
+    <w:lsdException w:name="List Table 2 Accent 4" w:uiPriority="47"/>
+    <w:lsdException w:name="List Table 3 Accent 4" w:uiPriority="48"/>
+    <w:lsdException w:name="List Table 4 Accent 4" w:uiPriority="49"/>
+    <w:lsdException w:name="List Table 5 Dark Accent 4" w:uiPriority="50"/>
+    <w:lsdException w:name="List Table 6 Colorful Accent 4" w:uiPriority="51"/>
+    <w:lsdException w:name="List Table 7 Colorful Accent 4" w:uiPriority="52"/>
+    <w:lsdException w:name="List Table 1 Light Accent 5" w:uiPriority="46"/>
+    <w:lsdException w:name="List Table 2 Accent 5" w:uiPriority="47"/>
+    <w:lsdException w:name="List Table 3 Accent 5" w:uiPriority="48"/>
+    <w:lsdException w:name="List Table 4 Accent 5" w:uiPriority="49"/>
+    <w:lsdException w:name="List Table 5 Dark Accent 5" w:uiPriority="50"/>
+    <w:lsdException w:name="List Table 6 Colorful Accent 5" w:uiPriority="51"/>
+    <w:lsdException w:name="List Table 7 Colorful Accent 5" w:uiPriority="52"/>
+    <w:lsdException w:name="List Table 1 Light Accent 6" w:uiPriority="46"/>
+    <w:lsdException w:name="List Table 2 Accent 6" w:uiPriority="47"/>
+    <w:lsdException w:name="List Table 3 Accent 6" w:uiPriority="48"/>
+    <w:lsdException w:name="List Table 4 Accent 6" w:uiPriority="49"/>
+    <w:lsdException w:name="List Table 5 Dark Accent 6" w:uiPriority="50"/>
+    <w:lsdException w:name="List Table 6 Colorful Accent 6" w:uiPriority="51"/>
+    <w:lsdException w:name="List Table 7 Colorful Accent 6" w:uiPriority="52"/>
   </w:latentStyles>
   <w:style w:type="paragraph" w:default="1" w:styleId="Normal">
     <w:name w:val="Normal"/>
@@ -3801,7 +5167,7 @@
       </w:tblCellMar>
     </w:tblPr>
   </w:style>
-  <w:style w:type="paragraph" w:styleId="Ttulo">
+  <w:style w:type="paragraph" w:styleId="Puesto">
     <w:name w:val="Title"/>
     <w:basedOn w:val="Normal"/>
     <w:next w:val="Normal"/>
@@ -3838,6 +5204,12 @@
     <w:tblPr>
       <w:tblStyleRowBandSize w:val="1"/>
       <w:tblStyleColBandSize w:val="1"/>
+      <w:tblCellMar>
+        <w:top w:w="0" w:type="dxa"/>
+        <w:left w:w="0" w:type="dxa"/>
+        <w:bottom w:w="0" w:type="dxa"/>
+        <w:right w:w="0" w:type="dxa"/>
+      </w:tblCellMar>
     </w:tblPr>
   </w:style>
   <w:style w:type="table" w:customStyle="1" w:styleId="a0">
@@ -3901,7 +5273,9 @@
       <w:tblStyleRowBandSize w:val="1"/>
       <w:tblStyleColBandSize w:val="1"/>
       <w:tblCellMar>
+        <w:top w:w="0" w:type="dxa"/>
         <w:left w:w="115" w:type="dxa"/>
+        <w:bottom w:w="0" w:type="dxa"/>
         <w:right w:w="115" w:type="dxa"/>
       </w:tblCellMar>
     </w:tblPr>
@@ -3915,7 +5289,9 @@
       <w:tblStyleRowBandSize w:val="1"/>
       <w:tblStyleColBandSize w:val="1"/>
       <w:tblCellMar>
+        <w:top w:w="0" w:type="dxa"/>
         <w:left w:w="115" w:type="dxa"/>
+        <w:bottom w:w="0" w:type="dxa"/>
         <w:right w:w="115" w:type="dxa"/>
       </w:tblCellMar>
     </w:tblPr>
@@ -3929,7 +5305,9 @@
       <w:tblStyleRowBandSize w:val="1"/>
       <w:tblStyleColBandSize w:val="1"/>
       <w:tblCellMar>
+        <w:top w:w="0" w:type="dxa"/>
         <w:left w:w="115" w:type="dxa"/>
+        <w:bottom w:w="0" w:type="dxa"/>
         <w:right w:w="115" w:type="dxa"/>
       </w:tblCellMar>
     </w:tblPr>
@@ -3943,7 +5321,9 @@
       <w:tblStyleRowBandSize w:val="1"/>
       <w:tblStyleColBandSize w:val="1"/>
       <w:tblCellMar>
+        <w:top w:w="0" w:type="dxa"/>
         <w:left w:w="115" w:type="dxa"/>
+        <w:bottom w:w="0" w:type="dxa"/>
         <w:right w:w="115" w:type="dxa"/>
       </w:tblCellMar>
     </w:tblPr>
@@ -3957,7 +5337,9 @@
       <w:tblStyleRowBandSize w:val="1"/>
       <w:tblStyleColBandSize w:val="1"/>
       <w:tblCellMar>
+        <w:top w:w="0" w:type="dxa"/>
         <w:left w:w="115" w:type="dxa"/>
+        <w:bottom w:w="0" w:type="dxa"/>
         <w:right w:w="115" w:type="dxa"/>
       </w:tblCellMar>
     </w:tblPr>
@@ -3971,7 +5353,9 @@
       <w:tblStyleRowBandSize w:val="1"/>
       <w:tblStyleColBandSize w:val="1"/>
       <w:tblCellMar>
+        <w:top w:w="0" w:type="dxa"/>
         <w:left w:w="115" w:type="dxa"/>
+        <w:bottom w:w="0" w:type="dxa"/>
         <w:right w:w="115" w:type="dxa"/>
       </w:tblCellMar>
     </w:tblPr>
@@ -3985,7 +5369,9 @@
       <w:tblStyleRowBandSize w:val="1"/>
       <w:tblStyleColBandSize w:val="1"/>
       <w:tblCellMar>
+        <w:top w:w="0" w:type="dxa"/>
         <w:left w:w="115" w:type="dxa"/>
+        <w:bottom w:w="0" w:type="dxa"/>
         <w:right w:w="115" w:type="dxa"/>
       </w:tblCellMar>
     </w:tblPr>
@@ -3999,7 +5385,9 @@
       <w:tblStyleRowBandSize w:val="1"/>
       <w:tblStyleColBandSize w:val="1"/>
       <w:tblCellMar>
+        <w:top w:w="0" w:type="dxa"/>
         <w:left w:w="115" w:type="dxa"/>
+        <w:bottom w:w="0" w:type="dxa"/>
         <w:right w:w="115" w:type="dxa"/>
       </w:tblCellMar>
     </w:tblPr>
@@ -4106,10 +5494,17 @@
     <w:tblPr>
       <w:tblStyleRowBandSize w:val="1"/>
       <w:tblStyleColBandSize w:val="1"/>
+      <w:tblInd w:w="0" w:type="dxa"/>
       <w:tblBorders>
         <w:top w:val="single" w:sz="18" w:space="0" w:color="auto"/>
         <w:bottom w:val="single" w:sz="18" w:space="0" w:color="auto"/>
       </w:tblBorders>
+      <w:tblCellMar>
+        <w:top w:w="0" w:type="dxa"/>
+        <w:left w:w="108" w:type="dxa"/>
+        <w:bottom w:w="0" w:type="dxa"/>
+        <w:right w:w="108" w:type="dxa"/>
+      </w:tblCellMar>
     </w:tblPr>
     <w:tblStylePr w:type="firstRow">
       <w:pPr>
@@ -4246,6 +5641,7 @@
       <w:spacing w:after="0" w:line="240" w:lineRule="auto"/>
     </w:pPr>
     <w:tblPr>
+      <w:tblInd w:w="0" w:type="dxa"/>
       <w:tblBorders>
         <w:top w:val="single" w:sz="4" w:space="0" w:color="auto"/>
         <w:left w:val="single" w:sz="4" w:space="0" w:color="auto"/>
@@ -4254,10 +5650,16 @@
         <w:insideH w:val="single" w:sz="4" w:space="0" w:color="auto"/>
         <w:insideV w:val="single" w:sz="4" w:space="0" w:color="auto"/>
       </w:tblBorders>
+      <w:tblCellMar>
+        <w:top w:w="0" w:type="dxa"/>
+        <w:left w:w="108" w:type="dxa"/>
+        <w:bottom w:w="0" w:type="dxa"/>
+        <w:right w:w="108" w:type="dxa"/>
+      </w:tblCellMar>
     </w:tblPr>
   </w:style>
-  <w:style w:type="table" w:customStyle="1" w:styleId="PlainTable3">
-    <w:name w:val="Plain Table 3"/>
+  <w:style w:type="table" w:customStyle="1" w:styleId="Tablanormal31">
+    <w:name w:val="Tabla normal 31"/>
     <w:basedOn w:val="Tablanormal"/>
     <w:uiPriority w:val="43"/>
     <w:rsid w:val="00017CC0"/>
@@ -4267,459 +5669,6 @@
     <w:tblPr>
       <w:tblStyleRowBandSize w:val="1"/>
       <w:tblStyleColBandSize w:val="1"/>
-    </w:tblPr>
-    <w:tblStylePr w:type="firstRow">
-      <w:rPr>
-        <w:b/>
-        <w:bCs/>
-        <w:caps/>
-      </w:rPr>
-      <w:tblPr/>
-      <w:tcPr>
-        <w:tcBorders>
-          <w:bottom w:val="single" w:sz="4" w:space="0" w:color="7F7F7F" w:themeColor="text1" w:themeTint="80"/>
-        </w:tcBorders>
-      </w:tcPr>
-    </w:tblStylePr>
-    <w:tblStylePr w:type="lastRow">
-      <w:rPr>
-        <w:b/>
-        <w:bCs/>
-        <w:caps/>
-      </w:rPr>
-      <w:tblPr/>
-      <w:tcPr>
-        <w:tcBorders>
-          <w:top w:val="nil"/>
-        </w:tcBorders>
-      </w:tcPr>
-    </w:tblStylePr>
-    <w:tblStylePr w:type="firstCol">
-      <w:rPr>
-        <w:b/>
-        <w:bCs/>
-        <w:caps/>
-      </w:rPr>
-      <w:tblPr/>
-      <w:tcPr>
-        <w:tcBorders>
-          <w:right w:val="single" w:sz="4" w:space="0" w:color="7F7F7F" w:themeColor="text1" w:themeTint="80"/>
-        </w:tcBorders>
-      </w:tcPr>
-    </w:tblStylePr>
-    <w:tblStylePr w:type="lastCol">
-      <w:rPr>
-        <w:b/>
-        <w:bCs/>
-        <w:caps/>
-      </w:rPr>
-      <w:tblPr/>
-      <w:tcPr>
-        <w:tcBorders>
-          <w:left w:val="nil"/>
-        </w:tcBorders>
-      </w:tcPr>
-    </w:tblStylePr>
-    <w:tblStylePr w:type="band1Vert">
-      <w:tblPr/>
-      <w:tcPr>
-        <w:shd w:val="clear" w:color="auto" w:fill="F2F2F2" w:themeFill="background1" w:themeFillShade="F2"/>
-      </w:tcPr>
-    </w:tblStylePr>
-    <w:tblStylePr w:type="band1Horz">
-      <w:tblPr/>
-      <w:tcPr>
-        <w:shd w:val="clear" w:color="auto" w:fill="F2F2F2" w:themeFill="background1" w:themeFillShade="F2"/>
-      </w:tcPr>
-    </w:tblStylePr>
-    <w:tblStylePr w:type="neCell">
-      <w:tblPr/>
-      <w:tcPr>
-        <w:tcBorders>
-          <w:left w:val="nil"/>
-        </w:tcBorders>
-      </w:tcPr>
-    </w:tblStylePr>
-    <w:tblStylePr w:type="nwCell">
-      <w:tblPr/>
-      <w:tcPr>
-        <w:tcBorders>
-          <w:right w:val="nil"/>
-        </w:tcBorders>
-      </w:tcPr>
-    </w:tblStylePr>
-  </w:style>
-  <w:style w:type="paragraph" w:styleId="Prrafodelista">
-    <w:name w:val="List Paragraph"/>
-    <w:basedOn w:val="Normal"/>
-    <w:uiPriority w:val="34"/>
-    <w:qFormat/>
-    <w:rsid w:val="007D57A5"/>
-    <w:pPr>
-      <w:ind w:left="720"/>
-      <w:contextualSpacing/>
-    </w:pPr>
-  </w:style>
-  <w:style w:type="paragraph" w:styleId="TtulodeTDC">
-    <w:name w:val="TOC Heading"/>
-    <w:basedOn w:val="Ttulo1"/>
-    <w:next w:val="Normal"/>
-    <w:uiPriority w:val="39"/>
-    <w:unhideWhenUsed/>
-    <w:qFormat/>
-    <w:rsid w:val="00B81116"/>
-    <w:pPr>
-      <w:spacing w:before="240" w:after="0" w:line="259" w:lineRule="auto"/>
-      <w:contextualSpacing w:val="0"/>
-      <w:outlineLvl w:val="9"/>
-    </w:pPr>
-    <w:rPr>
-      <w:rFonts w:asciiTheme="majorHAnsi" w:eastAsiaTheme="majorEastAsia" w:hAnsiTheme="majorHAnsi" w:cstheme="majorBidi"/>
-      <w:b w:val="0"/>
-      <w:color w:val="365F91" w:themeColor="accent1" w:themeShade="BF"/>
-      <w:sz w:val="32"/>
-      <w:szCs w:val="32"/>
-      <w:lang w:val="es-ES" w:eastAsia="es-ES"/>
-    </w:rPr>
-  </w:style>
-  <w:style w:type="paragraph" w:styleId="TDC2">
-    <w:name w:val="toc 2"/>
-    <w:basedOn w:val="Normal"/>
-    <w:next w:val="Normal"/>
-    <w:autoRedefine/>
-    <w:uiPriority w:val="39"/>
-    <w:unhideWhenUsed/>
-    <w:rsid w:val="00B81116"/>
-    <w:pPr>
-      <w:spacing w:after="100"/>
-      <w:ind w:left="220"/>
-    </w:pPr>
-  </w:style>
-  <w:style w:type="character" w:styleId="Hipervnculo">
-    <w:name w:val="Hyperlink"/>
-    <w:basedOn w:val="Fuentedeprrafopredeter"/>
-    <w:uiPriority w:val="99"/>
-    <w:unhideWhenUsed/>
-    <w:rsid w:val="00B81116"/>
-    <w:rPr>
-      <w:color w:val="0000FF" w:themeColor="hyperlink"/>
-      <w:u w:val="single"/>
-    </w:rPr>
-  </w:style>
-  <w:style w:type="paragraph" w:styleId="Citadestacada">
-    <w:name w:val="Intense Quote"/>
-    <w:basedOn w:val="Normal"/>
-    <w:next w:val="Normal"/>
-    <w:link w:val="CitadestacadaCar"/>
-    <w:uiPriority w:val="30"/>
-    <w:qFormat/>
-    <w:rsid w:val="00A16066"/>
-    <w:pPr>
-      <w:widowControl w:val="0"/>
-      <w:pBdr>
-        <w:bottom w:val="single" w:sz="4" w:space="4" w:color="4F81BD" w:themeColor="accent1"/>
-      </w:pBdr>
-      <w:spacing w:before="200" w:after="280" w:line="240" w:lineRule="auto"/>
-      <w:ind w:left="936" w:right="936"/>
-    </w:pPr>
-    <w:rPr>
-      <w:rFonts w:ascii="Times New Roman" w:eastAsia="Times New Roman" w:hAnsi="Times New Roman" w:cs="Times New Roman"/>
-      <w:b/>
-      <w:bCs/>
-      <w:i/>
-      <w:iCs/>
-      <w:color w:val="4F81BD" w:themeColor="accent1"/>
-      <w:sz w:val="20"/>
-      <w:lang w:val="es-PE" w:eastAsia="es-PE"/>
-    </w:rPr>
-  </w:style>
-  <w:style w:type="character" w:customStyle="1" w:styleId="CitadestacadaCar">
-    <w:name w:val="Cita destacada Car"/>
-    <w:basedOn w:val="Fuentedeprrafopredeter"/>
-    <w:link w:val="Citadestacada"/>
-    <w:uiPriority w:val="30"/>
-    <w:rsid w:val="00A16066"/>
-    <w:rPr>
-      <w:rFonts w:ascii="Times New Roman" w:eastAsia="Times New Roman" w:hAnsi="Times New Roman" w:cs="Times New Roman"/>
-      <w:b/>
-      <w:bCs/>
-      <w:i/>
-      <w:iCs/>
-      <w:color w:val="4F81BD" w:themeColor="accent1"/>
-      <w:sz w:val="20"/>
-      <w:lang w:val="es-PE" w:eastAsia="es-PE"/>
-    </w:rPr>
-  </w:style>
-</w:styles>
-</file>
-
-<file path=word/stylesWithEffects.xml><?xml version="1.0" encoding="utf-8"?>
-<w:styles xmlns:wpc="http://schemas.microsoft.com/office/word/2010/wordprocessingCanvas" xmlns:mc="http://schemas.openxmlformats.org/markup-compatibility/2006" xmlns:o="urn:schemas-microsoft-com:office:office" xmlns:r="http://schemas.openxmlformats.org/officeDocument/2006/relationships" xmlns:m="http://schemas.openxmlformats.org/officeDocument/2006/math" xmlns:v="urn:schemas-microsoft-com:vml" xmlns:wp14="http://schemas.microsoft.com/office/word/2010/wordprocessingDrawing" xmlns:wp="http://schemas.openxmlformats.org/drawingml/2006/wordprocessingDrawing" xmlns:w10="urn:schemas-microsoft-com:office:word" xmlns:w="http://schemas.openxmlformats.org/wordprocessingml/2006/main" xmlns:w14="http://schemas.microsoft.com/office/word/2010/wordml" xmlns:wpg="http://schemas.microsoft.com/office/word/2010/wordprocessingGroup" xmlns:wpi="http://schemas.microsoft.com/office/word/2010/wordprocessingInk" xmlns:wne="http://schemas.microsoft.com/office/word/2006/wordml" xmlns:wps="http://schemas.microsoft.com/office/word/2010/wordprocessingShape" mc:Ignorable="w14 wp14">
-  <w:docDefaults>
-    <w:rPrDefault>
-      <w:rPr>
-        <w:rFonts w:ascii="Calibri" w:eastAsia="Calibri" w:hAnsi="Calibri" w:cs="Calibri"/>
-        <w:color w:val="000000"/>
-        <w:sz w:val="22"/>
-        <w:lang w:val="es-MX" w:eastAsia="es-MX" w:bidi="ar-SA"/>
-      </w:rPr>
-    </w:rPrDefault>
-    <w:pPrDefault>
-      <w:pPr>
-        <w:spacing w:after="200" w:line="276" w:lineRule="auto"/>
-      </w:pPr>
-    </w:pPrDefault>
-  </w:docDefaults>
-  <w:latentStyles w:defLockedState="0" w:defUIPriority="99" w:defSemiHidden="1" w:defUnhideWhenUsed="1" w:defQFormat="0" w:count="267">
-    <w:lsdException w:name="Normal" w:semiHidden="0" w:uiPriority="0" w:unhideWhenUsed="0" w:qFormat="1"/>
-    <w:lsdException w:name="heading 1" w:semiHidden="0" w:uiPriority="9" w:unhideWhenUsed="0" w:qFormat="1"/>
-    <w:lsdException w:name="heading 2" w:uiPriority="9" w:qFormat="1"/>
-    <w:lsdException w:name="heading 3" w:uiPriority="9" w:qFormat="1"/>
-    <w:lsdException w:name="heading 4" w:uiPriority="9" w:qFormat="1"/>
-    <w:lsdException w:name="heading 5" w:uiPriority="9" w:qFormat="1"/>
-    <w:lsdException w:name="heading 6" w:uiPriority="9" w:qFormat="1"/>
-    <w:lsdException w:name="heading 7" w:uiPriority="9" w:qFormat="1"/>
-    <w:lsdException w:name="heading 8" w:uiPriority="9" w:qFormat="1"/>
-    <w:lsdException w:name="heading 9" w:uiPriority="9" w:qFormat="1"/>
-    <w:lsdException w:name="toc 1" w:uiPriority="39"/>
-    <w:lsdException w:name="toc 2" w:uiPriority="39"/>
-    <w:lsdException w:name="toc 3" w:uiPriority="39"/>
-    <w:lsdException w:name="toc 4" w:uiPriority="39"/>
-    <w:lsdException w:name="toc 5" w:uiPriority="39"/>
-    <w:lsdException w:name="toc 6" w:uiPriority="39"/>
-    <w:lsdException w:name="toc 7" w:uiPriority="39"/>
-    <w:lsdException w:name="toc 8" w:uiPriority="39"/>
-    <w:lsdException w:name="toc 9" w:uiPriority="39"/>
-    <w:lsdException w:name="header" w:uiPriority="0"/>
-    <w:lsdException w:name="caption" w:uiPriority="35" w:qFormat="1"/>
-    <w:lsdException w:name="Title" w:semiHidden="0" w:uiPriority="10" w:unhideWhenUsed="0" w:qFormat="1"/>
-    <w:lsdException w:name="Default Paragraph Font" w:uiPriority="1"/>
-    <w:lsdException w:name="Subtitle" w:semiHidden="0" w:uiPriority="11" w:unhideWhenUsed="0" w:qFormat="1"/>
-    <w:lsdException w:name="Strong" w:semiHidden="0" w:uiPriority="22" w:unhideWhenUsed="0" w:qFormat="1"/>
-    <w:lsdException w:name="Emphasis" w:semiHidden="0" w:uiPriority="20" w:unhideWhenUsed="0" w:qFormat="1"/>
-    <w:lsdException w:name="Table Grid" w:semiHidden="0" w:uiPriority="59" w:unhideWhenUsed="0"/>
-    <w:lsdException w:name="Placeholder Text" w:unhideWhenUsed="0"/>
-    <w:lsdException w:name="No Spacing" w:semiHidden="0" w:uiPriority="1" w:unhideWhenUsed="0" w:qFormat="1"/>
-    <w:lsdException w:name="Light Shading" w:semiHidden="0" w:uiPriority="60" w:unhideWhenUsed="0"/>
-    <w:lsdException w:name="Light List" w:semiHidden="0" w:uiPriority="61" w:unhideWhenUsed="0"/>
-    <w:lsdException w:name="Light Grid" w:semiHidden="0" w:uiPriority="62" w:unhideWhenUsed="0"/>
-    <w:lsdException w:name="Medium Shading 1" w:semiHidden="0" w:uiPriority="63" w:unhideWhenUsed="0"/>
-    <w:lsdException w:name="Medium Shading 2" w:semiHidden="0" w:uiPriority="64" w:unhideWhenUsed="0"/>
-    <w:lsdException w:name="Medium List 1" w:semiHidden="0" w:uiPriority="65" w:unhideWhenUsed="0"/>
-    <w:lsdException w:name="Medium List 2" w:semiHidden="0" w:uiPriority="66" w:unhideWhenUsed="0"/>
-    <w:lsdException w:name="Medium Grid 1" w:semiHidden="0" w:uiPriority="67" w:unhideWhenUsed="0"/>
-    <w:lsdException w:name="Medium Grid 2" w:semiHidden="0" w:uiPriority="68" w:unhideWhenUsed="0"/>
-    <w:lsdException w:name="Medium Grid 3" w:semiHidden="0" w:uiPriority="69" w:unhideWhenUsed="0"/>
-    <w:lsdException w:name="Dark List" w:semiHidden="0" w:uiPriority="70" w:unhideWhenUsed="0"/>
-    <w:lsdException w:name="Colorful Shading" w:semiHidden="0" w:uiPriority="71" w:unhideWhenUsed="0"/>
-    <w:lsdException w:name="Colorful List" w:semiHidden="0" w:uiPriority="72" w:unhideWhenUsed="0"/>
-    <w:lsdException w:name="Colorful Grid" w:semiHidden="0" w:uiPriority="73" w:unhideWhenUsed="0"/>
-    <w:lsdException w:name="Light Shading Accent 1" w:semiHidden="0" w:uiPriority="60" w:unhideWhenUsed="0"/>
-    <w:lsdException w:name="Light List Accent 1" w:semiHidden="0" w:uiPriority="61" w:unhideWhenUsed="0"/>
-    <w:lsdException w:name="Light Grid Accent 1" w:semiHidden="0" w:uiPriority="62" w:unhideWhenUsed="0"/>
-    <w:lsdException w:name="Medium Shading 1 Accent 1" w:semiHidden="0" w:uiPriority="63" w:unhideWhenUsed="0"/>
-    <w:lsdException w:name="Medium Shading 2 Accent 1" w:semiHidden="0" w:uiPriority="64" w:unhideWhenUsed="0"/>
-    <w:lsdException w:name="Medium List 1 Accent 1" w:semiHidden="0" w:uiPriority="65" w:unhideWhenUsed="0"/>
-    <w:lsdException w:name="Revision" w:unhideWhenUsed="0"/>
-    <w:lsdException w:name="List Paragraph" w:semiHidden="0" w:uiPriority="34" w:unhideWhenUsed="0" w:qFormat="1"/>
-    <w:lsdException w:name="Quote" w:semiHidden="0" w:uiPriority="29" w:unhideWhenUsed="0" w:qFormat="1"/>
-    <w:lsdException w:name="Intense Quote" w:semiHidden="0" w:uiPriority="30" w:unhideWhenUsed="0" w:qFormat="1"/>
-    <w:lsdException w:name="Medium List 2 Accent 1" w:semiHidden="0" w:uiPriority="66" w:unhideWhenUsed="0"/>
-    <w:lsdException w:name="Medium Grid 1 Accent 1" w:semiHidden="0" w:uiPriority="67" w:unhideWhenUsed="0"/>
-    <w:lsdException w:name="Medium Grid 2 Accent 1" w:semiHidden="0" w:uiPriority="68" w:unhideWhenUsed="0"/>
-    <w:lsdException w:name="Medium Grid 3 Accent 1" w:semiHidden="0" w:uiPriority="69" w:unhideWhenUsed="0"/>
-    <w:lsdException w:name="Dark List Accent 1" w:semiHidden="0" w:uiPriority="70" w:unhideWhenUsed="0"/>
-    <w:lsdException w:name="Colorful Shading Accent 1" w:semiHidden="0" w:uiPriority="71" w:unhideWhenUsed="0"/>
-    <w:lsdException w:name="Colorful List Accent 1" w:semiHidden="0" w:uiPriority="72" w:unhideWhenUsed="0"/>
-    <w:lsdException w:name="Colorful Grid Accent 1" w:semiHidden="0" w:uiPriority="73" w:unhideWhenUsed="0"/>
-    <w:lsdException w:name="Light Shading Accent 2" w:semiHidden="0" w:uiPriority="60" w:unhideWhenUsed="0"/>
-    <w:lsdException w:name="Light List Accent 2" w:semiHidden="0" w:uiPriority="61" w:unhideWhenUsed="0"/>
-    <w:lsdException w:name="Light Grid Accent 2" w:semiHidden="0" w:uiPriority="62" w:unhideWhenUsed="0"/>
-    <w:lsdException w:name="Medium Shading 1 Accent 2" w:semiHidden="0" w:uiPriority="63" w:unhideWhenUsed="0"/>
-    <w:lsdException w:name="Medium Shading 2 Accent 2" w:semiHidden="0" w:uiPriority="64" w:unhideWhenUsed="0"/>
-    <w:lsdException w:name="Medium List 1 Accent 2" w:semiHidden="0" w:uiPriority="65" w:unhideWhenUsed="0"/>
-    <w:lsdException w:name="Medium List 2 Accent 2" w:semiHidden="0" w:uiPriority="66" w:unhideWhenUsed="0"/>
-    <w:lsdException w:name="Medium Grid 1 Accent 2" w:semiHidden="0" w:uiPriority="67" w:unhideWhenUsed="0"/>
-    <w:lsdException w:name="Medium Grid 2 Accent 2" w:semiHidden="0" w:uiPriority="68" w:unhideWhenUsed="0"/>
-    <w:lsdException w:name="Medium Grid 3 Accent 2" w:semiHidden="0" w:uiPriority="69" w:unhideWhenUsed="0"/>
-    <w:lsdException w:name="Dark List Accent 2" w:semiHidden="0" w:uiPriority="70" w:unhideWhenUsed="0"/>
-    <w:lsdException w:name="Colorful Shading Accent 2" w:semiHidden="0" w:uiPriority="71" w:unhideWhenUsed="0"/>
-    <w:lsdException w:name="Colorful List Accent 2" w:semiHidden="0" w:uiPriority="72" w:unhideWhenUsed="0"/>
-    <w:lsdException w:name="Colorful Grid Accent 2" w:semiHidden="0" w:uiPriority="73" w:unhideWhenUsed="0"/>
-    <w:lsdException w:name="Light Shading Accent 3" w:semiHidden="0" w:uiPriority="60" w:unhideWhenUsed="0"/>
-    <w:lsdException w:name="Light List Accent 3" w:semiHidden="0" w:uiPriority="61" w:unhideWhenUsed="0"/>
-    <w:lsdException w:name="Light Grid Accent 3" w:semiHidden="0" w:uiPriority="62" w:unhideWhenUsed="0"/>
-    <w:lsdException w:name="Medium Shading 1 Accent 3" w:semiHidden="0" w:uiPriority="63" w:unhideWhenUsed="0"/>
-    <w:lsdException w:name="Medium Shading 2 Accent 3" w:semiHidden="0" w:uiPriority="64" w:unhideWhenUsed="0"/>
-    <w:lsdException w:name="Medium List 1 Accent 3" w:semiHidden="0" w:uiPriority="65" w:unhideWhenUsed="0"/>
-    <w:lsdException w:name="Medium List 2 Accent 3" w:semiHidden="0" w:uiPriority="66" w:unhideWhenUsed="0"/>
-    <w:lsdException w:name="Medium Grid 1 Accent 3" w:semiHidden="0" w:uiPriority="67" w:unhideWhenUsed="0"/>
-    <w:lsdException w:name="Medium Grid 2 Accent 3" w:semiHidden="0" w:uiPriority="68" w:unhideWhenUsed="0"/>
-    <w:lsdException w:name="Medium Grid 3 Accent 3" w:semiHidden="0" w:uiPriority="69" w:unhideWhenUsed="0"/>
-    <w:lsdException w:name="Dark List Accent 3" w:semiHidden="0" w:uiPriority="70" w:unhideWhenUsed="0"/>
-    <w:lsdException w:name="Colorful Shading Accent 3" w:semiHidden="0" w:uiPriority="71" w:unhideWhenUsed="0"/>
-    <w:lsdException w:name="Colorful List Accent 3" w:semiHidden="0" w:uiPriority="72" w:unhideWhenUsed="0"/>
-    <w:lsdException w:name="Colorful Grid Accent 3" w:semiHidden="0" w:uiPriority="73" w:unhideWhenUsed="0"/>
-    <w:lsdException w:name="Light Shading Accent 4" w:semiHidden="0" w:uiPriority="60" w:unhideWhenUsed="0"/>
-    <w:lsdException w:name="Light List Accent 4" w:semiHidden="0" w:uiPriority="61" w:unhideWhenUsed="0"/>
-    <w:lsdException w:name="Light Grid Accent 4" w:semiHidden="0" w:uiPriority="62" w:unhideWhenUsed="0"/>
-    <w:lsdException w:name="Medium Shading 1 Accent 4" w:semiHidden="0" w:uiPriority="63" w:unhideWhenUsed="0"/>
-    <w:lsdException w:name="Medium Shading 2 Accent 4" w:semiHidden="0" w:uiPriority="64" w:unhideWhenUsed="0"/>
-    <w:lsdException w:name="Medium List 1 Accent 4" w:semiHidden="0" w:uiPriority="65" w:unhideWhenUsed="0"/>
-    <w:lsdException w:name="Medium List 2 Accent 4" w:semiHidden="0" w:uiPriority="66" w:unhideWhenUsed="0"/>
-    <w:lsdException w:name="Medium Grid 1 Accent 4" w:semiHidden="0" w:uiPriority="67" w:unhideWhenUsed="0"/>
-    <w:lsdException w:name="Medium Grid 2 Accent 4" w:semiHidden="0" w:uiPriority="68" w:unhideWhenUsed="0"/>
-    <w:lsdException w:name="Medium Grid 3 Accent 4" w:semiHidden="0" w:uiPriority="69" w:unhideWhenUsed="0"/>
-    <w:lsdException w:name="Dark List Accent 4" w:semiHidden="0" w:uiPriority="70" w:unhideWhenUsed="0"/>
-    <w:lsdException w:name="Colorful Shading Accent 4" w:semiHidden="0" w:uiPriority="71" w:unhideWhenUsed="0"/>
-    <w:lsdException w:name="Colorful List Accent 4" w:semiHidden="0" w:uiPriority="72" w:unhideWhenUsed="0"/>
-    <w:lsdException w:name="Colorful Grid Accent 4" w:semiHidden="0" w:uiPriority="73" w:unhideWhenUsed="0"/>
-    <w:lsdException w:name="Light Shading Accent 5" w:semiHidden="0" w:uiPriority="60" w:unhideWhenUsed="0"/>
-    <w:lsdException w:name="Light List Accent 5" w:semiHidden="0" w:uiPriority="61" w:unhideWhenUsed="0"/>
-    <w:lsdException w:name="Light Grid Accent 5" w:semiHidden="0" w:uiPriority="62" w:unhideWhenUsed="0"/>
-    <w:lsdException w:name="Medium Shading 1 Accent 5" w:semiHidden="0" w:uiPriority="63" w:unhideWhenUsed="0"/>
-    <w:lsdException w:name="Medium Shading 2 Accent 5" w:semiHidden="0" w:uiPriority="64" w:unhideWhenUsed="0"/>
-    <w:lsdException w:name="Medium List 1 Accent 5" w:semiHidden="0" w:uiPriority="65" w:unhideWhenUsed="0"/>
-    <w:lsdException w:name="Medium List 2 Accent 5" w:semiHidden="0" w:uiPriority="66" w:unhideWhenUsed="0"/>
-    <w:lsdException w:name="Medium Grid 1 Accent 5" w:semiHidden="0" w:uiPriority="67" w:unhideWhenUsed="0"/>
-    <w:lsdException w:name="Medium Grid 2 Accent 5" w:semiHidden="0" w:uiPriority="68" w:unhideWhenUsed="0"/>
-    <w:lsdException w:name="Medium Grid 3 Accent 5" w:semiHidden="0" w:uiPriority="69" w:unhideWhenUsed="0"/>
-    <w:lsdException w:name="Dark List Accent 5" w:semiHidden="0" w:uiPriority="70" w:unhideWhenUsed="0"/>
-    <w:lsdException w:name="Colorful Shading Accent 5" w:semiHidden="0" w:uiPriority="71" w:unhideWhenUsed="0"/>
-    <w:lsdException w:name="Colorful List Accent 5" w:semiHidden="0" w:uiPriority="72" w:unhideWhenUsed="0"/>
-    <w:lsdException w:name="Colorful Grid Accent 5" w:semiHidden="0" w:uiPriority="73" w:unhideWhenUsed="0"/>
-    <w:lsdException w:name="Light Shading Accent 6" w:semiHidden="0" w:uiPriority="60" w:unhideWhenUsed="0"/>
-    <w:lsdException w:name="Light List Accent 6" w:semiHidden="0" w:uiPriority="61" w:unhideWhenUsed="0"/>
-    <w:lsdException w:name="Light Grid Accent 6" w:semiHidden="0" w:uiPriority="62" w:unhideWhenUsed="0"/>
-    <w:lsdException w:name="Medium Shading 1 Accent 6" w:semiHidden="0" w:uiPriority="63" w:unhideWhenUsed="0"/>
-    <w:lsdException w:name="Medium Shading 2 Accent 6" w:semiHidden="0" w:uiPriority="64" w:unhideWhenUsed="0"/>
-    <w:lsdException w:name="Medium List 1 Accent 6" w:semiHidden="0" w:uiPriority="65" w:unhideWhenUsed="0"/>
-    <w:lsdException w:name="Medium List 2 Accent 6" w:semiHidden="0" w:uiPriority="66" w:unhideWhenUsed="0"/>
-    <w:lsdException w:name="Medium Grid 1 Accent 6" w:semiHidden="0" w:uiPriority="67" w:unhideWhenUsed="0"/>
-    <w:lsdException w:name="Medium Grid 2 Accent 6" w:semiHidden="0" w:uiPriority="68" w:unhideWhenUsed="0"/>
-    <w:lsdException w:name="Medium Grid 3 Accent 6" w:semiHidden="0" w:uiPriority="69" w:unhideWhenUsed="0"/>
-    <w:lsdException w:name="Dark List Accent 6" w:semiHidden="0" w:uiPriority="70" w:unhideWhenUsed="0"/>
-    <w:lsdException w:name="Colorful Shading Accent 6" w:semiHidden="0" w:uiPriority="71" w:unhideWhenUsed="0"/>
-    <w:lsdException w:name="Colorful List Accent 6" w:semiHidden="0" w:uiPriority="72" w:unhideWhenUsed="0"/>
-    <w:lsdException w:name="Colorful Grid Accent 6" w:semiHidden="0" w:uiPriority="73" w:unhideWhenUsed="0"/>
-    <w:lsdException w:name="Subtle Emphasis" w:semiHidden="0" w:uiPriority="19" w:unhideWhenUsed="0" w:qFormat="1"/>
-    <w:lsdException w:name="Intense Emphasis" w:semiHidden="0" w:uiPriority="21" w:unhideWhenUsed="0" w:qFormat="1"/>
-    <w:lsdException w:name="Subtle Reference" w:semiHidden="0" w:uiPriority="31" w:unhideWhenUsed="0" w:qFormat="1"/>
-    <w:lsdException w:name="Intense Reference" w:semiHidden="0" w:uiPriority="32" w:unhideWhenUsed="0" w:qFormat="1"/>
-    <w:lsdException w:name="Book Title" w:semiHidden="0" w:uiPriority="33" w:unhideWhenUsed="0" w:qFormat="1"/>
-    <w:lsdException w:name="Bibliography" w:uiPriority="37"/>
-    <w:lsdException w:name="TOC Heading" w:uiPriority="39" w:qFormat="1"/>
-  </w:latentStyles>
-  <w:style w:type="paragraph" w:default="1" w:styleId="Normal">
-    <w:name w:val="Normal"/>
-  </w:style>
-  <w:style w:type="paragraph" w:styleId="Ttulo1">
-    <w:name w:val="heading 1"/>
-    <w:basedOn w:val="Normal"/>
-    <w:next w:val="Normal"/>
-    <w:pPr>
-      <w:keepNext/>
-      <w:keepLines/>
-      <w:spacing w:before="480" w:after="120"/>
-      <w:contextualSpacing/>
-      <w:outlineLvl w:val="0"/>
-    </w:pPr>
-    <w:rPr>
-      <w:b/>
-      <w:sz w:val="48"/>
-    </w:rPr>
-  </w:style>
-  <w:style w:type="paragraph" w:styleId="Ttulo2">
-    <w:name w:val="heading 2"/>
-    <w:basedOn w:val="Normal"/>
-    <w:next w:val="Normal"/>
-    <w:pPr>
-      <w:keepNext/>
-      <w:keepLines/>
-      <w:spacing w:before="360" w:after="80"/>
-      <w:contextualSpacing/>
-      <w:outlineLvl w:val="1"/>
-    </w:pPr>
-    <w:rPr>
-      <w:b/>
-      <w:sz w:val="36"/>
-    </w:rPr>
-  </w:style>
-  <w:style w:type="paragraph" w:styleId="Ttulo3">
-    <w:name w:val="heading 3"/>
-    <w:basedOn w:val="Normal"/>
-    <w:next w:val="Normal"/>
-    <w:pPr>
-      <w:keepNext/>
-      <w:keepLines/>
-      <w:spacing w:before="280" w:after="80"/>
-      <w:contextualSpacing/>
-      <w:outlineLvl w:val="2"/>
-    </w:pPr>
-    <w:rPr>
-      <w:b/>
-      <w:sz w:val="28"/>
-    </w:rPr>
-  </w:style>
-  <w:style w:type="paragraph" w:styleId="Ttulo4">
-    <w:name w:val="heading 4"/>
-    <w:basedOn w:val="Normal"/>
-    <w:next w:val="Normal"/>
-    <w:pPr>
-      <w:keepNext/>
-      <w:keepLines/>
-      <w:spacing w:before="240" w:after="40"/>
-      <w:contextualSpacing/>
-      <w:outlineLvl w:val="3"/>
-    </w:pPr>
-    <w:rPr>
-      <w:b/>
-      <w:sz w:val="24"/>
-    </w:rPr>
-  </w:style>
-  <w:style w:type="paragraph" w:styleId="Ttulo5">
-    <w:name w:val="heading 5"/>
-    <w:basedOn w:val="Normal"/>
-    <w:next w:val="Normal"/>
-    <w:pPr>
-      <w:keepNext/>
-      <w:keepLines/>
-      <w:spacing w:before="220" w:after="40"/>
-      <w:contextualSpacing/>
-      <w:outlineLvl w:val="4"/>
-    </w:pPr>
-    <w:rPr>
-      <w:b/>
-    </w:rPr>
-  </w:style>
-  <w:style w:type="paragraph" w:styleId="Ttulo6">
-    <w:name w:val="heading 6"/>
-    <w:basedOn w:val="Normal"/>
-    <w:next w:val="Normal"/>
-    <w:pPr>
-      <w:keepNext/>
-      <w:keepLines/>
-      <w:spacing w:before="200" w:after="40"/>
-      <w:contextualSpacing/>
-      <w:outlineLvl w:val="5"/>
-    </w:pPr>
-    <w:rPr>
-      <w:b/>
-      <w:sz w:val="20"/>
-    </w:rPr>
-  </w:style>
-  <w:style w:type="character" w:default="1" w:styleId="Fuentedeprrafopredeter">
-    <w:name w:val="Default Paragraph Font"/>
-    <w:uiPriority w:val="1"/>
-    <w:semiHidden/>
-    <w:unhideWhenUsed/>
-  </w:style>
-  <w:style w:type="table" w:default="1" w:styleId="Tablanormal">
-    <w:name w:val="Normal Table"/>
-    <w:uiPriority w:val="99"/>
-    <w:semiHidden/>
-    <w:unhideWhenUsed/>
-    <w:tblPr>
       <w:tblInd w:w="0" w:type="dxa"/>
       <w:tblCellMar>
         <w:top w:w="0" w:type="dxa"/>
@@ -4727,491 +5676,6 @@
         <w:bottom w:w="0" w:type="dxa"/>
         <w:right w:w="108" w:type="dxa"/>
       </w:tblCellMar>
-    </w:tblPr>
-  </w:style>
-  <w:style w:type="numbering" w:default="1" w:styleId="Sinlista">
-    <w:name w:val="No List"/>
-    <w:uiPriority w:val="99"/>
-    <w:semiHidden/>
-    <w:unhideWhenUsed/>
-  </w:style>
-  <w:style w:type="table" w:customStyle="1" w:styleId="TableNormal">
-    <w:name w:val="Table Normal"/>
-    <w:tblPr>
-      <w:tblCellMar>
-        <w:top w:w="0" w:type="dxa"/>
-        <w:left w:w="0" w:type="dxa"/>
-        <w:bottom w:w="0" w:type="dxa"/>
-        <w:right w:w="0" w:type="dxa"/>
-      </w:tblCellMar>
-    </w:tblPr>
-  </w:style>
-  <w:style w:type="paragraph" w:styleId="Ttulo">
-    <w:name w:val="Title"/>
-    <w:basedOn w:val="Normal"/>
-    <w:next w:val="Normal"/>
-    <w:pPr>
-      <w:keepNext/>
-      <w:keepLines/>
-      <w:spacing w:before="480" w:after="120"/>
-      <w:contextualSpacing/>
-    </w:pPr>
-    <w:rPr>
-      <w:b/>
-      <w:sz w:val="72"/>
-    </w:rPr>
-  </w:style>
-  <w:style w:type="paragraph" w:styleId="Subttulo">
-    <w:name w:val="Subtitle"/>
-    <w:basedOn w:val="Normal"/>
-    <w:next w:val="Normal"/>
-    <w:pPr>
-      <w:keepNext/>
-      <w:keepLines/>
-      <w:spacing w:before="360" w:after="80"/>
-      <w:contextualSpacing/>
-    </w:pPr>
-    <w:rPr>
-      <w:rFonts w:ascii="Georgia" w:eastAsia="Georgia" w:hAnsi="Georgia" w:cs="Georgia"/>
-      <w:i/>
-      <w:color w:val="666666"/>
-      <w:sz w:val="48"/>
-    </w:rPr>
-  </w:style>
-  <w:style w:type="table" w:customStyle="1" w:styleId="a">
-    <w:basedOn w:val="TableNormal"/>
-    <w:tblPr>
-      <w:tblStyleRowBandSize w:val="1"/>
-      <w:tblStyleColBandSize w:val="1"/>
-    </w:tblPr>
-  </w:style>
-  <w:style w:type="table" w:customStyle="1" w:styleId="a0">
-    <w:basedOn w:val="TableNormal"/>
-    <w:tblPr>
-      <w:tblStyleRowBandSize w:val="1"/>
-      <w:tblStyleColBandSize w:val="1"/>
-      <w:tblCellMar>
-        <w:top w:w="15" w:type="dxa"/>
-        <w:left w:w="15" w:type="dxa"/>
-        <w:bottom w:w="15" w:type="dxa"/>
-        <w:right w:w="15" w:type="dxa"/>
-      </w:tblCellMar>
-    </w:tblPr>
-  </w:style>
-  <w:style w:type="table" w:customStyle="1" w:styleId="a1">
-    <w:basedOn w:val="TableNormal"/>
-    <w:tblPr>
-      <w:tblStyleRowBandSize w:val="1"/>
-      <w:tblStyleColBandSize w:val="1"/>
-      <w:tblCellMar>
-        <w:top w:w="15" w:type="dxa"/>
-        <w:left w:w="15" w:type="dxa"/>
-        <w:bottom w:w="15" w:type="dxa"/>
-        <w:right w:w="15" w:type="dxa"/>
-      </w:tblCellMar>
-    </w:tblPr>
-  </w:style>
-  <w:style w:type="table" w:customStyle="1" w:styleId="a2">
-    <w:basedOn w:val="TableNormal"/>
-    <w:tblPr>
-      <w:tblStyleRowBandSize w:val="1"/>
-      <w:tblStyleColBandSize w:val="1"/>
-      <w:tblCellMar>
-        <w:top w:w="15" w:type="dxa"/>
-        <w:left w:w="15" w:type="dxa"/>
-        <w:bottom w:w="15" w:type="dxa"/>
-        <w:right w:w="15" w:type="dxa"/>
-      </w:tblCellMar>
-    </w:tblPr>
-  </w:style>
-  <w:style w:type="table" w:customStyle="1" w:styleId="a3">
-    <w:basedOn w:val="TableNormal"/>
-    <w:tblPr>
-      <w:tblStyleRowBandSize w:val="1"/>
-      <w:tblStyleColBandSize w:val="1"/>
-      <w:tblCellMar>
-        <w:top w:w="15" w:type="dxa"/>
-        <w:left w:w="15" w:type="dxa"/>
-        <w:bottom w:w="15" w:type="dxa"/>
-        <w:right w:w="15" w:type="dxa"/>
-      </w:tblCellMar>
-    </w:tblPr>
-  </w:style>
-  <w:style w:type="table" w:customStyle="1" w:styleId="a4">
-    <w:basedOn w:val="TableNormal"/>
-    <w:pPr>
-      <w:spacing w:after="0" w:line="240" w:lineRule="auto"/>
-    </w:pPr>
-    <w:tblPr>
-      <w:tblStyleRowBandSize w:val="1"/>
-      <w:tblStyleColBandSize w:val="1"/>
-      <w:tblCellMar>
-        <w:left w:w="115" w:type="dxa"/>
-        <w:right w:w="115" w:type="dxa"/>
-      </w:tblCellMar>
-    </w:tblPr>
-  </w:style>
-  <w:style w:type="table" w:customStyle="1" w:styleId="a5">
-    <w:basedOn w:val="TableNormal"/>
-    <w:pPr>
-      <w:spacing w:after="0" w:line="240" w:lineRule="auto"/>
-    </w:pPr>
-    <w:tblPr>
-      <w:tblStyleRowBandSize w:val="1"/>
-      <w:tblStyleColBandSize w:val="1"/>
-      <w:tblCellMar>
-        <w:left w:w="115" w:type="dxa"/>
-        <w:right w:w="115" w:type="dxa"/>
-      </w:tblCellMar>
-    </w:tblPr>
-  </w:style>
-  <w:style w:type="table" w:customStyle="1" w:styleId="a6">
-    <w:basedOn w:val="TableNormal"/>
-    <w:pPr>
-      <w:spacing w:after="0" w:line="240" w:lineRule="auto"/>
-    </w:pPr>
-    <w:tblPr>
-      <w:tblStyleRowBandSize w:val="1"/>
-      <w:tblStyleColBandSize w:val="1"/>
-      <w:tblCellMar>
-        <w:left w:w="115" w:type="dxa"/>
-        <w:right w:w="115" w:type="dxa"/>
-      </w:tblCellMar>
-    </w:tblPr>
-  </w:style>
-  <w:style w:type="table" w:customStyle="1" w:styleId="a7">
-    <w:basedOn w:val="TableNormal"/>
-    <w:pPr>
-      <w:spacing w:after="0" w:line="240" w:lineRule="auto"/>
-    </w:pPr>
-    <w:tblPr>
-      <w:tblStyleRowBandSize w:val="1"/>
-      <w:tblStyleColBandSize w:val="1"/>
-      <w:tblCellMar>
-        <w:left w:w="115" w:type="dxa"/>
-        <w:right w:w="115" w:type="dxa"/>
-      </w:tblCellMar>
-    </w:tblPr>
-  </w:style>
-  <w:style w:type="table" w:customStyle="1" w:styleId="a8">
-    <w:basedOn w:val="TableNormal"/>
-    <w:pPr>
-      <w:spacing w:after="0" w:line="240" w:lineRule="auto"/>
-    </w:pPr>
-    <w:tblPr>
-      <w:tblStyleRowBandSize w:val="1"/>
-      <w:tblStyleColBandSize w:val="1"/>
-      <w:tblCellMar>
-        <w:left w:w="115" w:type="dxa"/>
-        <w:right w:w="115" w:type="dxa"/>
-      </w:tblCellMar>
-    </w:tblPr>
-  </w:style>
-  <w:style w:type="table" w:customStyle="1" w:styleId="a9">
-    <w:basedOn w:val="TableNormal"/>
-    <w:pPr>
-      <w:spacing w:after="0" w:line="240" w:lineRule="auto"/>
-    </w:pPr>
-    <w:tblPr>
-      <w:tblStyleRowBandSize w:val="1"/>
-      <w:tblStyleColBandSize w:val="1"/>
-      <w:tblCellMar>
-        <w:left w:w="115" w:type="dxa"/>
-        <w:right w:w="115" w:type="dxa"/>
-      </w:tblCellMar>
-    </w:tblPr>
-  </w:style>
-  <w:style w:type="table" w:customStyle="1" w:styleId="aa">
-    <w:basedOn w:val="TableNormal"/>
-    <w:pPr>
-      <w:spacing w:after="0" w:line="240" w:lineRule="auto"/>
-    </w:pPr>
-    <w:tblPr>
-      <w:tblStyleRowBandSize w:val="1"/>
-      <w:tblStyleColBandSize w:val="1"/>
-      <w:tblCellMar>
-        <w:left w:w="115" w:type="dxa"/>
-        <w:right w:w="115" w:type="dxa"/>
-      </w:tblCellMar>
-    </w:tblPr>
-  </w:style>
-  <w:style w:type="table" w:customStyle="1" w:styleId="ab">
-    <w:basedOn w:val="TableNormal"/>
-    <w:pPr>
-      <w:spacing w:after="0" w:line="240" w:lineRule="auto"/>
-    </w:pPr>
-    <w:tblPr>
-      <w:tblStyleRowBandSize w:val="1"/>
-      <w:tblStyleColBandSize w:val="1"/>
-      <w:tblCellMar>
-        <w:left w:w="115" w:type="dxa"/>
-        <w:right w:w="115" w:type="dxa"/>
-      </w:tblCellMar>
-    </w:tblPr>
-  </w:style>
-  <w:style w:type="table" w:customStyle="1" w:styleId="ac">
-    <w:basedOn w:val="TableNormal"/>
-    <w:tblPr>
-      <w:tblStyleRowBandSize w:val="1"/>
-      <w:tblStyleColBandSize w:val="1"/>
-      <w:tblCellMar>
-        <w:top w:w="72" w:type="dxa"/>
-        <w:left w:w="115" w:type="dxa"/>
-        <w:bottom w:w="72" w:type="dxa"/>
-        <w:right w:w="115" w:type="dxa"/>
-      </w:tblCellMar>
-    </w:tblPr>
-  </w:style>
-  <w:style w:type="paragraph" w:styleId="Textodeglobo">
-    <w:name w:val="Balloon Text"/>
-    <w:basedOn w:val="Normal"/>
-    <w:link w:val="TextodegloboCar"/>
-    <w:uiPriority w:val="99"/>
-    <w:semiHidden/>
-    <w:unhideWhenUsed/>
-    <w:rsid w:val="004428E5"/>
-    <w:pPr>
-      <w:spacing w:after="0" w:line="240" w:lineRule="auto"/>
-    </w:pPr>
-    <w:rPr>
-      <w:rFonts w:ascii="Tahoma" w:hAnsi="Tahoma" w:cs="Tahoma"/>
-      <w:sz w:val="16"/>
-      <w:szCs w:val="16"/>
-    </w:rPr>
-  </w:style>
-  <w:style w:type="character" w:customStyle="1" w:styleId="TextodegloboCar">
-    <w:name w:val="Texto de globo Car"/>
-    <w:basedOn w:val="Fuentedeprrafopredeter"/>
-    <w:link w:val="Textodeglobo"/>
-    <w:uiPriority w:val="99"/>
-    <w:semiHidden/>
-    <w:rsid w:val="004428E5"/>
-    <w:rPr>
-      <w:rFonts w:ascii="Tahoma" w:hAnsi="Tahoma" w:cs="Tahoma"/>
-      <w:sz w:val="16"/>
-      <w:szCs w:val="16"/>
-    </w:rPr>
-  </w:style>
-  <w:style w:type="paragraph" w:styleId="Encabezado">
-    <w:name w:val="header"/>
-    <w:basedOn w:val="Normal"/>
-    <w:link w:val="EncabezadoCar"/>
-    <w:unhideWhenUsed/>
-    <w:rsid w:val="00F466F3"/>
-    <w:pPr>
-      <w:tabs>
-        <w:tab w:val="center" w:pos="4419"/>
-        <w:tab w:val="right" w:pos="8838"/>
-      </w:tabs>
-      <w:spacing w:after="0" w:line="240" w:lineRule="auto"/>
-    </w:pPr>
-  </w:style>
-  <w:style w:type="character" w:customStyle="1" w:styleId="EncabezadoCar">
-    <w:name w:val="Encabezado Car"/>
-    <w:basedOn w:val="Fuentedeprrafopredeter"/>
-    <w:link w:val="Encabezado"/>
-    <w:uiPriority w:val="99"/>
-    <w:rsid w:val="00F466F3"/>
-  </w:style>
-  <w:style w:type="paragraph" w:styleId="Piedepgina">
-    <w:name w:val="footer"/>
-    <w:basedOn w:val="Normal"/>
-    <w:link w:val="PiedepginaCar"/>
-    <w:uiPriority w:val="99"/>
-    <w:unhideWhenUsed/>
-    <w:rsid w:val="00F466F3"/>
-    <w:pPr>
-      <w:tabs>
-        <w:tab w:val="center" w:pos="4419"/>
-        <w:tab w:val="right" w:pos="8838"/>
-      </w:tabs>
-      <w:spacing w:after="0" w:line="240" w:lineRule="auto"/>
-    </w:pPr>
-  </w:style>
-  <w:style w:type="character" w:customStyle="1" w:styleId="PiedepginaCar">
-    <w:name w:val="Pie de página Car"/>
-    <w:basedOn w:val="Fuentedeprrafopredeter"/>
-    <w:link w:val="Piedepgina"/>
-    <w:uiPriority w:val="99"/>
-    <w:rsid w:val="00F466F3"/>
-  </w:style>
-  <w:style w:type="table" w:styleId="Sombreadomedio2-nfasis5">
-    <w:name w:val="Medium Shading 2 Accent 5"/>
-    <w:basedOn w:val="Tablanormal"/>
-    <w:uiPriority w:val="64"/>
-    <w:rsid w:val="007B1CA8"/>
-    <w:pPr>
-      <w:widowControl w:val="0"/>
-      <w:spacing w:after="0" w:line="240" w:lineRule="auto"/>
-    </w:pPr>
-    <w:rPr>
-      <w:rFonts w:ascii="Times New Roman" w:eastAsia="Times New Roman" w:hAnsi="Times New Roman" w:cs="Times New Roman"/>
-      <w:sz w:val="20"/>
-    </w:rPr>
-    <w:tblPr>
-      <w:tblStyleRowBandSize w:val="1"/>
-      <w:tblStyleColBandSize w:val="1"/>
-      <w:tblBorders>
-        <w:top w:val="single" w:sz="18" w:space="0" w:color="auto"/>
-        <w:bottom w:val="single" w:sz="18" w:space="0" w:color="auto"/>
-      </w:tblBorders>
-    </w:tblPr>
-    <w:tblStylePr w:type="firstRow">
-      <w:pPr>
-        <w:spacing w:before="0" w:after="0" w:line="240" w:lineRule="auto"/>
-      </w:pPr>
-      <w:rPr>
-        <w:b/>
-        <w:bCs/>
-        <w:color w:val="FFFFFF" w:themeColor="background1"/>
-      </w:rPr>
-      <w:tblPr/>
-      <w:tcPr>
-        <w:tcBorders>
-          <w:top w:val="single" w:sz="18" w:space="0" w:color="auto"/>
-          <w:left w:val="nil"/>
-          <w:bottom w:val="single" w:sz="18" w:space="0" w:color="auto"/>
-          <w:right w:val="nil"/>
-          <w:insideH w:val="nil"/>
-          <w:insideV w:val="nil"/>
-        </w:tcBorders>
-        <w:shd w:val="clear" w:color="auto" w:fill="4BACC6" w:themeFill="accent5"/>
-      </w:tcPr>
-    </w:tblStylePr>
-    <w:tblStylePr w:type="lastRow">
-      <w:pPr>
-        <w:spacing w:before="0" w:after="0" w:line="240" w:lineRule="auto"/>
-      </w:pPr>
-      <w:rPr>
-        <w:color w:val="auto"/>
-      </w:rPr>
-      <w:tblPr/>
-      <w:tcPr>
-        <w:tcBorders>
-          <w:top w:val="double" w:sz="6" w:space="0" w:color="auto"/>
-          <w:left w:val="nil"/>
-          <w:bottom w:val="single" w:sz="18" w:space="0" w:color="auto"/>
-          <w:right w:val="nil"/>
-          <w:insideH w:val="nil"/>
-          <w:insideV w:val="nil"/>
-        </w:tcBorders>
-        <w:shd w:val="clear" w:color="auto" w:fill="FFFFFF" w:themeFill="background1"/>
-      </w:tcPr>
-    </w:tblStylePr>
-    <w:tblStylePr w:type="firstCol">
-      <w:rPr>
-        <w:b/>
-        <w:bCs/>
-        <w:color w:val="FFFFFF" w:themeColor="background1"/>
-      </w:rPr>
-      <w:tblPr/>
-      <w:tcPr>
-        <w:tcBorders>
-          <w:top w:val="nil"/>
-          <w:left w:val="nil"/>
-          <w:bottom w:val="single" w:sz="18" w:space="0" w:color="auto"/>
-          <w:right w:val="nil"/>
-          <w:insideH w:val="nil"/>
-          <w:insideV w:val="nil"/>
-        </w:tcBorders>
-        <w:shd w:val="clear" w:color="auto" w:fill="4BACC6" w:themeFill="accent5"/>
-      </w:tcPr>
-    </w:tblStylePr>
-    <w:tblStylePr w:type="lastCol">
-      <w:rPr>
-        <w:b/>
-        <w:bCs/>
-        <w:color w:val="FFFFFF" w:themeColor="background1"/>
-      </w:rPr>
-      <w:tblPr/>
-      <w:tcPr>
-        <w:tcBorders>
-          <w:left w:val="nil"/>
-          <w:right w:val="nil"/>
-          <w:insideH w:val="nil"/>
-          <w:insideV w:val="nil"/>
-        </w:tcBorders>
-        <w:shd w:val="clear" w:color="auto" w:fill="4BACC6" w:themeFill="accent5"/>
-      </w:tcPr>
-    </w:tblStylePr>
-    <w:tblStylePr w:type="band1Vert">
-      <w:tblPr/>
-      <w:tcPr>
-        <w:tcBorders>
-          <w:left w:val="nil"/>
-          <w:right w:val="nil"/>
-          <w:insideH w:val="nil"/>
-          <w:insideV w:val="nil"/>
-        </w:tcBorders>
-        <w:shd w:val="clear" w:color="auto" w:fill="D8D8D8" w:themeFill="background1" w:themeFillShade="D8"/>
-      </w:tcPr>
-    </w:tblStylePr>
-    <w:tblStylePr w:type="band1Horz">
-      <w:tblPr/>
-      <w:tcPr>
-        <w:shd w:val="clear" w:color="auto" w:fill="D8D8D8" w:themeFill="background1" w:themeFillShade="D8"/>
-      </w:tcPr>
-    </w:tblStylePr>
-    <w:tblStylePr w:type="neCell">
-      <w:tblPr/>
-      <w:tcPr>
-        <w:tcBorders>
-          <w:top w:val="single" w:sz="18" w:space="0" w:color="auto"/>
-          <w:left w:val="nil"/>
-          <w:bottom w:val="single" w:sz="18" w:space="0" w:color="auto"/>
-          <w:right w:val="nil"/>
-          <w:insideH w:val="nil"/>
-          <w:insideV w:val="nil"/>
-        </w:tcBorders>
-      </w:tcPr>
-    </w:tblStylePr>
-    <w:tblStylePr w:type="nwCell">
-      <w:rPr>
-        <w:color w:val="FFFFFF" w:themeColor="background1"/>
-      </w:rPr>
-      <w:tblPr/>
-      <w:tcPr>
-        <w:tcBorders>
-          <w:top w:val="single" w:sz="18" w:space="0" w:color="auto"/>
-          <w:left w:val="nil"/>
-          <w:bottom w:val="single" w:sz="18" w:space="0" w:color="auto"/>
-          <w:right w:val="nil"/>
-          <w:insideH w:val="nil"/>
-          <w:insideV w:val="nil"/>
-        </w:tcBorders>
-      </w:tcPr>
-    </w:tblStylePr>
-  </w:style>
-  <w:style w:type="table" w:styleId="Tablaconcuadrcula">
-    <w:name w:val="Table Grid"/>
-    <w:basedOn w:val="Tablanormal"/>
-    <w:uiPriority w:val="59"/>
-    <w:rsid w:val="00360374"/>
-    <w:pPr>
-      <w:spacing w:after="0" w:line="240" w:lineRule="auto"/>
-    </w:pPr>
-    <w:tblPr>
-      <w:tblBorders>
-        <w:top w:val="single" w:sz="4" w:space="0" w:color="auto"/>
-        <w:left w:val="single" w:sz="4" w:space="0" w:color="auto"/>
-        <w:bottom w:val="single" w:sz="4" w:space="0" w:color="auto"/>
-        <w:right w:val="single" w:sz="4" w:space="0" w:color="auto"/>
-        <w:insideH w:val="single" w:sz="4" w:space="0" w:color="auto"/>
-        <w:insideV w:val="single" w:sz="4" w:space="0" w:color="auto"/>
-      </w:tblBorders>
-    </w:tblPr>
-  </w:style>
-  <w:style w:type="table" w:customStyle="1" w:styleId="PlainTable3">
-    <w:name w:val="Plain Table 3"/>
-    <w:basedOn w:val="Tablanormal"/>
-    <w:uiPriority w:val="43"/>
-    <w:rsid w:val="00017CC0"/>
-    <w:pPr>
-      <w:spacing w:after="0" w:line="240" w:lineRule="auto"/>
-    </w:pPr>
-    <w:tblPr>
-      <w:tblStyleRowBandSize w:val="1"/>
-      <w:tblStyleColBandSize w:val="1"/>
     </w:tblPr>
     <w:tblStylePr w:type="firstRow">
       <w:rPr>
@@ -5688,7 +6152,7 @@
 </file>
 
 <file path=customXml/itemProps1.xml><?xml version="1.0" encoding="utf-8"?>
-<ds:datastoreItem xmlns:ds="http://schemas.openxmlformats.org/officeDocument/2006/customXml" ds:itemID="{BA122247-7F5A-4873-8BD1-0F8FD2AC8670}">
+<ds:datastoreItem xmlns:ds="http://schemas.openxmlformats.org/officeDocument/2006/customXml" ds:itemID="{DE3102C5-F6C0-42E0-9021-7C10E3791931}">
   <ds:schemaRefs>
     <ds:schemaRef ds:uri="http://schemas.openxmlformats.org/officeDocument/2006/bibliography"/>
   </ds:schemaRefs>

</xml_diff>

<commit_message>
Actualizacion de doc de negocio
</commit_message>
<xml_diff>
--- a/STU/Analisis y Diseño/STU_DN.docx
+++ b/STU/Analisis y Diseño/STU_DN.docx
@@ -580,6 +580,91 @@
           </w:p>
         </w:tc>
       </w:tr>
+      <w:tr>
+        <w:trPr>
+          <w:trHeight w:val="505"/>
+        </w:trPr>
+        <w:tc>
+          <w:tcPr>
+            <w:tcW w:w="1678" w:type="dxa"/>
+            <w:tcMar>
+              <w:top w:w="100" w:type="dxa"/>
+              <w:left w:w="108" w:type="dxa"/>
+              <w:bottom w:w="100" w:type="dxa"/>
+              <w:right w:w="108" w:type="dxa"/>
+            </w:tcMar>
+          </w:tcPr>
+          <w:p>
+            <w:pPr>
+              <w:spacing w:after="120"/>
+              <w:jc w:val="center"/>
+            </w:pPr>
+            <w:r>
+              <w:t>09/09/2015</w:t>
+            </w:r>
+          </w:p>
+        </w:tc>
+        <w:tc>
+          <w:tcPr>
+            <w:tcW w:w="1134" w:type="dxa"/>
+            <w:tcMar>
+              <w:top w:w="100" w:type="dxa"/>
+              <w:left w:w="108" w:type="dxa"/>
+              <w:bottom w:w="100" w:type="dxa"/>
+              <w:right w:w="108" w:type="dxa"/>
+            </w:tcMar>
+          </w:tcPr>
+          <w:p>
+            <w:pPr>
+              <w:spacing w:after="120"/>
+              <w:jc w:val="center"/>
+            </w:pPr>
+            <w:r>
+              <w:t>1.3</w:t>
+            </w:r>
+          </w:p>
+        </w:tc>
+        <w:tc>
+          <w:tcPr>
+            <w:tcW w:w="4388" w:type="dxa"/>
+            <w:tcMar>
+              <w:top w:w="100" w:type="dxa"/>
+              <w:left w:w="108" w:type="dxa"/>
+              <w:bottom w:w="100" w:type="dxa"/>
+              <w:right w:w="108" w:type="dxa"/>
+            </w:tcMar>
+          </w:tcPr>
+          <w:p>
+            <w:pPr>
+              <w:spacing w:after="120"/>
+              <w:jc w:val="both"/>
+            </w:pPr>
+            <w:r>
+              <w:t>Descripción de los procesos</w:t>
+            </w:r>
+          </w:p>
+        </w:tc>
+        <w:tc>
+          <w:tcPr>
+            <w:tcW w:w="2304" w:type="dxa"/>
+            <w:tcMar>
+              <w:top w:w="100" w:type="dxa"/>
+              <w:left w:w="108" w:type="dxa"/>
+              <w:bottom w:w="100" w:type="dxa"/>
+              <w:right w:w="108" w:type="dxa"/>
+            </w:tcMar>
+          </w:tcPr>
+          <w:p>
+            <w:pPr>
+              <w:spacing w:after="120"/>
+              <w:jc w:val="center"/>
+            </w:pPr>
+            <w:r>
+              <w:t>Percy Villegas</w:t>
+            </w:r>
+          </w:p>
+        </w:tc>
+      </w:tr>
     </w:tbl>
     <w:p>
       <w:pPr>
@@ -590,6 +675,8 @@
       <w:r>
         <w:br w:type="page"/>
       </w:r>
+      <w:bookmarkStart w:id="1" w:name="_GoBack"/>
+      <w:bookmarkEnd w:id="1"/>
     </w:p>
     <w:p/>
     <w:sdt>
@@ -1376,16 +1463,16 @@
           <w:numId w:val="8"/>
         </w:numPr>
       </w:pPr>
-      <w:bookmarkStart w:id="1" w:name="h.30j0zll" w:colFirst="0" w:colLast="0"/>
-      <w:bookmarkStart w:id="2" w:name="h.1fob9te" w:colFirst="0" w:colLast="0"/>
-      <w:bookmarkStart w:id="3" w:name="_Toc429494741"/>
-      <w:bookmarkEnd w:id="1"/>
+      <w:bookmarkStart w:id="2" w:name="h.30j0zll" w:colFirst="0" w:colLast="0"/>
+      <w:bookmarkStart w:id="3" w:name="h.1fob9te" w:colFirst="0" w:colLast="0"/>
+      <w:bookmarkStart w:id="4" w:name="_Toc429494741"/>
       <w:bookmarkEnd w:id="2"/>
+      <w:bookmarkEnd w:id="3"/>
       <w:r>
         <w:lastRenderedPageBreak/>
         <w:t>Introducción</w:t>
       </w:r>
-      <w:bookmarkEnd w:id="3"/>
+      <w:bookmarkEnd w:id="4"/>
     </w:p>
     <w:p>
       <w:pPr>
@@ -1544,8 +1631,8 @@
           <w:szCs w:val="24"/>
         </w:rPr>
       </w:pPr>
-      <w:bookmarkStart w:id="4" w:name="h.3znysh7" w:colFirst="0" w:colLast="0"/>
-      <w:bookmarkEnd w:id="4"/>
+      <w:bookmarkStart w:id="5" w:name="h.3znysh7" w:colFirst="0" w:colLast="0"/>
+      <w:bookmarkEnd w:id="5"/>
     </w:p>
     <w:p>
       <w:pPr>
@@ -1724,11 +1811,11 @@
           <w:numId w:val="8"/>
         </w:numPr>
       </w:pPr>
-      <w:bookmarkStart w:id="5" w:name="_Toc429494742"/>
+      <w:bookmarkStart w:id="6" w:name="_Toc429494742"/>
       <w:r>
         <w:t>Propósito</w:t>
       </w:r>
-      <w:bookmarkEnd w:id="5"/>
+      <w:bookmarkEnd w:id="6"/>
     </w:p>
     <w:p>
       <w:pPr>
@@ -1840,8 +1927,8 @@
           <w:color w:val="FF0000"/>
         </w:rPr>
       </w:pPr>
-      <w:bookmarkStart w:id="6" w:name="h.2et92p0" w:colFirst="0" w:colLast="0"/>
-      <w:bookmarkEnd w:id="6"/>
+      <w:bookmarkStart w:id="7" w:name="h.2et92p0" w:colFirst="0" w:colLast="0"/>
+      <w:bookmarkEnd w:id="7"/>
       <w:r>
         <w:rPr>
           <w:color w:val="FF0000"/>
@@ -1872,11 +1959,11 @@
           <w:numId w:val="8"/>
         </w:numPr>
       </w:pPr>
-      <w:bookmarkStart w:id="7" w:name="_Toc429494743"/>
+      <w:bookmarkStart w:id="8" w:name="_Toc429494743"/>
       <w:r>
         <w:t>Definiciones, siglas y abreviaturas</w:t>
       </w:r>
-      <w:bookmarkEnd w:id="7"/>
+      <w:bookmarkEnd w:id="8"/>
     </w:p>
     <w:p>
       <w:pPr>
@@ -2034,14 +2121,14 @@
           <w:numId w:val="8"/>
         </w:numPr>
       </w:pPr>
-      <w:bookmarkStart w:id="8" w:name="h.tyjcwt" w:colFirst="0" w:colLast="0"/>
-      <w:bookmarkStart w:id="9" w:name="_Toc429494744"/>
-      <w:bookmarkEnd w:id="8"/>
+      <w:bookmarkStart w:id="9" w:name="h.tyjcwt" w:colFirst="0" w:colLast="0"/>
+      <w:bookmarkStart w:id="10" w:name="_Toc429494744"/>
+      <w:bookmarkEnd w:id="9"/>
       <w:r>
         <w:lastRenderedPageBreak/>
         <w:t>Procesos</w:t>
       </w:r>
-      <w:bookmarkEnd w:id="9"/>
+      <w:bookmarkEnd w:id="10"/>
     </w:p>
     <w:p>
       <w:pPr>
@@ -2051,11 +2138,11 @@
           <w:numId w:val="8"/>
         </w:numPr>
       </w:pPr>
-      <w:bookmarkStart w:id="10" w:name="_Toc429494745"/>
+      <w:bookmarkStart w:id="11" w:name="_Toc429494745"/>
       <w:r>
         <w:t>Proceso 1: Solicitar información vehicular</w:t>
       </w:r>
-      <w:bookmarkEnd w:id="10"/>
+      <w:bookmarkEnd w:id="11"/>
     </w:p>
     <w:p>
       <w:pPr>
@@ -2683,8 +2770,8 @@
       <w:pPr>
         <w:jc w:val="both"/>
       </w:pPr>
-      <w:bookmarkStart w:id="11" w:name="h.4d34og8" w:colFirst="0" w:colLast="0"/>
-      <w:bookmarkEnd w:id="11"/>
+      <w:bookmarkStart w:id="12" w:name="h.4d34og8" w:colFirst="0" w:colLast="0"/>
+      <w:bookmarkEnd w:id="12"/>
     </w:p>
     <w:p>
       <w:pPr>
@@ -2703,8 +2790,8 @@
           <w:szCs w:val="24"/>
         </w:rPr>
       </w:pPr>
-      <w:bookmarkStart w:id="12" w:name="h.2s8eyo1" w:colFirst="0" w:colLast="0"/>
-      <w:bookmarkEnd w:id="12"/>
+      <w:bookmarkStart w:id="13" w:name="h.2s8eyo1" w:colFirst="0" w:colLast="0"/>
+      <w:bookmarkEnd w:id="13"/>
       <w:r>
         <w:rPr>
           <w:rFonts w:ascii="Times New Roman" w:eastAsia="Arial" w:hAnsi="Times New Roman" w:cs="Times New Roman"/>
@@ -2731,8 +2818,8 @@
           <w:szCs w:val="24"/>
         </w:rPr>
       </w:pPr>
-      <w:bookmarkStart w:id="13" w:name="h.17dp8vu" w:colFirst="0" w:colLast="0"/>
-      <w:bookmarkEnd w:id="13"/>
+      <w:bookmarkStart w:id="14" w:name="h.17dp8vu" w:colFirst="0" w:colLast="0"/>
+      <w:bookmarkEnd w:id="14"/>
       <w:r>
         <w:rPr>
           <w:rFonts w:ascii="Times New Roman" w:eastAsia="Arial" w:hAnsi="Times New Roman" w:cs="Times New Roman"/>
@@ -3287,10 +3374,10 @@
         <w:spacing w:after="120"/>
         <w:jc w:val="both"/>
       </w:pPr>
-      <w:bookmarkStart w:id="14" w:name="h.3rdcrjn" w:colFirst="0" w:colLast="0"/>
-      <w:bookmarkStart w:id="15" w:name="h.26in1rg" w:colFirst="0" w:colLast="0"/>
-      <w:bookmarkEnd w:id="14"/>
+      <w:bookmarkStart w:id="15" w:name="h.3rdcrjn" w:colFirst="0" w:colLast="0"/>
+      <w:bookmarkStart w:id="16" w:name="h.26in1rg" w:colFirst="0" w:colLast="0"/>
       <w:bookmarkEnd w:id="15"/>
+      <w:bookmarkEnd w:id="16"/>
     </w:p>
     <w:p>
       <w:pPr>
@@ -3300,16 +3387,16 @@
           <w:numId w:val="11"/>
         </w:numPr>
       </w:pPr>
-      <w:bookmarkStart w:id="16" w:name="h.lnxbz9" w:colFirst="0" w:colLast="0"/>
-      <w:bookmarkStart w:id="17" w:name="_Toc429494746"/>
-      <w:bookmarkEnd w:id="16"/>
+      <w:bookmarkStart w:id="17" w:name="h.lnxbz9" w:colFirst="0" w:colLast="0"/>
+      <w:bookmarkStart w:id="18" w:name="_Toc429494746"/>
+      <w:bookmarkEnd w:id="17"/>
       <w:r>
         <w:t>Proceso</w:t>
       </w:r>
       <w:r>
         <w:t xml:space="preserve"> 2: Denuncia </w:t>
       </w:r>
-      <w:bookmarkEnd w:id="17"/>
+      <w:bookmarkEnd w:id="18"/>
       <w:r>
         <w:t>vehicular</w:t>
       </w:r>
@@ -4358,7 +4445,7 @@
           <w:numId w:val="13"/>
         </w:numPr>
       </w:pPr>
-      <w:bookmarkStart w:id="18" w:name="_Toc429494747"/>
+      <w:bookmarkStart w:id="19" w:name="_Toc429494747"/>
       <w:r>
         <w:t>Proceso</w:t>
       </w:r>
@@ -4371,7 +4458,7 @@
       <w:r>
         <w:t>infracción</w:t>
       </w:r>
-      <w:bookmarkEnd w:id="18"/>
+      <w:bookmarkEnd w:id="19"/>
     </w:p>
     <w:p>
       <w:pPr>
@@ -5414,7 +5501,7 @@
           <w:numId w:val="13"/>
         </w:numPr>
       </w:pPr>
-      <w:bookmarkStart w:id="19" w:name="_Toc429494748"/>
+      <w:bookmarkStart w:id="20" w:name="_Toc429494748"/>
       <w:r>
         <w:t>Proceso</w:t>
       </w:r>
@@ -5427,7 +5514,7 @@
       <w:r>
         <w:t xml:space="preserve"> </w:t>
       </w:r>
-      <w:bookmarkEnd w:id="19"/>
+      <w:bookmarkEnd w:id="20"/>
       <w:r>
         <w:t>infracción</w:t>
       </w:r>
@@ -5909,8 +5996,6 @@
             <w:pPr>
               <w:spacing w:before="120" w:after="60"/>
             </w:pPr>
-            <w:bookmarkStart w:id="20" w:name="_GoBack"/>
-            <w:bookmarkEnd w:id="20"/>
           </w:p>
         </w:tc>
         <w:tc>
@@ -6588,7 +6673,7 @@
               <w:noProof/>
               <w:color w:val="auto"/>
             </w:rPr>
-            <w:t>9</w:t>
+            <w:t>2</w:t>
           </w:r>
           <w:r>
             <w:rPr>
@@ -6851,7 +6936,7 @@
         </mc:Choice>
         <mc:Fallback>
           <w:pict>
-            <v:line w14:anchorId="64E6EA30" id="Conector recto 3" o:spid="_x0000_s1026" style="position:absolute;flip:y;z-index:251659264;visibility:visible;mso-wrap-style:square;mso-width-percent:0;mso-height-percent:0;mso-wrap-distance-left:9pt;mso-wrap-distance-top:0;mso-wrap-distance-right:9pt;mso-wrap-distance-bottom:0;mso-position-horizontal:absolute;mso-position-horizontal-relative:text;mso-position-vertical:absolute;mso-position-vertical-relative:text;mso-width-percent:0;mso-height-percent:0;mso-width-relative:margin;mso-height-relative:margin" from="-25.05pt,-.85pt" to="448.2pt,-.85pt" o:gfxdata="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" strokecolor="black [3040]" strokeweight="1.5pt"/>
+            <v:line w14:anchorId="67BA72D6" id="Conector recto 3" o:spid="_x0000_s1026" style="position:absolute;flip:y;z-index:251659264;visibility:visible;mso-wrap-style:square;mso-width-percent:0;mso-height-percent:0;mso-wrap-distance-left:9pt;mso-wrap-distance-top:0;mso-wrap-distance-right:9pt;mso-wrap-distance-bottom:0;mso-position-horizontal:absolute;mso-position-horizontal-relative:text;mso-position-vertical:absolute;mso-position-vertical-relative:text;mso-width-percent:0;mso-height-percent:0;mso-width-relative:margin;mso-height-relative:margin" from="-25.05pt,-.85pt" to="448.2pt,-.85pt" o:gfxdata="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" strokecolor="black [3040]" strokeweight="1.5pt"/>
           </w:pict>
         </mc:Fallback>
       </mc:AlternateContent>
@@ -10053,7 +10138,7 @@
 </file>
 
 <file path=customXml/itemProps1.xml><?xml version="1.0" encoding="utf-8"?>
-<ds:datastoreItem xmlns:ds="http://schemas.openxmlformats.org/officeDocument/2006/customXml" ds:itemID="{1537FDBE-2A0D-4DC1-AAF0-1CFCAD7FDBCC}">
+<ds:datastoreItem xmlns:ds="http://schemas.openxmlformats.org/officeDocument/2006/customXml" ds:itemID="{139B1AEB-37CB-40B3-B642-D77E71EBC16F}">
   <ds:schemaRefs>
     <ds:schemaRef ds:uri="http://schemas.openxmlformats.org/officeDocument/2006/bibliography"/>
   </ds:schemaRefs>

</xml_diff>

<commit_message>
Detalle de actividades y procesos
</commit_message>
<xml_diff>
--- a/STU/Analisis y Diseño/STU_DN.docx
+++ b/STU/Analisis y Diseño/STU_DN.docx
@@ -7,6 +7,12 @@
       <w:pPr>
         <w:jc w:val="right"/>
       </w:pPr>
+      <w:r>
+        <w:tab/>
+      </w:r>
+      <w:r>
+        <w:tab/>
+      </w:r>
     </w:p>
     <w:p>
       <w:pPr>
@@ -675,8 +681,6 @@
       <w:r>
         <w:br w:type="page"/>
       </w:r>
-      <w:bookmarkStart w:id="1" w:name="_GoBack"/>
-      <w:bookmarkEnd w:id="1"/>
     </w:p>
     <w:p/>
     <w:sdt>
@@ -1463,16 +1467,16 @@
           <w:numId w:val="8"/>
         </w:numPr>
       </w:pPr>
-      <w:bookmarkStart w:id="2" w:name="h.30j0zll" w:colFirst="0" w:colLast="0"/>
-      <w:bookmarkStart w:id="3" w:name="h.1fob9te" w:colFirst="0" w:colLast="0"/>
-      <w:bookmarkStart w:id="4" w:name="_Toc429494741"/>
+      <w:bookmarkStart w:id="1" w:name="h.30j0zll" w:colFirst="0" w:colLast="0"/>
+      <w:bookmarkStart w:id="2" w:name="h.1fob9te" w:colFirst="0" w:colLast="0"/>
+      <w:bookmarkStart w:id="3" w:name="_Toc429494741"/>
+      <w:bookmarkEnd w:id="1"/>
       <w:bookmarkEnd w:id="2"/>
-      <w:bookmarkEnd w:id="3"/>
       <w:r>
         <w:lastRenderedPageBreak/>
         <w:t>Introducción</w:t>
       </w:r>
-      <w:bookmarkEnd w:id="4"/>
+      <w:bookmarkEnd w:id="3"/>
     </w:p>
     <w:p>
       <w:pPr>
@@ -1491,7 +1495,23 @@
           <w:sz w:val="24"/>
           <w:szCs w:val="24"/>
         </w:rPr>
-        <w:t xml:space="preserve">El Documento de Negocio presentado es una representación del modelo del sistema que se propone desarrollar </w:t>
+        <w:t>El</w:t>
+      </w:r>
+      <w:r>
+        <w:rPr>
+          <w:color w:val="auto"/>
+          <w:sz w:val="24"/>
+          <w:szCs w:val="24"/>
+        </w:rPr>
+        <w:t xml:space="preserve"> Documento de Negocio presente</w:t>
+      </w:r>
+      <w:r>
+        <w:rPr>
+          <w:color w:val="auto"/>
+          <w:sz w:val="24"/>
+          <w:szCs w:val="24"/>
+        </w:rPr>
+        <w:t xml:space="preserve"> es una representación del modelo del sistema que se propone desarrollar </w:t>
       </w:r>
       <w:r>
         <w:rPr>
@@ -1578,14 +1598,32 @@
           <w:sz w:val="24"/>
           <w:szCs w:val="24"/>
         </w:rPr>
-        <w:t xml:space="preserve">con el software Bizagi </w:t>
+        <w:t xml:space="preserve">con el software </w:t>
       </w:r>
+      <w:proofErr w:type="spellStart"/>
       <w:r>
         <w:rPr>
           <w:color w:val="auto"/>
           <w:sz w:val="24"/>
           <w:szCs w:val="24"/>
         </w:rPr>
+        <w:t>Bizagi</w:t>
+      </w:r>
+      <w:proofErr w:type="spellEnd"/>
+      <w:r>
+        <w:rPr>
+          <w:color w:val="auto"/>
+          <w:sz w:val="24"/>
+          <w:szCs w:val="24"/>
+        </w:rPr>
+        <w:t xml:space="preserve"> </w:t>
+      </w:r>
+      <w:r>
+        <w:rPr>
+          <w:color w:val="auto"/>
+          <w:sz w:val="24"/>
+          <w:szCs w:val="24"/>
+        </w:rPr>
         <w:t xml:space="preserve">y </w:t>
       </w:r>
       <w:r>
@@ -1602,16 +1640,62 @@
           <w:sz w:val="24"/>
           <w:szCs w:val="24"/>
         </w:rPr>
-        <w:t>metodología de Rati</w:t>
+        <w:t xml:space="preserve">metodología de </w:t>
       </w:r>
+      <w:proofErr w:type="spellStart"/>
       <w:r>
         <w:rPr>
           <w:color w:val="auto"/>
           <w:sz w:val="24"/>
           <w:szCs w:val="24"/>
         </w:rPr>
-        <w:t>onal Unified Process</w:t>
+        <w:t>Rati</w:t>
       </w:r>
+      <w:r>
+        <w:rPr>
+          <w:color w:val="auto"/>
+          <w:sz w:val="24"/>
+          <w:szCs w:val="24"/>
+        </w:rPr>
+        <w:t>onal</w:t>
+      </w:r>
+      <w:proofErr w:type="spellEnd"/>
+      <w:r>
+        <w:rPr>
+          <w:color w:val="auto"/>
+          <w:sz w:val="24"/>
+          <w:szCs w:val="24"/>
+        </w:rPr>
+        <w:t xml:space="preserve"> </w:t>
+      </w:r>
+      <w:proofErr w:type="spellStart"/>
+      <w:r>
+        <w:rPr>
+          <w:color w:val="auto"/>
+          <w:sz w:val="24"/>
+          <w:szCs w:val="24"/>
+        </w:rPr>
+        <w:t>Unified</w:t>
+      </w:r>
+      <w:proofErr w:type="spellEnd"/>
+      <w:r>
+        <w:rPr>
+          <w:color w:val="auto"/>
+          <w:sz w:val="24"/>
+          <w:szCs w:val="24"/>
+        </w:rPr>
+        <w:t xml:space="preserve"> </w:t>
+      </w:r>
+      <w:proofErr w:type="spellStart"/>
+      <w:r>
+        <w:rPr>
+          <w:color w:val="auto"/>
+          <w:sz w:val="24"/>
+          <w:szCs w:val="24"/>
+        </w:rPr>
+        <w:t>Process</w:t>
+      </w:r>
+      <w:proofErr w:type="spellEnd"/>
       <w:r>
         <w:rPr>
           <w:color w:val="auto"/>
@@ -1631,8 +1715,8 @@
           <w:szCs w:val="24"/>
         </w:rPr>
       </w:pPr>
-      <w:bookmarkStart w:id="5" w:name="h.3znysh7" w:colFirst="0" w:colLast="0"/>
-      <w:bookmarkEnd w:id="5"/>
+      <w:bookmarkStart w:id="4" w:name="h.3znysh7" w:colFirst="0" w:colLast="0"/>
+      <w:bookmarkEnd w:id="4"/>
     </w:p>
     <w:p>
       <w:pPr>
@@ -1811,11 +1895,11 @@
           <w:numId w:val="8"/>
         </w:numPr>
       </w:pPr>
-      <w:bookmarkStart w:id="6" w:name="_Toc429494742"/>
+      <w:bookmarkStart w:id="5" w:name="_Toc429494742"/>
       <w:r>
         <w:t>Propósito</w:t>
       </w:r>
-      <w:bookmarkEnd w:id="6"/>
+      <w:bookmarkEnd w:id="5"/>
     </w:p>
     <w:p>
       <w:pPr>
@@ -1830,36 +1914,90 @@
         <w:ind w:left="720"/>
         <w:jc w:val="both"/>
         <w:rPr>
-          <w:color w:val="FF0000"/>
+          <w:color w:val="auto"/>
         </w:rPr>
       </w:pPr>
       <w:r>
         <w:rPr>
-          <w:color w:val="FF0000"/>
+          <w:color w:val="auto"/>
         </w:rPr>
         <w:t xml:space="preserve">El propósito del </w:t>
       </w:r>
       <w:r>
         <w:rPr>
-          <w:color w:val="FF0000"/>
+          <w:color w:val="auto"/>
         </w:rPr>
         <w:t xml:space="preserve">Documento de Negocio </w:t>
       </w:r>
       <w:r>
         <w:rPr>
-          <w:color w:val="FF0000"/>
-        </w:rPr>
-        <w:t xml:space="preserve">es proporcionar la información necesaria para controlar el proyecto. En él se describe </w:t>
+          <w:color w:val="auto"/>
+        </w:rPr>
+        <w:t xml:space="preserve">es </w:t>
       </w:r>
       <w:r>
         <w:rPr>
-          <w:color w:val="FF0000"/>
-        </w:rPr>
-        <w:t xml:space="preserve">los procesos y actividades para luego modelar </w:t>
+          <w:color w:val="auto"/>
+        </w:rPr>
+        <w:t xml:space="preserve">el de </w:t>
       </w:r>
       <w:r>
         <w:rPr>
-          <w:color w:val="FF0000"/>
+          <w:color w:val="auto"/>
+        </w:rPr>
+        <w:t>proporcionar la info</w:t>
+      </w:r>
+      <w:r>
+        <w:rPr>
+          <w:color w:val="auto"/>
+        </w:rPr>
+        <w:t>rmación necesaria para poder gestionar</w:t>
+      </w:r>
+      <w:r>
+        <w:rPr>
+          <w:color w:val="auto"/>
+        </w:rPr>
+        <w:t xml:space="preserve"> el proyecto</w:t>
+      </w:r>
+      <w:r>
+        <w:rPr>
+          <w:color w:val="auto"/>
+        </w:rPr>
+        <w:t xml:space="preserve"> de manera que se respete los procesos del negocio. En la presente</w:t>
+      </w:r>
+      <w:r>
+        <w:rPr>
+          <w:color w:val="auto"/>
+        </w:rPr>
+        <w:t xml:space="preserve"> se describe </w:t>
+      </w:r>
+      <w:r>
+        <w:rPr>
+          <w:color w:val="auto"/>
+        </w:rPr>
+        <w:t>los procesos y actividades</w:t>
+      </w:r>
+      <w:r>
+        <w:rPr>
+          <w:color w:val="auto"/>
+        </w:rPr>
+        <w:t xml:space="preserve"> que</w:t>
+      </w:r>
+      <w:r>
+        <w:rPr>
+          <w:color w:val="auto"/>
+        </w:rPr>
+        <w:t xml:space="preserve"> luego </w:t>
+      </w:r>
+      <w:r>
+        <w:rPr>
+          <w:color w:val="auto"/>
+        </w:rPr>
+        <w:t xml:space="preserve">serán modeladas para </w:t>
+      </w:r>
+      <w:r>
+        <w:rPr>
+          <w:color w:val="auto"/>
         </w:rPr>
         <w:t>el enfoque de desarrollo del software.</w:t>
       </w:r>
@@ -1870,24 +2008,24 @@
         <w:ind w:left="720"/>
         <w:jc w:val="both"/>
         <w:rPr>
-          <w:color w:val="FF0000"/>
+          <w:color w:val="auto"/>
         </w:rPr>
       </w:pPr>
       <w:r>
         <w:rPr>
-          <w:color w:val="FF0000"/>
+          <w:color w:val="auto"/>
         </w:rPr>
         <w:t xml:space="preserve">Los usuarios del </w:t>
       </w:r>
       <w:r>
         <w:rPr>
-          <w:color w:val="FF0000"/>
+          <w:color w:val="auto"/>
         </w:rPr>
         <w:t xml:space="preserve">Documento de Negocio </w:t>
       </w:r>
       <w:r>
         <w:rPr>
-          <w:color w:val="FF0000"/>
+          <w:color w:val="auto"/>
         </w:rPr>
         <w:t xml:space="preserve">son: </w:t>
       </w:r>
@@ -1903,12 +2041,12 @@
         <w:ind w:hanging="358"/>
         <w:jc w:val="both"/>
         <w:rPr>
-          <w:color w:val="FF0000"/>
+          <w:color w:val="auto"/>
         </w:rPr>
       </w:pPr>
       <w:r>
         <w:rPr>
-          <w:color w:val="FF0000"/>
+          <w:color w:val="auto"/>
         </w:rPr>
         <w:t xml:space="preserve">El jefe del proyecto lo utiliza para organizar la agenda y necesidades de recursos, y para realizar su seguimiento. </w:t>
       </w:r>
@@ -1924,21 +2062,33 @@
         <w:ind w:hanging="358"/>
         <w:jc w:val="both"/>
         <w:rPr>
-          <w:color w:val="FF0000"/>
-        </w:rPr>
-      </w:pPr>
-      <w:bookmarkStart w:id="7" w:name="h.2et92p0" w:colFirst="0" w:colLast="0"/>
-      <w:bookmarkEnd w:id="7"/>
+          <w:color w:val="auto"/>
+        </w:rPr>
+      </w:pPr>
+      <w:bookmarkStart w:id="6" w:name="h.2et92p0" w:colFirst="0" w:colLast="0"/>
+      <w:bookmarkEnd w:id="6"/>
       <w:r>
         <w:rPr>
-          <w:color w:val="FF0000"/>
-        </w:rPr>
-        <w:t>Los miembros del equipo de desarrollo lo usan para entender lo qué deben hacer, cuándo deben hacerlo y qué otras actividades dependen de ello.</w:t>
+          <w:color w:val="auto"/>
+        </w:rPr>
+        <w:t xml:space="preserve">Los miembros del equipo de desarrollo lo usan para entender </w:t>
       </w:r>
       <w:r>
         <w:rPr>
+          <w:color w:val="auto"/>
+        </w:rPr>
+        <w:t xml:space="preserve">cómo es que funciona el negocio, </w:t>
+      </w:r>
+      <w:r>
+        <w:rPr>
+          <w:color w:val="auto"/>
+        </w:rPr>
+        <w:t>lo qué deben hacer, cuándo deben hacerlo y qué otras actividades dependen de ello.</w:t>
+      </w:r>
+      <w:r>
+        <w:rPr>
           <w:b/>
-          <w:color w:val="FF0000"/>
+          <w:color w:val="auto"/>
         </w:rPr>
         <w:t xml:space="preserve"> </w:t>
       </w:r>
@@ -1959,11 +2109,11 @@
           <w:numId w:val="8"/>
         </w:numPr>
       </w:pPr>
-      <w:bookmarkStart w:id="8" w:name="_Toc429494743"/>
+      <w:bookmarkStart w:id="7" w:name="_Toc429494743"/>
       <w:r>
         <w:t>Definiciones, siglas y abreviaturas</w:t>
       </w:r>
-      <w:bookmarkEnd w:id="8"/>
+      <w:bookmarkEnd w:id="7"/>
     </w:p>
     <w:p>
       <w:pPr>
@@ -2121,14 +2271,14 @@
           <w:numId w:val="8"/>
         </w:numPr>
       </w:pPr>
-      <w:bookmarkStart w:id="9" w:name="h.tyjcwt" w:colFirst="0" w:colLast="0"/>
-      <w:bookmarkStart w:id="10" w:name="_Toc429494744"/>
-      <w:bookmarkEnd w:id="9"/>
+      <w:bookmarkStart w:id="8" w:name="h.tyjcwt" w:colFirst="0" w:colLast="0"/>
+      <w:bookmarkStart w:id="9" w:name="_Toc429494744"/>
+      <w:bookmarkEnd w:id="8"/>
       <w:r>
         <w:lastRenderedPageBreak/>
         <w:t>Procesos</w:t>
       </w:r>
-      <w:bookmarkEnd w:id="10"/>
+      <w:bookmarkEnd w:id="9"/>
     </w:p>
     <w:p>
       <w:pPr>
@@ -2138,11 +2288,11 @@
           <w:numId w:val="8"/>
         </w:numPr>
       </w:pPr>
-      <w:bookmarkStart w:id="11" w:name="_Toc429494745"/>
+      <w:bookmarkStart w:id="10" w:name="_Toc429494745"/>
       <w:r>
         <w:t>Proceso 1: Solicitar información vehicular</w:t>
       </w:r>
-      <w:bookmarkEnd w:id="11"/>
+      <w:bookmarkEnd w:id="10"/>
     </w:p>
     <w:p>
       <w:pPr>
@@ -2260,9 +2410,6 @@
               <w:jc w:val="both"/>
             </w:pPr>
             <w:r>
-              <w:rPr>
-                <w:rFonts w:ascii="Arial" w:eastAsia="Arial" w:hAnsi="Arial" w:cs="Arial"/>
-              </w:rPr>
               <w:t>Solicitud de información vehicular</w:t>
             </w:r>
           </w:p>
@@ -2339,9 +2486,6 @@
               <w:jc w:val="both"/>
             </w:pPr>
             <w:r>
-              <w:rPr>
-                <w:rFonts w:ascii="Arial" w:eastAsia="Arial" w:hAnsi="Arial" w:cs="Arial"/>
-              </w:rPr>
               <w:t>Obtener información de vehículos (datos, infracciones, denuncias, comentarios).</w:t>
             </w:r>
           </w:p>
@@ -2380,10 +2524,24 @@
               <w:jc w:val="both"/>
             </w:pPr>
             <w:r>
-              <w:rPr>
-                <w:rFonts w:ascii="Arial" w:eastAsia="Arial" w:hAnsi="Arial" w:cs="Arial"/>
-              </w:rPr>
-              <w:t>Este proceso se realiza cada vez que el usuario requiera información.</w:t>
+              <w:t>Este proceso se realiza cada vez que el usuario requiera</w:t>
+            </w:r>
+            <w:r>
+              <w:t xml:space="preserve"> y solicite</w:t>
+            </w:r>
+            <w:r>
+              <w:t xml:space="preserve"> información</w:t>
+            </w:r>
+            <w:r>
+              <w:t xml:space="preserve"> del </w:t>
+            </w:r>
+            <w:proofErr w:type="spellStart"/>
+            <w:r>
+              <w:t>vehiculo</w:t>
+            </w:r>
+            <w:proofErr w:type="spellEnd"/>
+            <w:r>
+              <w:t>.</w:t>
             </w:r>
           </w:p>
         </w:tc>
@@ -2525,6 +2683,9 @@
             <w:r>
               <w:t>Solicitar información</w:t>
             </w:r>
+            <w:r>
+              <w:t xml:space="preserve"> vehicular</w:t>
+            </w:r>
           </w:p>
         </w:tc>
         <w:tc>
@@ -2536,7 +2697,7 @@
               <w:spacing w:before="120" w:after="60"/>
             </w:pPr>
             <w:r>
-              <w:t>Información del vehículo</w:t>
+              <w:t>Información de opciones de búsqueda</w:t>
             </w:r>
           </w:p>
         </w:tc>
@@ -2550,7 +2711,7 @@
               <w:jc w:val="center"/>
             </w:pPr>
             <w:r>
-              <w:t>Información del vehículo</w:t>
+              <w:t>Opción de búsqueda elegida</w:t>
             </w:r>
           </w:p>
         </w:tc>
@@ -2610,7 +2771,16 @@
               <w:t xml:space="preserve">placa o </w:t>
             </w:r>
             <w:r>
-              <w:t>nombre de dueño de vehículo</w:t>
+              <w:t>Nro. DNI</w:t>
+            </w:r>
+            <w:r>
+              <w:t xml:space="preserve"> de</w:t>
+            </w:r>
+            <w:r>
+              <w:t>l dueño del</w:t>
+            </w:r>
+            <w:r>
+              <w:t xml:space="preserve"> vehículo</w:t>
             </w:r>
           </w:p>
         </w:tc>
@@ -2770,8 +2940,8 @@
       <w:pPr>
         <w:jc w:val="both"/>
       </w:pPr>
-      <w:bookmarkStart w:id="12" w:name="h.4d34og8" w:colFirst="0" w:colLast="0"/>
-      <w:bookmarkEnd w:id="12"/>
+      <w:bookmarkStart w:id="11" w:name="h.4d34og8" w:colFirst="0" w:colLast="0"/>
+      <w:bookmarkEnd w:id="11"/>
     </w:p>
     <w:p>
       <w:pPr>
@@ -2790,8 +2960,8 @@
           <w:szCs w:val="24"/>
         </w:rPr>
       </w:pPr>
-      <w:bookmarkStart w:id="13" w:name="h.2s8eyo1" w:colFirst="0" w:colLast="0"/>
-      <w:bookmarkEnd w:id="13"/>
+      <w:bookmarkStart w:id="12" w:name="h.2s8eyo1" w:colFirst="0" w:colLast="0"/>
+      <w:bookmarkEnd w:id="12"/>
       <w:r>
         <w:rPr>
           <w:rFonts w:ascii="Times New Roman" w:eastAsia="Arial" w:hAnsi="Times New Roman" w:cs="Times New Roman"/>
@@ -2818,8 +2988,8 @@
           <w:szCs w:val="24"/>
         </w:rPr>
       </w:pPr>
-      <w:bookmarkStart w:id="14" w:name="h.17dp8vu" w:colFirst="0" w:colLast="0"/>
-      <w:bookmarkEnd w:id="14"/>
+      <w:bookmarkStart w:id="13" w:name="h.17dp8vu" w:colFirst="0" w:colLast="0"/>
+      <w:bookmarkEnd w:id="13"/>
       <w:r>
         <w:rPr>
           <w:rFonts w:ascii="Times New Roman" w:eastAsia="Arial" w:hAnsi="Times New Roman" w:cs="Times New Roman"/>
@@ -3059,7 +3229,19 @@
               <w:rPr>
                 <w:rFonts w:ascii="Times New Roman" w:hAnsi="Times New Roman" w:cs="Times New Roman"/>
               </w:rPr>
-              <w:t>como datos de multas, denuncias y otros.</w:t>
+              <w:t>como datos</w:t>
+            </w:r>
+            <w:r>
+              <w:rPr>
+                <w:rFonts w:ascii="Times New Roman" w:hAnsi="Times New Roman" w:cs="Times New Roman"/>
+              </w:rPr>
+              <w:t xml:space="preserve"> o número</w:t>
+            </w:r>
+            <w:r>
+              <w:rPr>
+                <w:rFonts w:ascii="Times New Roman" w:hAnsi="Times New Roman" w:cs="Times New Roman"/>
+              </w:rPr>
+              <w:t xml:space="preserve"> de multas, denuncias y otros.</w:t>
             </w:r>
           </w:p>
         </w:tc>
@@ -3149,7 +3331,45 @@
               <w:rPr>
                 <w:rFonts w:ascii="Times New Roman" w:hAnsi="Times New Roman" w:cs="Times New Roman"/>
               </w:rPr>
-              <w:t>Se ingresa el número de placa o nombre del propietario.</w:t>
+              <w:t>Se ing</w:t>
+            </w:r>
+            <w:r>
+              <w:rPr>
+                <w:rFonts w:ascii="Times New Roman" w:hAnsi="Times New Roman" w:cs="Times New Roman"/>
+              </w:rPr>
+              <w:t xml:space="preserve">resa el número de placa o nro. </w:t>
+            </w:r>
+            <w:proofErr w:type="gramStart"/>
+            <w:r>
+              <w:rPr>
+                <w:rFonts w:ascii="Times New Roman" w:hAnsi="Times New Roman" w:cs="Times New Roman"/>
+              </w:rPr>
+              <w:t>de</w:t>
+            </w:r>
+            <w:proofErr w:type="gramEnd"/>
+            <w:r>
+              <w:rPr>
+                <w:rFonts w:ascii="Times New Roman" w:hAnsi="Times New Roman" w:cs="Times New Roman"/>
+              </w:rPr>
+              <w:t xml:space="preserve"> DNI </w:t>
+            </w:r>
+            <w:r>
+              <w:rPr>
+                <w:rFonts w:ascii="Times New Roman" w:hAnsi="Times New Roman" w:cs="Times New Roman"/>
+              </w:rPr>
+              <w:t xml:space="preserve"> del propietario</w:t>
+            </w:r>
+            <w:r>
+              <w:rPr>
+                <w:rFonts w:ascii="Times New Roman" w:hAnsi="Times New Roman" w:cs="Times New Roman"/>
+              </w:rPr>
+              <w:t xml:space="preserve"> (de acuerdo a la opción de búsqueda elegida)</w:t>
+            </w:r>
+            <w:r>
+              <w:rPr>
+                <w:rFonts w:ascii="Times New Roman" w:hAnsi="Times New Roman" w:cs="Times New Roman"/>
+              </w:rPr>
+              <w:t>.</w:t>
             </w:r>
           </w:p>
         </w:tc>
@@ -3240,6 +3460,12 @@
               </w:rPr>
               <w:t>Realiza la búsqueda en la base de datos</w:t>
             </w:r>
+            <w:r>
+              <w:rPr>
+                <w:rFonts w:ascii="Times New Roman" w:hAnsi="Times New Roman" w:cs="Times New Roman"/>
+              </w:rPr>
+              <w:t xml:space="preserve"> de la información ingresada.</w:t>
+            </w:r>
           </w:p>
         </w:tc>
         <w:tc>
@@ -3327,7 +3553,7 @@
               <w:rPr>
                 <w:rFonts w:ascii="Times New Roman" w:hAnsi="Times New Roman" w:cs="Times New Roman"/>
               </w:rPr>
-              <w:t xml:space="preserve">Entrega los datos solicitados resultados </w:t>
+              <w:t>Mostrar toda la información solicitada sobre el vehículo.</w:t>
             </w:r>
           </w:p>
         </w:tc>
@@ -3374,10 +3600,10 @@
         <w:spacing w:after="120"/>
         <w:jc w:val="both"/>
       </w:pPr>
-      <w:bookmarkStart w:id="15" w:name="h.3rdcrjn" w:colFirst="0" w:colLast="0"/>
-      <w:bookmarkStart w:id="16" w:name="h.26in1rg" w:colFirst="0" w:colLast="0"/>
+      <w:bookmarkStart w:id="14" w:name="h.3rdcrjn" w:colFirst="0" w:colLast="0"/>
+      <w:bookmarkStart w:id="15" w:name="h.26in1rg" w:colFirst="0" w:colLast="0"/>
+      <w:bookmarkEnd w:id="14"/>
       <w:bookmarkEnd w:id="15"/>
-      <w:bookmarkEnd w:id="16"/>
     </w:p>
     <w:p>
       <w:pPr>
@@ -3387,16 +3613,16 @@
           <w:numId w:val="11"/>
         </w:numPr>
       </w:pPr>
-      <w:bookmarkStart w:id="17" w:name="h.lnxbz9" w:colFirst="0" w:colLast="0"/>
-      <w:bookmarkStart w:id="18" w:name="_Toc429494746"/>
-      <w:bookmarkEnd w:id="17"/>
+      <w:bookmarkStart w:id="16" w:name="h.lnxbz9" w:colFirst="0" w:colLast="0"/>
+      <w:bookmarkStart w:id="17" w:name="_Toc429494746"/>
+      <w:bookmarkEnd w:id="16"/>
       <w:r>
         <w:t>Proceso</w:t>
       </w:r>
       <w:r>
         <w:t xml:space="preserve"> 2: Denuncia </w:t>
       </w:r>
-      <w:bookmarkEnd w:id="18"/>
+      <w:bookmarkEnd w:id="17"/>
       <w:r>
         <w:t>vehicular</w:t>
       </w:r>
@@ -3665,9 +3891,9 @@
       </w:tblPr>
       <w:tblGrid>
         <w:gridCol w:w="708"/>
-        <w:gridCol w:w="3119"/>
-        <w:gridCol w:w="3118"/>
-        <w:gridCol w:w="1560"/>
+        <w:gridCol w:w="2552"/>
+        <w:gridCol w:w="2977"/>
+        <w:gridCol w:w="2268"/>
       </w:tblGrid>
       <w:tr>
         <w:tc>
@@ -3693,7 +3919,7 @@
         </w:tc>
         <w:tc>
           <w:tcPr>
-            <w:tcW w:w="3119" w:type="dxa"/>
+            <w:tcW w:w="2552" w:type="dxa"/>
             <w:vAlign w:val="center"/>
           </w:tcPr>
           <w:p>
@@ -3714,7 +3940,7 @@
         </w:tc>
         <w:tc>
           <w:tcPr>
-            <w:tcW w:w="3118" w:type="dxa"/>
+            <w:tcW w:w="2977" w:type="dxa"/>
           </w:tcPr>
           <w:p>
             <w:pPr>
@@ -3734,7 +3960,7 @@
         </w:tc>
         <w:tc>
           <w:tcPr>
-            <w:tcW w:w="1560" w:type="dxa"/>
+            <w:tcW w:w="2268" w:type="dxa"/>
           </w:tcPr>
           <w:p>
             <w:pPr>
@@ -3776,36 +4002,42 @@
         </w:tc>
         <w:tc>
           <w:tcPr>
-            <w:tcW w:w="3119" w:type="dxa"/>
-          </w:tcPr>
-          <w:p>
-            <w:pPr>
-              <w:spacing w:before="120" w:after="60"/>
-            </w:pPr>
-            <w:r>
-              <w:t>Buscar vehiculo</w:t>
-            </w:r>
-          </w:p>
-        </w:tc>
-        <w:tc>
-          <w:tcPr>
-            <w:tcW w:w="3118" w:type="dxa"/>
-          </w:tcPr>
-          <w:p>
-            <w:pPr>
-              <w:spacing w:before="120" w:after="60"/>
-            </w:pPr>
-          </w:p>
-        </w:tc>
-        <w:tc>
-          <w:tcPr>
-            <w:tcW w:w="1560" w:type="dxa"/>
+            <w:tcW w:w="2552" w:type="dxa"/>
+          </w:tcPr>
+          <w:p>
+            <w:pPr>
+              <w:spacing w:before="120" w:after="60"/>
+            </w:pPr>
+            <w:r>
+              <w:t>Buscar vehículo</w:t>
+            </w:r>
+          </w:p>
+        </w:tc>
+        <w:tc>
+          <w:tcPr>
+            <w:tcW w:w="2977" w:type="dxa"/>
+          </w:tcPr>
+          <w:p>
+            <w:pPr>
+              <w:spacing w:before="120" w:after="60"/>
+            </w:pPr>
+            <w:r>
+              <w:t>Información de opciones de búsqueda</w:t>
+            </w:r>
+          </w:p>
+        </w:tc>
+        <w:tc>
+          <w:tcPr>
+            <w:tcW w:w="2268" w:type="dxa"/>
           </w:tcPr>
           <w:p>
             <w:pPr>
               <w:spacing w:before="120" w:after="60"/>
               <w:jc w:val="center"/>
             </w:pPr>
+            <w:r>
+              <w:t>Opción de búsqueda elegida</w:t>
+            </w:r>
           </w:p>
         </w:tc>
       </w:tr>
@@ -3832,7 +4064,7 @@
         </w:tc>
         <w:tc>
           <w:tcPr>
-            <w:tcW w:w="3119" w:type="dxa"/>
+            <w:tcW w:w="2552" w:type="dxa"/>
           </w:tcPr>
           <w:p>
             <w:pPr>
@@ -3845,23 +4077,29 @@
         </w:tc>
         <w:tc>
           <w:tcPr>
-            <w:tcW w:w="3118" w:type="dxa"/>
-          </w:tcPr>
-          <w:p>
-            <w:pPr>
-              <w:spacing w:before="120" w:after="60"/>
-            </w:pPr>
-          </w:p>
-        </w:tc>
-        <w:tc>
-          <w:tcPr>
-            <w:tcW w:w="1560" w:type="dxa"/>
+            <w:tcW w:w="2977" w:type="dxa"/>
+          </w:tcPr>
+          <w:p>
+            <w:pPr>
+              <w:spacing w:before="120" w:after="60"/>
+            </w:pPr>
+            <w:r>
+              <w:t>Datos del denunciante (nombres completos, DNI)</w:t>
+            </w:r>
+          </w:p>
+        </w:tc>
+        <w:tc>
+          <w:tcPr>
+            <w:tcW w:w="2268" w:type="dxa"/>
           </w:tcPr>
           <w:p>
             <w:pPr>
               <w:spacing w:before="120" w:after="60"/>
               <w:jc w:val="center"/>
             </w:pPr>
+            <w:r>
+              <w:t>Formulario del denunciante llenado correctamente</w:t>
+            </w:r>
           </w:p>
         </w:tc>
       </w:tr>
@@ -3888,7 +4126,7 @@
         </w:tc>
         <w:tc>
           <w:tcPr>
-            <w:tcW w:w="3119" w:type="dxa"/>
+            <w:tcW w:w="2552" w:type="dxa"/>
           </w:tcPr>
           <w:p>
             <w:pPr>
@@ -3901,26 +4139,29 @@
         </w:tc>
         <w:tc>
           <w:tcPr>
-            <w:tcW w:w="3118" w:type="dxa"/>
-          </w:tcPr>
-          <w:p>
-            <w:pPr>
-              <w:spacing w:before="120" w:after="60"/>
-              <w:rPr>
-                <w:b/>
-              </w:rPr>
-            </w:pPr>
-          </w:p>
-        </w:tc>
-        <w:tc>
-          <w:tcPr>
-            <w:tcW w:w="1560" w:type="dxa"/>
+            <w:tcW w:w="2977" w:type="dxa"/>
+          </w:tcPr>
+          <w:p>
+            <w:pPr>
+              <w:spacing w:before="120" w:after="60"/>
+            </w:pPr>
+            <w:r>
+              <w:t>Detalle de la denuncia</w:t>
+            </w:r>
+          </w:p>
+        </w:tc>
+        <w:tc>
+          <w:tcPr>
+            <w:tcW w:w="2268" w:type="dxa"/>
           </w:tcPr>
           <w:p>
             <w:pPr>
               <w:spacing w:before="120" w:after="60"/>
               <w:jc w:val="center"/>
             </w:pPr>
+            <w:r>
+              <w:t>Formulario del detalle de denuncia completo</w:t>
+            </w:r>
           </w:p>
         </w:tc>
       </w:tr>
@@ -3941,42 +4182,117 @@
               <w:rPr>
                 <w:b/>
               </w:rPr>
+              <w:lastRenderedPageBreak/>
               <w:t>4</w:t>
             </w:r>
           </w:p>
         </w:tc>
         <w:tc>
           <w:tcPr>
-            <w:tcW w:w="3119" w:type="dxa"/>
-          </w:tcPr>
-          <w:p>
-            <w:pPr>
-              <w:spacing w:before="120" w:after="60"/>
-            </w:pPr>
-            <w:r>
-              <w:t>Ingresar las pruebas</w:t>
-            </w:r>
-          </w:p>
-        </w:tc>
-        <w:tc>
-          <w:tcPr>
-            <w:tcW w:w="3118" w:type="dxa"/>
-          </w:tcPr>
-          <w:p>
-            <w:pPr>
-              <w:spacing w:before="120" w:after="60"/>
-            </w:pPr>
-          </w:p>
-        </w:tc>
-        <w:tc>
-          <w:tcPr>
-            <w:tcW w:w="1560" w:type="dxa"/>
+            <w:tcW w:w="2552" w:type="dxa"/>
+          </w:tcPr>
+          <w:p>
+            <w:pPr>
+              <w:spacing w:before="120" w:after="60"/>
+            </w:pPr>
+            <w:r>
+              <w:t>Ingresar las pruebas de la denuncia</w:t>
+            </w:r>
+          </w:p>
+        </w:tc>
+        <w:tc>
+          <w:tcPr>
+            <w:tcW w:w="2977" w:type="dxa"/>
+          </w:tcPr>
+          <w:p>
+            <w:pPr>
+              <w:spacing w:before="120" w:after="60"/>
+            </w:pPr>
+            <w:r>
+              <w:t>Archivos (imágenes o documentos) ad</w:t>
+            </w:r>
+            <w:r>
+              <w:t>j</w:t>
+            </w:r>
+            <w:r>
+              <w:t>untos</w:t>
+            </w:r>
+          </w:p>
+        </w:tc>
+        <w:tc>
+          <w:tcPr>
+            <w:tcW w:w="2268" w:type="dxa"/>
           </w:tcPr>
           <w:p>
             <w:pPr>
               <w:spacing w:before="120" w:after="60"/>
               <w:jc w:val="center"/>
             </w:pPr>
+            <w:r>
+              <w:t>Archivos cargados</w:t>
+            </w:r>
+          </w:p>
+        </w:tc>
+      </w:tr>
+      <w:tr>
+        <w:tc>
+          <w:tcPr>
+            <w:tcW w:w="708" w:type="dxa"/>
+          </w:tcPr>
+          <w:p>
+            <w:pPr>
+              <w:spacing w:before="120" w:after="60"/>
+              <w:jc w:val="center"/>
+              <w:rPr>
+                <w:b/>
+              </w:rPr>
+            </w:pPr>
+            <w:r>
+              <w:rPr>
+                <w:b/>
+              </w:rPr>
+              <w:t>5</w:t>
+            </w:r>
+          </w:p>
+        </w:tc>
+        <w:tc>
+          <w:tcPr>
+            <w:tcW w:w="2552" w:type="dxa"/>
+          </w:tcPr>
+          <w:p>
+            <w:pPr>
+              <w:spacing w:before="120" w:after="60"/>
+            </w:pPr>
+            <w:r>
+              <w:t>Registrar la denuncia</w:t>
+            </w:r>
+          </w:p>
+        </w:tc>
+        <w:tc>
+          <w:tcPr>
+            <w:tcW w:w="2977" w:type="dxa"/>
+          </w:tcPr>
+          <w:p>
+            <w:pPr>
+              <w:spacing w:before="120" w:after="60"/>
+            </w:pPr>
+            <w:r>
+              <w:t>Información de la denuncia</w:t>
+            </w:r>
+          </w:p>
+        </w:tc>
+        <w:tc>
+          <w:tcPr>
+            <w:tcW w:w="2268" w:type="dxa"/>
+          </w:tcPr>
+          <w:p>
+            <w:pPr>
+              <w:spacing w:before="120" w:after="60"/>
+              <w:jc w:val="center"/>
+            </w:pPr>
+            <w:r>
+              <w:t>Denuncia registrada</w:t>
+            </w:r>
           </w:p>
         </w:tc>
       </w:tr>
@@ -4056,8 +4372,8 @@
       </w:tblPr>
       <w:tblGrid>
         <w:gridCol w:w="534"/>
-        <w:gridCol w:w="2923"/>
-        <w:gridCol w:w="1729"/>
+        <w:gridCol w:w="2551"/>
+        <w:gridCol w:w="2101"/>
         <w:gridCol w:w="1729"/>
         <w:gridCol w:w="1729"/>
       </w:tblGrid>
@@ -4079,14 +4395,13 @@
                 <w:rFonts w:ascii="Times New Roman" w:hAnsi="Times New Roman" w:cs="Times New Roman"/>
                 <w:b/>
               </w:rPr>
-              <w:lastRenderedPageBreak/>
               <w:t>ID</w:t>
             </w:r>
           </w:p>
         </w:tc>
         <w:tc>
           <w:tcPr>
-            <w:tcW w:w="2923" w:type="dxa"/>
+            <w:tcW w:w="2551" w:type="dxa"/>
           </w:tcPr>
           <w:p>
             <w:pPr>
@@ -4107,7 +4422,7 @@
         </w:tc>
         <w:tc>
           <w:tcPr>
-            <w:tcW w:w="1729" w:type="dxa"/>
+            <w:tcW w:w="2101" w:type="dxa"/>
           </w:tcPr>
           <w:p>
             <w:pPr>
@@ -4182,16 +4497,35 @@
                 <w:b/>
               </w:rPr>
             </w:pPr>
-          </w:p>
-        </w:tc>
-        <w:tc>
-          <w:tcPr>
-            <w:tcW w:w="2923" w:type="dxa"/>
-          </w:tcPr>
-          <w:p>
-            <w:pPr>
-              <w:spacing w:before="120" w:after="60"/>
-            </w:pPr>
+            <w:r>
+              <w:rPr>
+                <w:b/>
+              </w:rPr>
+              <w:t>1</w:t>
+            </w:r>
+          </w:p>
+        </w:tc>
+        <w:tc>
+          <w:tcPr>
+            <w:tcW w:w="2551" w:type="dxa"/>
+          </w:tcPr>
+          <w:p>
+            <w:pPr>
+              <w:spacing w:before="120" w:after="60"/>
+            </w:pPr>
+            <w:r>
+              <w:t>Buscar vehículo</w:t>
+            </w:r>
+          </w:p>
+        </w:tc>
+        <w:tc>
+          <w:tcPr>
+            <w:tcW w:w="2101" w:type="dxa"/>
+          </w:tcPr>
+          <w:p>
+            <w:r>
+              <w:t>Se ingresa el nombre o DNI del dueño del vehículo, o el número de placa.</w:t>
+            </w:r>
           </w:p>
         </w:tc>
         <w:tc>
@@ -4199,11 +4533,9 @@
             <w:tcW w:w="1729" w:type="dxa"/>
           </w:tcPr>
           <w:p>
-            <w:pPr>
-              <w:rPr>
-                <w:rFonts w:ascii="Times New Roman" w:hAnsi="Times New Roman" w:cs="Times New Roman"/>
-              </w:rPr>
-            </w:pPr>
+            <w:r>
+              <w:t>Usuario solicitante</w:t>
+            </w:r>
           </w:p>
         </w:tc>
         <w:tc>
@@ -4211,23 +4543,9 @@
             <w:tcW w:w="1729" w:type="dxa"/>
           </w:tcPr>
           <w:p>
-            <w:pPr>
-              <w:rPr>
-                <w:rFonts w:ascii="Times New Roman" w:hAnsi="Times New Roman" w:cs="Times New Roman"/>
-              </w:rPr>
-            </w:pPr>
-          </w:p>
-        </w:tc>
-        <w:tc>
-          <w:tcPr>
-            <w:tcW w:w="1729" w:type="dxa"/>
-          </w:tcPr>
-          <w:p>
-            <w:pPr>
-              <w:rPr>
-                <w:rFonts w:ascii="Times New Roman" w:hAnsi="Times New Roman" w:cs="Times New Roman"/>
-              </w:rPr>
-            </w:pPr>
+            <w:r>
+              <w:t>Manual</w:t>
+            </w:r>
           </w:p>
         </w:tc>
       </w:tr>
@@ -4244,16 +4562,35 @@
                 <w:b/>
               </w:rPr>
             </w:pPr>
-          </w:p>
-        </w:tc>
-        <w:tc>
-          <w:tcPr>
-            <w:tcW w:w="2923" w:type="dxa"/>
-          </w:tcPr>
-          <w:p>
-            <w:pPr>
-              <w:spacing w:before="120" w:after="60"/>
-            </w:pPr>
+            <w:r>
+              <w:rPr>
+                <w:b/>
+              </w:rPr>
+              <w:t>2</w:t>
+            </w:r>
+          </w:p>
+        </w:tc>
+        <w:tc>
+          <w:tcPr>
+            <w:tcW w:w="2551" w:type="dxa"/>
+          </w:tcPr>
+          <w:p>
+            <w:pPr>
+              <w:spacing w:before="120" w:after="60"/>
+            </w:pPr>
+            <w:r>
+              <w:t>Ingresar la información del denunciante</w:t>
+            </w:r>
+          </w:p>
+        </w:tc>
+        <w:tc>
+          <w:tcPr>
+            <w:tcW w:w="2101" w:type="dxa"/>
+          </w:tcPr>
+          <w:p>
+            <w:r>
+              <w:t>Se ingresara los datos de la persona denunciante</w:t>
+            </w:r>
           </w:p>
         </w:tc>
         <w:tc>
@@ -4261,11 +4598,9 @@
             <w:tcW w:w="1729" w:type="dxa"/>
           </w:tcPr>
           <w:p>
-            <w:pPr>
-              <w:rPr>
-                <w:rFonts w:ascii="Times New Roman" w:hAnsi="Times New Roman" w:cs="Times New Roman"/>
-              </w:rPr>
-            </w:pPr>
+            <w:r>
+              <w:t>Usuario solicitante</w:t>
+            </w:r>
           </w:p>
         </w:tc>
         <w:tc>
@@ -4273,23 +4608,9 @@
             <w:tcW w:w="1729" w:type="dxa"/>
           </w:tcPr>
           <w:p>
-            <w:pPr>
-              <w:rPr>
-                <w:rFonts w:ascii="Times New Roman" w:hAnsi="Times New Roman" w:cs="Times New Roman"/>
-              </w:rPr>
-            </w:pPr>
-          </w:p>
-        </w:tc>
-        <w:tc>
-          <w:tcPr>
-            <w:tcW w:w="1729" w:type="dxa"/>
-          </w:tcPr>
-          <w:p>
-            <w:pPr>
-              <w:rPr>
-                <w:rFonts w:ascii="Times New Roman" w:hAnsi="Times New Roman" w:cs="Times New Roman"/>
-              </w:rPr>
-            </w:pPr>
+            <w:r>
+              <w:t>Manual</w:t>
+            </w:r>
           </w:p>
         </w:tc>
       </w:tr>
@@ -4306,16 +4627,38 @@
                 <w:b/>
               </w:rPr>
             </w:pPr>
-          </w:p>
-        </w:tc>
-        <w:tc>
-          <w:tcPr>
-            <w:tcW w:w="2923" w:type="dxa"/>
-          </w:tcPr>
-          <w:p>
-            <w:pPr>
-              <w:spacing w:before="120" w:after="60"/>
-            </w:pPr>
+            <w:r>
+              <w:rPr>
+                <w:b/>
+              </w:rPr>
+              <w:t>3</w:t>
+            </w:r>
+          </w:p>
+        </w:tc>
+        <w:tc>
+          <w:tcPr>
+            <w:tcW w:w="2551" w:type="dxa"/>
+          </w:tcPr>
+          <w:p>
+            <w:pPr>
+              <w:spacing w:before="120" w:after="60"/>
+            </w:pPr>
+            <w:r>
+              <w:t>Registrar la narraci</w:t>
+            </w:r>
+            <w:r>
+              <w:t>ón del hecho</w:t>
+            </w:r>
+          </w:p>
+        </w:tc>
+        <w:tc>
+          <w:tcPr>
+            <w:tcW w:w="2101" w:type="dxa"/>
+          </w:tcPr>
+          <w:p>
+            <w:r>
+              <w:t>Se ingresará los detalles (el ambiente y tiempo) de la denuncia.</w:t>
+            </w:r>
           </w:p>
         </w:tc>
         <w:tc>
@@ -4323,11 +4666,9 @@
             <w:tcW w:w="1729" w:type="dxa"/>
           </w:tcPr>
           <w:p>
-            <w:pPr>
-              <w:rPr>
-                <w:rFonts w:ascii="Times New Roman" w:hAnsi="Times New Roman" w:cs="Times New Roman"/>
-              </w:rPr>
-            </w:pPr>
+            <w:r>
+              <w:t>Usuario solicitante</w:t>
+            </w:r>
           </w:p>
         </w:tc>
         <w:tc>
@@ -4335,23 +4676,9 @@
             <w:tcW w:w="1729" w:type="dxa"/>
           </w:tcPr>
           <w:p>
-            <w:pPr>
-              <w:rPr>
-                <w:rFonts w:ascii="Times New Roman" w:hAnsi="Times New Roman" w:cs="Times New Roman"/>
-              </w:rPr>
-            </w:pPr>
-          </w:p>
-        </w:tc>
-        <w:tc>
-          <w:tcPr>
-            <w:tcW w:w="1729" w:type="dxa"/>
-          </w:tcPr>
-          <w:p>
-            <w:pPr>
-              <w:rPr>
-                <w:rFonts w:ascii="Times New Roman" w:hAnsi="Times New Roman" w:cs="Times New Roman"/>
-              </w:rPr>
-            </w:pPr>
+            <w:r>
+              <w:t>Manual</w:t>
+            </w:r>
           </w:p>
         </w:tc>
       </w:tr>
@@ -4368,16 +4695,35 @@
                 <w:b/>
               </w:rPr>
             </w:pPr>
-          </w:p>
-        </w:tc>
-        <w:tc>
-          <w:tcPr>
-            <w:tcW w:w="2923" w:type="dxa"/>
-          </w:tcPr>
-          <w:p>
-            <w:pPr>
-              <w:spacing w:before="120" w:after="60"/>
-            </w:pPr>
+            <w:r>
+              <w:rPr>
+                <w:b/>
+              </w:rPr>
+              <w:t>4</w:t>
+            </w:r>
+          </w:p>
+        </w:tc>
+        <w:tc>
+          <w:tcPr>
+            <w:tcW w:w="2551" w:type="dxa"/>
+          </w:tcPr>
+          <w:p>
+            <w:pPr>
+              <w:spacing w:before="120" w:after="60"/>
+            </w:pPr>
+            <w:r>
+              <w:t>Ingresar las pruebas de la denuncia</w:t>
+            </w:r>
+          </w:p>
+        </w:tc>
+        <w:tc>
+          <w:tcPr>
+            <w:tcW w:w="2101" w:type="dxa"/>
+          </w:tcPr>
+          <w:p>
+            <w:r>
+              <w:t>Se adjuntará archivos que prueben lo descrito en la denuncia.</w:t>
+            </w:r>
           </w:p>
         </w:tc>
         <w:tc>
@@ -4385,11 +4731,9 @@
             <w:tcW w:w="1729" w:type="dxa"/>
           </w:tcPr>
           <w:p>
-            <w:pPr>
-              <w:rPr>
-                <w:rFonts w:ascii="Times New Roman" w:hAnsi="Times New Roman" w:cs="Times New Roman"/>
-              </w:rPr>
-            </w:pPr>
+            <w:r>
+              <w:t>Usuario solicitante</w:t>
+            </w:r>
           </w:p>
         </w:tc>
         <w:tc>
@@ -4397,11 +4741,54 @@
             <w:tcW w:w="1729" w:type="dxa"/>
           </w:tcPr>
           <w:p>
-            <w:pPr>
-              <w:rPr>
-                <w:rFonts w:ascii="Times New Roman" w:hAnsi="Times New Roman" w:cs="Times New Roman"/>
-              </w:rPr>
-            </w:pPr>
+            <w:r>
+              <w:t>Manual</w:t>
+            </w:r>
+          </w:p>
+        </w:tc>
+      </w:tr>
+      <w:tr>
+        <w:tc>
+          <w:tcPr>
+            <w:tcW w:w="534" w:type="dxa"/>
+          </w:tcPr>
+          <w:p>
+            <w:pPr>
+              <w:spacing w:before="120" w:after="60"/>
+              <w:jc w:val="center"/>
+              <w:rPr>
+                <w:b/>
+              </w:rPr>
+            </w:pPr>
+            <w:r>
+              <w:rPr>
+                <w:b/>
+              </w:rPr>
+              <w:t>5</w:t>
+            </w:r>
+          </w:p>
+        </w:tc>
+        <w:tc>
+          <w:tcPr>
+            <w:tcW w:w="2551" w:type="dxa"/>
+          </w:tcPr>
+          <w:p>
+            <w:pPr>
+              <w:spacing w:before="120" w:after="60"/>
+            </w:pPr>
+            <w:r>
+              <w:t>Registrar la denuncia</w:t>
+            </w:r>
+          </w:p>
+        </w:tc>
+        <w:tc>
+          <w:tcPr>
+            <w:tcW w:w="2101" w:type="dxa"/>
+          </w:tcPr>
+          <w:p>
+            <w:r>
+              <w:t>Se registrará en el sistema, los datos ingresados anteriormente.</w:t>
+            </w:r>
           </w:p>
         </w:tc>
         <w:tc>
@@ -4409,11 +4796,19 @@
             <w:tcW w:w="1729" w:type="dxa"/>
           </w:tcPr>
           <w:p>
-            <w:pPr>
-              <w:rPr>
-                <w:rFonts w:ascii="Times New Roman" w:hAnsi="Times New Roman" w:cs="Times New Roman"/>
-              </w:rPr>
-            </w:pPr>
+            <w:r>
+              <w:t>Sistema</w:t>
+            </w:r>
+          </w:p>
+        </w:tc>
+        <w:tc>
+          <w:tcPr>
+            <w:tcW w:w="1729" w:type="dxa"/>
+          </w:tcPr>
+          <w:p>
+            <w:r>
+              <w:t>Automático</w:t>
+            </w:r>
           </w:p>
         </w:tc>
       </w:tr>
@@ -4445,7 +4840,7 @@
           <w:numId w:val="13"/>
         </w:numPr>
       </w:pPr>
-      <w:bookmarkStart w:id="19" w:name="_Toc429494747"/>
+      <w:bookmarkStart w:id="18" w:name="_Toc429494747"/>
       <w:r>
         <w:t>Proceso</w:t>
       </w:r>
@@ -4458,7 +4853,7 @@
       <w:r>
         <w:t>infracción</w:t>
       </w:r>
-      <w:bookmarkEnd w:id="19"/>
+      <w:bookmarkEnd w:id="18"/>
     </w:p>
     <w:p>
       <w:pPr>
@@ -4622,6 +5017,9 @@
               <w:spacing w:before="120" w:after="60"/>
               <w:jc w:val="both"/>
             </w:pPr>
+            <w:r>
+              <w:t>Usuario notificante</w:t>
+            </w:r>
           </w:p>
         </w:tc>
       </w:tr>
@@ -4644,6 +5042,7 @@
                 <w:b/>
                 <w:color w:val="000000" w:themeColor="text1"/>
               </w:rPr>
+              <w:lastRenderedPageBreak/>
               <w:t>Objetivo</w:t>
             </w:r>
           </w:p>
@@ -4657,6 +5056,9 @@
               <w:spacing w:before="120" w:after="60"/>
               <w:jc w:val="both"/>
             </w:pPr>
+            <w:r>
+              <w:t>Una vez comprobada la denuncia se procederá a generar una infracción y se medirá de acuerdo a las normas establecidas.</w:t>
+            </w:r>
           </w:p>
         </w:tc>
       </w:tr>
@@ -4692,6 +5094,9 @@
               <w:spacing w:before="120" w:after="60"/>
               <w:jc w:val="both"/>
             </w:pPr>
+            <w:r>
+              <w:t>Este proceso se realiza cada vez que el usuario deba generar una infracción o papeleta.</w:t>
+            </w:r>
           </w:p>
         </w:tc>
       </w:tr>
@@ -4712,9 +5117,9 @@
       </w:tblPr>
       <w:tblGrid>
         <w:gridCol w:w="708"/>
-        <w:gridCol w:w="3119"/>
-        <w:gridCol w:w="3118"/>
-        <w:gridCol w:w="1560"/>
+        <w:gridCol w:w="2552"/>
+        <w:gridCol w:w="2977"/>
+        <w:gridCol w:w="2268"/>
       </w:tblGrid>
       <w:tr>
         <w:tc>
@@ -4740,7 +5145,7 @@
         </w:tc>
         <w:tc>
           <w:tcPr>
-            <w:tcW w:w="3119" w:type="dxa"/>
+            <w:tcW w:w="2552" w:type="dxa"/>
             <w:vAlign w:val="center"/>
           </w:tcPr>
           <w:p>
@@ -4761,7 +5166,7 @@
         </w:tc>
         <w:tc>
           <w:tcPr>
-            <w:tcW w:w="3118" w:type="dxa"/>
+            <w:tcW w:w="2977" w:type="dxa"/>
           </w:tcPr>
           <w:p>
             <w:pPr>
@@ -4781,7 +5186,7 @@
         </w:tc>
         <w:tc>
           <w:tcPr>
-            <w:tcW w:w="1560" w:type="dxa"/>
+            <w:tcW w:w="2268" w:type="dxa"/>
           </w:tcPr>
           <w:p>
             <w:pPr>
@@ -4823,7 +5228,7 @@
         </w:tc>
         <w:tc>
           <w:tcPr>
-            <w:tcW w:w="3119" w:type="dxa"/>
+            <w:tcW w:w="2552" w:type="dxa"/>
           </w:tcPr>
           <w:p>
             <w:pPr>
@@ -4836,20 +5241,20 @@
         </w:tc>
         <w:tc>
           <w:tcPr>
-            <w:tcW w:w="3118" w:type="dxa"/>
-          </w:tcPr>
-          <w:p>
-            <w:pPr>
-              <w:spacing w:before="120" w:after="60"/>
-            </w:pPr>
-            <w:r>
-              <w:t>Número de placa</w:t>
-            </w:r>
-          </w:p>
-        </w:tc>
-        <w:tc>
-          <w:tcPr>
-            <w:tcW w:w="1560" w:type="dxa"/>
+            <w:tcW w:w="2977" w:type="dxa"/>
+          </w:tcPr>
+          <w:p>
+            <w:pPr>
+              <w:spacing w:before="120" w:after="60"/>
+            </w:pPr>
+            <w:r>
+              <w:t>Información de opciones de búsqueda</w:t>
+            </w:r>
+          </w:p>
+        </w:tc>
+        <w:tc>
+          <w:tcPr>
+            <w:tcW w:w="2268" w:type="dxa"/>
           </w:tcPr>
           <w:p>
             <w:pPr>
@@ -4857,7 +5262,7 @@
               <w:jc w:val="center"/>
             </w:pPr>
             <w:r>
-              <w:t>Vehículo</w:t>
+              <w:t>Opción de búsqueda elegida</w:t>
             </w:r>
           </w:p>
         </w:tc>
@@ -4885,39 +5290,48 @@
         </w:tc>
         <w:tc>
           <w:tcPr>
-            <w:tcW w:w="3119" w:type="dxa"/>
-          </w:tcPr>
-          <w:p>
-            <w:pPr>
-              <w:spacing w:before="120" w:after="60"/>
-            </w:pPr>
-            <w:r>
-              <w:t xml:space="preserve">Ingresar datos de la infracción </w:t>
-            </w:r>
-          </w:p>
-        </w:tc>
-        <w:tc>
-          <w:tcPr>
-            <w:tcW w:w="3118" w:type="dxa"/>
-          </w:tcPr>
-          <w:p>
-            <w:pPr>
-              <w:spacing w:before="120" w:after="60"/>
-            </w:pPr>
-            <w:r>
-              <w:t>Datos de la infracción</w:t>
-            </w:r>
-          </w:p>
-        </w:tc>
-        <w:tc>
-          <w:tcPr>
-            <w:tcW w:w="1560" w:type="dxa"/>
+            <w:tcW w:w="2552" w:type="dxa"/>
+          </w:tcPr>
+          <w:p>
+            <w:pPr>
+              <w:spacing w:before="120" w:after="60"/>
+            </w:pPr>
+            <w:r>
+              <w:t>Ingr</w:t>
+            </w:r>
+            <w:r>
+              <w:t>esar detalles de la infracción</w:t>
+            </w:r>
+          </w:p>
+        </w:tc>
+        <w:tc>
+          <w:tcPr>
+            <w:tcW w:w="2977" w:type="dxa"/>
+          </w:tcPr>
+          <w:p>
+            <w:pPr>
+              <w:spacing w:before="120" w:after="60"/>
+            </w:pPr>
+            <w:r>
+              <w:t>Detalles de la infracción (monto, infractor, detalle)</w:t>
+            </w:r>
+          </w:p>
+        </w:tc>
+        <w:tc>
+          <w:tcPr>
+            <w:tcW w:w="2268" w:type="dxa"/>
           </w:tcPr>
           <w:p>
             <w:pPr>
               <w:spacing w:before="120" w:after="60"/>
               <w:jc w:val="center"/>
             </w:pPr>
+            <w:r>
+              <w:t>Formulario de la infracción</w:t>
+            </w:r>
+            <w:r>
+              <w:t xml:space="preserve"> llenado correctamente</w:t>
+            </w:r>
           </w:p>
         </w:tc>
       </w:tr>
@@ -4944,39 +5358,42 @@
         </w:tc>
         <w:tc>
           <w:tcPr>
-            <w:tcW w:w="3119" w:type="dxa"/>
-          </w:tcPr>
-          <w:p>
-            <w:pPr>
-              <w:spacing w:before="120" w:after="60"/>
-            </w:pPr>
-            <w:r>
-              <w:t xml:space="preserve">Ingresar pruebas de la infracción  </w:t>
-            </w:r>
-          </w:p>
-        </w:tc>
-        <w:tc>
-          <w:tcPr>
-            <w:tcW w:w="3118" w:type="dxa"/>
-          </w:tcPr>
-          <w:p>
-            <w:pPr>
-              <w:spacing w:before="120" w:after="60"/>
-            </w:pPr>
-            <w:r>
-              <w:t>Imágenes o fotos</w:t>
-            </w:r>
-          </w:p>
-        </w:tc>
-        <w:tc>
-          <w:tcPr>
-            <w:tcW w:w="1560" w:type="dxa"/>
+            <w:tcW w:w="2552" w:type="dxa"/>
+          </w:tcPr>
+          <w:p>
+            <w:pPr>
+              <w:spacing w:before="120" w:after="60"/>
+            </w:pPr>
+            <w:r>
+              <w:t>Generar la infracción</w:t>
+            </w:r>
+          </w:p>
+        </w:tc>
+        <w:tc>
+          <w:tcPr>
+            <w:tcW w:w="2977" w:type="dxa"/>
+          </w:tcPr>
+          <w:p>
+            <w:pPr>
+              <w:spacing w:before="120" w:after="60"/>
+            </w:pPr>
+            <w:r>
+              <w:t>Datos de la infracción</w:t>
+            </w:r>
+          </w:p>
+        </w:tc>
+        <w:tc>
+          <w:tcPr>
+            <w:tcW w:w="2268" w:type="dxa"/>
           </w:tcPr>
           <w:p>
             <w:pPr>
               <w:spacing w:before="120" w:after="60"/>
               <w:jc w:val="center"/>
             </w:pPr>
+            <w:r>
+              <w:t>Infracción generada</w:t>
+            </w:r>
           </w:p>
         </w:tc>
       </w:tr>
@@ -5003,7 +5420,7 @@
         </w:tc>
         <w:tc>
           <w:tcPr>
-            <w:tcW w:w="3119" w:type="dxa"/>
+            <w:tcW w:w="2552" w:type="dxa"/>
           </w:tcPr>
           <w:p>
             <w:pPr>
@@ -5016,20 +5433,20 @@
         </w:tc>
         <w:tc>
           <w:tcPr>
-            <w:tcW w:w="3118" w:type="dxa"/>
-          </w:tcPr>
-          <w:p>
-            <w:pPr>
-              <w:spacing w:before="120" w:after="60"/>
-            </w:pPr>
-            <w:r>
-              <w:t>Datos ingresados</w:t>
-            </w:r>
-          </w:p>
-        </w:tc>
-        <w:tc>
-          <w:tcPr>
-            <w:tcW w:w="1560" w:type="dxa"/>
+            <w:tcW w:w="2977" w:type="dxa"/>
+          </w:tcPr>
+          <w:p>
+            <w:pPr>
+              <w:spacing w:before="120" w:after="60"/>
+            </w:pPr>
+            <w:r>
+              <w:t>Infracción generada</w:t>
+            </w:r>
+          </w:p>
+        </w:tc>
+        <w:tc>
+          <w:tcPr>
+            <w:tcW w:w="2268" w:type="dxa"/>
           </w:tcPr>
           <w:p>
             <w:pPr>
@@ -5037,12 +5454,19 @@
               <w:jc w:val="center"/>
             </w:pPr>
             <w:r>
-              <w:t>Infracción</w:t>
+              <w:t>Infracción registrada</w:t>
             </w:r>
           </w:p>
         </w:tc>
       </w:tr>
     </w:tbl>
+    <w:p>
+      <w:pPr>
+        <w:spacing w:before="120" w:after="60"/>
+        <w:ind w:left="720"/>
+        <w:jc w:val="both"/>
+      </w:pPr>
+    </w:p>
     <w:p>
       <w:pPr>
         <w:pStyle w:val="Prrafodelista"/>
@@ -5118,10 +5542,10 @@
       </w:tblPr>
       <w:tblGrid>
         <w:gridCol w:w="534"/>
-        <w:gridCol w:w="2923"/>
-        <w:gridCol w:w="1729"/>
-        <w:gridCol w:w="1729"/>
-        <w:gridCol w:w="1729"/>
+        <w:gridCol w:w="2126"/>
+        <w:gridCol w:w="2977"/>
+        <w:gridCol w:w="1559"/>
+        <w:gridCol w:w="1448"/>
       </w:tblGrid>
       <w:tr>
         <w:tc>
@@ -5147,7 +5571,7 @@
         </w:tc>
         <w:tc>
           <w:tcPr>
-            <w:tcW w:w="2923" w:type="dxa"/>
+            <w:tcW w:w="2126" w:type="dxa"/>
           </w:tcPr>
           <w:p>
             <w:pPr>
@@ -5168,7 +5592,7 @@
         </w:tc>
         <w:tc>
           <w:tcPr>
-            <w:tcW w:w="1729" w:type="dxa"/>
+            <w:tcW w:w="2977" w:type="dxa"/>
           </w:tcPr>
           <w:p>
             <w:pPr>
@@ -5189,7 +5613,7 @@
         </w:tc>
         <w:tc>
           <w:tcPr>
-            <w:tcW w:w="1729" w:type="dxa"/>
+            <w:tcW w:w="1559" w:type="dxa"/>
           </w:tcPr>
           <w:p>
             <w:pPr>
@@ -5210,7 +5634,7 @@
         </w:tc>
         <w:tc>
           <w:tcPr>
-            <w:tcW w:w="1729" w:type="dxa"/>
+            <w:tcW w:w="1448" w:type="dxa"/>
           </w:tcPr>
           <w:p>
             <w:pPr>
@@ -5243,52 +5667,79 @@
                 <w:b/>
               </w:rPr>
             </w:pPr>
-          </w:p>
-        </w:tc>
-        <w:tc>
-          <w:tcPr>
-            <w:tcW w:w="2923" w:type="dxa"/>
-          </w:tcPr>
-          <w:p>
-            <w:pPr>
-              <w:spacing w:before="120" w:after="60"/>
-            </w:pPr>
-          </w:p>
-        </w:tc>
-        <w:tc>
-          <w:tcPr>
-            <w:tcW w:w="1729" w:type="dxa"/>
-          </w:tcPr>
-          <w:p>
-            <w:pPr>
-              <w:rPr>
-                <w:rFonts w:ascii="Times New Roman" w:hAnsi="Times New Roman" w:cs="Times New Roman"/>
-              </w:rPr>
-            </w:pPr>
-          </w:p>
-        </w:tc>
-        <w:tc>
-          <w:tcPr>
-            <w:tcW w:w="1729" w:type="dxa"/>
-          </w:tcPr>
-          <w:p>
-            <w:pPr>
-              <w:rPr>
-                <w:rFonts w:ascii="Times New Roman" w:hAnsi="Times New Roman" w:cs="Times New Roman"/>
-              </w:rPr>
-            </w:pPr>
-          </w:p>
-        </w:tc>
-        <w:tc>
-          <w:tcPr>
-            <w:tcW w:w="1729" w:type="dxa"/>
-          </w:tcPr>
-          <w:p>
-            <w:pPr>
-              <w:rPr>
-                <w:rFonts w:ascii="Times New Roman" w:hAnsi="Times New Roman" w:cs="Times New Roman"/>
-              </w:rPr>
-            </w:pPr>
+            <w:r>
+              <w:rPr>
+                <w:b/>
+              </w:rPr>
+              <w:t>1</w:t>
+            </w:r>
+          </w:p>
+        </w:tc>
+        <w:tc>
+          <w:tcPr>
+            <w:tcW w:w="2126" w:type="dxa"/>
+          </w:tcPr>
+          <w:p>
+            <w:pPr>
+              <w:spacing w:before="120" w:after="60"/>
+            </w:pPr>
+            <w:r>
+              <w:t>Buscar vehículo</w:t>
+            </w:r>
+          </w:p>
+        </w:tc>
+        <w:tc>
+          <w:tcPr>
+            <w:tcW w:w="2977" w:type="dxa"/>
+          </w:tcPr>
+          <w:p>
+            <w:pPr>
+              <w:rPr>
+                <w:rFonts w:ascii="Times New Roman" w:hAnsi="Times New Roman" w:cs="Times New Roman"/>
+              </w:rPr>
+            </w:pPr>
+            <w:r>
+              <w:rPr>
+                <w:rFonts w:ascii="Times New Roman" w:hAnsi="Times New Roman" w:cs="Times New Roman"/>
+              </w:rPr>
+              <w:t>Se buscará el vehículo donde se plantea registrar la infracción.</w:t>
+            </w:r>
+          </w:p>
+        </w:tc>
+        <w:tc>
+          <w:tcPr>
+            <w:tcW w:w="1559" w:type="dxa"/>
+          </w:tcPr>
+          <w:p>
+            <w:pPr>
+              <w:rPr>
+                <w:rFonts w:ascii="Times New Roman" w:hAnsi="Times New Roman" w:cs="Times New Roman"/>
+              </w:rPr>
+            </w:pPr>
+            <w:r>
+              <w:rPr>
+                <w:rFonts w:ascii="Times New Roman" w:hAnsi="Times New Roman" w:cs="Times New Roman"/>
+              </w:rPr>
+              <w:t>Usuario notificante</w:t>
+            </w:r>
+          </w:p>
+        </w:tc>
+        <w:tc>
+          <w:tcPr>
+            <w:tcW w:w="1448" w:type="dxa"/>
+          </w:tcPr>
+          <w:p>
+            <w:pPr>
+              <w:rPr>
+                <w:rFonts w:ascii="Times New Roman" w:hAnsi="Times New Roman" w:cs="Times New Roman"/>
+              </w:rPr>
+            </w:pPr>
+            <w:r>
+              <w:rPr>
+                <w:rFonts w:ascii="Times New Roman" w:hAnsi="Times New Roman" w:cs="Times New Roman"/>
+              </w:rPr>
+              <w:t>Manual</w:t>
+            </w:r>
           </w:p>
         </w:tc>
       </w:tr>
@@ -5305,52 +5756,96 @@
                 <w:b/>
               </w:rPr>
             </w:pPr>
-          </w:p>
-        </w:tc>
-        <w:tc>
-          <w:tcPr>
-            <w:tcW w:w="2923" w:type="dxa"/>
-          </w:tcPr>
-          <w:p>
-            <w:pPr>
-              <w:spacing w:before="120" w:after="60"/>
-            </w:pPr>
-          </w:p>
-        </w:tc>
-        <w:tc>
-          <w:tcPr>
-            <w:tcW w:w="1729" w:type="dxa"/>
-          </w:tcPr>
-          <w:p>
-            <w:pPr>
-              <w:rPr>
-                <w:rFonts w:ascii="Times New Roman" w:hAnsi="Times New Roman" w:cs="Times New Roman"/>
-              </w:rPr>
-            </w:pPr>
-          </w:p>
-        </w:tc>
-        <w:tc>
-          <w:tcPr>
-            <w:tcW w:w="1729" w:type="dxa"/>
-          </w:tcPr>
-          <w:p>
-            <w:pPr>
-              <w:rPr>
-                <w:rFonts w:ascii="Times New Roman" w:hAnsi="Times New Roman" w:cs="Times New Roman"/>
-              </w:rPr>
-            </w:pPr>
-          </w:p>
-        </w:tc>
-        <w:tc>
-          <w:tcPr>
-            <w:tcW w:w="1729" w:type="dxa"/>
-          </w:tcPr>
-          <w:p>
-            <w:pPr>
-              <w:rPr>
-                <w:rFonts w:ascii="Times New Roman" w:hAnsi="Times New Roman" w:cs="Times New Roman"/>
-              </w:rPr>
-            </w:pPr>
+            <w:r>
+              <w:rPr>
+                <w:b/>
+              </w:rPr>
+              <w:t>2</w:t>
+            </w:r>
+          </w:p>
+        </w:tc>
+        <w:tc>
+          <w:tcPr>
+            <w:tcW w:w="2126" w:type="dxa"/>
+          </w:tcPr>
+          <w:p>
+            <w:pPr>
+              <w:spacing w:before="120" w:after="60"/>
+            </w:pPr>
+            <w:r>
+              <w:t>Ingr</w:t>
+            </w:r>
+            <w:r>
+              <w:t>esar detalles de la infracción</w:t>
+            </w:r>
+          </w:p>
+        </w:tc>
+        <w:tc>
+          <w:tcPr>
+            <w:tcW w:w="2977" w:type="dxa"/>
+          </w:tcPr>
+          <w:p>
+            <w:pPr>
+              <w:rPr>
+                <w:rFonts w:ascii="Times New Roman" w:hAnsi="Times New Roman" w:cs="Times New Roman"/>
+              </w:rPr>
+            </w:pPr>
+            <w:r>
+              <w:rPr>
+                <w:rFonts w:ascii="Times New Roman" w:hAnsi="Times New Roman" w:cs="Times New Roman"/>
+              </w:rPr>
+              <w:t xml:space="preserve">Se procederá a ingresar los detalles de la infracción (tipo, monto, autor, fecha, </w:t>
+            </w:r>
+            <w:proofErr w:type="spellStart"/>
+            <w:r>
+              <w:rPr>
+                <w:rFonts w:ascii="Times New Roman" w:hAnsi="Times New Roman" w:cs="Times New Roman"/>
+              </w:rPr>
+              <w:t>etc</w:t>
+            </w:r>
+            <w:proofErr w:type="spellEnd"/>
+            <w:r>
+              <w:rPr>
+                <w:rFonts w:ascii="Times New Roman" w:hAnsi="Times New Roman" w:cs="Times New Roman"/>
+              </w:rPr>
+              <w:t>)</w:t>
+            </w:r>
+          </w:p>
+        </w:tc>
+        <w:tc>
+          <w:tcPr>
+            <w:tcW w:w="1559" w:type="dxa"/>
+          </w:tcPr>
+          <w:p>
+            <w:pPr>
+              <w:rPr>
+                <w:rFonts w:ascii="Times New Roman" w:hAnsi="Times New Roman" w:cs="Times New Roman"/>
+              </w:rPr>
+            </w:pPr>
+            <w:r>
+              <w:rPr>
+                <w:rFonts w:ascii="Times New Roman" w:hAnsi="Times New Roman" w:cs="Times New Roman"/>
+              </w:rPr>
+              <w:t>Usuario notificante</w:t>
+            </w:r>
+          </w:p>
+        </w:tc>
+        <w:tc>
+          <w:tcPr>
+            <w:tcW w:w="1448" w:type="dxa"/>
+          </w:tcPr>
+          <w:p>
+            <w:pPr>
+              <w:rPr>
+                <w:rFonts w:ascii="Times New Roman" w:hAnsi="Times New Roman" w:cs="Times New Roman"/>
+              </w:rPr>
+            </w:pPr>
+            <w:r>
+              <w:rPr>
+                <w:rFonts w:ascii="Times New Roman" w:hAnsi="Times New Roman" w:cs="Times New Roman"/>
+              </w:rPr>
+              <w:t>Manual</w:t>
+            </w:r>
           </w:p>
         </w:tc>
       </w:tr>
@@ -5367,52 +5862,79 @@
                 <w:b/>
               </w:rPr>
             </w:pPr>
-          </w:p>
-        </w:tc>
-        <w:tc>
-          <w:tcPr>
-            <w:tcW w:w="2923" w:type="dxa"/>
-          </w:tcPr>
-          <w:p>
-            <w:pPr>
-              <w:spacing w:before="120" w:after="60"/>
-            </w:pPr>
-          </w:p>
-        </w:tc>
-        <w:tc>
-          <w:tcPr>
-            <w:tcW w:w="1729" w:type="dxa"/>
-          </w:tcPr>
-          <w:p>
-            <w:pPr>
-              <w:rPr>
-                <w:rFonts w:ascii="Times New Roman" w:hAnsi="Times New Roman" w:cs="Times New Roman"/>
-              </w:rPr>
-            </w:pPr>
-          </w:p>
-        </w:tc>
-        <w:tc>
-          <w:tcPr>
-            <w:tcW w:w="1729" w:type="dxa"/>
-          </w:tcPr>
-          <w:p>
-            <w:pPr>
-              <w:rPr>
-                <w:rFonts w:ascii="Times New Roman" w:hAnsi="Times New Roman" w:cs="Times New Roman"/>
-              </w:rPr>
-            </w:pPr>
-          </w:p>
-        </w:tc>
-        <w:tc>
-          <w:tcPr>
-            <w:tcW w:w="1729" w:type="dxa"/>
-          </w:tcPr>
-          <w:p>
-            <w:pPr>
-              <w:rPr>
-                <w:rFonts w:ascii="Times New Roman" w:hAnsi="Times New Roman" w:cs="Times New Roman"/>
-              </w:rPr>
-            </w:pPr>
+            <w:r>
+              <w:rPr>
+                <w:b/>
+              </w:rPr>
+              <w:t>3</w:t>
+            </w:r>
+          </w:p>
+        </w:tc>
+        <w:tc>
+          <w:tcPr>
+            <w:tcW w:w="2126" w:type="dxa"/>
+          </w:tcPr>
+          <w:p>
+            <w:pPr>
+              <w:spacing w:before="120" w:after="60"/>
+            </w:pPr>
+            <w:r>
+              <w:t>Generar la infracción</w:t>
+            </w:r>
+          </w:p>
+        </w:tc>
+        <w:tc>
+          <w:tcPr>
+            <w:tcW w:w="2977" w:type="dxa"/>
+          </w:tcPr>
+          <w:p>
+            <w:pPr>
+              <w:rPr>
+                <w:rFonts w:ascii="Times New Roman" w:hAnsi="Times New Roman" w:cs="Times New Roman"/>
+              </w:rPr>
+            </w:pPr>
+            <w:r>
+              <w:rPr>
+                <w:rFonts w:ascii="Times New Roman" w:hAnsi="Times New Roman" w:cs="Times New Roman"/>
+              </w:rPr>
+              <w:t>Guardar los cambios para generar la infracción</w:t>
+            </w:r>
+          </w:p>
+        </w:tc>
+        <w:tc>
+          <w:tcPr>
+            <w:tcW w:w="1559" w:type="dxa"/>
+          </w:tcPr>
+          <w:p>
+            <w:pPr>
+              <w:rPr>
+                <w:rFonts w:ascii="Times New Roman" w:hAnsi="Times New Roman" w:cs="Times New Roman"/>
+              </w:rPr>
+            </w:pPr>
+            <w:r>
+              <w:rPr>
+                <w:rFonts w:ascii="Times New Roman" w:hAnsi="Times New Roman" w:cs="Times New Roman"/>
+              </w:rPr>
+              <w:t>Sistema</w:t>
+            </w:r>
+          </w:p>
+        </w:tc>
+        <w:tc>
+          <w:tcPr>
+            <w:tcW w:w="1448" w:type="dxa"/>
+          </w:tcPr>
+          <w:p>
+            <w:pPr>
+              <w:rPr>
+                <w:rFonts w:ascii="Times New Roman" w:hAnsi="Times New Roman" w:cs="Times New Roman"/>
+              </w:rPr>
+            </w:pPr>
+            <w:r>
+              <w:rPr>
+                <w:rFonts w:ascii="Times New Roman" w:hAnsi="Times New Roman" w:cs="Times New Roman"/>
+              </w:rPr>
+              <w:t>Automático</w:t>
+            </w:r>
           </w:p>
         </w:tc>
       </w:tr>
@@ -5429,52 +5951,79 @@
                 <w:b/>
               </w:rPr>
             </w:pPr>
-          </w:p>
-        </w:tc>
-        <w:tc>
-          <w:tcPr>
-            <w:tcW w:w="2923" w:type="dxa"/>
-          </w:tcPr>
-          <w:p>
-            <w:pPr>
-              <w:spacing w:before="120" w:after="60"/>
-            </w:pPr>
-          </w:p>
-        </w:tc>
-        <w:tc>
-          <w:tcPr>
-            <w:tcW w:w="1729" w:type="dxa"/>
-          </w:tcPr>
-          <w:p>
-            <w:pPr>
-              <w:rPr>
-                <w:rFonts w:ascii="Times New Roman" w:hAnsi="Times New Roman" w:cs="Times New Roman"/>
-              </w:rPr>
-            </w:pPr>
-          </w:p>
-        </w:tc>
-        <w:tc>
-          <w:tcPr>
-            <w:tcW w:w="1729" w:type="dxa"/>
-          </w:tcPr>
-          <w:p>
-            <w:pPr>
-              <w:rPr>
-                <w:rFonts w:ascii="Times New Roman" w:hAnsi="Times New Roman" w:cs="Times New Roman"/>
-              </w:rPr>
-            </w:pPr>
-          </w:p>
-        </w:tc>
-        <w:tc>
-          <w:tcPr>
-            <w:tcW w:w="1729" w:type="dxa"/>
-          </w:tcPr>
-          <w:p>
-            <w:pPr>
-              <w:rPr>
-                <w:rFonts w:ascii="Times New Roman" w:hAnsi="Times New Roman" w:cs="Times New Roman"/>
-              </w:rPr>
-            </w:pPr>
+            <w:r>
+              <w:rPr>
+                <w:b/>
+              </w:rPr>
+              <w:t>4</w:t>
+            </w:r>
+          </w:p>
+        </w:tc>
+        <w:tc>
+          <w:tcPr>
+            <w:tcW w:w="2126" w:type="dxa"/>
+          </w:tcPr>
+          <w:p>
+            <w:pPr>
+              <w:spacing w:before="120" w:after="60"/>
+            </w:pPr>
+            <w:r>
+              <w:t>Registrar la infracción</w:t>
+            </w:r>
+          </w:p>
+        </w:tc>
+        <w:tc>
+          <w:tcPr>
+            <w:tcW w:w="2977" w:type="dxa"/>
+          </w:tcPr>
+          <w:p>
+            <w:pPr>
+              <w:rPr>
+                <w:rFonts w:ascii="Times New Roman" w:hAnsi="Times New Roman" w:cs="Times New Roman"/>
+              </w:rPr>
+            </w:pPr>
+            <w:r>
+              <w:rPr>
+                <w:rFonts w:ascii="Times New Roman" w:hAnsi="Times New Roman" w:cs="Times New Roman"/>
+              </w:rPr>
+              <w:t>Se registrará la infracción y se guardará tanto en el historial del vehículo, como en el historial de infracciones</w:t>
+            </w:r>
+          </w:p>
+        </w:tc>
+        <w:tc>
+          <w:tcPr>
+            <w:tcW w:w="1559" w:type="dxa"/>
+          </w:tcPr>
+          <w:p>
+            <w:pPr>
+              <w:rPr>
+                <w:rFonts w:ascii="Times New Roman" w:hAnsi="Times New Roman" w:cs="Times New Roman"/>
+              </w:rPr>
+            </w:pPr>
+            <w:r>
+              <w:rPr>
+                <w:rFonts w:ascii="Times New Roman" w:hAnsi="Times New Roman" w:cs="Times New Roman"/>
+              </w:rPr>
+              <w:t>Sistema</w:t>
+            </w:r>
+          </w:p>
+        </w:tc>
+        <w:tc>
+          <w:tcPr>
+            <w:tcW w:w="1448" w:type="dxa"/>
+          </w:tcPr>
+          <w:p>
+            <w:pPr>
+              <w:rPr>
+                <w:rFonts w:ascii="Times New Roman" w:hAnsi="Times New Roman" w:cs="Times New Roman"/>
+              </w:rPr>
+            </w:pPr>
+            <w:r>
+              <w:rPr>
+                <w:rFonts w:ascii="Times New Roman" w:hAnsi="Times New Roman" w:cs="Times New Roman"/>
+              </w:rPr>
+              <w:t>Automático</w:t>
+            </w:r>
           </w:p>
         </w:tc>
       </w:tr>
@@ -5501,7 +6050,7 @@
           <w:numId w:val="13"/>
         </w:numPr>
       </w:pPr>
-      <w:bookmarkStart w:id="20" w:name="_Toc429494748"/>
+      <w:bookmarkStart w:id="19" w:name="_Toc429494748"/>
       <w:r>
         <w:t>Proceso</w:t>
       </w:r>
@@ -5514,7 +6063,7 @@
       <w:r>
         <w:t xml:space="preserve"> </w:t>
       </w:r>
-      <w:bookmarkEnd w:id="20"/>
+      <w:bookmarkEnd w:id="19"/>
       <w:r>
         <w:t>infracción</w:t>
       </w:r>
@@ -5576,6 +6125,7 @@
                 <w:b/>
                 <w:color w:val="000000" w:themeColor="text1"/>
               </w:rPr>
+              <w:lastRenderedPageBreak/>
               <w:t>Código</w:t>
             </w:r>
           </w:p>
@@ -5674,6 +6224,9 @@
               <w:spacing w:before="120" w:after="60"/>
               <w:jc w:val="both"/>
             </w:pPr>
+            <w:r>
+              <w:t>Usuario</w:t>
+            </w:r>
           </w:p>
         </w:tc>
       </w:tr>
@@ -5709,6 +6262,9 @@
               <w:spacing w:before="120" w:after="60"/>
               <w:jc w:val="both"/>
             </w:pPr>
+            <w:r>
+              <w:t>Una vez que se recibe el monto de la infracción, el usuario tendrá la opción de cancelar dicha deuda.</w:t>
+            </w:r>
           </w:p>
         </w:tc>
       </w:tr>
@@ -5744,6 +6300,15 @@
               <w:spacing w:before="120" w:after="60"/>
               <w:jc w:val="both"/>
             </w:pPr>
+            <w:r>
+              <w:t xml:space="preserve">Este proceso se realiza cada vez que el usuario quisiera cancelar </w:t>
+            </w:r>
+            <w:r>
+              <w:t>una deuda que esté</w:t>
+            </w:r>
+            <w:r>
+              <w:t xml:space="preserve"> registrada en el sistema.</w:t>
+            </w:r>
           </w:p>
         </w:tc>
       </w:tr>
@@ -5764,9 +6329,9 @@
       </w:tblPr>
       <w:tblGrid>
         <w:gridCol w:w="708"/>
-        <w:gridCol w:w="3119"/>
+        <w:gridCol w:w="2552"/>
         <w:gridCol w:w="3118"/>
-        <w:gridCol w:w="1560"/>
+        <w:gridCol w:w="2127"/>
       </w:tblGrid>
       <w:tr>
         <w:tc>
@@ -5792,7 +6357,7 @@
         </w:tc>
         <w:tc>
           <w:tcPr>
-            <w:tcW w:w="3119" w:type="dxa"/>
+            <w:tcW w:w="2552" w:type="dxa"/>
             <w:vAlign w:val="center"/>
           </w:tcPr>
           <w:p>
@@ -5833,7 +6398,7 @@
         </w:tc>
         <w:tc>
           <w:tcPr>
-            <w:tcW w:w="1560" w:type="dxa"/>
+            <w:tcW w:w="2127" w:type="dxa"/>
           </w:tcPr>
           <w:p>
             <w:pPr>
@@ -5875,12 +6440,15 @@
         </w:tc>
         <w:tc>
           <w:tcPr>
-            <w:tcW w:w="3119" w:type="dxa"/>
-          </w:tcPr>
-          <w:p>
-            <w:pPr>
-              <w:spacing w:before="120" w:after="60"/>
-            </w:pPr>
+            <w:tcW w:w="2552" w:type="dxa"/>
+          </w:tcPr>
+          <w:p>
+            <w:pPr>
+              <w:spacing w:before="120" w:after="60"/>
+            </w:pPr>
+            <w:r>
+              <w:t>Ingresar datos del usuario</w:t>
+            </w:r>
           </w:p>
         </w:tc>
         <w:tc>
@@ -5891,17 +6459,23 @@
             <w:pPr>
               <w:spacing w:before="120" w:after="60"/>
             </w:pPr>
-          </w:p>
-        </w:tc>
-        <w:tc>
-          <w:tcPr>
-            <w:tcW w:w="1560" w:type="dxa"/>
+            <w:r>
+              <w:t>Opciones de búsqueda</w:t>
+            </w:r>
+          </w:p>
+        </w:tc>
+        <w:tc>
+          <w:tcPr>
+            <w:tcW w:w="2127" w:type="dxa"/>
           </w:tcPr>
           <w:p>
             <w:pPr>
               <w:spacing w:before="120" w:after="60"/>
               <w:jc w:val="center"/>
             </w:pPr>
+            <w:r>
+              <w:t>Datos del usuario</w:t>
+            </w:r>
           </w:p>
         </w:tc>
       </w:tr>
@@ -5928,14 +6502,14 @@
         </w:tc>
         <w:tc>
           <w:tcPr>
-            <w:tcW w:w="3119" w:type="dxa"/>
-          </w:tcPr>
-          <w:p>
-            <w:pPr>
-              <w:spacing w:before="120" w:after="60"/>
-            </w:pPr>
-            <w:r>
-              <w:t>Buscar infracción</w:t>
+            <w:tcW w:w="2552" w:type="dxa"/>
+          </w:tcPr>
+          <w:p>
+            <w:pPr>
+              <w:spacing w:before="120" w:after="60"/>
+            </w:pPr>
+            <w:r>
+              <w:t>Buscar vehículo implicado</w:t>
             </w:r>
           </w:p>
         </w:tc>
@@ -5948,13 +6522,13 @@
               <w:spacing w:before="120" w:after="60"/>
             </w:pPr>
             <w:r>
-              <w:t>Número de placa de vehículo</w:t>
-            </w:r>
-          </w:p>
-        </w:tc>
-        <w:tc>
-          <w:tcPr>
-            <w:tcW w:w="1560" w:type="dxa"/>
+              <w:t>Datos del usuario</w:t>
+            </w:r>
+          </w:p>
+        </w:tc>
+        <w:tc>
+          <w:tcPr>
+            <w:tcW w:w="2127" w:type="dxa"/>
           </w:tcPr>
           <w:p>
             <w:pPr>
@@ -5962,7 +6536,7 @@
               <w:jc w:val="center"/>
             </w:pPr>
             <w:r>
-              <w:t>infracción</w:t>
+              <w:t>Datos del vehículo</w:t>
             </w:r>
           </w:p>
         </w:tc>
@@ -5990,12 +6564,15 @@
         </w:tc>
         <w:tc>
           <w:tcPr>
-            <w:tcW w:w="3119" w:type="dxa"/>
-          </w:tcPr>
-          <w:p>
-            <w:pPr>
-              <w:spacing w:before="120" w:after="60"/>
-            </w:pPr>
+            <w:tcW w:w="2552" w:type="dxa"/>
+          </w:tcPr>
+          <w:p>
+            <w:pPr>
+              <w:spacing w:before="120" w:after="60"/>
+            </w:pPr>
+            <w:r>
+              <w:t>Seleccionar la infracción</w:t>
+            </w:r>
           </w:p>
         </w:tc>
         <w:tc>
@@ -6005,21 +6582,24 @@
           <w:p>
             <w:pPr>
               <w:spacing w:before="120" w:after="60"/>
-              <w:rPr>
-                <w:b/>
-              </w:rPr>
-            </w:pPr>
-          </w:p>
-        </w:tc>
-        <w:tc>
-          <w:tcPr>
-            <w:tcW w:w="1560" w:type="dxa"/>
+            </w:pPr>
+            <w:r>
+              <w:t>Datos del vehículo</w:t>
+            </w:r>
+          </w:p>
+        </w:tc>
+        <w:tc>
+          <w:tcPr>
+            <w:tcW w:w="2127" w:type="dxa"/>
           </w:tcPr>
           <w:p>
             <w:pPr>
               <w:spacing w:before="120" w:after="60"/>
               <w:jc w:val="center"/>
             </w:pPr>
+            <w:r>
+              <w:t>Infracción elegida</w:t>
+            </w:r>
           </w:p>
         </w:tc>
       </w:tr>
@@ -6046,14 +6626,14 @@
         </w:tc>
         <w:tc>
           <w:tcPr>
-            <w:tcW w:w="3119" w:type="dxa"/>
-          </w:tcPr>
-          <w:p>
-            <w:pPr>
-              <w:spacing w:before="120" w:after="60"/>
-            </w:pPr>
-            <w:r>
-              <w:t>Realizar pago</w:t>
+            <w:tcW w:w="2552" w:type="dxa"/>
+          </w:tcPr>
+          <w:p>
+            <w:pPr>
+              <w:spacing w:before="120" w:after="60"/>
+            </w:pPr>
+            <w:r>
+              <w:t>Elegir modo de pago</w:t>
             </w:r>
           </w:p>
         </w:tc>
@@ -6065,17 +6645,155 @@
             <w:pPr>
               <w:spacing w:before="120" w:after="60"/>
             </w:pPr>
-          </w:p>
-        </w:tc>
-        <w:tc>
-          <w:tcPr>
-            <w:tcW w:w="1560" w:type="dxa"/>
+            <w:r>
+              <w:t>Modos de pago</w:t>
+            </w:r>
+          </w:p>
+        </w:tc>
+        <w:tc>
+          <w:tcPr>
+            <w:tcW w:w="2127" w:type="dxa"/>
           </w:tcPr>
           <w:p>
             <w:pPr>
               <w:spacing w:before="120" w:after="60"/>
               <w:jc w:val="center"/>
             </w:pPr>
+            <w:r>
+              <w:t>Modo de pago elegido</w:t>
+            </w:r>
+          </w:p>
+        </w:tc>
+      </w:tr>
+      <w:tr>
+        <w:tc>
+          <w:tcPr>
+            <w:tcW w:w="708" w:type="dxa"/>
+          </w:tcPr>
+          <w:p>
+            <w:pPr>
+              <w:spacing w:before="120" w:after="60"/>
+              <w:jc w:val="center"/>
+              <w:rPr>
+                <w:b/>
+              </w:rPr>
+            </w:pPr>
+            <w:r>
+              <w:rPr>
+                <w:b/>
+              </w:rPr>
+              <w:t>5</w:t>
+            </w:r>
+          </w:p>
+        </w:tc>
+        <w:tc>
+          <w:tcPr>
+            <w:tcW w:w="2552" w:type="dxa"/>
+          </w:tcPr>
+          <w:p>
+            <w:pPr>
+              <w:spacing w:before="120" w:after="60"/>
+            </w:pPr>
+            <w:r>
+              <w:t>Registrar el pago</w:t>
+            </w:r>
+          </w:p>
+        </w:tc>
+        <w:tc>
+          <w:tcPr>
+            <w:tcW w:w="3118" w:type="dxa"/>
+          </w:tcPr>
+          <w:p>
+            <w:pPr>
+              <w:spacing w:before="120" w:after="60"/>
+            </w:pPr>
+            <w:r>
+              <w:t xml:space="preserve">Monto de infracción, y </w:t>
+            </w:r>
+            <w:proofErr w:type="spellStart"/>
+            <w:r>
+              <w:t>num</w:t>
+            </w:r>
+            <w:proofErr w:type="spellEnd"/>
+            <w:r>
+              <w:t xml:space="preserve"> de tarjeta</w:t>
+            </w:r>
+          </w:p>
+        </w:tc>
+        <w:tc>
+          <w:tcPr>
+            <w:tcW w:w="2127" w:type="dxa"/>
+          </w:tcPr>
+          <w:p>
+            <w:pPr>
+              <w:spacing w:before="120" w:after="60"/>
+              <w:jc w:val="center"/>
+            </w:pPr>
+            <w:r>
+              <w:t>Pago registrado</w:t>
+            </w:r>
+          </w:p>
+        </w:tc>
+      </w:tr>
+      <w:tr>
+        <w:tc>
+          <w:tcPr>
+            <w:tcW w:w="708" w:type="dxa"/>
+          </w:tcPr>
+          <w:p>
+            <w:pPr>
+              <w:spacing w:before="120" w:after="60"/>
+              <w:jc w:val="center"/>
+              <w:rPr>
+                <w:b/>
+              </w:rPr>
+            </w:pPr>
+            <w:r>
+              <w:rPr>
+                <w:b/>
+              </w:rPr>
+              <w:t>6</w:t>
+            </w:r>
+          </w:p>
+        </w:tc>
+        <w:tc>
+          <w:tcPr>
+            <w:tcW w:w="2552" w:type="dxa"/>
+          </w:tcPr>
+          <w:p>
+            <w:pPr>
+              <w:spacing w:before="120" w:after="60"/>
+            </w:pPr>
+            <w:r>
+              <w:t>Cambiar de estado la infracción</w:t>
+            </w:r>
+          </w:p>
+        </w:tc>
+        <w:tc>
+          <w:tcPr>
+            <w:tcW w:w="3118" w:type="dxa"/>
+          </w:tcPr>
+          <w:p>
+            <w:pPr>
+              <w:spacing w:before="120" w:after="60"/>
+            </w:pPr>
+            <w:r>
+              <w:t>Detalle de la infracción</w:t>
+            </w:r>
+          </w:p>
+        </w:tc>
+        <w:tc>
+          <w:tcPr>
+            <w:tcW w:w="2127" w:type="dxa"/>
+          </w:tcPr>
+          <w:p>
+            <w:pPr>
+              <w:spacing w:before="120" w:after="60"/>
+              <w:jc w:val="center"/>
+            </w:pPr>
+            <w:r>
+              <w:t>Infracción cancelada</w:t>
+            </w:r>
           </w:p>
         </w:tc>
       </w:tr>
@@ -6155,10 +6873,10 @@
       </w:tblPr>
       <w:tblGrid>
         <w:gridCol w:w="534"/>
-        <w:gridCol w:w="2923"/>
-        <w:gridCol w:w="1729"/>
-        <w:gridCol w:w="1729"/>
-        <w:gridCol w:w="1729"/>
+        <w:gridCol w:w="1984"/>
+        <w:gridCol w:w="2977"/>
+        <w:gridCol w:w="1701"/>
+        <w:gridCol w:w="1448"/>
       </w:tblGrid>
       <w:tr>
         <w:tc>
@@ -6184,7 +6902,7 @@
         </w:tc>
         <w:tc>
           <w:tcPr>
-            <w:tcW w:w="2923" w:type="dxa"/>
+            <w:tcW w:w="1984" w:type="dxa"/>
           </w:tcPr>
           <w:p>
             <w:pPr>
@@ -6205,7 +6923,7 @@
         </w:tc>
         <w:tc>
           <w:tcPr>
-            <w:tcW w:w="1729" w:type="dxa"/>
+            <w:tcW w:w="2977" w:type="dxa"/>
           </w:tcPr>
           <w:p>
             <w:pPr>
@@ -6226,7 +6944,7 @@
         </w:tc>
         <w:tc>
           <w:tcPr>
-            <w:tcW w:w="1729" w:type="dxa"/>
+            <w:tcW w:w="1701" w:type="dxa"/>
           </w:tcPr>
           <w:p>
             <w:pPr>
@@ -6247,7 +6965,7 @@
         </w:tc>
         <w:tc>
           <w:tcPr>
-            <w:tcW w:w="1729" w:type="dxa"/>
+            <w:tcW w:w="1448" w:type="dxa"/>
           </w:tcPr>
           <w:p>
             <w:pPr>
@@ -6280,52 +6998,79 @@
                 <w:b/>
               </w:rPr>
             </w:pPr>
-          </w:p>
-        </w:tc>
-        <w:tc>
-          <w:tcPr>
-            <w:tcW w:w="2923" w:type="dxa"/>
-          </w:tcPr>
-          <w:p>
-            <w:pPr>
-              <w:spacing w:before="120" w:after="60"/>
-            </w:pPr>
-          </w:p>
-        </w:tc>
-        <w:tc>
-          <w:tcPr>
-            <w:tcW w:w="1729" w:type="dxa"/>
-          </w:tcPr>
-          <w:p>
-            <w:pPr>
-              <w:rPr>
-                <w:rFonts w:ascii="Times New Roman" w:hAnsi="Times New Roman" w:cs="Times New Roman"/>
-              </w:rPr>
-            </w:pPr>
-          </w:p>
-        </w:tc>
-        <w:tc>
-          <w:tcPr>
-            <w:tcW w:w="1729" w:type="dxa"/>
-          </w:tcPr>
-          <w:p>
-            <w:pPr>
-              <w:rPr>
-                <w:rFonts w:ascii="Times New Roman" w:hAnsi="Times New Roman" w:cs="Times New Roman"/>
-              </w:rPr>
-            </w:pPr>
-          </w:p>
-        </w:tc>
-        <w:tc>
-          <w:tcPr>
-            <w:tcW w:w="1729" w:type="dxa"/>
-          </w:tcPr>
-          <w:p>
-            <w:pPr>
-              <w:rPr>
-                <w:rFonts w:ascii="Times New Roman" w:hAnsi="Times New Roman" w:cs="Times New Roman"/>
-              </w:rPr>
-            </w:pPr>
+            <w:r>
+              <w:rPr>
+                <w:b/>
+              </w:rPr>
+              <w:t>1</w:t>
+            </w:r>
+          </w:p>
+        </w:tc>
+        <w:tc>
+          <w:tcPr>
+            <w:tcW w:w="1984" w:type="dxa"/>
+          </w:tcPr>
+          <w:p>
+            <w:pPr>
+              <w:spacing w:before="120" w:after="60"/>
+            </w:pPr>
+            <w:r>
+              <w:t>Ingresar datos del usuario</w:t>
+            </w:r>
+          </w:p>
+        </w:tc>
+        <w:tc>
+          <w:tcPr>
+            <w:tcW w:w="2977" w:type="dxa"/>
+          </w:tcPr>
+          <w:p>
+            <w:pPr>
+              <w:rPr>
+                <w:rFonts w:ascii="Times New Roman" w:hAnsi="Times New Roman" w:cs="Times New Roman"/>
+              </w:rPr>
+            </w:pPr>
+            <w:r>
+              <w:rPr>
+                <w:rFonts w:ascii="Times New Roman" w:hAnsi="Times New Roman" w:cs="Times New Roman"/>
+              </w:rPr>
+              <w:t>El usuario colocará sus datos para que pueda buscar el vehículo implicado en la infracción.</w:t>
+            </w:r>
+          </w:p>
+        </w:tc>
+        <w:tc>
+          <w:tcPr>
+            <w:tcW w:w="1701" w:type="dxa"/>
+          </w:tcPr>
+          <w:p>
+            <w:pPr>
+              <w:rPr>
+                <w:rFonts w:ascii="Times New Roman" w:hAnsi="Times New Roman" w:cs="Times New Roman"/>
+              </w:rPr>
+            </w:pPr>
+            <w:r>
+              <w:rPr>
+                <w:rFonts w:ascii="Times New Roman" w:hAnsi="Times New Roman" w:cs="Times New Roman"/>
+              </w:rPr>
+              <w:t>Usuario solicitante</w:t>
+            </w:r>
+          </w:p>
+        </w:tc>
+        <w:tc>
+          <w:tcPr>
+            <w:tcW w:w="1448" w:type="dxa"/>
+          </w:tcPr>
+          <w:p>
+            <w:pPr>
+              <w:rPr>
+                <w:rFonts w:ascii="Times New Roman" w:hAnsi="Times New Roman" w:cs="Times New Roman"/>
+              </w:rPr>
+            </w:pPr>
+            <w:r>
+              <w:rPr>
+                <w:rFonts w:ascii="Times New Roman" w:hAnsi="Times New Roman" w:cs="Times New Roman"/>
+              </w:rPr>
+              <w:t>Manual</w:t>
+            </w:r>
           </w:p>
         </w:tc>
       </w:tr>
@@ -6342,52 +7087,79 @@
                 <w:b/>
               </w:rPr>
             </w:pPr>
-          </w:p>
-        </w:tc>
-        <w:tc>
-          <w:tcPr>
-            <w:tcW w:w="2923" w:type="dxa"/>
-          </w:tcPr>
-          <w:p>
-            <w:pPr>
-              <w:spacing w:before="120" w:after="60"/>
-            </w:pPr>
-          </w:p>
-        </w:tc>
-        <w:tc>
-          <w:tcPr>
-            <w:tcW w:w="1729" w:type="dxa"/>
-          </w:tcPr>
-          <w:p>
-            <w:pPr>
-              <w:rPr>
-                <w:rFonts w:ascii="Times New Roman" w:hAnsi="Times New Roman" w:cs="Times New Roman"/>
-              </w:rPr>
-            </w:pPr>
-          </w:p>
-        </w:tc>
-        <w:tc>
-          <w:tcPr>
-            <w:tcW w:w="1729" w:type="dxa"/>
-          </w:tcPr>
-          <w:p>
-            <w:pPr>
-              <w:rPr>
-                <w:rFonts w:ascii="Times New Roman" w:hAnsi="Times New Roman" w:cs="Times New Roman"/>
-              </w:rPr>
-            </w:pPr>
-          </w:p>
-        </w:tc>
-        <w:tc>
-          <w:tcPr>
-            <w:tcW w:w="1729" w:type="dxa"/>
-          </w:tcPr>
-          <w:p>
-            <w:pPr>
-              <w:rPr>
-                <w:rFonts w:ascii="Times New Roman" w:hAnsi="Times New Roman" w:cs="Times New Roman"/>
-              </w:rPr>
-            </w:pPr>
+            <w:r>
+              <w:rPr>
+                <w:b/>
+              </w:rPr>
+              <w:t>2</w:t>
+            </w:r>
+          </w:p>
+        </w:tc>
+        <w:tc>
+          <w:tcPr>
+            <w:tcW w:w="1984" w:type="dxa"/>
+          </w:tcPr>
+          <w:p>
+            <w:pPr>
+              <w:spacing w:before="120" w:after="60"/>
+            </w:pPr>
+            <w:r>
+              <w:t>Buscar vehículo implicado</w:t>
+            </w:r>
+          </w:p>
+        </w:tc>
+        <w:tc>
+          <w:tcPr>
+            <w:tcW w:w="2977" w:type="dxa"/>
+          </w:tcPr>
+          <w:p>
+            <w:pPr>
+              <w:rPr>
+                <w:rFonts w:ascii="Times New Roman" w:hAnsi="Times New Roman" w:cs="Times New Roman"/>
+              </w:rPr>
+            </w:pPr>
+            <w:r>
+              <w:rPr>
+                <w:rFonts w:ascii="Times New Roman" w:hAnsi="Times New Roman" w:cs="Times New Roman"/>
+              </w:rPr>
+              <w:t>El usuario deberá elegir el vehículo para poder ver las infracciones existentes que se le fueron aplicadas.</w:t>
+            </w:r>
+          </w:p>
+        </w:tc>
+        <w:tc>
+          <w:tcPr>
+            <w:tcW w:w="1701" w:type="dxa"/>
+          </w:tcPr>
+          <w:p>
+            <w:pPr>
+              <w:rPr>
+                <w:rFonts w:ascii="Times New Roman" w:hAnsi="Times New Roman" w:cs="Times New Roman"/>
+              </w:rPr>
+            </w:pPr>
+            <w:r>
+              <w:rPr>
+                <w:rFonts w:ascii="Times New Roman" w:hAnsi="Times New Roman" w:cs="Times New Roman"/>
+              </w:rPr>
+              <w:t>Usuario solicitante</w:t>
+            </w:r>
+          </w:p>
+        </w:tc>
+        <w:tc>
+          <w:tcPr>
+            <w:tcW w:w="1448" w:type="dxa"/>
+          </w:tcPr>
+          <w:p>
+            <w:pPr>
+              <w:rPr>
+                <w:rFonts w:ascii="Times New Roman" w:hAnsi="Times New Roman" w:cs="Times New Roman"/>
+              </w:rPr>
+            </w:pPr>
+            <w:r>
+              <w:rPr>
+                <w:rFonts w:ascii="Times New Roman" w:hAnsi="Times New Roman" w:cs="Times New Roman"/>
+              </w:rPr>
+              <w:t>Manual</w:t>
+            </w:r>
           </w:p>
         </w:tc>
       </w:tr>
@@ -6404,52 +7176,79 @@
                 <w:b/>
               </w:rPr>
             </w:pPr>
-          </w:p>
-        </w:tc>
-        <w:tc>
-          <w:tcPr>
-            <w:tcW w:w="2923" w:type="dxa"/>
-          </w:tcPr>
-          <w:p>
-            <w:pPr>
-              <w:spacing w:before="120" w:after="60"/>
-            </w:pPr>
-          </w:p>
-        </w:tc>
-        <w:tc>
-          <w:tcPr>
-            <w:tcW w:w="1729" w:type="dxa"/>
-          </w:tcPr>
-          <w:p>
-            <w:pPr>
-              <w:rPr>
-                <w:rFonts w:ascii="Times New Roman" w:hAnsi="Times New Roman" w:cs="Times New Roman"/>
-              </w:rPr>
-            </w:pPr>
-          </w:p>
-        </w:tc>
-        <w:tc>
-          <w:tcPr>
-            <w:tcW w:w="1729" w:type="dxa"/>
-          </w:tcPr>
-          <w:p>
-            <w:pPr>
-              <w:rPr>
-                <w:rFonts w:ascii="Times New Roman" w:hAnsi="Times New Roman" w:cs="Times New Roman"/>
-              </w:rPr>
-            </w:pPr>
-          </w:p>
-        </w:tc>
-        <w:tc>
-          <w:tcPr>
-            <w:tcW w:w="1729" w:type="dxa"/>
-          </w:tcPr>
-          <w:p>
-            <w:pPr>
-              <w:rPr>
-                <w:rFonts w:ascii="Times New Roman" w:hAnsi="Times New Roman" w:cs="Times New Roman"/>
-              </w:rPr>
-            </w:pPr>
+            <w:r>
+              <w:rPr>
+                <w:b/>
+              </w:rPr>
+              <w:t>3</w:t>
+            </w:r>
+          </w:p>
+        </w:tc>
+        <w:tc>
+          <w:tcPr>
+            <w:tcW w:w="1984" w:type="dxa"/>
+          </w:tcPr>
+          <w:p>
+            <w:pPr>
+              <w:spacing w:before="120" w:after="60"/>
+            </w:pPr>
+            <w:r>
+              <w:t>Seleccionar la infracción</w:t>
+            </w:r>
+          </w:p>
+        </w:tc>
+        <w:tc>
+          <w:tcPr>
+            <w:tcW w:w="2977" w:type="dxa"/>
+          </w:tcPr>
+          <w:p>
+            <w:pPr>
+              <w:rPr>
+                <w:rFonts w:ascii="Times New Roman" w:hAnsi="Times New Roman" w:cs="Times New Roman"/>
+              </w:rPr>
+            </w:pPr>
+            <w:r>
+              <w:rPr>
+                <w:rFonts w:ascii="Times New Roman" w:hAnsi="Times New Roman" w:cs="Times New Roman"/>
+              </w:rPr>
+              <w:t>Seleccionar la infracción que se desea cancelar.</w:t>
+            </w:r>
+          </w:p>
+        </w:tc>
+        <w:tc>
+          <w:tcPr>
+            <w:tcW w:w="1701" w:type="dxa"/>
+          </w:tcPr>
+          <w:p>
+            <w:pPr>
+              <w:rPr>
+                <w:rFonts w:ascii="Times New Roman" w:hAnsi="Times New Roman" w:cs="Times New Roman"/>
+              </w:rPr>
+            </w:pPr>
+            <w:r>
+              <w:rPr>
+                <w:rFonts w:ascii="Times New Roman" w:hAnsi="Times New Roman" w:cs="Times New Roman"/>
+              </w:rPr>
+              <w:t>Usuario solicitante</w:t>
+            </w:r>
+          </w:p>
+        </w:tc>
+        <w:tc>
+          <w:tcPr>
+            <w:tcW w:w="1448" w:type="dxa"/>
+          </w:tcPr>
+          <w:p>
+            <w:pPr>
+              <w:rPr>
+                <w:rFonts w:ascii="Times New Roman" w:hAnsi="Times New Roman" w:cs="Times New Roman"/>
+              </w:rPr>
+            </w:pPr>
+            <w:r>
+              <w:rPr>
+                <w:rFonts w:ascii="Times New Roman" w:hAnsi="Times New Roman" w:cs="Times New Roman"/>
+              </w:rPr>
+              <w:t>Manual</w:t>
+            </w:r>
           </w:p>
         </w:tc>
       </w:tr>
@@ -6466,52 +7265,309 @@
                 <w:b/>
               </w:rPr>
             </w:pPr>
-          </w:p>
-        </w:tc>
-        <w:tc>
-          <w:tcPr>
-            <w:tcW w:w="2923" w:type="dxa"/>
-          </w:tcPr>
-          <w:p>
-            <w:pPr>
-              <w:spacing w:before="120" w:after="60"/>
-            </w:pPr>
-          </w:p>
-        </w:tc>
-        <w:tc>
-          <w:tcPr>
-            <w:tcW w:w="1729" w:type="dxa"/>
-          </w:tcPr>
-          <w:p>
-            <w:pPr>
-              <w:rPr>
-                <w:rFonts w:ascii="Times New Roman" w:hAnsi="Times New Roman" w:cs="Times New Roman"/>
-              </w:rPr>
-            </w:pPr>
-          </w:p>
-        </w:tc>
-        <w:tc>
-          <w:tcPr>
-            <w:tcW w:w="1729" w:type="dxa"/>
-          </w:tcPr>
-          <w:p>
-            <w:pPr>
-              <w:rPr>
-                <w:rFonts w:ascii="Times New Roman" w:hAnsi="Times New Roman" w:cs="Times New Roman"/>
-              </w:rPr>
-            </w:pPr>
-          </w:p>
-        </w:tc>
-        <w:tc>
-          <w:tcPr>
-            <w:tcW w:w="1729" w:type="dxa"/>
-          </w:tcPr>
-          <w:p>
-            <w:pPr>
-              <w:rPr>
-                <w:rFonts w:ascii="Times New Roman" w:hAnsi="Times New Roman" w:cs="Times New Roman"/>
-              </w:rPr>
-            </w:pPr>
+            <w:r>
+              <w:rPr>
+                <w:b/>
+              </w:rPr>
+              <w:t>4</w:t>
+            </w:r>
+          </w:p>
+        </w:tc>
+        <w:tc>
+          <w:tcPr>
+            <w:tcW w:w="1984" w:type="dxa"/>
+          </w:tcPr>
+          <w:p>
+            <w:pPr>
+              <w:spacing w:before="120" w:after="60"/>
+            </w:pPr>
+            <w:r>
+              <w:t xml:space="preserve">Elegir modo de </w:t>
+            </w:r>
+            <w:r>
+              <w:lastRenderedPageBreak/>
+              <w:t>pago</w:t>
+            </w:r>
+          </w:p>
+        </w:tc>
+        <w:tc>
+          <w:tcPr>
+            <w:tcW w:w="2977" w:type="dxa"/>
+          </w:tcPr>
+          <w:p>
+            <w:pPr>
+              <w:rPr>
+                <w:rFonts w:ascii="Times New Roman" w:hAnsi="Times New Roman" w:cs="Times New Roman"/>
+              </w:rPr>
+            </w:pPr>
+            <w:r>
+              <w:rPr>
+                <w:rFonts w:ascii="Times New Roman" w:hAnsi="Times New Roman" w:cs="Times New Roman"/>
+              </w:rPr>
+              <w:lastRenderedPageBreak/>
+              <w:t xml:space="preserve">El usuario deberá de elegir un </w:t>
+            </w:r>
+            <w:r>
+              <w:rPr>
+                <w:rFonts w:ascii="Times New Roman" w:hAnsi="Times New Roman" w:cs="Times New Roman"/>
+              </w:rPr>
+              <w:lastRenderedPageBreak/>
+              <w:t>modo de pago.</w:t>
+            </w:r>
+          </w:p>
+        </w:tc>
+        <w:tc>
+          <w:tcPr>
+            <w:tcW w:w="1701" w:type="dxa"/>
+          </w:tcPr>
+          <w:p>
+            <w:pPr>
+              <w:rPr>
+                <w:rFonts w:ascii="Times New Roman" w:hAnsi="Times New Roman" w:cs="Times New Roman"/>
+              </w:rPr>
+            </w:pPr>
+            <w:r>
+              <w:rPr>
+                <w:rFonts w:ascii="Times New Roman" w:hAnsi="Times New Roman" w:cs="Times New Roman"/>
+              </w:rPr>
+              <w:lastRenderedPageBreak/>
+              <w:t xml:space="preserve">Usuario </w:t>
+            </w:r>
+            <w:r>
+              <w:rPr>
+                <w:rFonts w:ascii="Times New Roman" w:hAnsi="Times New Roman" w:cs="Times New Roman"/>
+              </w:rPr>
+              <w:lastRenderedPageBreak/>
+              <w:t>solicitante</w:t>
+            </w:r>
+            <w:bookmarkStart w:id="20" w:name="_GoBack"/>
+            <w:bookmarkEnd w:id="20"/>
+          </w:p>
+        </w:tc>
+        <w:tc>
+          <w:tcPr>
+            <w:tcW w:w="1448" w:type="dxa"/>
+          </w:tcPr>
+          <w:p>
+            <w:pPr>
+              <w:rPr>
+                <w:rFonts w:ascii="Times New Roman" w:hAnsi="Times New Roman" w:cs="Times New Roman"/>
+              </w:rPr>
+            </w:pPr>
+            <w:r>
+              <w:rPr>
+                <w:rFonts w:ascii="Times New Roman" w:hAnsi="Times New Roman" w:cs="Times New Roman"/>
+              </w:rPr>
+              <w:lastRenderedPageBreak/>
+              <w:t>Manual</w:t>
+            </w:r>
+          </w:p>
+        </w:tc>
+      </w:tr>
+      <w:tr>
+        <w:tc>
+          <w:tcPr>
+            <w:tcW w:w="534" w:type="dxa"/>
+          </w:tcPr>
+          <w:p>
+            <w:pPr>
+              <w:spacing w:before="120" w:after="60"/>
+              <w:jc w:val="center"/>
+              <w:rPr>
+                <w:b/>
+              </w:rPr>
+            </w:pPr>
+            <w:r>
+              <w:rPr>
+                <w:b/>
+              </w:rPr>
+              <w:lastRenderedPageBreak/>
+              <w:t>5</w:t>
+            </w:r>
+          </w:p>
+        </w:tc>
+        <w:tc>
+          <w:tcPr>
+            <w:tcW w:w="1984" w:type="dxa"/>
+          </w:tcPr>
+          <w:p>
+            <w:pPr>
+              <w:spacing w:before="120" w:after="60"/>
+            </w:pPr>
+            <w:r>
+              <w:t>Registrar el pago</w:t>
+            </w:r>
+          </w:p>
+        </w:tc>
+        <w:tc>
+          <w:tcPr>
+            <w:tcW w:w="2977" w:type="dxa"/>
+          </w:tcPr>
+          <w:p>
+            <w:pPr>
+              <w:rPr>
+                <w:rFonts w:ascii="Times New Roman" w:hAnsi="Times New Roman" w:cs="Times New Roman"/>
+              </w:rPr>
+            </w:pPr>
+            <w:r>
+              <w:rPr>
+                <w:rFonts w:ascii="Times New Roman" w:hAnsi="Times New Roman" w:cs="Times New Roman"/>
+              </w:rPr>
+              <w:t xml:space="preserve">Se realiza y registra el pago donde se detalle el monto, </w:t>
+            </w:r>
+            <w:proofErr w:type="spellStart"/>
+            <w:r>
+              <w:rPr>
+                <w:rFonts w:ascii="Times New Roman" w:hAnsi="Times New Roman" w:cs="Times New Roman"/>
+              </w:rPr>
+              <w:t>auor</w:t>
+            </w:r>
+            <w:proofErr w:type="spellEnd"/>
+            <w:r>
+              <w:rPr>
+                <w:rFonts w:ascii="Times New Roman" w:hAnsi="Times New Roman" w:cs="Times New Roman"/>
+              </w:rPr>
+              <w:t xml:space="preserve"> y </w:t>
+            </w:r>
+            <w:proofErr w:type="spellStart"/>
+            <w:r>
+              <w:rPr>
+                <w:rFonts w:ascii="Times New Roman" w:hAnsi="Times New Roman" w:cs="Times New Roman"/>
+              </w:rPr>
+              <w:t>num</w:t>
+            </w:r>
+            <w:proofErr w:type="spellEnd"/>
+            <w:r>
+              <w:rPr>
+                <w:rFonts w:ascii="Times New Roman" w:hAnsi="Times New Roman" w:cs="Times New Roman"/>
+              </w:rPr>
+              <w:t xml:space="preserve"> de operación.</w:t>
+            </w:r>
+          </w:p>
+        </w:tc>
+        <w:tc>
+          <w:tcPr>
+            <w:tcW w:w="1701" w:type="dxa"/>
+          </w:tcPr>
+          <w:p>
+            <w:pPr>
+              <w:rPr>
+                <w:rFonts w:ascii="Times New Roman" w:hAnsi="Times New Roman" w:cs="Times New Roman"/>
+              </w:rPr>
+            </w:pPr>
+            <w:r>
+              <w:rPr>
+                <w:rFonts w:ascii="Times New Roman" w:hAnsi="Times New Roman" w:cs="Times New Roman"/>
+              </w:rPr>
+              <w:t>Sistema</w:t>
+            </w:r>
+          </w:p>
+        </w:tc>
+        <w:tc>
+          <w:tcPr>
+            <w:tcW w:w="1448" w:type="dxa"/>
+          </w:tcPr>
+          <w:p>
+            <w:pPr>
+              <w:rPr>
+                <w:rFonts w:ascii="Times New Roman" w:hAnsi="Times New Roman" w:cs="Times New Roman"/>
+              </w:rPr>
+            </w:pPr>
+            <w:r>
+              <w:rPr>
+                <w:rFonts w:ascii="Times New Roman" w:hAnsi="Times New Roman" w:cs="Times New Roman"/>
+              </w:rPr>
+              <w:t>Automático</w:t>
+            </w:r>
+          </w:p>
+        </w:tc>
+      </w:tr>
+      <w:tr>
+        <w:tc>
+          <w:tcPr>
+            <w:tcW w:w="534" w:type="dxa"/>
+          </w:tcPr>
+          <w:p>
+            <w:pPr>
+              <w:spacing w:before="120" w:after="60"/>
+              <w:jc w:val="center"/>
+              <w:rPr>
+                <w:b/>
+              </w:rPr>
+            </w:pPr>
+            <w:r>
+              <w:rPr>
+                <w:b/>
+              </w:rPr>
+              <w:t>6</w:t>
+            </w:r>
+          </w:p>
+        </w:tc>
+        <w:tc>
+          <w:tcPr>
+            <w:tcW w:w="1984" w:type="dxa"/>
+          </w:tcPr>
+          <w:p>
+            <w:pPr>
+              <w:spacing w:before="120" w:after="60"/>
+            </w:pPr>
+            <w:r>
+              <w:t>Cambiar de estado la infracción</w:t>
+            </w:r>
+          </w:p>
+        </w:tc>
+        <w:tc>
+          <w:tcPr>
+            <w:tcW w:w="2977" w:type="dxa"/>
+          </w:tcPr>
+          <w:p>
+            <w:pPr>
+              <w:rPr>
+                <w:rFonts w:ascii="Times New Roman" w:hAnsi="Times New Roman" w:cs="Times New Roman"/>
+              </w:rPr>
+            </w:pPr>
+            <w:r>
+              <w:rPr>
+                <w:rFonts w:ascii="Times New Roman" w:hAnsi="Times New Roman" w:cs="Times New Roman"/>
+              </w:rPr>
+              <w:t>Se cambia el estado de la infracción a “Cancelada” y se registra en el sistema</w:t>
+            </w:r>
+          </w:p>
+        </w:tc>
+        <w:tc>
+          <w:tcPr>
+            <w:tcW w:w="1701" w:type="dxa"/>
+          </w:tcPr>
+          <w:p>
+            <w:pPr>
+              <w:rPr>
+                <w:rFonts w:ascii="Times New Roman" w:hAnsi="Times New Roman" w:cs="Times New Roman"/>
+              </w:rPr>
+            </w:pPr>
+            <w:r>
+              <w:rPr>
+                <w:rFonts w:ascii="Times New Roman" w:hAnsi="Times New Roman" w:cs="Times New Roman"/>
+              </w:rPr>
+              <w:t>Sistema</w:t>
+            </w:r>
+          </w:p>
+        </w:tc>
+        <w:tc>
+          <w:tcPr>
+            <w:tcW w:w="1448" w:type="dxa"/>
+          </w:tcPr>
+          <w:p>
+            <w:pPr>
+              <w:rPr>
+                <w:rFonts w:ascii="Times New Roman" w:hAnsi="Times New Roman" w:cs="Times New Roman"/>
+              </w:rPr>
+            </w:pPr>
+            <w:r>
+              <w:rPr>
+                <w:rFonts w:ascii="Times New Roman" w:hAnsi="Times New Roman" w:cs="Times New Roman"/>
+              </w:rPr>
+              <w:t>Automático</w:t>
+            </w:r>
           </w:p>
         </w:tc>
       </w:tr>
@@ -6673,7 +7729,7 @@
               <w:noProof/>
               <w:color w:val="auto"/>
             </w:rPr>
-            <w:t>2</w:t>
+            <w:t>11</w:t>
           </w:r>
           <w:r>
             <w:rPr>
@@ -6716,7 +7772,7 @@
               <w:noProof/>
               <w:color w:val="auto"/>
             </w:rPr>
-            <w:t>10</w:t>
+            <w:t>11</w:t>
           </w:r>
           <w:r>
             <w:rPr>
@@ -6936,7 +7992,7 @@
         </mc:Choice>
         <mc:Fallback>
           <w:pict>
-            <v:line w14:anchorId="67BA72D6" id="Conector recto 3" o:spid="_x0000_s1026" style="position:absolute;flip:y;z-index:251659264;visibility:visible;mso-wrap-style:square;mso-width-percent:0;mso-height-percent:0;mso-wrap-distance-left:9pt;mso-wrap-distance-top:0;mso-wrap-distance-right:9pt;mso-wrap-distance-bottom:0;mso-position-horizontal:absolute;mso-position-horizontal-relative:text;mso-position-vertical:absolute;mso-position-vertical-relative:text;mso-width-percent:0;mso-height-percent:0;mso-width-relative:margin;mso-height-relative:margin" from="-25.05pt,-.85pt" to="448.2pt,-.85pt" o:gfxdata="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" strokecolor="black [3040]" strokeweight="1.5pt"/>
+            <v:line w14:anchorId="3C8BF884" id="Conector recto 3" o:spid="_x0000_s1026" style="position:absolute;flip:y;z-index:251659264;visibility:visible;mso-wrap-style:square;mso-width-percent:0;mso-height-percent:0;mso-wrap-distance-left:9pt;mso-wrap-distance-top:0;mso-wrap-distance-right:9pt;mso-wrap-distance-bottom:0;mso-position-horizontal:absolute;mso-position-horizontal-relative:text;mso-position-vertical:absolute;mso-position-vertical-relative:text;mso-width-percent:0;mso-height-percent:0;mso-width-relative:margin;mso-height-relative:margin" from="-25.05pt,-.85pt" to="448.2pt,-.85pt" o:gfxdata="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" strokecolor="black [3040]" strokeweight="1.5pt"/>
           </w:pict>
         </mc:Fallback>
       </mc:AlternateContent>
@@ -10138,7 +11194,7 @@
 </file>
 
 <file path=customXml/itemProps1.xml><?xml version="1.0" encoding="utf-8"?>
-<ds:datastoreItem xmlns:ds="http://schemas.openxmlformats.org/officeDocument/2006/customXml" ds:itemID="{139B1AEB-37CB-40B3-B642-D77E71EBC16F}">
+<ds:datastoreItem xmlns:ds="http://schemas.openxmlformats.org/officeDocument/2006/customXml" ds:itemID="{29D42FF8-E15C-47F7-AE2D-111EF7436D4F}">
   <ds:schemaRefs>
     <ds:schemaRef ds:uri="http://schemas.openxmlformats.org/officeDocument/2006/bibliography"/>
   </ds:schemaRefs>

</xml_diff>

<commit_message>
Documento de negocio: modelado de procesos
</commit_message>
<xml_diff>
--- a/STU/Analisis y Diseño/STU_DN.docx
+++ b/STU/Analisis y Diseño/STU_DN.docx
@@ -737,7 +737,11 @@
               <w:tab w:val="right" w:leader="dot" w:pos="8494"/>
             </w:tabs>
             <w:rPr>
+              <w:rFonts w:asciiTheme="minorHAnsi" w:eastAsiaTheme="minorEastAsia" w:hAnsiTheme="minorHAnsi" w:cstheme="minorBidi"/>
               <w:noProof/>
+              <w:color w:val="auto"/>
+              <w:szCs w:val="22"/>
+              <w:lang w:val="es-ES" w:eastAsia="es-ES"/>
             </w:rPr>
           </w:pPr>
           <w:r>
@@ -749,7 +753,7 @@
           <w:r>
             <w:fldChar w:fldCharType="separate"/>
           </w:r>
-          <w:hyperlink w:anchor="_Toc429494741" w:history="1">
+          <w:hyperlink w:anchor="_Toc429574112" w:history="1">
             <w:r>
               <w:rPr>
                 <w:rStyle w:val="Hipervnculo"/>
@@ -759,7 +763,11 @@
             </w:r>
             <w:r>
               <w:rPr>
+                <w:rFonts w:asciiTheme="minorHAnsi" w:eastAsiaTheme="minorEastAsia" w:hAnsiTheme="minorHAnsi" w:cstheme="minorBidi"/>
                 <w:noProof/>
+                <w:color w:val="auto"/>
+                <w:szCs w:val="22"/>
+                <w:lang w:val="es-ES" w:eastAsia="es-ES"/>
               </w:rPr>
               <w:tab/>
             </w:r>
@@ -789,7 +797,7 @@
                 <w:noProof/>
                 <w:webHidden/>
               </w:rPr>
-              <w:instrText xml:space="preserve"> PAGEREF _Toc429494741 \h </w:instrText>
+              <w:instrText xml:space="preserve"> PAGEREF _Toc429574112 \h </w:instrText>
             </w:r>
             <w:r>
               <w:rPr>
@@ -832,10 +840,10 @@
               <w:noProof/>
               <w:color w:val="auto"/>
               <w:szCs w:val="22"/>
-              <w:lang w:val="es-PE" w:eastAsia="es-PE"/>
+              <w:lang w:val="es-ES" w:eastAsia="es-ES"/>
             </w:rPr>
           </w:pPr>
-          <w:hyperlink w:anchor="_Toc429494742" w:history="1">
+          <w:hyperlink w:anchor="_Toc429574113" w:history="1">
             <w:r>
               <w:rPr>
                 <w:rStyle w:val="Hipervnculo"/>
@@ -849,7 +857,7 @@
                 <w:noProof/>
                 <w:color w:val="auto"/>
                 <w:szCs w:val="22"/>
-                <w:lang w:val="es-PE" w:eastAsia="es-PE"/>
+                <w:lang w:val="es-ES" w:eastAsia="es-ES"/>
               </w:rPr>
               <w:tab/>
             </w:r>
@@ -879,7 +887,7 @@
                 <w:noProof/>
                 <w:webHidden/>
               </w:rPr>
-              <w:instrText xml:space="preserve"> PAGEREF _Toc429494742 \h </w:instrText>
+              <w:instrText xml:space="preserve"> PAGEREF _Toc429574113 \h </w:instrText>
             </w:r>
             <w:r>
               <w:rPr>
@@ -922,10 +930,10 @@
               <w:noProof/>
               <w:color w:val="auto"/>
               <w:szCs w:val="22"/>
-              <w:lang w:val="es-PE" w:eastAsia="es-PE"/>
+              <w:lang w:val="es-ES" w:eastAsia="es-ES"/>
             </w:rPr>
           </w:pPr>
-          <w:hyperlink w:anchor="_Toc429494743" w:history="1">
+          <w:hyperlink w:anchor="_Toc429574114" w:history="1">
             <w:r>
               <w:rPr>
                 <w:rStyle w:val="Hipervnculo"/>
@@ -939,7 +947,7 @@
                 <w:noProof/>
                 <w:color w:val="auto"/>
                 <w:szCs w:val="22"/>
-                <w:lang w:val="es-PE" w:eastAsia="es-PE"/>
+                <w:lang w:val="es-ES" w:eastAsia="es-ES"/>
               </w:rPr>
               <w:tab/>
             </w:r>
@@ -969,89 +977,7 @@
                 <w:noProof/>
                 <w:webHidden/>
               </w:rPr>
-              <w:instrText xml:space="preserve"> PAGEREF _Toc429494743 \h </w:instrText>
-            </w:r>
-            <w:r>
-              <w:rPr>
-                <w:noProof/>
-                <w:webHidden/>
-              </w:rPr>
-            </w:r>
-            <w:r>
-              <w:rPr>
-                <w:noProof/>
-                <w:webHidden/>
-              </w:rPr>
-              <w:fldChar w:fldCharType="separate"/>
-            </w:r>
-            <w:r>
-              <w:rPr>
-                <w:noProof/>
-                <w:webHidden/>
-              </w:rPr>
-              <w:t>5</w:t>
-            </w:r>
-            <w:r>
-              <w:rPr>
-                <w:noProof/>
-                <w:webHidden/>
-              </w:rPr>
-              <w:fldChar w:fldCharType="end"/>
-            </w:r>
-          </w:hyperlink>
-        </w:p>
-        <w:p>
-          <w:pPr>
-            <w:pStyle w:val="TDC1"/>
-            <w:tabs>
-              <w:tab w:val="left" w:pos="440"/>
-              <w:tab w:val="right" w:leader="dot" w:pos="8494"/>
-            </w:tabs>
-            <w:rPr>
-              <w:noProof/>
-            </w:rPr>
-          </w:pPr>
-          <w:hyperlink w:anchor="_Toc429494744" w:history="1">
-            <w:r>
-              <w:rPr>
-                <w:rStyle w:val="Hipervnculo"/>
-                <w:noProof/>
-              </w:rPr>
-              <w:t>2.</w:t>
-            </w:r>
-            <w:r>
-              <w:rPr>
-                <w:noProof/>
-              </w:rPr>
-              <w:tab/>
-            </w:r>
-            <w:r>
-              <w:rPr>
-                <w:rStyle w:val="Hipervnculo"/>
-                <w:noProof/>
-              </w:rPr>
-              <w:t>Procesos</w:t>
-            </w:r>
-            <w:r>
-              <w:rPr>
-                <w:noProof/>
-                <w:webHidden/>
-              </w:rPr>
-              <w:tab/>
-            </w:r>
-            <w:r>
-              <w:rPr>
-                <w:noProof/>
-                <w:webHidden/>
-              </w:rPr>
-              <w:fldChar w:fldCharType="begin"/>
-            </w:r>
-            <w:r>
-              <w:rPr>
-                <w:noProof/>
-                <w:webHidden/>
-              </w:rPr>
-              <w:instrText xml:space="preserve"> PAGEREF _Toc429494744 \h </w:instrText>
+              <w:instrText xml:space="preserve"> PAGEREF _Toc429574114 \h </w:instrText>
             </w:r>
             <w:r>
               <w:rPr>
@@ -1094,16 +1020,16 @@
               <w:noProof/>
               <w:color w:val="auto"/>
               <w:szCs w:val="22"/>
-              <w:lang w:val="es-PE" w:eastAsia="es-PE"/>
+              <w:lang w:val="es-ES" w:eastAsia="es-ES"/>
             </w:rPr>
           </w:pPr>
-          <w:hyperlink w:anchor="_Toc429494745" w:history="1">
+          <w:hyperlink w:anchor="_Toc429574115" w:history="1">
             <w:r>
               <w:rPr>
                 <w:rStyle w:val="Hipervnculo"/>
                 <w:noProof/>
               </w:rPr>
-              <w:t>2.1.</w:t>
+              <w:t>1.3.</w:t>
             </w:r>
             <w:r>
               <w:rPr>
@@ -1111,7 +1037,7 @@
                 <w:noProof/>
                 <w:color w:val="auto"/>
                 <w:szCs w:val="22"/>
-                <w:lang w:val="es-PE" w:eastAsia="es-PE"/>
+                <w:lang w:val="es-ES" w:eastAsia="es-ES"/>
               </w:rPr>
               <w:tab/>
             </w:r>
@@ -1120,7 +1046,7 @@
                 <w:rStyle w:val="Hipervnculo"/>
                 <w:noProof/>
               </w:rPr>
-              <w:t>Proceso 1: Solicitar información vehicular</w:t>
+              <w:t>Referencias</w:t>
             </w:r>
             <w:r>
               <w:rPr>
@@ -1141,7 +1067,7 @@
                 <w:noProof/>
                 <w:webHidden/>
               </w:rPr>
-              <w:instrText xml:space="preserve"> PAGEREF _Toc429494745 \h </w:instrText>
+              <w:instrText xml:space="preserve"> PAGEREF _Toc429574115 \h </w:instrText>
             </w:r>
             <w:r>
               <w:rPr>
@@ -1162,6 +1088,96 @@
                 <w:webHidden/>
               </w:rPr>
               <w:t>5</w:t>
+            </w:r>
+            <w:r>
+              <w:rPr>
+                <w:noProof/>
+                <w:webHidden/>
+              </w:rPr>
+              <w:fldChar w:fldCharType="end"/>
+            </w:r>
+          </w:hyperlink>
+        </w:p>
+        <w:p>
+          <w:pPr>
+            <w:pStyle w:val="TDC1"/>
+            <w:tabs>
+              <w:tab w:val="left" w:pos="440"/>
+              <w:tab w:val="right" w:leader="dot" w:pos="8494"/>
+            </w:tabs>
+            <w:rPr>
+              <w:rFonts w:asciiTheme="minorHAnsi" w:eastAsiaTheme="minorEastAsia" w:hAnsiTheme="minorHAnsi" w:cstheme="minorBidi"/>
+              <w:noProof/>
+              <w:color w:val="auto"/>
+              <w:szCs w:val="22"/>
+              <w:lang w:val="es-ES" w:eastAsia="es-ES"/>
+            </w:rPr>
+          </w:pPr>
+          <w:hyperlink w:anchor="_Toc429574116" w:history="1">
+            <w:r>
+              <w:rPr>
+                <w:rStyle w:val="Hipervnculo"/>
+                <w:noProof/>
+              </w:rPr>
+              <w:t>2.</w:t>
+            </w:r>
+            <w:r>
+              <w:rPr>
+                <w:rFonts w:asciiTheme="minorHAnsi" w:eastAsiaTheme="minorEastAsia" w:hAnsiTheme="minorHAnsi" w:cstheme="minorBidi"/>
+                <w:noProof/>
+                <w:color w:val="auto"/>
+                <w:szCs w:val="22"/>
+                <w:lang w:val="es-ES" w:eastAsia="es-ES"/>
+              </w:rPr>
+              <w:tab/>
+            </w:r>
+            <w:r>
+              <w:rPr>
+                <w:rStyle w:val="Hipervnculo"/>
+                <w:noProof/>
+              </w:rPr>
+              <w:t>Procesos</w:t>
+            </w:r>
+            <w:r>
+              <w:rPr>
+                <w:noProof/>
+                <w:webHidden/>
+              </w:rPr>
+              <w:tab/>
+            </w:r>
+            <w:r>
+              <w:rPr>
+                <w:noProof/>
+                <w:webHidden/>
+              </w:rPr>
+              <w:fldChar w:fldCharType="begin"/>
+            </w:r>
+            <w:r>
+              <w:rPr>
+                <w:noProof/>
+                <w:webHidden/>
+              </w:rPr>
+              <w:instrText xml:space="preserve"> PAGEREF _Toc429574116 \h </w:instrText>
+            </w:r>
+            <w:r>
+              <w:rPr>
+                <w:noProof/>
+                <w:webHidden/>
+              </w:rPr>
+            </w:r>
+            <w:r>
+              <w:rPr>
+                <w:noProof/>
+                <w:webHidden/>
+              </w:rPr>
+              <w:fldChar w:fldCharType="separate"/>
+            </w:r>
+            <w:r>
+              <w:rPr>
+                <w:noProof/>
+                <w:webHidden/>
+              </w:rPr>
+              <w:t>6</w:t>
             </w:r>
             <w:r>
               <w:rPr>
@@ -1184,16 +1200,16 @@
               <w:noProof/>
               <w:color w:val="auto"/>
               <w:szCs w:val="22"/>
-              <w:lang w:val="es-PE" w:eastAsia="es-PE"/>
+              <w:lang w:val="es-ES" w:eastAsia="es-ES"/>
             </w:rPr>
           </w:pPr>
-          <w:hyperlink w:anchor="_Toc429494746" w:history="1">
+          <w:hyperlink w:anchor="_Toc429574117" w:history="1">
             <w:r>
               <w:rPr>
                 <w:rStyle w:val="Hipervnculo"/>
                 <w:noProof/>
               </w:rPr>
-              <w:t>2.2.</w:t>
+              <w:t>2.1.</w:t>
             </w:r>
             <w:r>
               <w:rPr>
@@ -1201,7 +1217,7 @@
                 <w:noProof/>
                 <w:color w:val="auto"/>
                 <w:szCs w:val="22"/>
-                <w:lang w:val="es-PE" w:eastAsia="es-PE"/>
+                <w:lang w:val="es-ES" w:eastAsia="es-ES"/>
               </w:rPr>
               <w:tab/>
             </w:r>
@@ -1210,7 +1226,7 @@
                 <w:rStyle w:val="Hipervnculo"/>
                 <w:noProof/>
               </w:rPr>
-              <w:t>Proceso 2: Denunciar un vehículo</w:t>
+              <w:t>Proceso 1: Solicitar información vehicular</w:t>
             </w:r>
             <w:r>
               <w:rPr>
@@ -1231,7 +1247,7 @@
                 <w:noProof/>
                 <w:webHidden/>
               </w:rPr>
-              <w:instrText xml:space="preserve"> PAGEREF _Toc429494746 \h </w:instrText>
+              <w:instrText xml:space="preserve"> PAGEREF _Toc429574117 \h </w:instrText>
             </w:r>
             <w:r>
               <w:rPr>
@@ -1251,7 +1267,7 @@
                 <w:noProof/>
                 <w:webHidden/>
               </w:rPr>
-              <w:t>7</w:t>
+              <w:t>6</w:t>
             </w:r>
             <w:r>
               <w:rPr>
@@ -1274,16 +1290,17 @@
               <w:noProof/>
               <w:color w:val="auto"/>
               <w:szCs w:val="22"/>
-              <w:lang w:val="es-PE" w:eastAsia="es-PE"/>
+              <w:lang w:val="es-ES" w:eastAsia="es-ES"/>
             </w:rPr>
           </w:pPr>
-          <w:hyperlink w:anchor="_Toc429494747" w:history="1">
+          <w:hyperlink w:anchor="_Toc429574118" w:history="1">
             <w:r>
               <w:rPr>
                 <w:rStyle w:val="Hipervnculo"/>
+                <w:rFonts w:eastAsia="Arial"/>
                 <w:noProof/>
               </w:rPr>
-              <w:t>2.3.</w:t>
+              <w:t>2.2.</w:t>
             </w:r>
             <w:r>
               <w:rPr>
@@ -1291,7 +1308,7 @@
                 <w:noProof/>
                 <w:color w:val="auto"/>
                 <w:szCs w:val="22"/>
-                <w:lang w:val="es-PE" w:eastAsia="es-PE"/>
+                <w:lang w:val="es-ES" w:eastAsia="es-ES"/>
               </w:rPr>
               <w:tab/>
             </w:r>
@@ -1300,7 +1317,7 @@
                 <w:rStyle w:val="Hipervnculo"/>
                 <w:noProof/>
               </w:rPr>
-              <w:t>Proceso 3: Generar infracción</w:t>
+              <w:t>Proceso 2: Denuncia vehicular</w:t>
             </w:r>
             <w:r>
               <w:rPr>
@@ -1321,7 +1338,7 @@
                 <w:noProof/>
                 <w:webHidden/>
               </w:rPr>
-              <w:instrText xml:space="preserve"> PAGEREF _Toc429494747 \h </w:instrText>
+              <w:instrText xml:space="preserve"> PAGEREF _Toc429574118 \h </w:instrText>
             </w:r>
             <w:r>
               <w:rPr>
@@ -1341,7 +1358,7 @@
                 <w:noProof/>
                 <w:webHidden/>
               </w:rPr>
-              <w:t>8</w:t>
+              <w:t>7</w:t>
             </w:r>
             <w:r>
               <w:rPr>
@@ -1364,16 +1381,17 @@
               <w:noProof/>
               <w:color w:val="auto"/>
               <w:szCs w:val="22"/>
-              <w:lang w:val="es-PE" w:eastAsia="es-PE"/>
+              <w:lang w:val="es-ES" w:eastAsia="es-ES"/>
             </w:rPr>
           </w:pPr>
-          <w:hyperlink w:anchor="_Toc429494748" w:history="1">
+          <w:hyperlink w:anchor="_Toc429574119" w:history="1">
             <w:r>
               <w:rPr>
                 <w:rStyle w:val="Hipervnculo"/>
+                <w:rFonts w:eastAsia="Arial"/>
                 <w:noProof/>
               </w:rPr>
-              <w:t>2.4.</w:t>
+              <w:t>2.3.</w:t>
             </w:r>
             <w:r>
               <w:rPr>
@@ -1381,7 +1399,7 @@
                 <w:noProof/>
                 <w:color w:val="auto"/>
                 <w:szCs w:val="22"/>
-                <w:lang w:val="es-PE" w:eastAsia="es-PE"/>
+                <w:lang w:val="es-ES" w:eastAsia="es-ES"/>
               </w:rPr>
               <w:tab/>
             </w:r>
@@ -1390,7 +1408,7 @@
                 <w:rStyle w:val="Hipervnculo"/>
                 <w:noProof/>
               </w:rPr>
-              <w:t>Proceso 4: Pagar infraccion</w:t>
+              <w:t>Proceso 3: Generar infracción</w:t>
             </w:r>
             <w:r>
               <w:rPr>
@@ -1411,7 +1429,7 @@
                 <w:noProof/>
                 <w:webHidden/>
               </w:rPr>
-              <w:instrText xml:space="preserve"> PAGEREF _Toc429494748 \h </w:instrText>
+              <w:instrText xml:space="preserve"> PAGEREF _Toc429574119 \h </w:instrText>
             </w:r>
             <w:r>
               <w:rPr>
@@ -1432,6 +1450,97 @@
                 <w:webHidden/>
               </w:rPr>
               <w:t>8</w:t>
+            </w:r>
+            <w:r>
+              <w:rPr>
+                <w:noProof/>
+                <w:webHidden/>
+              </w:rPr>
+              <w:fldChar w:fldCharType="end"/>
+            </w:r>
+          </w:hyperlink>
+        </w:p>
+        <w:p>
+          <w:pPr>
+            <w:pStyle w:val="TDC2"/>
+            <w:tabs>
+              <w:tab w:val="left" w:pos="880"/>
+              <w:tab w:val="right" w:leader="dot" w:pos="8494"/>
+            </w:tabs>
+            <w:rPr>
+              <w:rFonts w:asciiTheme="minorHAnsi" w:eastAsiaTheme="minorEastAsia" w:hAnsiTheme="minorHAnsi" w:cstheme="minorBidi"/>
+              <w:noProof/>
+              <w:color w:val="auto"/>
+              <w:szCs w:val="22"/>
+              <w:lang w:val="es-ES" w:eastAsia="es-ES"/>
+            </w:rPr>
+          </w:pPr>
+          <w:hyperlink w:anchor="_Toc429574120" w:history="1">
+            <w:r>
+              <w:rPr>
+                <w:rStyle w:val="Hipervnculo"/>
+                <w:rFonts w:eastAsia="Arial"/>
+                <w:noProof/>
+              </w:rPr>
+              <w:t>2.4.</w:t>
+            </w:r>
+            <w:r>
+              <w:rPr>
+                <w:rFonts w:asciiTheme="minorHAnsi" w:eastAsiaTheme="minorEastAsia" w:hAnsiTheme="minorHAnsi" w:cstheme="minorBidi"/>
+                <w:noProof/>
+                <w:color w:val="auto"/>
+                <w:szCs w:val="22"/>
+                <w:lang w:val="es-ES" w:eastAsia="es-ES"/>
+              </w:rPr>
+              <w:tab/>
+            </w:r>
+            <w:r>
+              <w:rPr>
+                <w:rStyle w:val="Hipervnculo"/>
+                <w:noProof/>
+              </w:rPr>
+              <w:t>Proceso 4: Pago de infracción</w:t>
+            </w:r>
+            <w:r>
+              <w:rPr>
+                <w:noProof/>
+                <w:webHidden/>
+              </w:rPr>
+              <w:tab/>
+            </w:r>
+            <w:r>
+              <w:rPr>
+                <w:noProof/>
+                <w:webHidden/>
+              </w:rPr>
+              <w:fldChar w:fldCharType="begin"/>
+            </w:r>
+            <w:r>
+              <w:rPr>
+                <w:noProof/>
+                <w:webHidden/>
+              </w:rPr>
+              <w:instrText xml:space="preserve"> PAGEREF _Toc429574120 \h </w:instrText>
+            </w:r>
+            <w:r>
+              <w:rPr>
+                <w:noProof/>
+                <w:webHidden/>
+              </w:rPr>
+            </w:r>
+            <w:r>
+              <w:rPr>
+                <w:noProof/>
+                <w:webHidden/>
+              </w:rPr>
+              <w:fldChar w:fldCharType="separate"/>
+            </w:r>
+            <w:r>
+              <w:rPr>
+                <w:noProof/>
+                <w:webHidden/>
+              </w:rPr>
+              <w:t>9</w:t>
             </w:r>
             <w:r>
               <w:rPr>
@@ -1469,7 +1578,7 @@
       </w:pPr>
       <w:bookmarkStart w:id="1" w:name="h.30j0zll" w:colFirst="0" w:colLast="0"/>
       <w:bookmarkStart w:id="2" w:name="h.1fob9te" w:colFirst="0" w:colLast="0"/>
-      <w:bookmarkStart w:id="3" w:name="_Toc429494741"/>
+      <w:bookmarkStart w:id="3" w:name="_Toc429574112"/>
       <w:bookmarkEnd w:id="1"/>
       <w:bookmarkEnd w:id="2"/>
       <w:r>
@@ -1895,7 +2004,7 @@
           <w:numId w:val="8"/>
         </w:numPr>
       </w:pPr>
-      <w:bookmarkStart w:id="5" w:name="_Toc429494742"/>
+      <w:bookmarkStart w:id="5" w:name="_Toc429574113"/>
       <w:r>
         <w:t>Propósito</w:t>
       </w:r>
@@ -2109,7 +2218,7 @@
           <w:numId w:val="8"/>
         </w:numPr>
       </w:pPr>
-      <w:bookmarkStart w:id="7" w:name="_Toc429494743"/>
+      <w:bookmarkStart w:id="7" w:name="_Toc429574114"/>
       <w:r>
         <w:t>Definiciones, siglas y abreviaturas</w:t>
       </w:r>
@@ -2233,9 +2342,11 @@
           <w:numId w:val="8"/>
         </w:numPr>
       </w:pPr>
+      <w:bookmarkStart w:id="8" w:name="_Toc429574115"/>
       <w:r>
         <w:t>Referencias</w:t>
       </w:r>
+      <w:bookmarkEnd w:id="8"/>
     </w:p>
     <w:p>
       <w:pPr>
@@ -2271,14 +2382,14 @@
           <w:numId w:val="8"/>
         </w:numPr>
       </w:pPr>
-      <w:bookmarkStart w:id="8" w:name="h.tyjcwt" w:colFirst="0" w:colLast="0"/>
-      <w:bookmarkStart w:id="9" w:name="_Toc429494744"/>
-      <w:bookmarkEnd w:id="8"/>
+      <w:bookmarkStart w:id="9" w:name="h.tyjcwt" w:colFirst="0" w:colLast="0"/>
+      <w:bookmarkStart w:id="10" w:name="_Toc429574116"/>
+      <w:bookmarkEnd w:id="9"/>
       <w:r>
         <w:lastRenderedPageBreak/>
         <w:t>Procesos</w:t>
       </w:r>
-      <w:bookmarkEnd w:id="9"/>
+      <w:bookmarkEnd w:id="10"/>
     </w:p>
     <w:p>
       <w:pPr>
@@ -2288,11 +2399,11 @@
           <w:numId w:val="8"/>
         </w:numPr>
       </w:pPr>
-      <w:bookmarkStart w:id="10" w:name="_Toc429494745"/>
+      <w:bookmarkStart w:id="11" w:name="_Toc429574117"/>
       <w:r>
         <w:t>Proceso 1: Solicitar información vehicular</w:t>
       </w:r>
-      <w:bookmarkEnd w:id="10"/>
+      <w:bookmarkEnd w:id="11"/>
     </w:p>
     <w:p>
       <w:pPr>
@@ -2940,8 +3051,38 @@
       <w:pPr>
         <w:jc w:val="both"/>
       </w:pPr>
-      <w:bookmarkStart w:id="11" w:name="h.4d34og8" w:colFirst="0" w:colLast="0"/>
-      <w:bookmarkEnd w:id="11"/>
+      <w:bookmarkStart w:id="12" w:name="h.4d34og8" w:colFirst="0" w:colLast="0"/>
+      <w:bookmarkEnd w:id="12"/>
+    </w:p>
+    <w:p>
+      <w:pPr>
+        <w:jc w:val="both"/>
+      </w:pPr>
+    </w:p>
+    <w:p>
+      <w:pPr>
+        <w:jc w:val="both"/>
+      </w:pPr>
+    </w:p>
+    <w:p>
+      <w:pPr>
+        <w:jc w:val="both"/>
+      </w:pPr>
+    </w:p>
+    <w:p>
+      <w:pPr>
+        <w:jc w:val="both"/>
+      </w:pPr>
+    </w:p>
+    <w:p>
+      <w:pPr>
+        <w:jc w:val="both"/>
+      </w:pPr>
+    </w:p>
+    <w:p>
+      <w:pPr>
+        <w:jc w:val="both"/>
+      </w:pPr>
     </w:p>
     <w:p>
       <w:pPr>
@@ -2960,8 +3101,8 @@
           <w:szCs w:val="24"/>
         </w:rPr>
       </w:pPr>
-      <w:bookmarkStart w:id="12" w:name="h.2s8eyo1" w:colFirst="0" w:colLast="0"/>
-      <w:bookmarkEnd w:id="12"/>
+      <w:bookmarkStart w:id="13" w:name="h.2s8eyo1" w:colFirst="0" w:colLast="0"/>
+      <w:bookmarkEnd w:id="13"/>
       <w:r>
         <w:rPr>
           <w:rFonts w:ascii="Times New Roman" w:eastAsia="Arial" w:hAnsi="Times New Roman" w:cs="Times New Roman"/>
@@ -2969,8 +3110,122 @@
           <w:sz w:val="24"/>
           <w:szCs w:val="24"/>
         </w:rPr>
+        <w:lastRenderedPageBreak/>
         <w:t>Diagrama del Proceso</w:t>
       </w:r>
+    </w:p>
+    <w:p>
+      <w:pPr>
+        <w:widowControl w:val="0"/>
+        <w:spacing w:before="120" w:after="60" w:line="240" w:lineRule="auto"/>
+        <w:jc w:val="both"/>
+        <w:rPr>
+          <w:rFonts w:ascii="Times New Roman" w:hAnsi="Times New Roman" w:cs="Times New Roman"/>
+          <w:b/>
+          <w:sz w:val="24"/>
+          <w:szCs w:val="24"/>
+        </w:rPr>
+      </w:pPr>
+      <w:r>
+        <w:rPr>
+          <w:rFonts w:ascii="Times New Roman" w:hAnsi="Times New Roman" w:cs="Times New Roman"/>
+          <w:b/>
+          <w:noProof/>
+          <w:sz w:val="24"/>
+          <w:szCs w:val="24"/>
+          <w:lang w:val="es-ES" w:eastAsia="es-ES"/>
+        </w:rPr>
+        <w:drawing>
+          <wp:inline distT="0" distB="0" distL="0" distR="0" wp14:anchorId="478093B8" wp14:editId="2AAFE67E">
+            <wp:extent cx="5400040" cy="2905125"/>
+            <wp:effectExtent l="0" t="0" r="0" b="9525"/>
+            <wp:docPr id="1" name="Imagen 1" descr="C:\Users\jramirezh2\Desktop\model solicitar.png"/>
+            <wp:cNvGraphicFramePr>
+              <a:graphicFrameLocks xmlns:a="http://schemas.openxmlformats.org/drawingml/2006/main" noChangeAspect="1"/>
+            </wp:cNvGraphicFramePr>
+            <a:graphic xmlns:a="http://schemas.openxmlformats.org/drawingml/2006/main">
+              <a:graphicData uri="http://schemas.openxmlformats.org/drawingml/2006/picture">
+                <pic:pic xmlns:pic="http://schemas.openxmlformats.org/drawingml/2006/picture">
+                  <pic:nvPicPr>
+                    <pic:cNvPr id="0" name="Picture 1" descr="C:\Users\jramirezh2\Desktop\model solicitar.png"/>
+                    <pic:cNvPicPr>
+                      <a:picLocks noChangeAspect="1" noChangeArrowheads="1"/>
+                    </pic:cNvPicPr>
+                  </pic:nvPicPr>
+                  <pic:blipFill rotWithShape="1">
+                    <a:blip r:embed="rId8">
+                      <a:extLst>
+                        <a:ext uri="{28A0092B-C50C-407E-A947-70E740481C1C}">
+                          <a14:useLocalDpi xmlns:a14="http://schemas.microsoft.com/office/drawing/2010/main" val="0"/>
+                        </a:ext>
+                      </a:extLst>
+                    </a:blip>
+                    <a:srcRect b="18753"/>
+                    <a:stretch/>
+                  </pic:blipFill>
+                  <pic:spPr bwMode="auto">
+                    <a:xfrm>
+                      <a:off x="0" y="0"/>
+                      <a:ext cx="5400040" cy="2905125"/>
+                    </a:xfrm>
+                    <a:prstGeom prst="rect">
+                      <a:avLst/>
+                    </a:prstGeom>
+                    <a:noFill/>
+                    <a:ln>
+                      <a:noFill/>
+                    </a:ln>
+                    <a:extLst>
+                      <a:ext uri="{53640926-AAD7-44D8-BBD7-CCE9431645EC}">
+                        <a14:shadowObscured xmlns:a14="http://schemas.microsoft.com/office/drawing/2010/main"/>
+                      </a:ext>
+                    </a:extLst>
+                  </pic:spPr>
+                </pic:pic>
+              </a:graphicData>
+            </a:graphic>
+          </wp:inline>
+        </w:drawing>
+      </w:r>
+    </w:p>
+    <w:p>
+      <w:pPr>
+        <w:widowControl w:val="0"/>
+        <w:spacing w:before="120" w:after="60" w:line="240" w:lineRule="auto"/>
+        <w:jc w:val="center"/>
+        <w:rPr>
+          <w:rFonts w:ascii="Times New Roman" w:hAnsi="Times New Roman" w:cs="Times New Roman"/>
+          <w:b/>
+          <w:color w:val="4F81BD" w:themeColor="accent1"/>
+          <w:sz w:val="24"/>
+          <w:szCs w:val="24"/>
+        </w:rPr>
+      </w:pPr>
+      <w:r>
+        <w:rPr>
+          <w:rFonts w:ascii="Times New Roman" w:hAnsi="Times New Roman" w:cs="Times New Roman"/>
+          <w:b/>
+          <w:color w:val="4F81BD" w:themeColor="accent1"/>
+          <w:sz w:val="24"/>
+          <w:szCs w:val="24"/>
+        </w:rPr>
+        <w:t>Fig. 1 Diagrama de procesos Solicitar información vehicular</w:t>
+      </w:r>
+    </w:p>
+    <w:p>
+      <w:pPr>
+        <w:pStyle w:val="Prrafodelista"/>
+        <w:widowControl w:val="0"/>
+        <w:spacing w:before="120" w:after="60" w:line="240" w:lineRule="auto"/>
+        <w:ind w:left="1440"/>
+        <w:jc w:val="center"/>
+        <w:rPr>
+          <w:rFonts w:ascii="Times New Roman" w:hAnsi="Times New Roman" w:cs="Times New Roman"/>
+          <w:b/>
+          <w:sz w:val="24"/>
+          <w:szCs w:val="24"/>
+        </w:rPr>
+      </w:pPr>
     </w:p>
     <w:p>
       <w:pPr>
@@ -2988,8 +3243,8 @@
           <w:szCs w:val="24"/>
         </w:rPr>
       </w:pPr>
-      <w:bookmarkStart w:id="13" w:name="h.17dp8vu" w:colFirst="0" w:colLast="0"/>
-      <w:bookmarkEnd w:id="13"/>
+      <w:bookmarkStart w:id="14" w:name="h.17dp8vu" w:colFirst="0" w:colLast="0"/>
+      <w:bookmarkEnd w:id="14"/>
       <w:r>
         <w:rPr>
           <w:rFonts w:ascii="Times New Roman" w:eastAsia="Arial" w:hAnsi="Times New Roman" w:cs="Times New Roman"/>
@@ -3299,7 +3554,6 @@
               <w:rPr>
                 <w:b/>
               </w:rPr>
-              <w:lastRenderedPageBreak/>
               <w:t>2</w:t>
             </w:r>
           </w:p>
@@ -3600,10 +3854,10 @@
         <w:spacing w:after="120"/>
         <w:jc w:val="both"/>
       </w:pPr>
-      <w:bookmarkStart w:id="14" w:name="h.3rdcrjn" w:colFirst="0" w:colLast="0"/>
-      <w:bookmarkStart w:id="15" w:name="h.26in1rg" w:colFirst="0" w:colLast="0"/>
-      <w:bookmarkEnd w:id="14"/>
+      <w:bookmarkStart w:id="15" w:name="h.3rdcrjn" w:colFirst="0" w:colLast="0"/>
+      <w:bookmarkStart w:id="16" w:name="h.26in1rg" w:colFirst="0" w:colLast="0"/>
       <w:bookmarkEnd w:id="15"/>
+      <w:bookmarkEnd w:id="16"/>
     </w:p>
     <w:p>
       <w:pPr>
@@ -3613,19 +3867,17 @@
           <w:numId w:val="11"/>
         </w:numPr>
       </w:pPr>
-      <w:bookmarkStart w:id="16" w:name="h.lnxbz9" w:colFirst="0" w:colLast="0"/>
-      <w:bookmarkStart w:id="17" w:name="_Toc429494746"/>
-      <w:bookmarkEnd w:id="16"/>
+      <w:bookmarkStart w:id="17" w:name="h.lnxbz9" w:colFirst="0" w:colLast="0"/>
+      <w:bookmarkStart w:id="18" w:name="_Toc429574118"/>
+      <w:bookmarkEnd w:id="17"/>
       <w:r>
+        <w:lastRenderedPageBreak/>
         <w:t>Proceso</w:t>
       </w:r>
       <w:r>
-        <w:t xml:space="preserve"> 2: Denuncia </w:t>
+        <w:t xml:space="preserve"> 2: Denuncia vehicular</w:t>
       </w:r>
-      <w:bookmarkEnd w:id="17"/>
-      <w:r>
-        <w:t>vehicular</w:t>
-      </w:r>
+      <w:bookmarkEnd w:id="18"/>
     </w:p>
     <w:p>
       <w:pPr>
@@ -4182,7 +4434,6 @@
               <w:rPr>
                 <w:b/>
               </w:rPr>
-              <w:lastRenderedPageBreak/>
               <w:t>4</w:t>
             </w:r>
           </w:p>
@@ -4296,7 +4547,195 @@
           </w:p>
         </w:tc>
       </w:tr>
+      <w:tr>
+        <w:tc>
+          <w:tcPr>
+            <w:tcW w:w="708" w:type="dxa"/>
+          </w:tcPr>
+          <w:p>
+            <w:pPr>
+              <w:spacing w:before="120" w:after="60"/>
+              <w:jc w:val="center"/>
+              <w:rPr>
+                <w:b/>
+              </w:rPr>
+            </w:pPr>
+            <w:r>
+              <w:rPr>
+                <w:b/>
+              </w:rPr>
+              <w:t>6</w:t>
+            </w:r>
+          </w:p>
+        </w:tc>
+        <w:tc>
+          <w:tcPr>
+            <w:tcW w:w="2552" w:type="dxa"/>
+          </w:tcPr>
+          <w:p>
+            <w:pPr>
+              <w:spacing w:before="120" w:after="60"/>
+            </w:pPr>
+            <w:r>
+              <w:t>Publicar denuncia</w:t>
+            </w:r>
+          </w:p>
+        </w:tc>
+        <w:tc>
+          <w:tcPr>
+            <w:tcW w:w="2977" w:type="dxa"/>
+          </w:tcPr>
+          <w:p>
+            <w:pPr>
+              <w:spacing w:before="120" w:after="60"/>
+            </w:pPr>
+            <w:r>
+              <w:t>Denuncia</w:t>
+            </w:r>
+          </w:p>
+        </w:tc>
+        <w:tc>
+          <w:tcPr>
+            <w:tcW w:w="2268" w:type="dxa"/>
+          </w:tcPr>
+          <w:p>
+            <w:pPr>
+              <w:spacing w:before="120" w:after="60"/>
+              <w:jc w:val="center"/>
+            </w:pPr>
+            <w:r>
+              <w:t>Denuncia publicada</w:t>
+            </w:r>
+          </w:p>
+        </w:tc>
+      </w:tr>
     </w:tbl>
+    <w:p>
+      <w:pPr>
+        <w:pStyle w:val="Prrafodelista"/>
+        <w:widowControl w:val="0"/>
+        <w:spacing w:before="120" w:after="60" w:line="240" w:lineRule="auto"/>
+        <w:jc w:val="both"/>
+        <w:rPr>
+          <w:rFonts w:ascii="Times New Roman" w:hAnsi="Times New Roman" w:cs="Times New Roman"/>
+          <w:b/>
+          <w:sz w:val="24"/>
+          <w:szCs w:val="24"/>
+        </w:rPr>
+      </w:pPr>
+    </w:p>
+    <w:p>
+      <w:pPr>
+        <w:pStyle w:val="Prrafodelista"/>
+        <w:widowControl w:val="0"/>
+        <w:spacing w:before="120" w:after="60" w:line="240" w:lineRule="auto"/>
+        <w:jc w:val="both"/>
+        <w:rPr>
+          <w:rFonts w:ascii="Times New Roman" w:hAnsi="Times New Roman" w:cs="Times New Roman"/>
+          <w:b/>
+          <w:sz w:val="24"/>
+          <w:szCs w:val="24"/>
+        </w:rPr>
+      </w:pPr>
+    </w:p>
+    <w:p>
+      <w:pPr>
+        <w:pStyle w:val="Prrafodelista"/>
+        <w:widowControl w:val="0"/>
+        <w:spacing w:before="120" w:after="60" w:line="240" w:lineRule="auto"/>
+        <w:jc w:val="both"/>
+        <w:rPr>
+          <w:rFonts w:ascii="Times New Roman" w:hAnsi="Times New Roman" w:cs="Times New Roman"/>
+          <w:b/>
+          <w:sz w:val="24"/>
+          <w:szCs w:val="24"/>
+        </w:rPr>
+      </w:pPr>
+    </w:p>
+    <w:p>
+      <w:pPr>
+        <w:pStyle w:val="Prrafodelista"/>
+        <w:widowControl w:val="0"/>
+        <w:spacing w:before="120" w:after="60" w:line="240" w:lineRule="auto"/>
+        <w:jc w:val="both"/>
+        <w:rPr>
+          <w:rFonts w:ascii="Times New Roman" w:hAnsi="Times New Roman" w:cs="Times New Roman"/>
+          <w:b/>
+          <w:sz w:val="24"/>
+          <w:szCs w:val="24"/>
+        </w:rPr>
+      </w:pPr>
+    </w:p>
+    <w:p>
+      <w:pPr>
+        <w:pStyle w:val="Prrafodelista"/>
+        <w:widowControl w:val="0"/>
+        <w:spacing w:before="120" w:after="60" w:line="240" w:lineRule="auto"/>
+        <w:jc w:val="both"/>
+        <w:rPr>
+          <w:rFonts w:ascii="Times New Roman" w:hAnsi="Times New Roman" w:cs="Times New Roman"/>
+          <w:b/>
+          <w:sz w:val="24"/>
+          <w:szCs w:val="24"/>
+        </w:rPr>
+      </w:pPr>
+    </w:p>
+    <w:p>
+      <w:pPr>
+        <w:pStyle w:val="Prrafodelista"/>
+        <w:widowControl w:val="0"/>
+        <w:spacing w:before="120" w:after="60" w:line="240" w:lineRule="auto"/>
+        <w:jc w:val="both"/>
+        <w:rPr>
+          <w:rFonts w:ascii="Times New Roman" w:hAnsi="Times New Roman" w:cs="Times New Roman"/>
+          <w:b/>
+          <w:sz w:val="24"/>
+          <w:szCs w:val="24"/>
+        </w:rPr>
+      </w:pPr>
+    </w:p>
+    <w:p>
+      <w:pPr>
+        <w:pStyle w:val="Prrafodelista"/>
+        <w:widowControl w:val="0"/>
+        <w:spacing w:before="120" w:after="60" w:line="240" w:lineRule="auto"/>
+        <w:jc w:val="both"/>
+        <w:rPr>
+          <w:rFonts w:ascii="Times New Roman" w:hAnsi="Times New Roman" w:cs="Times New Roman"/>
+          <w:b/>
+          <w:sz w:val="24"/>
+          <w:szCs w:val="24"/>
+        </w:rPr>
+      </w:pPr>
+    </w:p>
+    <w:p>
+      <w:pPr>
+        <w:pStyle w:val="Prrafodelista"/>
+        <w:widowControl w:val="0"/>
+        <w:spacing w:before="120" w:after="60" w:line="240" w:lineRule="auto"/>
+        <w:jc w:val="both"/>
+        <w:rPr>
+          <w:rFonts w:ascii="Times New Roman" w:hAnsi="Times New Roman" w:cs="Times New Roman"/>
+          <w:b/>
+          <w:sz w:val="24"/>
+          <w:szCs w:val="24"/>
+        </w:rPr>
+      </w:pPr>
+    </w:p>
+    <w:p>
+      <w:pPr>
+        <w:pStyle w:val="Prrafodelista"/>
+        <w:widowControl w:val="0"/>
+        <w:spacing w:before="120" w:after="60" w:line="240" w:lineRule="auto"/>
+        <w:jc w:val="both"/>
+        <w:rPr>
+          <w:rFonts w:ascii="Times New Roman" w:hAnsi="Times New Roman" w:cs="Times New Roman"/>
+          <w:b/>
+          <w:sz w:val="24"/>
+          <w:szCs w:val="24"/>
+        </w:rPr>
+      </w:pPr>
+    </w:p>
     <w:p>
       <w:pPr>
         <w:pStyle w:val="Prrafodelista"/>
@@ -4321,8 +4760,136 @@
           <w:sz w:val="24"/>
           <w:szCs w:val="24"/>
         </w:rPr>
+        <w:lastRenderedPageBreak/>
         <w:t>Diagrama del proceso</w:t>
       </w:r>
+    </w:p>
+    <w:p>
+      <w:pPr>
+        <w:widowControl w:val="0"/>
+        <w:spacing w:before="120" w:after="60" w:line="240" w:lineRule="auto"/>
+        <w:jc w:val="both"/>
+        <w:rPr>
+          <w:rFonts w:ascii="Times New Roman" w:hAnsi="Times New Roman" w:cs="Times New Roman"/>
+          <w:b/>
+          <w:sz w:val="24"/>
+          <w:szCs w:val="24"/>
+        </w:rPr>
+      </w:pPr>
+      <w:r>
+        <w:rPr>
+          <w:rFonts w:ascii="Times New Roman" w:hAnsi="Times New Roman" w:cs="Times New Roman"/>
+          <w:b/>
+          <w:noProof/>
+          <w:sz w:val="24"/>
+          <w:szCs w:val="24"/>
+          <w:lang w:val="es-ES" w:eastAsia="es-ES"/>
+        </w:rPr>
+        <w:drawing>
+          <wp:inline distT="0" distB="0" distL="0" distR="0">
+            <wp:extent cx="5399470" cy="3076575"/>
+            <wp:effectExtent l="0" t="0" r="0" b="0"/>
+            <wp:docPr id="5" name="Imagen 5" descr="C:\Users\jramirezh2\Desktop\denunciar.png"/>
+            <wp:cNvGraphicFramePr>
+              <a:graphicFrameLocks xmlns:a="http://schemas.openxmlformats.org/drawingml/2006/main" noChangeAspect="1"/>
+            </wp:cNvGraphicFramePr>
+            <a:graphic xmlns:a="http://schemas.openxmlformats.org/drawingml/2006/main">
+              <a:graphicData uri="http://schemas.openxmlformats.org/drawingml/2006/picture">
+                <pic:pic xmlns:pic="http://schemas.openxmlformats.org/drawingml/2006/picture">
+                  <pic:nvPicPr>
+                    <pic:cNvPr id="0" name="Picture 3" descr="C:\Users\jramirezh2\Desktop\denunciar.png"/>
+                    <pic:cNvPicPr>
+                      <a:picLocks noChangeAspect="1" noChangeArrowheads="1"/>
+                    </pic:cNvPicPr>
+                  </pic:nvPicPr>
+                  <pic:blipFill rotWithShape="1">
+                    <a:blip r:embed="rId9">
+                      <a:extLst>
+                        <a:ext uri="{28A0092B-C50C-407E-A947-70E740481C1C}">
+                          <a14:useLocalDpi xmlns:a14="http://schemas.microsoft.com/office/drawing/2010/main" val="0"/>
+                        </a:ext>
+                      </a:extLst>
+                    </a:blip>
+                    <a:srcRect b="17992"/>
+                    <a:stretch/>
+                  </pic:blipFill>
+                  <pic:spPr bwMode="auto">
+                    <a:xfrm>
+                      <a:off x="0" y="0"/>
+                      <a:ext cx="5400040" cy="3076900"/>
+                    </a:xfrm>
+                    <a:prstGeom prst="rect">
+                      <a:avLst/>
+                    </a:prstGeom>
+                    <a:noFill/>
+                    <a:ln>
+                      <a:noFill/>
+                    </a:ln>
+                    <a:extLst>
+                      <a:ext uri="{53640926-AAD7-44D8-BBD7-CCE9431645EC}">
+                        <a14:shadowObscured xmlns:a14="http://schemas.microsoft.com/office/drawing/2010/main"/>
+                      </a:ext>
+                    </a:extLst>
+                  </pic:spPr>
+                </pic:pic>
+              </a:graphicData>
+            </a:graphic>
+          </wp:inline>
+        </w:drawing>
+      </w:r>
+    </w:p>
+    <w:p>
+      <w:pPr>
+        <w:widowControl w:val="0"/>
+        <w:spacing w:before="120" w:after="60" w:line="240" w:lineRule="auto"/>
+        <w:jc w:val="center"/>
+        <w:rPr>
+          <w:rFonts w:ascii="Times New Roman" w:hAnsi="Times New Roman" w:cs="Times New Roman"/>
+          <w:b/>
+          <w:sz w:val="24"/>
+          <w:szCs w:val="24"/>
+        </w:rPr>
+      </w:pPr>
+      <w:r>
+        <w:rPr>
+          <w:rFonts w:ascii="Times New Roman" w:hAnsi="Times New Roman" w:cs="Times New Roman"/>
+          <w:b/>
+          <w:sz w:val="24"/>
+          <w:szCs w:val="24"/>
+        </w:rPr>
+        <w:t>Fig</w:t>
+      </w:r>
+      <w:r>
+        <w:rPr>
+          <w:rFonts w:ascii="Times New Roman" w:hAnsi="Times New Roman" w:cs="Times New Roman"/>
+          <w:b/>
+          <w:sz w:val="24"/>
+          <w:szCs w:val="24"/>
+        </w:rPr>
+        <w:t xml:space="preserve">. 2 </w:t>
+      </w:r>
+      <w:r>
+        <w:rPr>
+          <w:rFonts w:ascii="Times New Roman" w:hAnsi="Times New Roman" w:cs="Times New Roman"/>
+          <w:b/>
+          <w:sz w:val="24"/>
+          <w:szCs w:val="24"/>
+        </w:rPr>
+        <w:t>Diagrama de proceso Denuncia vehicular</w:t>
+      </w:r>
+    </w:p>
+    <w:p>
+      <w:pPr>
+        <w:widowControl w:val="0"/>
+        <w:spacing w:before="120" w:after="60" w:line="240" w:lineRule="auto"/>
+        <w:jc w:val="center"/>
+        <w:rPr>
+          <w:rFonts w:ascii="Times New Roman" w:hAnsi="Times New Roman" w:cs="Times New Roman"/>
+          <w:b/>
+          <w:sz w:val="24"/>
+          <w:szCs w:val="24"/>
+        </w:rPr>
+      </w:pPr>
     </w:p>
     <w:p>
       <w:pPr>
@@ -4787,7 +5354,11 @@
           </w:tcPr>
           <w:p>
             <w:r>
-              <w:t>Se registrará en el sistema, los datos ingresados anteriormente.</w:t>
+              <w:t xml:space="preserve">Se registrará en el sistema, los datos </w:t>
+            </w:r>
+            <w:r>
+              <w:lastRenderedPageBreak/>
+              <w:t>ingresados anteriormente.</w:t>
             </w:r>
           </w:p>
         </w:tc>
@@ -4797,6 +5368,7 @@
           </w:tcPr>
           <w:p>
             <w:r>
+              <w:lastRenderedPageBreak/>
               <w:t>Sistema</w:t>
             </w:r>
           </w:p>
@@ -4808,17 +5380,77 @@
           <w:p>
             <w:r>
               <w:t>Automático</w:t>
+            </w:r>
+          </w:p>
+        </w:tc>
+      </w:tr>
+      <w:tr>
+        <w:tc>
+          <w:tcPr>
+            <w:tcW w:w="534" w:type="dxa"/>
+          </w:tcPr>
+          <w:p>
+            <w:pPr>
+              <w:spacing w:before="120" w:after="60"/>
+              <w:jc w:val="center"/>
+              <w:rPr>
+                <w:b/>
+              </w:rPr>
+            </w:pPr>
+            <w:r>
+              <w:rPr>
+                <w:b/>
+              </w:rPr>
+              <w:lastRenderedPageBreak/>
+              <w:t>6</w:t>
+            </w:r>
+          </w:p>
+        </w:tc>
+        <w:tc>
+          <w:tcPr>
+            <w:tcW w:w="2551" w:type="dxa"/>
+          </w:tcPr>
+          <w:p>
+            <w:pPr>
+              <w:spacing w:before="120" w:after="60"/>
+            </w:pPr>
+            <w:r>
+              <w:t>Publicar denuncia</w:t>
+            </w:r>
+          </w:p>
+        </w:tc>
+        <w:tc>
+          <w:tcPr>
+            <w:tcW w:w="2101" w:type="dxa"/>
+          </w:tcPr>
+          <w:p>
+            <w:r>
+              <w:t>Se publicar la denuncia</w:t>
+            </w:r>
+          </w:p>
+        </w:tc>
+        <w:tc>
+          <w:tcPr>
+            <w:tcW w:w="1729" w:type="dxa"/>
+          </w:tcPr>
+          <w:p>
+            <w:r>
+              <w:t>Operario</w:t>
+            </w:r>
+          </w:p>
+        </w:tc>
+        <w:tc>
+          <w:tcPr>
+            <w:tcW w:w="1729" w:type="dxa"/>
+          </w:tcPr>
+          <w:p>
+            <w:r>
+              <w:t>Manual</w:t>
             </w:r>
           </w:p>
         </w:tc>
       </w:tr>
     </w:tbl>
-    <w:p>
-      <w:pPr>
-        <w:pStyle w:val="Prrafodelista"/>
-        <w:ind w:left="540"/>
-      </w:pPr>
-    </w:p>
     <w:p>
       <w:pPr>
         <w:widowControl w:val="0"/>
@@ -4840,7 +5472,7 @@
           <w:numId w:val="13"/>
         </w:numPr>
       </w:pPr>
-      <w:bookmarkStart w:id="18" w:name="_Toc429494747"/>
+      <w:bookmarkStart w:id="19" w:name="_Toc429574119"/>
       <w:r>
         <w:t>Proceso</w:t>
       </w:r>
@@ -4853,7 +5485,7 @@
       <w:r>
         <w:t>infracción</w:t>
       </w:r>
-      <w:bookmarkEnd w:id="18"/>
+      <w:bookmarkEnd w:id="19"/>
     </w:p>
     <w:p>
       <w:pPr>
@@ -5042,7 +5674,6 @@
                 <w:b/>
                 <w:color w:val="000000" w:themeColor="text1"/>
               </w:rPr>
-              <w:lastRenderedPageBreak/>
               <w:t>Objetivo</w:t>
             </w:r>
           </w:p>
@@ -5297,10 +5928,7 @@
               <w:spacing w:before="120" w:after="60"/>
             </w:pPr>
             <w:r>
-              <w:t>Ingr</w:t>
-            </w:r>
-            <w:r>
-              <w:t>esar detalles de la infracción</w:t>
+              <w:t>Ingresar detalles de la infracción</w:t>
             </w:r>
           </w:p>
         </w:tc>
@@ -5327,10 +5955,7 @@
               <w:jc w:val="center"/>
             </w:pPr>
             <w:r>
-              <w:t>Formulario de la infracción</w:t>
-            </w:r>
-            <w:r>
-              <w:t xml:space="preserve"> llenado correctamente</w:t>
+              <w:t>Formulario de la infracción llenado correctamente</w:t>
             </w:r>
           </w:p>
         </w:tc>
@@ -5460,6 +6085,41 @@
         </w:tc>
       </w:tr>
     </w:tbl>
+    <w:p>
+      <w:pPr>
+        <w:spacing w:before="120" w:after="60"/>
+        <w:ind w:left="720"/>
+        <w:jc w:val="both"/>
+      </w:pPr>
+    </w:p>
+    <w:p>
+      <w:pPr>
+        <w:spacing w:before="120" w:after="60"/>
+        <w:ind w:left="720"/>
+        <w:jc w:val="both"/>
+      </w:pPr>
+    </w:p>
+    <w:p>
+      <w:pPr>
+        <w:spacing w:before="120" w:after="60"/>
+        <w:ind w:left="720"/>
+        <w:jc w:val="both"/>
+      </w:pPr>
+    </w:p>
+    <w:p>
+      <w:pPr>
+        <w:spacing w:before="120" w:after="60"/>
+        <w:ind w:left="720"/>
+        <w:jc w:val="both"/>
+      </w:pPr>
+    </w:p>
+    <w:p>
+      <w:pPr>
+        <w:spacing w:before="120" w:after="60"/>
+        <w:ind w:left="720"/>
+        <w:jc w:val="both"/>
+      </w:pPr>
+    </w:p>
     <w:p>
       <w:pPr>
         <w:spacing w:before="120" w:after="60"/>
@@ -5491,8 +6151,128 @@
           <w:sz w:val="24"/>
           <w:szCs w:val="24"/>
         </w:rPr>
+        <w:lastRenderedPageBreak/>
         <w:t>Diagrama del proceso</w:t>
       </w:r>
+    </w:p>
+    <w:p>
+      <w:pPr>
+        <w:pStyle w:val="Prrafodelista"/>
+        <w:widowControl w:val="0"/>
+        <w:spacing w:before="120" w:after="60" w:line="240" w:lineRule="auto"/>
+        <w:jc w:val="both"/>
+        <w:rPr>
+          <w:rFonts w:ascii="Times New Roman" w:hAnsi="Times New Roman" w:cs="Times New Roman"/>
+          <w:b/>
+          <w:sz w:val="24"/>
+          <w:szCs w:val="24"/>
+        </w:rPr>
+      </w:pPr>
+      <w:r>
+        <w:rPr>
+          <w:rFonts w:ascii="Times New Roman" w:hAnsi="Times New Roman" w:cs="Times New Roman"/>
+          <w:b/>
+          <w:noProof/>
+          <w:sz w:val="24"/>
+          <w:szCs w:val="24"/>
+          <w:lang w:val="es-ES" w:eastAsia="es-ES"/>
+        </w:rPr>
+        <w:drawing>
+          <wp:inline distT="0" distB="0" distL="0" distR="0">
+            <wp:extent cx="5399470" cy="3028950"/>
+            <wp:effectExtent l="0" t="0" r="0" b="0"/>
+            <wp:docPr id="6" name="Imagen 6" descr="C:\Users\jramirezh2\Desktop\infrac.png"/>
+            <wp:cNvGraphicFramePr>
+              <a:graphicFrameLocks xmlns:a="http://schemas.openxmlformats.org/drawingml/2006/main" noChangeAspect="1"/>
+            </wp:cNvGraphicFramePr>
+            <a:graphic xmlns:a="http://schemas.openxmlformats.org/drawingml/2006/main">
+              <a:graphicData uri="http://schemas.openxmlformats.org/drawingml/2006/picture">
+                <pic:pic xmlns:pic="http://schemas.openxmlformats.org/drawingml/2006/picture">
+                  <pic:nvPicPr>
+                    <pic:cNvPr id="0" name="Picture 4" descr="C:\Users\jramirezh2\Desktop\infrac.png"/>
+                    <pic:cNvPicPr>
+                      <a:picLocks noChangeAspect="1" noChangeArrowheads="1"/>
+                    </pic:cNvPicPr>
+                  </pic:nvPicPr>
+                  <pic:blipFill rotWithShape="1">
+                    <a:blip r:embed="rId9">
+                      <a:extLst>
+                        <a:ext uri="{28A0092B-C50C-407E-A947-70E740481C1C}">
+                          <a14:useLocalDpi xmlns:a14="http://schemas.microsoft.com/office/drawing/2010/main" val="0"/>
+                        </a:ext>
+                      </a:extLst>
+                    </a:blip>
+                    <a:srcRect b="19262"/>
+                    <a:stretch/>
+                  </pic:blipFill>
+                  <pic:spPr bwMode="auto">
+                    <a:xfrm>
+                      <a:off x="0" y="0"/>
+                      <a:ext cx="5400040" cy="3029270"/>
+                    </a:xfrm>
+                    <a:prstGeom prst="rect">
+                      <a:avLst/>
+                    </a:prstGeom>
+                    <a:noFill/>
+                    <a:ln>
+                      <a:noFill/>
+                    </a:ln>
+                    <a:extLst>
+                      <a:ext uri="{53640926-AAD7-44D8-BBD7-CCE9431645EC}">
+                        <a14:shadowObscured xmlns:a14="http://schemas.microsoft.com/office/drawing/2010/main"/>
+                      </a:ext>
+                    </a:extLst>
+                  </pic:spPr>
+                </pic:pic>
+              </a:graphicData>
+            </a:graphic>
+          </wp:inline>
+        </w:drawing>
+      </w:r>
+    </w:p>
+    <w:p>
+      <w:pPr>
+        <w:widowControl w:val="0"/>
+        <w:spacing w:before="120" w:after="60" w:line="240" w:lineRule="auto"/>
+        <w:jc w:val="center"/>
+        <w:rPr>
+          <w:rFonts w:ascii="Times New Roman" w:hAnsi="Times New Roman" w:cs="Times New Roman"/>
+          <w:b/>
+          <w:sz w:val="24"/>
+          <w:szCs w:val="24"/>
+        </w:rPr>
+      </w:pPr>
+      <w:r>
+        <w:rPr>
+          <w:rFonts w:ascii="Times New Roman" w:hAnsi="Times New Roman" w:cs="Times New Roman"/>
+          <w:b/>
+          <w:sz w:val="24"/>
+          <w:szCs w:val="24"/>
+        </w:rPr>
+        <w:t xml:space="preserve">Fig. 3 Diagrama de proceso </w:t>
+      </w:r>
+      <w:r>
+        <w:rPr>
+          <w:rFonts w:ascii="Times New Roman" w:hAnsi="Times New Roman" w:cs="Times New Roman"/>
+          <w:b/>
+          <w:sz w:val="24"/>
+          <w:szCs w:val="24"/>
+        </w:rPr>
+        <w:t>Generar infracción</w:t>
+      </w:r>
+    </w:p>
+    <w:p>
+      <w:pPr>
+        <w:widowControl w:val="0"/>
+        <w:spacing w:before="120" w:after="60" w:line="240" w:lineRule="auto"/>
+        <w:jc w:val="both"/>
+        <w:rPr>
+          <w:rFonts w:ascii="Times New Roman" w:hAnsi="Times New Roman" w:cs="Times New Roman"/>
+          <w:b/>
+          <w:sz w:val="24"/>
+          <w:szCs w:val="24"/>
+        </w:rPr>
+      </w:pPr>
     </w:p>
     <w:p>
       <w:pPr>
@@ -5773,10 +6553,7 @@
               <w:spacing w:before="120" w:after="60"/>
             </w:pPr>
             <w:r>
-              <w:t>Ingr</w:t>
-            </w:r>
-            <w:r>
-              <w:t>esar detalles de la infracción</w:t>
+              <w:t>Ingresar detalles de la infracción</w:t>
             </w:r>
           </w:p>
         </w:tc>
@@ -6050,8 +6827,9 @@
           <w:numId w:val="13"/>
         </w:numPr>
       </w:pPr>
-      <w:bookmarkStart w:id="19" w:name="_Toc429494748"/>
+      <w:bookmarkStart w:id="20" w:name="_Toc429574120"/>
       <w:r>
+        <w:lastRenderedPageBreak/>
         <w:t>Proceso</w:t>
       </w:r>
       <w:r>
@@ -6063,10 +6841,10 @@
       <w:r>
         <w:t xml:space="preserve"> </w:t>
       </w:r>
-      <w:bookmarkEnd w:id="19"/>
       <w:r>
         <w:t>infracción</w:t>
       </w:r>
+      <w:bookmarkEnd w:id="20"/>
     </w:p>
     <w:p>
       <w:pPr>
@@ -6125,7 +6903,6 @@
                 <w:b/>
                 <w:color w:val="000000" w:themeColor="text1"/>
               </w:rPr>
-              <w:lastRenderedPageBreak/>
               <w:t>Código</w:t>
             </w:r>
           </w:p>
@@ -6802,6 +7579,204 @@
       <w:pPr>
         <w:pStyle w:val="Prrafodelista"/>
         <w:widowControl w:val="0"/>
+        <w:spacing w:before="120" w:after="60" w:line="240" w:lineRule="auto"/>
+        <w:jc w:val="both"/>
+        <w:rPr>
+          <w:rFonts w:ascii="Times New Roman" w:hAnsi="Times New Roman" w:cs="Times New Roman"/>
+          <w:b/>
+          <w:sz w:val="24"/>
+          <w:szCs w:val="24"/>
+        </w:rPr>
+      </w:pPr>
+    </w:p>
+    <w:p>
+      <w:pPr>
+        <w:pStyle w:val="Prrafodelista"/>
+        <w:widowControl w:val="0"/>
+        <w:spacing w:before="120" w:after="60" w:line="240" w:lineRule="auto"/>
+        <w:jc w:val="both"/>
+        <w:rPr>
+          <w:rFonts w:ascii="Times New Roman" w:hAnsi="Times New Roman" w:cs="Times New Roman"/>
+          <w:b/>
+          <w:sz w:val="24"/>
+          <w:szCs w:val="24"/>
+        </w:rPr>
+      </w:pPr>
+    </w:p>
+    <w:p>
+      <w:pPr>
+        <w:pStyle w:val="Prrafodelista"/>
+        <w:widowControl w:val="0"/>
+        <w:spacing w:before="120" w:after="60" w:line="240" w:lineRule="auto"/>
+        <w:jc w:val="both"/>
+        <w:rPr>
+          <w:rFonts w:ascii="Times New Roman" w:hAnsi="Times New Roman" w:cs="Times New Roman"/>
+          <w:b/>
+          <w:sz w:val="24"/>
+          <w:szCs w:val="24"/>
+        </w:rPr>
+      </w:pPr>
+    </w:p>
+    <w:p>
+      <w:pPr>
+        <w:pStyle w:val="Prrafodelista"/>
+        <w:widowControl w:val="0"/>
+        <w:spacing w:before="120" w:after="60" w:line="240" w:lineRule="auto"/>
+        <w:jc w:val="both"/>
+        <w:rPr>
+          <w:rFonts w:ascii="Times New Roman" w:hAnsi="Times New Roman" w:cs="Times New Roman"/>
+          <w:b/>
+          <w:sz w:val="24"/>
+          <w:szCs w:val="24"/>
+        </w:rPr>
+      </w:pPr>
+    </w:p>
+    <w:p>
+      <w:pPr>
+        <w:pStyle w:val="Prrafodelista"/>
+        <w:widowControl w:val="0"/>
+        <w:spacing w:before="120" w:after="60" w:line="240" w:lineRule="auto"/>
+        <w:jc w:val="both"/>
+        <w:rPr>
+          <w:rFonts w:ascii="Times New Roman" w:hAnsi="Times New Roman" w:cs="Times New Roman"/>
+          <w:b/>
+          <w:sz w:val="24"/>
+          <w:szCs w:val="24"/>
+        </w:rPr>
+      </w:pPr>
+    </w:p>
+    <w:p>
+      <w:pPr>
+        <w:pStyle w:val="Prrafodelista"/>
+        <w:widowControl w:val="0"/>
+        <w:spacing w:before="120" w:after="60" w:line="240" w:lineRule="auto"/>
+        <w:jc w:val="both"/>
+        <w:rPr>
+          <w:rFonts w:ascii="Times New Roman" w:hAnsi="Times New Roman" w:cs="Times New Roman"/>
+          <w:b/>
+          <w:sz w:val="24"/>
+          <w:szCs w:val="24"/>
+        </w:rPr>
+      </w:pPr>
+    </w:p>
+    <w:p>
+      <w:pPr>
+        <w:pStyle w:val="Prrafodelista"/>
+        <w:widowControl w:val="0"/>
+        <w:spacing w:before="120" w:after="60" w:line="240" w:lineRule="auto"/>
+        <w:jc w:val="both"/>
+        <w:rPr>
+          <w:rFonts w:ascii="Times New Roman" w:hAnsi="Times New Roman" w:cs="Times New Roman"/>
+          <w:b/>
+          <w:sz w:val="24"/>
+          <w:szCs w:val="24"/>
+        </w:rPr>
+      </w:pPr>
+    </w:p>
+    <w:p>
+      <w:pPr>
+        <w:pStyle w:val="Prrafodelista"/>
+        <w:widowControl w:val="0"/>
+        <w:spacing w:before="120" w:after="60" w:line="240" w:lineRule="auto"/>
+        <w:jc w:val="both"/>
+        <w:rPr>
+          <w:rFonts w:ascii="Times New Roman" w:hAnsi="Times New Roman" w:cs="Times New Roman"/>
+          <w:b/>
+          <w:sz w:val="24"/>
+          <w:szCs w:val="24"/>
+        </w:rPr>
+      </w:pPr>
+    </w:p>
+    <w:p>
+      <w:pPr>
+        <w:pStyle w:val="Prrafodelista"/>
+        <w:widowControl w:val="0"/>
+        <w:spacing w:before="120" w:after="60" w:line="240" w:lineRule="auto"/>
+        <w:jc w:val="both"/>
+        <w:rPr>
+          <w:rFonts w:ascii="Times New Roman" w:hAnsi="Times New Roman" w:cs="Times New Roman"/>
+          <w:b/>
+          <w:sz w:val="24"/>
+          <w:szCs w:val="24"/>
+        </w:rPr>
+      </w:pPr>
+    </w:p>
+    <w:p>
+      <w:pPr>
+        <w:pStyle w:val="Prrafodelista"/>
+        <w:widowControl w:val="0"/>
+        <w:spacing w:before="120" w:after="60" w:line="240" w:lineRule="auto"/>
+        <w:jc w:val="both"/>
+        <w:rPr>
+          <w:rFonts w:ascii="Times New Roman" w:hAnsi="Times New Roman" w:cs="Times New Roman"/>
+          <w:b/>
+          <w:sz w:val="24"/>
+          <w:szCs w:val="24"/>
+        </w:rPr>
+      </w:pPr>
+    </w:p>
+    <w:p>
+      <w:pPr>
+        <w:pStyle w:val="Prrafodelista"/>
+        <w:widowControl w:val="0"/>
+        <w:spacing w:before="120" w:after="60" w:line="240" w:lineRule="auto"/>
+        <w:jc w:val="both"/>
+        <w:rPr>
+          <w:rFonts w:ascii="Times New Roman" w:hAnsi="Times New Roman" w:cs="Times New Roman"/>
+          <w:b/>
+          <w:sz w:val="24"/>
+          <w:szCs w:val="24"/>
+        </w:rPr>
+      </w:pPr>
+    </w:p>
+    <w:p>
+      <w:pPr>
+        <w:pStyle w:val="Prrafodelista"/>
+        <w:widowControl w:val="0"/>
+        <w:spacing w:before="120" w:after="60" w:line="240" w:lineRule="auto"/>
+        <w:jc w:val="both"/>
+        <w:rPr>
+          <w:rFonts w:ascii="Times New Roman" w:hAnsi="Times New Roman" w:cs="Times New Roman"/>
+          <w:b/>
+          <w:sz w:val="24"/>
+          <w:szCs w:val="24"/>
+        </w:rPr>
+      </w:pPr>
+    </w:p>
+    <w:p>
+      <w:pPr>
+        <w:pStyle w:val="Prrafodelista"/>
+        <w:widowControl w:val="0"/>
+        <w:spacing w:before="120" w:after="60" w:line="240" w:lineRule="auto"/>
+        <w:jc w:val="both"/>
+        <w:rPr>
+          <w:rFonts w:ascii="Times New Roman" w:hAnsi="Times New Roman" w:cs="Times New Roman"/>
+          <w:b/>
+          <w:sz w:val="24"/>
+          <w:szCs w:val="24"/>
+        </w:rPr>
+      </w:pPr>
+    </w:p>
+    <w:p>
+      <w:pPr>
+        <w:pStyle w:val="Prrafodelista"/>
+        <w:widowControl w:val="0"/>
+        <w:spacing w:before="120" w:after="60" w:line="240" w:lineRule="auto"/>
+        <w:jc w:val="both"/>
+        <w:rPr>
+          <w:rFonts w:ascii="Times New Roman" w:hAnsi="Times New Roman" w:cs="Times New Roman"/>
+          <w:b/>
+          <w:sz w:val="24"/>
+          <w:szCs w:val="24"/>
+        </w:rPr>
+      </w:pPr>
+      <w:bookmarkStart w:id="21" w:name="_GoBack"/>
+      <w:bookmarkEnd w:id="21"/>
+    </w:p>
+    <w:p>
+      <w:pPr>
+        <w:pStyle w:val="Prrafodelista"/>
+        <w:widowControl w:val="0"/>
         <w:numPr>
           <w:ilvl w:val="2"/>
           <w:numId w:val="13"/>
@@ -6822,7 +7797,106 @@
           <w:sz w:val="24"/>
           <w:szCs w:val="24"/>
         </w:rPr>
+        <w:lastRenderedPageBreak/>
         <w:t>Diagrama del proceso</w:t>
+      </w:r>
+    </w:p>
+    <w:p>
+      <w:pPr>
+        <w:pStyle w:val="Prrafodelista"/>
+        <w:widowControl w:val="0"/>
+        <w:spacing w:before="120" w:after="60" w:line="240" w:lineRule="auto"/>
+        <w:jc w:val="both"/>
+        <w:rPr>
+          <w:rFonts w:ascii="Times New Roman" w:hAnsi="Times New Roman" w:cs="Times New Roman"/>
+          <w:b/>
+          <w:sz w:val="24"/>
+          <w:szCs w:val="24"/>
+        </w:rPr>
+      </w:pPr>
+      <w:r>
+        <w:rPr>
+          <w:rFonts w:ascii="Times New Roman" w:hAnsi="Times New Roman" w:cs="Times New Roman"/>
+          <w:b/>
+          <w:noProof/>
+          <w:sz w:val="24"/>
+          <w:szCs w:val="24"/>
+          <w:lang w:val="es-ES" w:eastAsia="es-ES"/>
+        </w:rPr>
+        <w:drawing>
+          <wp:inline distT="0" distB="0" distL="0" distR="0">
+            <wp:extent cx="5399728" cy="3476625"/>
+            <wp:effectExtent l="0" t="0" r="0" b="0"/>
+            <wp:docPr id="7" name="Imagen 7" descr="C:\Users\jramirezh2\Desktop\pago.png"/>
+            <wp:cNvGraphicFramePr>
+              <a:graphicFrameLocks xmlns:a="http://schemas.openxmlformats.org/drawingml/2006/main" noChangeAspect="1"/>
+            </wp:cNvGraphicFramePr>
+            <a:graphic xmlns:a="http://schemas.openxmlformats.org/drawingml/2006/main">
+              <a:graphicData uri="http://schemas.openxmlformats.org/drawingml/2006/picture">
+                <pic:pic xmlns:pic="http://schemas.openxmlformats.org/drawingml/2006/picture">
+                  <pic:nvPicPr>
+                    <pic:cNvPr id="0" name="Picture 5" descr="C:\Users\jramirezh2\Desktop\pago.png"/>
+                    <pic:cNvPicPr>
+                      <a:picLocks noChangeAspect="1" noChangeArrowheads="1"/>
+                    </pic:cNvPicPr>
+                  </pic:nvPicPr>
+                  <pic:blipFill rotWithShape="1">
+                    <a:blip r:embed="rId10">
+                      <a:extLst>
+                        <a:ext uri="{28A0092B-C50C-407E-A947-70E740481C1C}">
+                          <a14:useLocalDpi xmlns:a14="http://schemas.microsoft.com/office/drawing/2010/main" val="0"/>
+                        </a:ext>
+                      </a:extLst>
+                    </a:blip>
+                    <a:srcRect b="16412"/>
+                    <a:stretch/>
+                  </pic:blipFill>
+                  <pic:spPr bwMode="auto">
+                    <a:xfrm>
+                      <a:off x="0" y="0"/>
+                      <a:ext cx="5400040" cy="3476826"/>
+                    </a:xfrm>
+                    <a:prstGeom prst="rect">
+                      <a:avLst/>
+                    </a:prstGeom>
+                    <a:noFill/>
+                    <a:ln>
+                      <a:noFill/>
+                    </a:ln>
+                    <a:extLst>
+                      <a:ext uri="{53640926-AAD7-44D8-BBD7-CCE9431645EC}">
+                        <a14:shadowObscured xmlns:a14="http://schemas.microsoft.com/office/drawing/2010/main"/>
+                      </a:ext>
+                    </a:extLst>
+                  </pic:spPr>
+                </pic:pic>
+              </a:graphicData>
+            </a:graphic>
+          </wp:inline>
+        </w:drawing>
+      </w:r>
+    </w:p>
+    <w:p>
+      <w:pPr>
+        <w:pStyle w:val="Prrafodelista"/>
+        <w:widowControl w:val="0"/>
+        <w:spacing w:before="120" w:after="60" w:line="240" w:lineRule="auto"/>
+        <w:jc w:val="center"/>
+        <w:rPr>
+          <w:rFonts w:ascii="Times New Roman" w:hAnsi="Times New Roman" w:cs="Times New Roman"/>
+          <w:b/>
+          <w:sz w:val="24"/>
+          <w:szCs w:val="24"/>
+        </w:rPr>
+      </w:pPr>
+      <w:r>
+        <w:rPr>
+          <w:rFonts w:ascii="Times New Roman" w:hAnsi="Times New Roman" w:cs="Times New Roman"/>
+          <w:b/>
+          <w:sz w:val="24"/>
+          <w:szCs w:val="24"/>
+        </w:rPr>
+        <w:t>Fig. 4 Diagrama de proceso pago de infracción</w:t>
       </w:r>
     </w:p>
     <w:p>
@@ -7282,11 +8356,7 @@
               <w:spacing w:before="120" w:after="60"/>
             </w:pPr>
             <w:r>
-              <w:t xml:space="preserve">Elegir modo de </w:t>
-            </w:r>
-            <w:r>
-              <w:lastRenderedPageBreak/>
-              <w:t>pago</w:t>
+              <w:t>Elegir modo de pago</w:t>
             </w:r>
           </w:p>
         </w:tc>
@@ -7304,15 +8374,7 @@
               <w:rPr>
                 <w:rFonts w:ascii="Times New Roman" w:hAnsi="Times New Roman" w:cs="Times New Roman"/>
               </w:rPr>
-              <w:lastRenderedPageBreak/>
-              <w:t xml:space="preserve">El usuario deberá de elegir un </w:t>
-            </w:r>
-            <w:r>
-              <w:rPr>
-                <w:rFonts w:ascii="Times New Roman" w:hAnsi="Times New Roman" w:cs="Times New Roman"/>
-              </w:rPr>
-              <w:lastRenderedPageBreak/>
-              <w:t>modo de pago.</w:t>
+              <w:t>El usuario deberá de elegir un modo de pago.</w:t>
             </w:r>
           </w:p>
         </w:tc>
@@ -7330,18 +8392,8 @@
               <w:rPr>
                 <w:rFonts w:ascii="Times New Roman" w:hAnsi="Times New Roman" w:cs="Times New Roman"/>
               </w:rPr>
-              <w:lastRenderedPageBreak/>
-              <w:t xml:space="preserve">Usuario </w:t>
-            </w:r>
-            <w:r>
-              <w:rPr>
-                <w:rFonts w:ascii="Times New Roman" w:hAnsi="Times New Roman" w:cs="Times New Roman"/>
-              </w:rPr>
-              <w:lastRenderedPageBreak/>
-              <w:t>solicitante</w:t>
-            </w:r>
-            <w:bookmarkStart w:id="20" w:name="_GoBack"/>
-            <w:bookmarkEnd w:id="20"/>
+              <w:t>Usuario solicitante</w:t>
+            </w:r>
           </w:p>
         </w:tc>
         <w:tc>
@@ -7358,7 +8410,6 @@
               <w:rPr>
                 <w:rFonts w:ascii="Times New Roman" w:hAnsi="Times New Roman" w:cs="Times New Roman"/>
               </w:rPr>
-              <w:lastRenderedPageBreak/>
               <w:t>Manual</w:t>
             </w:r>
           </w:p>
@@ -7381,7 +8432,6 @@
               <w:rPr>
                 <w:b/>
               </w:rPr>
-              <w:lastRenderedPageBreak/>
               <w:t>5</w:t>
             </w:r>
           </w:p>
@@ -7512,7 +8562,11 @@
               <w:spacing w:before="120" w:after="60"/>
             </w:pPr>
             <w:r>
-              <w:t>Cambiar de estado la infracción</w:t>
+              <w:t xml:space="preserve">Cambiar de estado </w:t>
+            </w:r>
+            <w:r>
+              <w:lastRenderedPageBreak/>
+              <w:t>la infracción</w:t>
             </w:r>
           </w:p>
         </w:tc>
@@ -7530,7 +8584,15 @@
               <w:rPr>
                 <w:rFonts w:ascii="Times New Roman" w:hAnsi="Times New Roman" w:cs="Times New Roman"/>
               </w:rPr>
-              <w:t>Se cambia el estado de la infracción a “Cancelada” y se registra en el sistema</w:t>
+              <w:lastRenderedPageBreak/>
+              <w:t xml:space="preserve">Se cambia el estado de la infracción a “Cancelada” y se </w:t>
+            </w:r>
+            <w:r>
+              <w:rPr>
+                <w:rFonts w:ascii="Times New Roman" w:hAnsi="Times New Roman" w:cs="Times New Roman"/>
+              </w:rPr>
+              <w:lastRenderedPageBreak/>
+              <w:t>registra en el sistema</w:t>
             </w:r>
           </w:p>
         </w:tc>
@@ -7548,6 +8610,7 @@
               <w:rPr>
                 <w:rFonts w:ascii="Times New Roman" w:hAnsi="Times New Roman" w:cs="Times New Roman"/>
               </w:rPr>
+              <w:lastRenderedPageBreak/>
               <w:t>Sistema</w:t>
             </w:r>
           </w:p>
@@ -7587,8 +8650,8 @@
     </w:p>
     <w:p/>
     <w:sectPr>
-      <w:headerReference w:type="default" r:id="rId8"/>
-      <w:footerReference w:type="default" r:id="rId9"/>
+      <w:headerReference w:type="default" r:id="rId11"/>
+      <w:footerReference w:type="default" r:id="rId12"/>
       <w:pgSz w:w="11906" w:h="16838"/>
       <w:pgMar w:top="1417" w:right="1701" w:bottom="1417" w:left="1701" w:header="720" w:footer="720" w:gutter="0"/>
       <w:pgNumType w:start="1"/>
@@ -7729,7 +8792,7 @@
               <w:noProof/>
               <w:color w:val="auto"/>
             </w:rPr>
-            <w:t>11</w:t>
+            <w:t>14</w:t>
           </w:r>
           <w:r>
             <w:rPr>
@@ -7772,7 +8835,7 @@
               <w:noProof/>
               <w:color w:val="auto"/>
             </w:rPr>
-            <w:t>11</w:t>
+            <w:t>14</w:t>
           </w:r>
           <w:r>
             <w:rPr>
@@ -7860,7 +8923,7 @@
     <w:r>
       <w:rPr>
         <w:noProof/>
-        <w:lang w:val="es-PE" w:eastAsia="es-PE"/>
+        <w:lang w:val="es-ES" w:eastAsia="es-ES"/>
       </w:rPr>
       <w:drawing>
         <wp:anchor distT="0" distB="0" distL="114300" distR="114300" simplePos="0" relativeHeight="251660288" behindDoc="0" locked="0" layoutInCell="1" allowOverlap="1" wp14:anchorId="3EEBF476" wp14:editId="7D0E1BEB">
@@ -7931,7 +8994,7 @@
     <w:r>
       <w:rPr>
         <w:noProof/>
-        <w:lang w:val="es-PE" w:eastAsia="es-PE"/>
+        <w:lang w:val="es-ES" w:eastAsia="es-ES"/>
       </w:rPr>
       <mc:AlternateContent>
         <mc:Choice Requires="wps">
@@ -7992,7 +9055,7 @@
         </mc:Choice>
         <mc:Fallback>
           <w:pict>
-            <v:line w14:anchorId="3C8BF884" id="Conector recto 3" o:spid="_x0000_s1026" style="position:absolute;flip:y;z-index:251659264;visibility:visible;mso-wrap-style:square;mso-width-percent:0;mso-height-percent:0;mso-wrap-distance-left:9pt;mso-wrap-distance-top:0;mso-wrap-distance-right:9pt;mso-wrap-distance-bottom:0;mso-position-horizontal:absolute;mso-position-horizontal-relative:text;mso-position-vertical:absolute;mso-position-vertical-relative:text;mso-width-percent:0;mso-height-percent:0;mso-width-relative:margin;mso-height-relative:margin" from="-25.05pt,-.85pt" to="448.2pt,-.85pt" o:gfxdata="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" strokecolor="black [3040]" strokeweight="1.5pt"/>
+            <v:line w14:anchorId="7306EB3D" id="Conector recto 3" o:spid="_x0000_s1026" style="position:absolute;flip:y;z-index:251659264;visibility:visible;mso-wrap-style:square;mso-width-percent:0;mso-height-percent:0;mso-wrap-distance-left:9pt;mso-wrap-distance-top:0;mso-wrap-distance-right:9pt;mso-wrap-distance-bottom:0;mso-position-horizontal:absolute;mso-position-horizontal-relative:text;mso-position-vertical:absolute;mso-position-vertical-relative:text;mso-width-percent:0;mso-height-percent:0;mso-width-relative:margin;mso-height-relative:margin" from="-25.05pt,-.85pt" to="448.2pt,-.85pt" o:gfxdata="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" strokecolor="black [3040]" strokeweight="1.5pt"/>
           </w:pict>
         </mc:Fallback>
       </mc:AlternateContent>
@@ -8003,7 +9066,7 @@
 
 <file path=word/numbering.xml><?xml version="1.0" encoding="utf-8"?>
 <w:numbering xmlns:wpc="http://schemas.microsoft.com/office/word/2010/wordprocessingCanvas" xmlns:mc="http://schemas.openxmlformats.org/markup-compatibility/2006" xmlns:o="urn:schemas-microsoft-com:office:office" xmlns:r="http://schemas.openxmlformats.org/officeDocument/2006/relationships" xmlns:m="http://schemas.openxmlformats.org/officeDocument/2006/math" xmlns:v="urn:schemas-microsoft-com:vml" xmlns:wp14="http://schemas.microsoft.com/office/word/2010/wordprocessingDrawing" xmlns:wp="http://schemas.openxmlformats.org/drawingml/2006/wordprocessingDrawing" xmlns:w10="urn:schemas-microsoft-com:office:word" xmlns:w="http://schemas.openxmlformats.org/wordprocessingml/2006/main" xmlns:w14="http://schemas.microsoft.com/office/word/2010/wordml" xmlns:w15="http://schemas.microsoft.com/office/word/2012/wordml" xmlns:wpg="http://schemas.microsoft.com/office/word/2010/wordprocessingGroup" xmlns:wpi="http://schemas.microsoft.com/office/word/2010/wordprocessingInk" xmlns:wne="http://schemas.microsoft.com/office/word/2006/wordml" xmlns:wps="http://schemas.microsoft.com/office/word/2010/wordprocessingShape" mc:Ignorable="w14 w15 wp14">
-  <w:abstractNum w:abstractNumId="0">
+  <w:abstractNum w:abstractNumId="0" w15:restartNumberingAfterBreak="0">
     <w:nsid w:val="0311511C"/>
     <w:multiLevelType w:val="multilevel"/>
     <w:tmpl w:val="DE6C7628"/>
@@ -8118,7 +9181,7 @@
       </w:rPr>
     </w:lvl>
   </w:abstractNum>
-  <w:abstractNum w:abstractNumId="1">
+  <w:abstractNum w:abstractNumId="1" w15:restartNumberingAfterBreak="0">
     <w:nsid w:val="08C21ED0"/>
     <w:multiLevelType w:val="multilevel"/>
     <w:tmpl w:val="DE841894"/>
@@ -8239,7 +9302,7 @@
       </w:rPr>
     </w:lvl>
   </w:abstractNum>
-  <w:abstractNum w:abstractNumId="2">
+  <w:abstractNum w:abstractNumId="2" w15:restartNumberingAfterBreak="0">
     <w:nsid w:val="0A995050"/>
     <w:multiLevelType w:val="multilevel"/>
     <w:tmpl w:val="DE841894"/>
@@ -8360,7 +9423,7 @@
       </w:rPr>
     </w:lvl>
   </w:abstractNum>
-  <w:abstractNum w:abstractNumId="3">
+  <w:abstractNum w:abstractNumId="3" w15:restartNumberingAfterBreak="0">
     <w:nsid w:val="125B734B"/>
     <w:multiLevelType w:val="hybridMultilevel"/>
     <w:tmpl w:val="D026C192"/>
@@ -8473,7 +9536,7 @@
       </w:rPr>
     </w:lvl>
   </w:abstractNum>
-  <w:abstractNum w:abstractNumId="4">
+  <w:abstractNum w:abstractNumId="4" w15:restartNumberingAfterBreak="0">
     <w:nsid w:val="12D2466F"/>
     <w:multiLevelType w:val="hybridMultilevel"/>
     <w:tmpl w:val="6F6E5212"/>
@@ -8564,7 +9627,7 @@
       </w:pPr>
     </w:lvl>
   </w:abstractNum>
-  <w:abstractNum w:abstractNumId="5">
+  <w:abstractNum w:abstractNumId="5" w15:restartNumberingAfterBreak="0">
     <w:nsid w:val="24C43734"/>
     <w:multiLevelType w:val="multilevel"/>
     <w:tmpl w:val="23806CC2"/>
@@ -8686,7 +9749,7 @@
       </w:rPr>
     </w:lvl>
   </w:abstractNum>
-  <w:abstractNum w:abstractNumId="6">
+  <w:abstractNum w:abstractNumId="6" w15:restartNumberingAfterBreak="0">
     <w:nsid w:val="2BA92D0E"/>
     <w:multiLevelType w:val="hybridMultilevel"/>
     <w:tmpl w:val="C61A6654"/>
@@ -8799,7 +9862,7 @@
       </w:rPr>
     </w:lvl>
   </w:abstractNum>
-  <w:abstractNum w:abstractNumId="7">
+  <w:abstractNum w:abstractNumId="7" w15:restartNumberingAfterBreak="0">
     <w:nsid w:val="3C152D29"/>
     <w:multiLevelType w:val="hybridMultilevel"/>
     <w:tmpl w:val="80000830"/>
@@ -8912,7 +9975,7 @@
       </w:rPr>
     </w:lvl>
   </w:abstractNum>
-  <w:abstractNum w:abstractNumId="8">
+  <w:abstractNum w:abstractNumId="8" w15:restartNumberingAfterBreak="0">
     <w:nsid w:val="4B17672A"/>
     <w:multiLevelType w:val="multilevel"/>
     <w:tmpl w:val="F4B2D91E"/>
@@ -9034,7 +10097,7 @@
       </w:rPr>
     </w:lvl>
   </w:abstractNum>
-  <w:abstractNum w:abstractNumId="9">
+  <w:abstractNum w:abstractNumId="9" w15:restartNumberingAfterBreak="0">
     <w:nsid w:val="53B875BD"/>
     <w:multiLevelType w:val="multilevel"/>
     <w:tmpl w:val="462EA2B6"/>
@@ -9147,7 +10210,7 @@
       </w:rPr>
     </w:lvl>
   </w:abstractNum>
-  <w:abstractNum w:abstractNumId="10">
+  <w:abstractNum w:abstractNumId="10" w15:restartNumberingAfterBreak="0">
     <w:nsid w:val="5FBF74DA"/>
     <w:multiLevelType w:val="multilevel"/>
     <w:tmpl w:val="3DF2F156"/>
@@ -9269,7 +10332,7 @@
       </w:rPr>
     </w:lvl>
   </w:abstractNum>
-  <w:abstractNum w:abstractNumId="11">
+  <w:abstractNum w:abstractNumId="11" w15:restartNumberingAfterBreak="0">
     <w:nsid w:val="699255E2"/>
     <w:multiLevelType w:val="multilevel"/>
     <w:tmpl w:val="250EF9B2"/>
@@ -9382,7 +10445,7 @@
       </w:rPr>
     </w:lvl>
   </w:abstractNum>
-  <w:abstractNum w:abstractNumId="12">
+  <w:abstractNum w:abstractNumId="12" w15:restartNumberingAfterBreak="0">
     <w:nsid w:val="73FB3B5C"/>
     <w:multiLevelType w:val="multilevel"/>
     <w:tmpl w:val="FA589570"/>
@@ -9504,7 +10567,7 @@
       </w:rPr>
     </w:lvl>
   </w:abstractNum>
-  <w:abstractNum w:abstractNumId="13">
+  <w:abstractNum w:abstractNumId="13" w15:restartNumberingAfterBreak="0">
     <w:nsid w:val="75E65ADA"/>
     <w:multiLevelType w:val="multilevel"/>
     <w:tmpl w:val="F4B2D91E"/>
@@ -10234,12 +11297,6 @@
     <w:tblPr>
       <w:tblStyleRowBandSize w:val="1"/>
       <w:tblStyleColBandSize w:val="1"/>
-      <w:tblCellMar>
-        <w:top w:w="0" w:type="dxa"/>
-        <w:left w:w="0" w:type="dxa"/>
-        <w:bottom w:w="0" w:type="dxa"/>
-        <w:right w:w="0" w:type="dxa"/>
-      </w:tblCellMar>
     </w:tblPr>
   </w:style>
   <w:style w:type="table" w:customStyle="1" w:styleId="a0">
@@ -10303,9 +11360,7 @@
       <w:tblStyleRowBandSize w:val="1"/>
       <w:tblStyleColBandSize w:val="1"/>
       <w:tblCellMar>
-        <w:top w:w="0" w:type="dxa"/>
         <w:left w:w="115" w:type="dxa"/>
-        <w:bottom w:w="0" w:type="dxa"/>
         <w:right w:w="115" w:type="dxa"/>
       </w:tblCellMar>
     </w:tblPr>
@@ -10319,9 +11374,7 @@
       <w:tblStyleRowBandSize w:val="1"/>
       <w:tblStyleColBandSize w:val="1"/>
       <w:tblCellMar>
-        <w:top w:w="0" w:type="dxa"/>
         <w:left w:w="115" w:type="dxa"/>
-        <w:bottom w:w="0" w:type="dxa"/>
         <w:right w:w="115" w:type="dxa"/>
       </w:tblCellMar>
     </w:tblPr>
@@ -10335,9 +11388,7 @@
       <w:tblStyleRowBandSize w:val="1"/>
       <w:tblStyleColBandSize w:val="1"/>
       <w:tblCellMar>
-        <w:top w:w="0" w:type="dxa"/>
         <w:left w:w="115" w:type="dxa"/>
-        <w:bottom w:w="0" w:type="dxa"/>
         <w:right w:w="115" w:type="dxa"/>
       </w:tblCellMar>
     </w:tblPr>
@@ -10351,9 +11402,7 @@
       <w:tblStyleRowBandSize w:val="1"/>
       <w:tblStyleColBandSize w:val="1"/>
       <w:tblCellMar>
-        <w:top w:w="0" w:type="dxa"/>
         <w:left w:w="115" w:type="dxa"/>
-        <w:bottom w:w="0" w:type="dxa"/>
         <w:right w:w="115" w:type="dxa"/>
       </w:tblCellMar>
     </w:tblPr>
@@ -10367,9 +11416,7 @@
       <w:tblStyleRowBandSize w:val="1"/>
       <w:tblStyleColBandSize w:val="1"/>
       <w:tblCellMar>
-        <w:top w:w="0" w:type="dxa"/>
         <w:left w:w="115" w:type="dxa"/>
-        <w:bottom w:w="0" w:type="dxa"/>
         <w:right w:w="115" w:type="dxa"/>
       </w:tblCellMar>
     </w:tblPr>
@@ -10383,9 +11430,7 @@
       <w:tblStyleRowBandSize w:val="1"/>
       <w:tblStyleColBandSize w:val="1"/>
       <w:tblCellMar>
-        <w:top w:w="0" w:type="dxa"/>
         <w:left w:w="115" w:type="dxa"/>
-        <w:bottom w:w="0" w:type="dxa"/>
         <w:right w:w="115" w:type="dxa"/>
       </w:tblCellMar>
     </w:tblPr>
@@ -10399,9 +11444,7 @@
       <w:tblStyleRowBandSize w:val="1"/>
       <w:tblStyleColBandSize w:val="1"/>
       <w:tblCellMar>
-        <w:top w:w="0" w:type="dxa"/>
         <w:left w:w="115" w:type="dxa"/>
-        <w:bottom w:w="0" w:type="dxa"/>
         <w:right w:w="115" w:type="dxa"/>
       </w:tblCellMar>
     </w:tblPr>
@@ -10415,9 +11458,7 @@
       <w:tblStyleRowBandSize w:val="1"/>
       <w:tblStyleColBandSize w:val="1"/>
       <w:tblCellMar>
-        <w:top w:w="0" w:type="dxa"/>
         <w:left w:w="115" w:type="dxa"/>
-        <w:bottom w:w="0" w:type="dxa"/>
         <w:right w:w="115" w:type="dxa"/>
       </w:tblCellMar>
     </w:tblPr>
@@ -10524,17 +11565,10 @@
     <w:tblPr>
       <w:tblStyleRowBandSize w:val="1"/>
       <w:tblStyleColBandSize w:val="1"/>
-      <w:tblInd w:w="0" w:type="dxa"/>
       <w:tblBorders>
         <w:top w:val="single" w:sz="18" w:space="0" w:color="auto"/>
         <w:bottom w:val="single" w:sz="18" w:space="0" w:color="auto"/>
       </w:tblBorders>
-      <w:tblCellMar>
-        <w:top w:w="0" w:type="dxa"/>
-        <w:left w:w="108" w:type="dxa"/>
-        <w:bottom w:w="0" w:type="dxa"/>
-        <w:right w:w="108" w:type="dxa"/>
-      </w:tblCellMar>
     </w:tblPr>
     <w:tblStylePr w:type="firstRow">
       <w:pPr>
@@ -10671,7 +11705,6 @@
       <w:spacing w:after="0" w:line="240" w:lineRule="auto"/>
     </w:pPr>
     <w:tblPr>
-      <w:tblInd w:w="0" w:type="dxa"/>
       <w:tblBorders>
         <w:top w:val="single" w:sz="4" w:space="0" w:color="auto"/>
         <w:left w:val="single" w:sz="4" w:space="0" w:color="auto"/>
@@ -10680,12 +11713,6 @@
         <w:insideH w:val="single" w:sz="4" w:space="0" w:color="auto"/>
         <w:insideV w:val="single" w:sz="4" w:space="0" w:color="auto"/>
       </w:tblBorders>
-      <w:tblCellMar>
-        <w:top w:w="0" w:type="dxa"/>
-        <w:left w:w="108" w:type="dxa"/>
-        <w:bottom w:w="0" w:type="dxa"/>
-        <w:right w:w="108" w:type="dxa"/>
-      </w:tblCellMar>
     </w:tblPr>
   </w:style>
   <w:style w:type="table" w:customStyle="1" w:styleId="Tablanormal31">
@@ -10699,13 +11726,6 @@
     <w:tblPr>
       <w:tblStyleRowBandSize w:val="1"/>
       <w:tblStyleColBandSize w:val="1"/>
-      <w:tblInd w:w="0" w:type="dxa"/>
-      <w:tblCellMar>
-        <w:top w:w="0" w:type="dxa"/>
-        <w:left w:w="108" w:type="dxa"/>
-        <w:bottom w:w="0" w:type="dxa"/>
-        <w:right w:w="108" w:type="dxa"/>
-      </w:tblCellMar>
     </w:tblPr>
     <w:tblStylePr w:type="firstRow">
       <w:rPr>
@@ -11194,7 +12214,7 @@
 </file>
 
 <file path=customXml/itemProps1.xml><?xml version="1.0" encoding="utf-8"?>
-<ds:datastoreItem xmlns:ds="http://schemas.openxmlformats.org/officeDocument/2006/customXml" ds:itemID="{29D42FF8-E15C-47F7-AE2D-111EF7436D4F}">
+<ds:datastoreItem xmlns:ds="http://schemas.openxmlformats.org/officeDocument/2006/customXml" ds:itemID="{3C520984-5128-4BCE-A1AC-D0D5D4F36B5F}">
   <ds:schemaRefs>
     <ds:schemaRef ds:uri="http://schemas.openxmlformats.org/officeDocument/2006/bibliography"/>
   </ds:schemaRefs>

</xml_diff>

<commit_message>
DN: modelado de procesos
</commit_message>
<xml_diff>
--- a/STU/Analisis y Diseño/STU_DN.docx
+++ b/STU/Analisis y Diseño/STU_DN.docx
@@ -668,6 +668,93 @@
             <w:r>
               <w:t>Percy Villegas</w:t>
             </w:r>
+          </w:p>
+        </w:tc>
+      </w:tr>
+      <w:tr>
+        <w:trPr>
+          <w:trHeight w:val="505"/>
+        </w:trPr>
+        <w:tc>
+          <w:tcPr>
+            <w:tcW w:w="1678" w:type="dxa"/>
+            <w:tcMar>
+              <w:top w:w="100" w:type="dxa"/>
+              <w:left w:w="108" w:type="dxa"/>
+              <w:bottom w:w="100" w:type="dxa"/>
+              <w:right w:w="108" w:type="dxa"/>
+            </w:tcMar>
+          </w:tcPr>
+          <w:p>
+            <w:pPr>
+              <w:spacing w:after="120"/>
+              <w:jc w:val="center"/>
+            </w:pPr>
+            <w:r>
+              <w:t>09/09/2015</w:t>
+            </w:r>
+          </w:p>
+        </w:tc>
+        <w:tc>
+          <w:tcPr>
+            <w:tcW w:w="1134" w:type="dxa"/>
+            <w:tcMar>
+              <w:top w:w="100" w:type="dxa"/>
+              <w:left w:w="108" w:type="dxa"/>
+              <w:bottom w:w="100" w:type="dxa"/>
+              <w:right w:w="108" w:type="dxa"/>
+            </w:tcMar>
+          </w:tcPr>
+          <w:p>
+            <w:pPr>
+              <w:spacing w:after="120"/>
+              <w:jc w:val="center"/>
+            </w:pPr>
+            <w:r>
+              <w:t>1.4</w:t>
+            </w:r>
+          </w:p>
+        </w:tc>
+        <w:tc>
+          <w:tcPr>
+            <w:tcW w:w="4388" w:type="dxa"/>
+            <w:tcMar>
+              <w:top w:w="100" w:type="dxa"/>
+              <w:left w:w="108" w:type="dxa"/>
+              <w:bottom w:w="100" w:type="dxa"/>
+              <w:right w:w="108" w:type="dxa"/>
+            </w:tcMar>
+          </w:tcPr>
+          <w:p>
+            <w:pPr>
+              <w:spacing w:after="120"/>
+              <w:jc w:val="both"/>
+            </w:pPr>
+            <w:r>
+              <w:t>Modelado de procesos</w:t>
+            </w:r>
+          </w:p>
+        </w:tc>
+        <w:tc>
+          <w:tcPr>
+            <w:tcW w:w="2304" w:type="dxa"/>
+            <w:tcMar>
+              <w:top w:w="100" w:type="dxa"/>
+              <w:left w:w="108" w:type="dxa"/>
+              <w:bottom w:w="100" w:type="dxa"/>
+              <w:right w:w="108" w:type="dxa"/>
+            </w:tcMar>
+          </w:tcPr>
+          <w:p>
+            <w:pPr>
+              <w:spacing w:after="120"/>
+              <w:jc w:val="center"/>
+            </w:pPr>
+            <w:r>
+              <w:t>Jorge Ramirez</w:t>
+            </w:r>
+            <w:bookmarkStart w:id="1" w:name="_GoBack"/>
+            <w:bookmarkEnd w:id="1"/>
           </w:p>
         </w:tc>
       </w:tr>
@@ -1576,16 +1663,16 @@
           <w:numId w:val="8"/>
         </w:numPr>
       </w:pPr>
-      <w:bookmarkStart w:id="1" w:name="h.30j0zll" w:colFirst="0" w:colLast="0"/>
-      <w:bookmarkStart w:id="2" w:name="h.1fob9te" w:colFirst="0" w:colLast="0"/>
-      <w:bookmarkStart w:id="3" w:name="_Toc429574112"/>
-      <w:bookmarkEnd w:id="1"/>
+      <w:bookmarkStart w:id="2" w:name="h.30j0zll" w:colFirst="0" w:colLast="0"/>
+      <w:bookmarkStart w:id="3" w:name="h.1fob9te" w:colFirst="0" w:colLast="0"/>
+      <w:bookmarkStart w:id="4" w:name="_Toc429574112"/>
       <w:bookmarkEnd w:id="2"/>
+      <w:bookmarkEnd w:id="3"/>
       <w:r>
         <w:lastRenderedPageBreak/>
         <w:t>Introducción</w:t>
       </w:r>
-      <w:bookmarkEnd w:id="3"/>
+      <w:bookmarkEnd w:id="4"/>
     </w:p>
     <w:p>
       <w:pPr>
@@ -1707,25 +1794,23 @@
           <w:sz w:val="24"/>
           <w:szCs w:val="24"/>
         </w:rPr>
-        <w:t xml:space="preserve">con el software </w:t>
+        <w:t xml:space="preserve">con el software Bizagi </w:t>
       </w:r>
-      <w:proofErr w:type="spellStart"/>
       <w:r>
         <w:rPr>
           <w:color w:val="auto"/>
           <w:sz w:val="24"/>
           <w:szCs w:val="24"/>
         </w:rPr>
-        <w:t>Bizagi</w:t>
+        <w:t xml:space="preserve">y </w:t>
       </w:r>
-      <w:proofErr w:type="spellEnd"/>
       <w:r>
         <w:rPr>
           <w:color w:val="auto"/>
           <w:sz w:val="24"/>
           <w:szCs w:val="24"/>
         </w:rPr>
-        <w:t xml:space="preserve"> </w:t>
+        <w:t xml:space="preserve">bajo la </w:t>
       </w:r>
       <w:r>
         <w:rPr>
@@ -1733,7 +1818,7 @@
           <w:sz w:val="24"/>
           <w:szCs w:val="24"/>
         </w:rPr>
-        <w:t xml:space="preserve">y </w:t>
+        <w:t>metodología de Rati</w:t>
       </w:r>
       <w:r>
         <w:rPr>
@@ -1741,7 +1826,7 @@
           <w:sz w:val="24"/>
           <w:szCs w:val="24"/>
         </w:rPr>
-        <w:t xml:space="preserve">bajo la </w:t>
+        <w:t>onal Unified Process</w:t>
       </w:r>
       <w:r>
         <w:rPr>
@@ -1749,83 +1834,21 @@
           <w:sz w:val="24"/>
           <w:szCs w:val="24"/>
         </w:rPr>
-        <w:t xml:space="preserve">metodología de </w:t>
+        <w:t xml:space="preserve">. Se incluirá el detalle para las fases de Inicio y Elaboración y adicionalmente se esbozarán las fases posteriores de Construcción y Transición para dar una visión global de todo proceso. </w:t>
       </w:r>
-      <w:proofErr w:type="spellStart"/>
-      <w:r>
+    </w:p>
+    <w:p>
+      <w:pPr>
+        <w:spacing w:after="120"/>
+        <w:jc w:val="both"/>
         <w:rPr>
           <w:color w:val="auto"/>
           <w:sz w:val="24"/>
           <w:szCs w:val="24"/>
         </w:rPr>
-        <w:t>Rati</w:t>
-      </w:r>
-      <w:r>
-        <w:rPr>
-          <w:color w:val="auto"/>
-          <w:sz w:val="24"/>
-          <w:szCs w:val="24"/>
-        </w:rPr>
-        <w:t>onal</w:t>
-      </w:r>
-      <w:proofErr w:type="spellEnd"/>
-      <w:r>
-        <w:rPr>
-          <w:color w:val="auto"/>
-          <w:sz w:val="24"/>
-          <w:szCs w:val="24"/>
-        </w:rPr>
-        <w:t xml:space="preserve"> </w:t>
-      </w:r>
-      <w:proofErr w:type="spellStart"/>
-      <w:r>
-        <w:rPr>
-          <w:color w:val="auto"/>
-          <w:sz w:val="24"/>
-          <w:szCs w:val="24"/>
-        </w:rPr>
-        <w:t>Unified</w:t>
-      </w:r>
-      <w:proofErr w:type="spellEnd"/>
-      <w:r>
-        <w:rPr>
-          <w:color w:val="auto"/>
-          <w:sz w:val="24"/>
-          <w:szCs w:val="24"/>
-        </w:rPr>
-        <w:t xml:space="preserve"> </w:t>
-      </w:r>
-      <w:proofErr w:type="spellStart"/>
-      <w:r>
-        <w:rPr>
-          <w:color w:val="auto"/>
-          <w:sz w:val="24"/>
-          <w:szCs w:val="24"/>
-        </w:rPr>
-        <w:t>Process</w:t>
-      </w:r>
-      <w:proofErr w:type="spellEnd"/>
-      <w:r>
-        <w:rPr>
-          <w:color w:val="auto"/>
-          <w:sz w:val="24"/>
-          <w:szCs w:val="24"/>
-        </w:rPr>
-        <w:t xml:space="preserve">. Se incluirá el detalle para las fases de Inicio y Elaboración y adicionalmente se esbozarán las fases posteriores de Construcción y Transición para dar una visión global de todo proceso. </w:t>
-      </w:r>
-    </w:p>
-    <w:p>
-      <w:pPr>
-        <w:spacing w:after="120"/>
-        <w:jc w:val="both"/>
-        <w:rPr>
-          <w:color w:val="auto"/>
-          <w:sz w:val="24"/>
-          <w:szCs w:val="24"/>
-        </w:rPr>
-      </w:pPr>
-      <w:bookmarkStart w:id="4" w:name="h.3znysh7" w:colFirst="0" w:colLast="0"/>
-      <w:bookmarkEnd w:id="4"/>
+      </w:pPr>
+      <w:bookmarkStart w:id="5" w:name="h.3znysh7" w:colFirst="0" w:colLast="0"/>
+      <w:bookmarkEnd w:id="5"/>
     </w:p>
     <w:p>
       <w:pPr>
@@ -2004,11 +2027,11 @@
           <w:numId w:val="8"/>
         </w:numPr>
       </w:pPr>
-      <w:bookmarkStart w:id="5" w:name="_Toc429574113"/>
+      <w:bookmarkStart w:id="6" w:name="_Toc429574113"/>
       <w:r>
         <w:t>Propósito</w:t>
       </w:r>
-      <w:bookmarkEnd w:id="5"/>
+      <w:bookmarkEnd w:id="6"/>
     </w:p>
     <w:p>
       <w:pPr>
@@ -2174,8 +2197,8 @@
           <w:color w:val="auto"/>
         </w:rPr>
       </w:pPr>
-      <w:bookmarkStart w:id="6" w:name="h.2et92p0" w:colFirst="0" w:colLast="0"/>
-      <w:bookmarkEnd w:id="6"/>
+      <w:bookmarkStart w:id="7" w:name="h.2et92p0" w:colFirst="0" w:colLast="0"/>
+      <w:bookmarkEnd w:id="7"/>
       <w:r>
         <w:rPr>
           <w:color w:val="auto"/>
@@ -2218,11 +2241,11 @@
           <w:numId w:val="8"/>
         </w:numPr>
       </w:pPr>
-      <w:bookmarkStart w:id="7" w:name="_Toc429574114"/>
+      <w:bookmarkStart w:id="8" w:name="_Toc429574114"/>
       <w:r>
         <w:t>Definiciones, siglas y abreviaturas</w:t>
       </w:r>
-      <w:bookmarkEnd w:id="7"/>
+      <w:bookmarkEnd w:id="8"/>
     </w:p>
     <w:p>
       <w:pPr>
@@ -2342,11 +2365,11 @@
           <w:numId w:val="8"/>
         </w:numPr>
       </w:pPr>
-      <w:bookmarkStart w:id="8" w:name="_Toc429574115"/>
+      <w:bookmarkStart w:id="9" w:name="_Toc429574115"/>
       <w:r>
         <w:t>Referencias</w:t>
       </w:r>
-      <w:bookmarkEnd w:id="8"/>
+      <w:bookmarkEnd w:id="9"/>
     </w:p>
     <w:p>
       <w:pPr>
@@ -2382,14 +2405,14 @@
           <w:numId w:val="8"/>
         </w:numPr>
       </w:pPr>
-      <w:bookmarkStart w:id="9" w:name="h.tyjcwt" w:colFirst="0" w:colLast="0"/>
-      <w:bookmarkStart w:id="10" w:name="_Toc429574116"/>
-      <w:bookmarkEnd w:id="9"/>
+      <w:bookmarkStart w:id="10" w:name="h.tyjcwt" w:colFirst="0" w:colLast="0"/>
+      <w:bookmarkStart w:id="11" w:name="_Toc429574116"/>
+      <w:bookmarkEnd w:id="10"/>
       <w:r>
         <w:lastRenderedPageBreak/>
         <w:t>Procesos</w:t>
       </w:r>
-      <w:bookmarkEnd w:id="10"/>
+      <w:bookmarkEnd w:id="11"/>
     </w:p>
     <w:p>
       <w:pPr>
@@ -2399,11 +2422,11 @@
           <w:numId w:val="8"/>
         </w:numPr>
       </w:pPr>
-      <w:bookmarkStart w:id="11" w:name="_Toc429574117"/>
+      <w:bookmarkStart w:id="12" w:name="_Toc429574117"/>
       <w:r>
         <w:t>Proceso 1: Solicitar información vehicular</w:t>
       </w:r>
-      <w:bookmarkEnd w:id="11"/>
+      <w:bookmarkEnd w:id="12"/>
     </w:p>
     <w:p>
       <w:pPr>
@@ -2644,13 +2667,8 @@
               <w:t xml:space="preserve"> información</w:t>
             </w:r>
             <w:r>
-              <w:t xml:space="preserve"> del </w:t>
-            </w:r>
-            <w:proofErr w:type="spellStart"/>
-            <w:r>
-              <w:t>vehiculo</w:t>
-            </w:r>
-            <w:proofErr w:type="spellEnd"/>
+              <w:t xml:space="preserve"> del vehiculo</w:t>
+            </w:r>
             <w:r>
               <w:t>.</w:t>
             </w:r>
@@ -3051,8 +3069,8 @@
       <w:pPr>
         <w:jc w:val="both"/>
       </w:pPr>
-      <w:bookmarkStart w:id="12" w:name="h.4d34og8" w:colFirst="0" w:colLast="0"/>
-      <w:bookmarkEnd w:id="12"/>
+      <w:bookmarkStart w:id="13" w:name="h.4d34og8" w:colFirst="0" w:colLast="0"/>
+      <w:bookmarkEnd w:id="13"/>
     </w:p>
     <w:p>
       <w:pPr>
@@ -3101,8 +3119,8 @@
           <w:szCs w:val="24"/>
         </w:rPr>
       </w:pPr>
-      <w:bookmarkStart w:id="13" w:name="h.2s8eyo1" w:colFirst="0" w:colLast="0"/>
-      <w:bookmarkEnd w:id="13"/>
+      <w:bookmarkStart w:id="14" w:name="h.2s8eyo1" w:colFirst="0" w:colLast="0"/>
+      <w:bookmarkEnd w:id="14"/>
       <w:r>
         <w:rPr>
           <w:rFonts w:ascii="Times New Roman" w:eastAsia="Arial" w:hAnsi="Times New Roman" w:cs="Times New Roman"/>
@@ -3243,8 +3261,8 @@
           <w:szCs w:val="24"/>
         </w:rPr>
       </w:pPr>
-      <w:bookmarkStart w:id="14" w:name="h.17dp8vu" w:colFirst="0" w:colLast="0"/>
-      <w:bookmarkEnd w:id="14"/>
+      <w:bookmarkStart w:id="15" w:name="h.17dp8vu" w:colFirst="0" w:colLast="0"/>
+      <w:bookmarkEnd w:id="15"/>
       <w:r>
         <w:rPr>
           <w:rFonts w:ascii="Times New Roman" w:eastAsia="Arial" w:hAnsi="Times New Roman" w:cs="Times New Roman"/>
@@ -3591,21 +3609,7 @@
               <w:rPr>
                 <w:rFonts w:ascii="Times New Roman" w:hAnsi="Times New Roman" w:cs="Times New Roman"/>
               </w:rPr>
-              <w:t xml:space="preserve">resa el número de placa o nro. </w:t>
-            </w:r>
-            <w:proofErr w:type="gramStart"/>
-            <w:r>
-              <w:rPr>
-                <w:rFonts w:ascii="Times New Roman" w:hAnsi="Times New Roman" w:cs="Times New Roman"/>
-              </w:rPr>
-              <w:t>de</w:t>
-            </w:r>
-            <w:proofErr w:type="gramEnd"/>
-            <w:r>
-              <w:rPr>
-                <w:rFonts w:ascii="Times New Roman" w:hAnsi="Times New Roman" w:cs="Times New Roman"/>
-              </w:rPr>
-              <w:t xml:space="preserve"> DNI </w:t>
+              <w:t xml:space="preserve">resa el número de placa o nro. de DNI </w:t>
             </w:r>
             <w:r>
               <w:rPr>
@@ -3854,10 +3858,10 @@
         <w:spacing w:after="120"/>
         <w:jc w:val="both"/>
       </w:pPr>
-      <w:bookmarkStart w:id="15" w:name="h.3rdcrjn" w:colFirst="0" w:colLast="0"/>
-      <w:bookmarkStart w:id="16" w:name="h.26in1rg" w:colFirst="0" w:colLast="0"/>
-      <w:bookmarkEnd w:id="15"/>
+      <w:bookmarkStart w:id="16" w:name="h.3rdcrjn" w:colFirst="0" w:colLast="0"/>
+      <w:bookmarkStart w:id="17" w:name="h.26in1rg" w:colFirst="0" w:colLast="0"/>
       <w:bookmarkEnd w:id="16"/>
+      <w:bookmarkEnd w:id="17"/>
     </w:p>
     <w:p>
       <w:pPr>
@@ -3867,9 +3871,9 @@
           <w:numId w:val="11"/>
         </w:numPr>
       </w:pPr>
-      <w:bookmarkStart w:id="17" w:name="h.lnxbz9" w:colFirst="0" w:colLast="0"/>
-      <w:bookmarkStart w:id="18" w:name="_Toc429574118"/>
-      <w:bookmarkEnd w:id="17"/>
+      <w:bookmarkStart w:id="18" w:name="h.lnxbz9" w:colFirst="0" w:colLast="0"/>
+      <w:bookmarkStart w:id="19" w:name="_Toc429574118"/>
+      <w:bookmarkEnd w:id="18"/>
       <w:r>
         <w:lastRenderedPageBreak/>
         <w:t>Proceso</w:t>
@@ -3877,7 +3881,7 @@
       <w:r>
         <w:t xml:space="preserve"> 2: Denuncia vehicular</w:t>
       </w:r>
-      <w:bookmarkEnd w:id="18"/>
+      <w:bookmarkEnd w:id="19"/>
     </w:p>
     <w:p>
       <w:pPr>
@@ -5472,7 +5476,7 @@
           <w:numId w:val="13"/>
         </w:numPr>
       </w:pPr>
-      <w:bookmarkStart w:id="19" w:name="_Toc429574119"/>
+      <w:bookmarkStart w:id="20" w:name="_Toc429574119"/>
       <w:r>
         <w:t>Proceso</w:t>
       </w:r>
@@ -5485,7 +5489,7 @@
       <w:r>
         <w:t>infracción</w:t>
       </w:r>
-      <w:bookmarkEnd w:id="19"/>
+      <w:bookmarkEnd w:id="20"/>
     </w:p>
     <w:p>
       <w:pPr>
@@ -6571,21 +6575,7 @@
               <w:rPr>
                 <w:rFonts w:ascii="Times New Roman" w:hAnsi="Times New Roman" w:cs="Times New Roman"/>
               </w:rPr>
-              <w:t xml:space="preserve">Se procederá a ingresar los detalles de la infracción (tipo, monto, autor, fecha, </w:t>
-            </w:r>
-            <w:proofErr w:type="spellStart"/>
-            <w:r>
-              <w:rPr>
-                <w:rFonts w:ascii="Times New Roman" w:hAnsi="Times New Roman" w:cs="Times New Roman"/>
-              </w:rPr>
-              <w:t>etc</w:t>
-            </w:r>
-            <w:proofErr w:type="spellEnd"/>
-            <w:r>
-              <w:rPr>
-                <w:rFonts w:ascii="Times New Roman" w:hAnsi="Times New Roman" w:cs="Times New Roman"/>
-              </w:rPr>
-              <w:t>)</w:t>
+              <w:t>Se procederá a ingresar los detalles de la infracción (tipo, monto, autor, fecha, etc)</w:t>
             </w:r>
           </w:p>
         </w:tc>
@@ -6827,7 +6817,7 @@
           <w:numId w:val="13"/>
         </w:numPr>
       </w:pPr>
-      <w:bookmarkStart w:id="20" w:name="_Toc429574120"/>
+      <w:bookmarkStart w:id="21" w:name="_Toc429574120"/>
       <w:r>
         <w:lastRenderedPageBreak/>
         <w:t>Proceso</w:t>
@@ -6844,7 +6834,7 @@
       <w:r>
         <w:t>infracción</w:t>
       </w:r>
-      <w:bookmarkEnd w:id="20"/>
+      <w:bookmarkEnd w:id="21"/>
     </w:p>
     <w:p>
       <w:pPr>
@@ -7485,15 +7475,7 @@
               <w:spacing w:before="120" w:after="60"/>
             </w:pPr>
             <w:r>
-              <w:t xml:space="preserve">Monto de infracción, y </w:t>
-            </w:r>
-            <w:proofErr w:type="spellStart"/>
-            <w:r>
-              <w:t>num</w:t>
-            </w:r>
-            <w:proofErr w:type="spellEnd"/>
-            <w:r>
-              <w:t xml:space="preserve"> de tarjeta</w:t>
+              <w:t>Monto de infracción, y num de tarjeta</w:t>
             </w:r>
           </w:p>
         </w:tc>
@@ -7770,8 +7752,6 @@
           <w:szCs w:val="24"/>
         </w:rPr>
       </w:pPr>
-      <w:bookmarkStart w:id="21" w:name="_GoBack"/>
-      <w:bookmarkEnd w:id="21"/>
     </w:p>
     <w:p>
       <w:pPr>
@@ -8463,35 +8443,7 @@
               <w:rPr>
                 <w:rFonts w:ascii="Times New Roman" w:hAnsi="Times New Roman" w:cs="Times New Roman"/>
               </w:rPr>
-              <w:t xml:space="preserve">Se realiza y registra el pago donde se detalle el monto, </w:t>
-            </w:r>
-            <w:proofErr w:type="spellStart"/>
-            <w:r>
-              <w:rPr>
-                <w:rFonts w:ascii="Times New Roman" w:hAnsi="Times New Roman" w:cs="Times New Roman"/>
-              </w:rPr>
-              <w:t>auor</w:t>
-            </w:r>
-            <w:proofErr w:type="spellEnd"/>
-            <w:r>
-              <w:rPr>
-                <w:rFonts w:ascii="Times New Roman" w:hAnsi="Times New Roman" w:cs="Times New Roman"/>
-              </w:rPr>
-              <w:t xml:space="preserve"> y </w:t>
-            </w:r>
-            <w:proofErr w:type="spellStart"/>
-            <w:r>
-              <w:rPr>
-                <w:rFonts w:ascii="Times New Roman" w:hAnsi="Times New Roman" w:cs="Times New Roman"/>
-              </w:rPr>
-              <w:t>num</w:t>
-            </w:r>
-            <w:proofErr w:type="spellEnd"/>
-            <w:r>
-              <w:rPr>
-                <w:rFonts w:ascii="Times New Roman" w:hAnsi="Times New Roman" w:cs="Times New Roman"/>
-              </w:rPr>
-              <w:t xml:space="preserve"> de operación.</w:t>
+              <w:t>Se realiza y registra el pago donde se detalle el monto, auor y num de operación.</w:t>
             </w:r>
           </w:p>
         </w:tc>
@@ -8792,7 +8744,7 @@
               <w:noProof/>
               <w:color w:val="auto"/>
             </w:rPr>
-            <w:t>14</w:t>
+            <w:t>2</w:t>
           </w:r>
           <w:r>
             <w:rPr>
@@ -9055,7 +9007,7 @@
         </mc:Choice>
         <mc:Fallback>
           <w:pict>
-            <v:line w14:anchorId="7306EB3D" id="Conector recto 3" o:spid="_x0000_s1026" style="position:absolute;flip:y;z-index:251659264;visibility:visible;mso-wrap-style:square;mso-width-percent:0;mso-height-percent:0;mso-wrap-distance-left:9pt;mso-wrap-distance-top:0;mso-wrap-distance-right:9pt;mso-wrap-distance-bottom:0;mso-position-horizontal:absolute;mso-position-horizontal-relative:text;mso-position-vertical:absolute;mso-position-vertical-relative:text;mso-width-percent:0;mso-height-percent:0;mso-width-relative:margin;mso-height-relative:margin" from="-25.05pt,-.85pt" to="448.2pt,-.85pt" o:gfxdata="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" strokecolor="black [3040]" strokeweight="1.5pt"/>
+            <v:line w14:anchorId="27279FD8" id="Conector recto 3" o:spid="_x0000_s1026" style="position:absolute;flip:y;z-index:251659264;visibility:visible;mso-wrap-style:square;mso-width-percent:0;mso-height-percent:0;mso-wrap-distance-left:9pt;mso-wrap-distance-top:0;mso-wrap-distance-right:9pt;mso-wrap-distance-bottom:0;mso-position-horizontal:absolute;mso-position-horizontal-relative:text;mso-position-vertical:absolute;mso-position-vertical-relative:text;mso-width-percent:0;mso-height-percent:0;mso-width-relative:margin;mso-height-relative:margin" from="-25.05pt,-.85pt" to="448.2pt,-.85pt" o:gfxdata="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" strokecolor="black [3040]" strokeweight="1.5pt"/>
           </w:pict>
         </mc:Fallback>
       </mc:AlternateContent>
@@ -12214,7 +12166,7 @@
 </file>
 
 <file path=customXml/itemProps1.xml><?xml version="1.0" encoding="utf-8"?>
-<ds:datastoreItem xmlns:ds="http://schemas.openxmlformats.org/officeDocument/2006/customXml" ds:itemID="{3C520984-5128-4BCE-A1AC-D0D5D4F36B5F}">
+<ds:datastoreItem xmlns:ds="http://schemas.openxmlformats.org/officeDocument/2006/customXml" ds:itemID="{36AFCF6E-4269-4728-A310-8441F4E9E2D1}">
   <ds:schemaRefs>
     <ds:schemaRef ds:uri="http://schemas.openxmlformats.org/officeDocument/2006/bibliography"/>
   </ds:schemaRefs>

</xml_diff>